<commit_message>
DWEC05 tarea punto 4 OK
</commit_message>
<xml_diff>
--- a/dwec/rodriguez_jimenez_roberto_DWEC05_Tarea/rodriguez_jimenez_roberto_DWEC05_Tarea.docx
+++ b/dwec/rodriguez_jimenez_roberto_DWEC05_Tarea/rodriguez_jimenez_roberto_DWEC05_Tarea.docx
@@ -6470,7 +6470,15 @@
         </w:tabs>
       </w:pPr>
       <w:r>
-        <w:t>Almacenar en una cookie el número de intentos de envío del formulario que se van produciendo y mostrar un mensaje en el contenedor "intentos" similar a: "Intento de Envíos del formulario: X". Es decir cada vez que le demos al botón de enviar tendrá que incrementar el valor de la cookie en 1 y mostrar su contenido en el div antes mencionado. Nota: para poder actualizar el contenido de un contenedor o div la propiedad que tenemos que modificar para ese objeto es innerHTML.</w:t>
+        <w:t xml:space="preserve">Almacenar en una cookie el número de intentos de envío del formulario que se van produciendo y mostrar un mensaje en el contenedor "intentos" similar a: "Intento de Envíos del formulario: X". Es </w:t>
+      </w:r>
+      <w:proofErr w:type="gramStart"/>
+      <w:r>
+        <w:t>decir</w:t>
+      </w:r>
+      <w:proofErr w:type="gramEnd"/>
+      <w:r>
+        <w:t xml:space="preserve"> cada vez que le demos al botón de enviar tendrá que incrementar el valor de la cookie en 1 y mostrar su contenido en el div antes mencionado. Nota: para poder actualizar el contenido de un contenedor o div la propiedad que tenemos que modificar para ese objeto es innerHTML.</w:t>
       </w:r>
     </w:p>
     <w:p>
@@ -19430,6 +19438,7 @@
         <w:t xml:space="preserve"> establece la cookie y la modifica con </w:t>
       </w:r>
       <w:proofErr w:type="spellStart"/>
+      <w:proofErr w:type="gramStart"/>
       <w:r>
         <w:rPr>
           <w:rStyle w:val="CdigoCar"/>
@@ -19443,7 +19452,15 @@
           <w:rStyle w:val="CdigoCar"/>
           <w:rFonts w:eastAsiaTheme="minorHAnsi"/>
         </w:rPr>
-        <w:t>()</w:t>
+        <w:t>(</w:t>
+      </w:r>
+      <w:proofErr w:type="gramEnd"/>
+      <w:r>
+        <w:rPr>
+          <w:rStyle w:val="CdigoCar"/>
+          <w:rFonts w:eastAsiaTheme="minorHAnsi"/>
+        </w:rPr>
+        <w:t>)</w:t>
       </w:r>
       <w:r>
         <w:t xml:space="preserve">, posteriormente, escribe el mensaje en la página llamando a la función </w:t>
@@ -21169,7 +21186,15 @@
       </w:r>
       <w:proofErr w:type="spellEnd"/>
       <w:r>
-        <w:t xml:space="preserve"> (por lo que no pueden ser leídas desde otra ventana o pestaña) y se almacenan como una cadena de texto con el formato nombre1=valor1;nombre2=valor2;…;nombren=</w:t>
+        <w:t xml:space="preserve"> (por lo que no pueden ser leídas desde otra ventana o pestaña) y se almacenan como una cadena de texto con el formato nombre1=valor1;nombre2=valor</w:t>
+      </w:r>
+      <w:proofErr w:type="gramStart"/>
+      <w:r>
+        <w:t>2;…</w:t>
+      </w:r>
+      <w:proofErr w:type="gramEnd"/>
+      <w:r>
+        <w:t>;nombren=</w:t>
       </w:r>
       <w:proofErr w:type="spellStart"/>
       <w:r>
@@ -24186,15 +24211,6 @@
         <w:t>}</w:t>
       </w:r>
     </w:p>
-    <w:p>
-      <w:pPr>
-        <w:rPr>
-          <w:i/>
-          <w:iCs/>
-        </w:rPr>
-      </w:pPr>
-    </w:p>
-    <w:p/>
     <w:p>
       <w:pPr>
         <w:pStyle w:val="Ttulo3"/>
@@ -24205,12 +24221,18 @@
       </w:pPr>
       <w:bookmarkStart w:id="23" w:name="_Toc158371120"/>
       <w:r>
+        <w:lastRenderedPageBreak/>
         <w:t>Cada vez que los campos NOMBRE y APELLIDOS pierdan el foco, el contenido que se haya escrito en esos campos se convertirá a mayúsculas.</w:t>
       </w:r>
       <w:bookmarkEnd w:id="23"/>
     </w:p>
     <w:p/>
     <w:p>
+      <w:pPr>
+        <w:rPr>
+          <w:u w:val="single"/>
+        </w:rPr>
+      </w:pPr>
       <w:r>
         <w:t xml:space="preserve">Para comprobar la pérdida del foco, habrá que estar a la escucha del evento </w:t>
       </w:r>
@@ -24221,6 +24243,1018 @@
       <w:proofErr w:type="spellEnd"/>
       <w:r>
         <w:t xml:space="preserve"> en los elementos</w:t>
+      </w:r>
+      <w:r>
+        <w:t>.</w:t>
+      </w:r>
+    </w:p>
+    <w:p>
+      <w:pPr>
+        <w:shd w:val="clear" w:color="auto" w:fill="1F1F1F"/>
+        <w:spacing w:after="0" w:line="285" w:lineRule="atLeast"/>
+        <w:rPr>
+          <w:rFonts w:ascii="Consolas" w:eastAsia="Times New Roman" w:hAnsi="Consolas" w:cs="Times New Roman"/>
+          <w:color w:val="CCCCCC"/>
+          <w:kern w:val="0"/>
+          <w:sz w:val="18"/>
+          <w:szCs w:val="18"/>
+          <w:lang w:eastAsia="es-ES"/>
+          <w14:ligatures w14:val="none"/>
+        </w:rPr>
+      </w:pPr>
+      <w:r>
+        <w:rPr>
+          <w:rFonts w:ascii="Consolas" w:eastAsia="Times New Roman" w:hAnsi="Consolas" w:cs="Times New Roman"/>
+          <w:color w:val="CCCCCC"/>
+          <w:kern w:val="0"/>
+          <w:sz w:val="18"/>
+          <w:szCs w:val="18"/>
+          <w:lang w:eastAsia="es-ES"/>
+          <w14:ligatures w14:val="none"/>
+        </w:rPr>
+        <w:t xml:space="preserve">    </w:t>
+      </w:r>
+      <w:proofErr w:type="spellStart"/>
+      <w:r>
+        <w:rPr>
+          <w:rFonts w:ascii="Consolas" w:eastAsia="Times New Roman" w:hAnsi="Consolas" w:cs="Times New Roman"/>
+          <w:color w:val="4FC1FF"/>
+          <w:kern w:val="0"/>
+          <w:sz w:val="18"/>
+          <w:szCs w:val="18"/>
+          <w:lang w:eastAsia="es-ES"/>
+          <w14:ligatures w14:val="none"/>
+        </w:rPr>
+        <w:t>INP_NOMBRE</w:t>
+      </w:r>
+      <w:r>
+        <w:rPr>
+          <w:rFonts w:ascii="Consolas" w:eastAsia="Times New Roman" w:hAnsi="Consolas" w:cs="Times New Roman"/>
+          <w:color w:val="CCCCCC"/>
+          <w:kern w:val="0"/>
+          <w:sz w:val="18"/>
+          <w:szCs w:val="18"/>
+          <w:lang w:eastAsia="es-ES"/>
+          <w14:ligatures w14:val="none"/>
+        </w:rPr>
+        <w:t>.</w:t>
+      </w:r>
+      <w:r>
+        <w:rPr>
+          <w:rFonts w:ascii="Consolas" w:eastAsia="Times New Roman" w:hAnsi="Consolas" w:cs="Times New Roman"/>
+          <w:color w:val="DCDCAA"/>
+          <w:kern w:val="0"/>
+          <w:sz w:val="18"/>
+          <w:szCs w:val="18"/>
+          <w:lang w:eastAsia="es-ES"/>
+          <w14:ligatures w14:val="none"/>
+        </w:rPr>
+        <w:t>addEventListener</w:t>
+      </w:r>
+      <w:proofErr w:type="spellEnd"/>
+      <w:r>
+        <w:rPr>
+          <w:rFonts w:ascii="Consolas" w:eastAsia="Times New Roman" w:hAnsi="Consolas" w:cs="Times New Roman"/>
+          <w:color w:val="CCCCCC"/>
+          <w:kern w:val="0"/>
+          <w:sz w:val="18"/>
+          <w:szCs w:val="18"/>
+          <w:lang w:eastAsia="es-ES"/>
+          <w14:ligatures w14:val="none"/>
+        </w:rPr>
+        <w:t>(</w:t>
+      </w:r>
+      <w:r>
+        <w:rPr>
+          <w:rFonts w:ascii="Consolas" w:eastAsia="Times New Roman" w:hAnsi="Consolas" w:cs="Times New Roman"/>
+          <w:color w:val="CE9178"/>
+          <w:kern w:val="0"/>
+          <w:sz w:val="18"/>
+          <w:szCs w:val="18"/>
+          <w:lang w:eastAsia="es-ES"/>
+          <w14:ligatures w14:val="none"/>
+        </w:rPr>
+        <w:t>'</w:t>
+      </w:r>
+      <w:proofErr w:type="spellStart"/>
+      <w:r>
+        <w:rPr>
+          <w:rFonts w:ascii="Consolas" w:eastAsia="Times New Roman" w:hAnsi="Consolas" w:cs="Times New Roman"/>
+          <w:color w:val="CE9178"/>
+          <w:kern w:val="0"/>
+          <w:sz w:val="18"/>
+          <w:szCs w:val="18"/>
+          <w:lang w:eastAsia="es-ES"/>
+          <w14:ligatures w14:val="none"/>
+        </w:rPr>
+        <w:t>blur</w:t>
+      </w:r>
+      <w:proofErr w:type="spellEnd"/>
+      <w:r>
+        <w:rPr>
+          <w:rFonts w:ascii="Consolas" w:eastAsia="Times New Roman" w:hAnsi="Consolas" w:cs="Times New Roman"/>
+          <w:color w:val="CE9178"/>
+          <w:kern w:val="0"/>
+          <w:sz w:val="18"/>
+          <w:szCs w:val="18"/>
+          <w:lang w:eastAsia="es-ES"/>
+          <w14:ligatures w14:val="none"/>
+        </w:rPr>
+        <w:t>'</w:t>
+      </w:r>
+      <w:r>
+        <w:rPr>
+          <w:rFonts w:ascii="Consolas" w:eastAsia="Times New Roman" w:hAnsi="Consolas" w:cs="Times New Roman"/>
+          <w:color w:val="CCCCCC"/>
+          <w:kern w:val="0"/>
+          <w:sz w:val="18"/>
+          <w:szCs w:val="18"/>
+          <w:lang w:eastAsia="es-ES"/>
+          <w14:ligatures w14:val="none"/>
+        </w:rPr>
+        <w:t>, (</w:t>
+      </w:r>
+      <w:r>
+        <w:rPr>
+          <w:rFonts w:ascii="Consolas" w:eastAsia="Times New Roman" w:hAnsi="Consolas" w:cs="Times New Roman"/>
+          <w:color w:val="9CDCFE"/>
+          <w:kern w:val="0"/>
+          <w:sz w:val="18"/>
+          <w:szCs w:val="18"/>
+          <w:lang w:eastAsia="es-ES"/>
+          <w14:ligatures w14:val="none"/>
+        </w:rPr>
+        <w:t>e</w:t>
+      </w:r>
+      <w:r>
+        <w:rPr>
+          <w:rFonts w:ascii="Consolas" w:eastAsia="Times New Roman" w:hAnsi="Consolas" w:cs="Times New Roman"/>
+          <w:color w:val="CCCCCC"/>
+          <w:kern w:val="0"/>
+          <w:sz w:val="18"/>
+          <w:szCs w:val="18"/>
+          <w:lang w:eastAsia="es-ES"/>
+          <w14:ligatures w14:val="none"/>
+        </w:rPr>
+        <w:t xml:space="preserve">) </w:t>
+      </w:r>
+      <w:r>
+        <w:rPr>
+          <w:rFonts w:ascii="Consolas" w:eastAsia="Times New Roman" w:hAnsi="Consolas" w:cs="Times New Roman"/>
+          <w:color w:val="569CD6"/>
+          <w:kern w:val="0"/>
+          <w:sz w:val="18"/>
+          <w:szCs w:val="18"/>
+          <w:lang w:eastAsia="es-ES"/>
+          <w14:ligatures w14:val="none"/>
+        </w:rPr>
+        <w:t>=&gt;</w:t>
+      </w:r>
+      <w:r>
+        <w:rPr>
+          <w:rFonts w:ascii="Consolas" w:eastAsia="Times New Roman" w:hAnsi="Consolas" w:cs="Times New Roman"/>
+          <w:color w:val="CCCCCC"/>
+          <w:kern w:val="0"/>
+          <w:sz w:val="18"/>
+          <w:szCs w:val="18"/>
+          <w:lang w:eastAsia="es-ES"/>
+          <w14:ligatures w14:val="none"/>
+        </w:rPr>
+        <w:t xml:space="preserve"> {</w:t>
+      </w:r>
+    </w:p>
+    <w:p>
+      <w:pPr>
+        <w:shd w:val="clear" w:color="auto" w:fill="1F1F1F"/>
+        <w:spacing w:after="0" w:line="285" w:lineRule="atLeast"/>
+        <w:rPr>
+          <w:rFonts w:ascii="Consolas" w:eastAsia="Times New Roman" w:hAnsi="Consolas" w:cs="Times New Roman"/>
+          <w:color w:val="CCCCCC"/>
+          <w:kern w:val="0"/>
+          <w:sz w:val="18"/>
+          <w:szCs w:val="18"/>
+          <w:lang w:eastAsia="es-ES"/>
+          <w14:ligatures w14:val="none"/>
+        </w:rPr>
+      </w:pPr>
+      <w:r>
+        <w:rPr>
+          <w:rFonts w:ascii="Consolas" w:eastAsia="Times New Roman" w:hAnsi="Consolas" w:cs="Times New Roman"/>
+          <w:color w:val="CCCCCC"/>
+          <w:kern w:val="0"/>
+          <w:sz w:val="18"/>
+          <w:szCs w:val="18"/>
+          <w:lang w:eastAsia="es-ES"/>
+          <w14:ligatures w14:val="none"/>
+        </w:rPr>
+        <w:t xml:space="preserve">        </w:t>
+      </w:r>
+      <w:proofErr w:type="spellStart"/>
+      <w:r>
+        <w:rPr>
+          <w:rFonts w:ascii="Consolas" w:eastAsia="Times New Roman" w:hAnsi="Consolas" w:cs="Times New Roman"/>
+          <w:color w:val="DCDCAA"/>
+          <w:kern w:val="0"/>
+          <w:sz w:val="18"/>
+          <w:szCs w:val="18"/>
+          <w:lang w:eastAsia="es-ES"/>
+          <w14:ligatures w14:val="none"/>
+        </w:rPr>
+        <w:t>toUpper</w:t>
+      </w:r>
+      <w:proofErr w:type="spellEnd"/>
+      <w:r>
+        <w:rPr>
+          <w:rFonts w:ascii="Consolas" w:eastAsia="Times New Roman" w:hAnsi="Consolas" w:cs="Times New Roman"/>
+          <w:color w:val="CCCCCC"/>
+          <w:kern w:val="0"/>
+          <w:sz w:val="18"/>
+          <w:szCs w:val="18"/>
+          <w:lang w:eastAsia="es-ES"/>
+          <w14:ligatures w14:val="none"/>
+        </w:rPr>
+        <w:t>(</w:t>
+      </w:r>
+      <w:r>
+        <w:rPr>
+          <w:rFonts w:ascii="Consolas" w:eastAsia="Times New Roman" w:hAnsi="Consolas" w:cs="Times New Roman"/>
+          <w:color w:val="9CDCFE"/>
+          <w:kern w:val="0"/>
+          <w:sz w:val="18"/>
+          <w:szCs w:val="18"/>
+          <w:lang w:eastAsia="es-ES"/>
+          <w14:ligatures w14:val="none"/>
+        </w:rPr>
+        <w:t>e</w:t>
+      </w:r>
+      <w:r>
+        <w:rPr>
+          <w:rFonts w:ascii="Consolas" w:eastAsia="Times New Roman" w:hAnsi="Consolas" w:cs="Times New Roman"/>
+          <w:color w:val="CCCCCC"/>
+          <w:kern w:val="0"/>
+          <w:sz w:val="18"/>
+          <w:szCs w:val="18"/>
+          <w:lang w:eastAsia="es-ES"/>
+          <w14:ligatures w14:val="none"/>
+        </w:rPr>
+        <w:t>);</w:t>
+      </w:r>
+    </w:p>
+    <w:p>
+      <w:pPr>
+        <w:shd w:val="clear" w:color="auto" w:fill="1F1F1F"/>
+        <w:spacing w:after="0" w:line="285" w:lineRule="atLeast"/>
+        <w:rPr>
+          <w:rFonts w:ascii="Consolas" w:eastAsia="Times New Roman" w:hAnsi="Consolas" w:cs="Times New Roman"/>
+          <w:color w:val="CCCCCC"/>
+          <w:kern w:val="0"/>
+          <w:sz w:val="18"/>
+          <w:szCs w:val="18"/>
+          <w:lang w:eastAsia="es-ES"/>
+          <w14:ligatures w14:val="none"/>
+        </w:rPr>
+      </w:pPr>
+      <w:r>
+        <w:rPr>
+          <w:rFonts w:ascii="Consolas" w:eastAsia="Times New Roman" w:hAnsi="Consolas" w:cs="Times New Roman"/>
+          <w:color w:val="CCCCCC"/>
+          <w:kern w:val="0"/>
+          <w:sz w:val="18"/>
+          <w:szCs w:val="18"/>
+          <w:lang w:eastAsia="es-ES"/>
+          <w14:ligatures w14:val="none"/>
+        </w:rPr>
+        <w:t>    });</w:t>
+      </w:r>
+    </w:p>
+    <w:p>
+      <w:pPr>
+        <w:shd w:val="clear" w:color="auto" w:fill="1F1F1F"/>
+        <w:spacing w:after="0" w:line="285" w:lineRule="atLeast"/>
+        <w:rPr>
+          <w:rFonts w:ascii="Consolas" w:eastAsia="Times New Roman" w:hAnsi="Consolas" w:cs="Times New Roman"/>
+          <w:color w:val="CCCCCC"/>
+          <w:kern w:val="0"/>
+          <w:sz w:val="18"/>
+          <w:szCs w:val="18"/>
+          <w:lang w:eastAsia="es-ES"/>
+          <w14:ligatures w14:val="none"/>
+        </w:rPr>
+      </w:pPr>
+      <w:r>
+        <w:rPr>
+          <w:rFonts w:ascii="Consolas" w:eastAsia="Times New Roman" w:hAnsi="Consolas" w:cs="Times New Roman"/>
+          <w:color w:val="CCCCCC"/>
+          <w:kern w:val="0"/>
+          <w:sz w:val="18"/>
+          <w:szCs w:val="18"/>
+          <w:lang w:eastAsia="es-ES"/>
+          <w14:ligatures w14:val="none"/>
+        </w:rPr>
+        <w:t xml:space="preserve">    </w:t>
+      </w:r>
+      <w:proofErr w:type="spellStart"/>
+      <w:r>
+        <w:rPr>
+          <w:rFonts w:ascii="Consolas" w:eastAsia="Times New Roman" w:hAnsi="Consolas" w:cs="Times New Roman"/>
+          <w:color w:val="4FC1FF"/>
+          <w:kern w:val="0"/>
+          <w:sz w:val="18"/>
+          <w:szCs w:val="18"/>
+          <w:lang w:eastAsia="es-ES"/>
+          <w14:ligatures w14:val="none"/>
+        </w:rPr>
+        <w:t>INP_APELLIDOS</w:t>
+      </w:r>
+      <w:r>
+        <w:rPr>
+          <w:rFonts w:ascii="Consolas" w:eastAsia="Times New Roman" w:hAnsi="Consolas" w:cs="Times New Roman"/>
+          <w:color w:val="CCCCCC"/>
+          <w:kern w:val="0"/>
+          <w:sz w:val="18"/>
+          <w:szCs w:val="18"/>
+          <w:lang w:eastAsia="es-ES"/>
+          <w14:ligatures w14:val="none"/>
+        </w:rPr>
+        <w:t>.</w:t>
+      </w:r>
+      <w:r>
+        <w:rPr>
+          <w:rFonts w:ascii="Consolas" w:eastAsia="Times New Roman" w:hAnsi="Consolas" w:cs="Times New Roman"/>
+          <w:color w:val="DCDCAA"/>
+          <w:kern w:val="0"/>
+          <w:sz w:val="18"/>
+          <w:szCs w:val="18"/>
+          <w:lang w:eastAsia="es-ES"/>
+          <w14:ligatures w14:val="none"/>
+        </w:rPr>
+        <w:t>addEventListener</w:t>
+      </w:r>
+      <w:proofErr w:type="spellEnd"/>
+      <w:r>
+        <w:rPr>
+          <w:rFonts w:ascii="Consolas" w:eastAsia="Times New Roman" w:hAnsi="Consolas" w:cs="Times New Roman"/>
+          <w:color w:val="CCCCCC"/>
+          <w:kern w:val="0"/>
+          <w:sz w:val="18"/>
+          <w:szCs w:val="18"/>
+          <w:lang w:eastAsia="es-ES"/>
+          <w14:ligatures w14:val="none"/>
+        </w:rPr>
+        <w:t>(</w:t>
+      </w:r>
+      <w:r>
+        <w:rPr>
+          <w:rFonts w:ascii="Consolas" w:eastAsia="Times New Roman" w:hAnsi="Consolas" w:cs="Times New Roman"/>
+          <w:color w:val="CE9178"/>
+          <w:kern w:val="0"/>
+          <w:sz w:val="18"/>
+          <w:szCs w:val="18"/>
+          <w:lang w:eastAsia="es-ES"/>
+          <w14:ligatures w14:val="none"/>
+        </w:rPr>
+        <w:t>'</w:t>
+      </w:r>
+      <w:proofErr w:type="spellStart"/>
+      <w:r>
+        <w:rPr>
+          <w:rFonts w:ascii="Consolas" w:eastAsia="Times New Roman" w:hAnsi="Consolas" w:cs="Times New Roman"/>
+          <w:color w:val="CE9178"/>
+          <w:kern w:val="0"/>
+          <w:sz w:val="18"/>
+          <w:szCs w:val="18"/>
+          <w:lang w:eastAsia="es-ES"/>
+          <w14:ligatures w14:val="none"/>
+        </w:rPr>
+        <w:t>blur</w:t>
+      </w:r>
+      <w:proofErr w:type="spellEnd"/>
+      <w:r>
+        <w:rPr>
+          <w:rFonts w:ascii="Consolas" w:eastAsia="Times New Roman" w:hAnsi="Consolas" w:cs="Times New Roman"/>
+          <w:color w:val="CE9178"/>
+          <w:kern w:val="0"/>
+          <w:sz w:val="18"/>
+          <w:szCs w:val="18"/>
+          <w:lang w:eastAsia="es-ES"/>
+          <w14:ligatures w14:val="none"/>
+        </w:rPr>
+        <w:t>'</w:t>
+      </w:r>
+      <w:r>
+        <w:rPr>
+          <w:rFonts w:ascii="Consolas" w:eastAsia="Times New Roman" w:hAnsi="Consolas" w:cs="Times New Roman"/>
+          <w:color w:val="CCCCCC"/>
+          <w:kern w:val="0"/>
+          <w:sz w:val="18"/>
+          <w:szCs w:val="18"/>
+          <w:lang w:eastAsia="es-ES"/>
+          <w14:ligatures w14:val="none"/>
+        </w:rPr>
+        <w:t>, (</w:t>
+      </w:r>
+      <w:r>
+        <w:rPr>
+          <w:rFonts w:ascii="Consolas" w:eastAsia="Times New Roman" w:hAnsi="Consolas" w:cs="Times New Roman"/>
+          <w:color w:val="9CDCFE"/>
+          <w:kern w:val="0"/>
+          <w:sz w:val="18"/>
+          <w:szCs w:val="18"/>
+          <w:lang w:eastAsia="es-ES"/>
+          <w14:ligatures w14:val="none"/>
+        </w:rPr>
+        <w:t>e</w:t>
+      </w:r>
+      <w:r>
+        <w:rPr>
+          <w:rFonts w:ascii="Consolas" w:eastAsia="Times New Roman" w:hAnsi="Consolas" w:cs="Times New Roman"/>
+          <w:color w:val="CCCCCC"/>
+          <w:kern w:val="0"/>
+          <w:sz w:val="18"/>
+          <w:szCs w:val="18"/>
+          <w:lang w:eastAsia="es-ES"/>
+          <w14:ligatures w14:val="none"/>
+        </w:rPr>
+        <w:t xml:space="preserve">) </w:t>
+      </w:r>
+      <w:r>
+        <w:rPr>
+          <w:rFonts w:ascii="Consolas" w:eastAsia="Times New Roman" w:hAnsi="Consolas" w:cs="Times New Roman"/>
+          <w:color w:val="569CD6"/>
+          <w:kern w:val="0"/>
+          <w:sz w:val="18"/>
+          <w:szCs w:val="18"/>
+          <w:lang w:eastAsia="es-ES"/>
+          <w14:ligatures w14:val="none"/>
+        </w:rPr>
+        <w:t>=&gt;</w:t>
+      </w:r>
+      <w:r>
+        <w:rPr>
+          <w:rFonts w:ascii="Consolas" w:eastAsia="Times New Roman" w:hAnsi="Consolas" w:cs="Times New Roman"/>
+          <w:color w:val="CCCCCC"/>
+          <w:kern w:val="0"/>
+          <w:sz w:val="18"/>
+          <w:szCs w:val="18"/>
+          <w:lang w:eastAsia="es-ES"/>
+          <w14:ligatures w14:val="none"/>
+        </w:rPr>
+        <w:t xml:space="preserve"> {</w:t>
+      </w:r>
+    </w:p>
+    <w:p>
+      <w:pPr>
+        <w:shd w:val="clear" w:color="auto" w:fill="1F1F1F"/>
+        <w:spacing w:after="0" w:line="285" w:lineRule="atLeast"/>
+        <w:rPr>
+          <w:rFonts w:ascii="Consolas" w:eastAsia="Times New Roman" w:hAnsi="Consolas" w:cs="Times New Roman"/>
+          <w:color w:val="CCCCCC"/>
+          <w:kern w:val="0"/>
+          <w:sz w:val="18"/>
+          <w:szCs w:val="18"/>
+          <w:lang w:eastAsia="es-ES"/>
+          <w14:ligatures w14:val="none"/>
+        </w:rPr>
+      </w:pPr>
+      <w:r>
+        <w:rPr>
+          <w:rFonts w:ascii="Consolas" w:eastAsia="Times New Roman" w:hAnsi="Consolas" w:cs="Times New Roman"/>
+          <w:color w:val="CCCCCC"/>
+          <w:kern w:val="0"/>
+          <w:sz w:val="18"/>
+          <w:szCs w:val="18"/>
+          <w:lang w:eastAsia="es-ES"/>
+          <w14:ligatures w14:val="none"/>
+        </w:rPr>
+        <w:t xml:space="preserve">        </w:t>
+      </w:r>
+      <w:proofErr w:type="spellStart"/>
+      <w:r>
+        <w:rPr>
+          <w:rFonts w:ascii="Consolas" w:eastAsia="Times New Roman" w:hAnsi="Consolas" w:cs="Times New Roman"/>
+          <w:color w:val="DCDCAA"/>
+          <w:kern w:val="0"/>
+          <w:sz w:val="18"/>
+          <w:szCs w:val="18"/>
+          <w:lang w:eastAsia="es-ES"/>
+          <w14:ligatures w14:val="none"/>
+        </w:rPr>
+        <w:t>toUpper</w:t>
+      </w:r>
+      <w:proofErr w:type="spellEnd"/>
+      <w:r>
+        <w:rPr>
+          <w:rFonts w:ascii="Consolas" w:eastAsia="Times New Roman" w:hAnsi="Consolas" w:cs="Times New Roman"/>
+          <w:color w:val="CCCCCC"/>
+          <w:kern w:val="0"/>
+          <w:sz w:val="18"/>
+          <w:szCs w:val="18"/>
+          <w:lang w:eastAsia="es-ES"/>
+          <w14:ligatures w14:val="none"/>
+        </w:rPr>
+        <w:t>(</w:t>
+      </w:r>
+      <w:r>
+        <w:rPr>
+          <w:rFonts w:ascii="Consolas" w:eastAsia="Times New Roman" w:hAnsi="Consolas" w:cs="Times New Roman"/>
+          <w:color w:val="9CDCFE"/>
+          <w:kern w:val="0"/>
+          <w:sz w:val="18"/>
+          <w:szCs w:val="18"/>
+          <w:lang w:eastAsia="es-ES"/>
+          <w14:ligatures w14:val="none"/>
+        </w:rPr>
+        <w:t>e</w:t>
+      </w:r>
+      <w:r>
+        <w:rPr>
+          <w:rFonts w:ascii="Consolas" w:eastAsia="Times New Roman" w:hAnsi="Consolas" w:cs="Times New Roman"/>
+          <w:color w:val="CCCCCC"/>
+          <w:kern w:val="0"/>
+          <w:sz w:val="18"/>
+          <w:szCs w:val="18"/>
+          <w:lang w:eastAsia="es-ES"/>
+          <w14:ligatures w14:val="none"/>
+        </w:rPr>
+        <w:t>);</w:t>
+      </w:r>
+    </w:p>
+    <w:p>
+      <w:pPr>
+        <w:shd w:val="clear" w:color="auto" w:fill="1F1F1F"/>
+        <w:spacing w:after="0" w:line="285" w:lineRule="atLeast"/>
+        <w:rPr>
+          <w:rFonts w:ascii="Consolas" w:eastAsia="Times New Roman" w:hAnsi="Consolas" w:cs="Times New Roman"/>
+          <w:color w:val="CCCCCC"/>
+          <w:kern w:val="0"/>
+          <w:sz w:val="18"/>
+          <w:szCs w:val="18"/>
+          <w:lang w:eastAsia="es-ES"/>
+          <w14:ligatures w14:val="none"/>
+        </w:rPr>
+      </w:pPr>
+      <w:r>
+        <w:rPr>
+          <w:rFonts w:ascii="Consolas" w:eastAsia="Times New Roman" w:hAnsi="Consolas" w:cs="Times New Roman"/>
+          <w:color w:val="CCCCCC"/>
+          <w:kern w:val="0"/>
+          <w:sz w:val="18"/>
+          <w:szCs w:val="18"/>
+          <w:lang w:eastAsia="es-ES"/>
+          <w14:ligatures w14:val="none"/>
+        </w:rPr>
+        <w:t>    });</w:t>
+      </w:r>
+    </w:p>
+    <w:p>
+      <w:pPr>
+        <w:rPr>
+          <w:u w:val="single"/>
+        </w:rPr>
+      </w:pPr>
+    </w:p>
+    <w:p>
+      <w:r>
+        <w:t xml:space="preserve">Se llama a la función </w:t>
+      </w:r>
+      <w:proofErr w:type="spellStart"/>
+      <w:r>
+        <w:rPr>
+          <w:rStyle w:val="CdigoCar"/>
+          <w:rFonts w:eastAsiaTheme="minorHAnsi"/>
+        </w:rPr>
+        <w:t>toUpper</w:t>
+      </w:r>
+      <w:proofErr w:type="spellEnd"/>
+      <w:r>
+        <w:rPr>
+          <w:rStyle w:val="CdigoCar"/>
+          <w:rFonts w:eastAsiaTheme="minorHAnsi"/>
+        </w:rPr>
+        <w:t>()</w:t>
+      </w:r>
+      <w:r>
+        <w:t xml:space="preserve"> que cambia el valor de los inputs el mismo en </w:t>
+      </w:r>
+      <w:proofErr w:type="spellStart"/>
+      <w:r>
+        <w:t>mayúscuclas</w:t>
+      </w:r>
+      <w:proofErr w:type="spellEnd"/>
+      <w:r>
+        <w:t>.</w:t>
+      </w:r>
+    </w:p>
+    <w:p>
+      <w:pPr>
+        <w:shd w:val="clear" w:color="auto" w:fill="1F1F1F"/>
+        <w:spacing w:after="0" w:line="285" w:lineRule="atLeast"/>
+        <w:rPr>
+          <w:rFonts w:ascii="Consolas" w:eastAsia="Times New Roman" w:hAnsi="Consolas" w:cs="Times New Roman"/>
+          <w:color w:val="CCCCCC"/>
+          <w:kern w:val="0"/>
+          <w:sz w:val="18"/>
+          <w:szCs w:val="18"/>
+          <w:lang w:eastAsia="es-ES"/>
+          <w14:ligatures w14:val="none"/>
+        </w:rPr>
+      </w:pPr>
+      <w:proofErr w:type="spellStart"/>
+      <w:r>
+        <w:rPr>
+          <w:rFonts w:ascii="Consolas" w:eastAsia="Times New Roman" w:hAnsi="Consolas" w:cs="Times New Roman"/>
+          <w:color w:val="569CD6"/>
+          <w:kern w:val="0"/>
+          <w:sz w:val="18"/>
+          <w:szCs w:val="18"/>
+          <w:lang w:eastAsia="es-ES"/>
+          <w14:ligatures w14:val="none"/>
+        </w:rPr>
+        <w:t>const</w:t>
+      </w:r>
+      <w:proofErr w:type="spellEnd"/>
+      <w:r>
+        <w:rPr>
+          <w:rFonts w:ascii="Consolas" w:eastAsia="Times New Roman" w:hAnsi="Consolas" w:cs="Times New Roman"/>
+          <w:color w:val="CCCCCC"/>
+          <w:kern w:val="0"/>
+          <w:sz w:val="18"/>
+          <w:szCs w:val="18"/>
+          <w:lang w:eastAsia="es-ES"/>
+          <w14:ligatures w14:val="none"/>
+        </w:rPr>
+        <w:t xml:space="preserve"> </w:t>
+      </w:r>
+      <w:proofErr w:type="spellStart"/>
+      <w:r>
+        <w:rPr>
+          <w:rFonts w:ascii="Consolas" w:eastAsia="Times New Roman" w:hAnsi="Consolas" w:cs="Times New Roman"/>
+          <w:color w:val="DCDCAA"/>
+          <w:kern w:val="0"/>
+          <w:sz w:val="18"/>
+          <w:szCs w:val="18"/>
+          <w:lang w:eastAsia="es-ES"/>
+          <w14:ligatures w14:val="none"/>
+        </w:rPr>
+        <w:t>toUpper</w:t>
+      </w:r>
+      <w:proofErr w:type="spellEnd"/>
+      <w:r>
+        <w:rPr>
+          <w:rFonts w:ascii="Consolas" w:eastAsia="Times New Roman" w:hAnsi="Consolas" w:cs="Times New Roman"/>
+          <w:color w:val="CCCCCC"/>
+          <w:kern w:val="0"/>
+          <w:sz w:val="18"/>
+          <w:szCs w:val="18"/>
+          <w:lang w:eastAsia="es-ES"/>
+          <w14:ligatures w14:val="none"/>
+        </w:rPr>
+        <w:t xml:space="preserve"> </w:t>
+      </w:r>
+      <w:r>
+        <w:rPr>
+          <w:rFonts w:ascii="Consolas" w:eastAsia="Times New Roman" w:hAnsi="Consolas" w:cs="Times New Roman"/>
+          <w:color w:val="D4D4D4"/>
+          <w:kern w:val="0"/>
+          <w:sz w:val="18"/>
+          <w:szCs w:val="18"/>
+          <w:lang w:eastAsia="es-ES"/>
+          <w14:ligatures w14:val="none"/>
+        </w:rPr>
+        <w:t>=</w:t>
+      </w:r>
+      <w:r>
+        <w:rPr>
+          <w:rFonts w:ascii="Consolas" w:eastAsia="Times New Roman" w:hAnsi="Consolas" w:cs="Times New Roman"/>
+          <w:color w:val="CCCCCC"/>
+          <w:kern w:val="0"/>
+          <w:sz w:val="18"/>
+          <w:szCs w:val="18"/>
+          <w:lang w:eastAsia="es-ES"/>
+          <w14:ligatures w14:val="none"/>
+        </w:rPr>
+        <w:t xml:space="preserve"> (</w:t>
+      </w:r>
+      <w:r>
+        <w:rPr>
+          <w:rFonts w:ascii="Consolas" w:eastAsia="Times New Roman" w:hAnsi="Consolas" w:cs="Times New Roman"/>
+          <w:color w:val="9CDCFE"/>
+          <w:kern w:val="0"/>
+          <w:sz w:val="18"/>
+          <w:szCs w:val="18"/>
+          <w:lang w:eastAsia="es-ES"/>
+          <w14:ligatures w14:val="none"/>
+        </w:rPr>
+        <w:t>e</w:t>
+      </w:r>
+      <w:r>
+        <w:rPr>
+          <w:rFonts w:ascii="Consolas" w:eastAsia="Times New Roman" w:hAnsi="Consolas" w:cs="Times New Roman"/>
+          <w:color w:val="CCCCCC"/>
+          <w:kern w:val="0"/>
+          <w:sz w:val="18"/>
+          <w:szCs w:val="18"/>
+          <w:lang w:eastAsia="es-ES"/>
+          <w14:ligatures w14:val="none"/>
+        </w:rPr>
+        <w:t xml:space="preserve">) </w:t>
+      </w:r>
+      <w:r>
+        <w:rPr>
+          <w:rFonts w:ascii="Consolas" w:eastAsia="Times New Roman" w:hAnsi="Consolas" w:cs="Times New Roman"/>
+          <w:color w:val="569CD6"/>
+          <w:kern w:val="0"/>
+          <w:sz w:val="18"/>
+          <w:szCs w:val="18"/>
+          <w:lang w:eastAsia="es-ES"/>
+          <w14:ligatures w14:val="none"/>
+        </w:rPr>
+        <w:t>=&gt;</w:t>
+      </w:r>
+      <w:r>
+        <w:rPr>
+          <w:rFonts w:ascii="Consolas" w:eastAsia="Times New Roman" w:hAnsi="Consolas" w:cs="Times New Roman"/>
+          <w:color w:val="CCCCCC"/>
+          <w:kern w:val="0"/>
+          <w:sz w:val="18"/>
+          <w:szCs w:val="18"/>
+          <w:lang w:eastAsia="es-ES"/>
+          <w14:ligatures w14:val="none"/>
+        </w:rPr>
+        <w:t xml:space="preserve"> {</w:t>
+      </w:r>
+    </w:p>
+    <w:p>
+      <w:pPr>
+        <w:shd w:val="clear" w:color="auto" w:fill="1F1F1F"/>
+        <w:spacing w:after="0" w:line="285" w:lineRule="atLeast"/>
+        <w:rPr>
+          <w:rFonts w:ascii="Consolas" w:eastAsia="Times New Roman" w:hAnsi="Consolas" w:cs="Times New Roman"/>
+          <w:color w:val="CCCCCC"/>
+          <w:kern w:val="0"/>
+          <w:sz w:val="18"/>
+          <w:szCs w:val="18"/>
+          <w:lang w:eastAsia="es-ES"/>
+          <w14:ligatures w14:val="none"/>
+        </w:rPr>
+      </w:pPr>
+      <w:r>
+        <w:rPr>
+          <w:rFonts w:ascii="Consolas" w:eastAsia="Times New Roman" w:hAnsi="Consolas" w:cs="Times New Roman"/>
+          <w:color w:val="CCCCCC"/>
+          <w:kern w:val="0"/>
+          <w:sz w:val="18"/>
+          <w:szCs w:val="18"/>
+          <w:lang w:eastAsia="es-ES"/>
+          <w14:ligatures w14:val="none"/>
+        </w:rPr>
+        <w:t xml:space="preserve">    </w:t>
+      </w:r>
+      <w:proofErr w:type="spellStart"/>
+      <w:r>
+        <w:rPr>
+          <w:rFonts w:ascii="Consolas" w:eastAsia="Times New Roman" w:hAnsi="Consolas" w:cs="Times New Roman"/>
+          <w:color w:val="9CDCFE"/>
+          <w:kern w:val="0"/>
+          <w:sz w:val="18"/>
+          <w:szCs w:val="18"/>
+          <w:lang w:eastAsia="es-ES"/>
+          <w14:ligatures w14:val="none"/>
+        </w:rPr>
+        <w:t>e</w:t>
+      </w:r>
+      <w:r>
+        <w:rPr>
+          <w:rFonts w:ascii="Consolas" w:eastAsia="Times New Roman" w:hAnsi="Consolas" w:cs="Times New Roman"/>
+          <w:color w:val="CCCCCC"/>
+          <w:kern w:val="0"/>
+          <w:sz w:val="18"/>
+          <w:szCs w:val="18"/>
+          <w:lang w:eastAsia="es-ES"/>
+          <w14:ligatures w14:val="none"/>
+        </w:rPr>
+        <w:t>.</w:t>
+      </w:r>
+      <w:r>
+        <w:rPr>
+          <w:rFonts w:ascii="Consolas" w:eastAsia="Times New Roman" w:hAnsi="Consolas" w:cs="Times New Roman"/>
+          <w:color w:val="9CDCFE"/>
+          <w:kern w:val="0"/>
+          <w:sz w:val="18"/>
+          <w:szCs w:val="18"/>
+          <w:lang w:eastAsia="es-ES"/>
+          <w14:ligatures w14:val="none"/>
+        </w:rPr>
+        <w:t>target</w:t>
+      </w:r>
+      <w:r>
+        <w:rPr>
+          <w:rFonts w:ascii="Consolas" w:eastAsia="Times New Roman" w:hAnsi="Consolas" w:cs="Times New Roman"/>
+          <w:color w:val="CCCCCC"/>
+          <w:kern w:val="0"/>
+          <w:sz w:val="18"/>
+          <w:szCs w:val="18"/>
+          <w:lang w:eastAsia="es-ES"/>
+          <w14:ligatures w14:val="none"/>
+        </w:rPr>
+        <w:t>.</w:t>
+      </w:r>
+      <w:r>
+        <w:rPr>
+          <w:rFonts w:ascii="Consolas" w:eastAsia="Times New Roman" w:hAnsi="Consolas" w:cs="Times New Roman"/>
+          <w:color w:val="9CDCFE"/>
+          <w:kern w:val="0"/>
+          <w:sz w:val="18"/>
+          <w:szCs w:val="18"/>
+          <w:lang w:eastAsia="es-ES"/>
+          <w14:ligatures w14:val="none"/>
+        </w:rPr>
+        <w:t>value</w:t>
+      </w:r>
+      <w:proofErr w:type="spellEnd"/>
+      <w:r>
+        <w:rPr>
+          <w:rFonts w:ascii="Consolas" w:eastAsia="Times New Roman" w:hAnsi="Consolas" w:cs="Times New Roman"/>
+          <w:color w:val="CCCCCC"/>
+          <w:kern w:val="0"/>
+          <w:sz w:val="18"/>
+          <w:szCs w:val="18"/>
+          <w:lang w:eastAsia="es-ES"/>
+          <w14:ligatures w14:val="none"/>
+        </w:rPr>
+        <w:t xml:space="preserve"> </w:t>
+      </w:r>
+      <w:r>
+        <w:rPr>
+          <w:rFonts w:ascii="Consolas" w:eastAsia="Times New Roman" w:hAnsi="Consolas" w:cs="Times New Roman"/>
+          <w:color w:val="D4D4D4"/>
+          <w:kern w:val="0"/>
+          <w:sz w:val="18"/>
+          <w:szCs w:val="18"/>
+          <w:lang w:eastAsia="es-ES"/>
+          <w14:ligatures w14:val="none"/>
+        </w:rPr>
+        <w:t>=</w:t>
+      </w:r>
+      <w:r>
+        <w:rPr>
+          <w:rFonts w:ascii="Consolas" w:eastAsia="Times New Roman" w:hAnsi="Consolas" w:cs="Times New Roman"/>
+          <w:color w:val="CCCCCC"/>
+          <w:kern w:val="0"/>
+          <w:sz w:val="18"/>
+          <w:szCs w:val="18"/>
+          <w:lang w:eastAsia="es-ES"/>
+          <w14:ligatures w14:val="none"/>
+        </w:rPr>
+        <w:t xml:space="preserve"> </w:t>
+      </w:r>
+      <w:proofErr w:type="spellStart"/>
+      <w:r>
+        <w:rPr>
+          <w:rFonts w:ascii="Consolas" w:eastAsia="Times New Roman" w:hAnsi="Consolas" w:cs="Times New Roman"/>
+          <w:color w:val="9CDCFE"/>
+          <w:kern w:val="0"/>
+          <w:sz w:val="18"/>
+          <w:szCs w:val="18"/>
+          <w:lang w:eastAsia="es-ES"/>
+          <w14:ligatures w14:val="none"/>
+        </w:rPr>
+        <w:t>e</w:t>
+      </w:r>
+      <w:r>
+        <w:rPr>
+          <w:rFonts w:ascii="Consolas" w:eastAsia="Times New Roman" w:hAnsi="Consolas" w:cs="Times New Roman"/>
+          <w:color w:val="CCCCCC"/>
+          <w:kern w:val="0"/>
+          <w:sz w:val="18"/>
+          <w:szCs w:val="18"/>
+          <w:lang w:eastAsia="es-ES"/>
+          <w14:ligatures w14:val="none"/>
+        </w:rPr>
+        <w:t>.</w:t>
+      </w:r>
+      <w:r>
+        <w:rPr>
+          <w:rFonts w:ascii="Consolas" w:eastAsia="Times New Roman" w:hAnsi="Consolas" w:cs="Times New Roman"/>
+          <w:color w:val="9CDCFE"/>
+          <w:kern w:val="0"/>
+          <w:sz w:val="18"/>
+          <w:szCs w:val="18"/>
+          <w:lang w:eastAsia="es-ES"/>
+          <w14:ligatures w14:val="none"/>
+        </w:rPr>
+        <w:t>target</w:t>
+      </w:r>
+      <w:r>
+        <w:rPr>
+          <w:rFonts w:ascii="Consolas" w:eastAsia="Times New Roman" w:hAnsi="Consolas" w:cs="Times New Roman"/>
+          <w:color w:val="CCCCCC"/>
+          <w:kern w:val="0"/>
+          <w:sz w:val="18"/>
+          <w:szCs w:val="18"/>
+          <w:lang w:eastAsia="es-ES"/>
+          <w14:ligatures w14:val="none"/>
+        </w:rPr>
+        <w:t>.</w:t>
+      </w:r>
+      <w:r>
+        <w:rPr>
+          <w:rFonts w:ascii="Consolas" w:eastAsia="Times New Roman" w:hAnsi="Consolas" w:cs="Times New Roman"/>
+          <w:color w:val="9CDCFE"/>
+          <w:kern w:val="0"/>
+          <w:sz w:val="18"/>
+          <w:szCs w:val="18"/>
+          <w:lang w:eastAsia="es-ES"/>
+          <w14:ligatures w14:val="none"/>
+        </w:rPr>
+        <w:t>value</w:t>
+      </w:r>
+      <w:r>
+        <w:rPr>
+          <w:rFonts w:ascii="Consolas" w:eastAsia="Times New Roman" w:hAnsi="Consolas" w:cs="Times New Roman"/>
+          <w:color w:val="CCCCCC"/>
+          <w:kern w:val="0"/>
+          <w:sz w:val="18"/>
+          <w:szCs w:val="18"/>
+          <w:lang w:eastAsia="es-ES"/>
+          <w14:ligatures w14:val="none"/>
+        </w:rPr>
+        <w:t>.</w:t>
+      </w:r>
+      <w:r>
+        <w:rPr>
+          <w:rFonts w:ascii="Consolas" w:eastAsia="Times New Roman" w:hAnsi="Consolas" w:cs="Times New Roman"/>
+          <w:color w:val="DCDCAA"/>
+          <w:kern w:val="0"/>
+          <w:sz w:val="18"/>
+          <w:szCs w:val="18"/>
+          <w:lang w:eastAsia="es-ES"/>
+          <w14:ligatures w14:val="none"/>
+        </w:rPr>
+        <w:t>toUpperCase</w:t>
+      </w:r>
+      <w:proofErr w:type="spellEnd"/>
+      <w:r>
+        <w:rPr>
+          <w:rFonts w:ascii="Consolas" w:eastAsia="Times New Roman" w:hAnsi="Consolas" w:cs="Times New Roman"/>
+          <w:color w:val="CCCCCC"/>
+          <w:kern w:val="0"/>
+          <w:sz w:val="18"/>
+          <w:szCs w:val="18"/>
+          <w:lang w:eastAsia="es-ES"/>
+          <w14:ligatures w14:val="none"/>
+        </w:rPr>
+        <w:t>();</w:t>
+      </w:r>
+    </w:p>
+    <w:p>
+      <w:pPr>
+        <w:shd w:val="clear" w:color="auto" w:fill="1F1F1F"/>
+        <w:spacing w:after="0" w:line="285" w:lineRule="atLeast"/>
+        <w:rPr>
+          <w:rFonts w:ascii="Consolas" w:eastAsia="Times New Roman" w:hAnsi="Consolas" w:cs="Times New Roman"/>
+          <w:color w:val="CCCCCC"/>
+          <w:kern w:val="0"/>
+          <w:sz w:val="18"/>
+          <w:szCs w:val="18"/>
+          <w:lang w:eastAsia="es-ES"/>
+          <w14:ligatures w14:val="none"/>
+        </w:rPr>
+      </w:pPr>
+      <w:r>
+        <w:rPr>
+          <w:rFonts w:ascii="Consolas" w:eastAsia="Times New Roman" w:hAnsi="Consolas" w:cs="Times New Roman"/>
+          <w:color w:val="CCCCCC"/>
+          <w:kern w:val="0"/>
+          <w:sz w:val="18"/>
+          <w:szCs w:val="18"/>
+          <w:lang w:eastAsia="es-ES"/>
+          <w14:ligatures w14:val="none"/>
+        </w:rPr>
+        <w:t>}</w:t>
+      </w:r>
+    </w:p>
+    <w:p/>
+    <w:p>
+      <w:r>
+        <w:rPr>
+          <w:b/>
+          <w:bCs/>
+        </w:rPr>
+        <w:t>Nota:</w:t>
+      </w:r>
+      <w:r>
+        <w:t xml:space="preserve"> el temario habla de pasar la referencia </w:t>
+      </w:r>
+      <w:r>
+        <w:rPr>
+          <w:rStyle w:val="CdigoCar"/>
+          <w:rFonts w:eastAsiaTheme="minorHAnsi"/>
+        </w:rPr>
+        <w:t>this</w:t>
+      </w:r>
+      <w:r>
+        <w:t xml:space="preserve"> como parámetro, pero la referencia que se pasa es la de la ventana.</w:t>
       </w:r>
     </w:p>
     <w:p/>
@@ -24240,8 +25274,3252 @@
       <w:bookmarkEnd w:id="24"/>
     </w:p>
     <w:p/>
+    <w:p>
+      <w:r>
+        <w:drawing>
+          <wp:anchor distT="0" distB="0" distL="114300" distR="114300" simplePos="0" relativeHeight="251669504" behindDoc="1" locked="0" layoutInCell="1" allowOverlap="1" wp14:anchorId="3AD5808F" wp14:editId="4A4A3044">
+            <wp:simplePos x="0" y="0"/>
+            <wp:positionH relativeFrom="margin">
+              <wp:align>left</wp:align>
+            </wp:positionH>
+            <wp:positionV relativeFrom="paragraph">
+              <wp:posOffset>8255</wp:posOffset>
+            </wp:positionV>
+            <wp:extent cx="2680970" cy="2811780"/>
+            <wp:effectExtent l="0" t="0" r="5080" b="7620"/>
+            <wp:wrapTight wrapText="bothSides">
+              <wp:wrapPolygon edited="0">
+                <wp:start x="0" y="0"/>
+                <wp:lineTo x="0" y="21512"/>
+                <wp:lineTo x="21487" y="21512"/>
+                <wp:lineTo x="21487" y="0"/>
+                <wp:lineTo x="0" y="0"/>
+              </wp:wrapPolygon>
+            </wp:wrapTight>
+            <wp:docPr id="1379999986" name="Imagen 1" descr="Interfaz de usuario gráfica&#10;&#10;Descripción generada automáticamente"/>
+            <wp:cNvGraphicFramePr>
+              <a:graphicFrameLocks xmlns:a="http://schemas.openxmlformats.org/drawingml/2006/main" noChangeAspect="1"/>
+            </wp:cNvGraphicFramePr>
+            <a:graphic xmlns:a="http://schemas.openxmlformats.org/drawingml/2006/main">
+              <a:graphicData uri="http://schemas.openxmlformats.org/drawingml/2006/picture">
+                <pic:pic xmlns:pic="http://schemas.openxmlformats.org/drawingml/2006/picture">
+                  <pic:nvPicPr>
+                    <pic:cNvPr id="1379999986" name="Imagen 1" descr="Interfaz de usuario gráfica&#10;&#10;Descripción generada automáticamente"/>
+                    <pic:cNvPicPr/>
+                  </pic:nvPicPr>
+                  <pic:blipFill>
+                    <a:blip r:embed="rId10">
+                      <a:extLst>
+                        <a:ext uri="{28A0092B-C50C-407E-A947-70E740481C1C}">
+                          <a14:useLocalDpi xmlns:a14="http://schemas.microsoft.com/office/drawing/2010/main" val="0"/>
+                        </a:ext>
+                      </a:extLst>
+                    </a:blip>
+                    <a:stretch>
+                      <a:fillRect/>
+                    </a:stretch>
+                  </pic:blipFill>
+                  <pic:spPr>
+                    <a:xfrm>
+                      <a:off x="0" y="0"/>
+                      <a:ext cx="2688831" cy="2819491"/>
+                    </a:xfrm>
+                    <a:prstGeom prst="rect">
+                      <a:avLst/>
+                    </a:prstGeom>
+                  </pic:spPr>
+                </pic:pic>
+              </a:graphicData>
+            </a:graphic>
+            <wp14:sizeRelH relativeFrom="margin">
+              <wp14:pctWidth>0</wp14:pctWidth>
+            </wp14:sizeRelH>
+            <wp14:sizeRelV relativeFrom="margin">
+              <wp14:pctHeight>0</wp14:pctHeight>
+            </wp14:sizeRelV>
+          </wp:anchor>
+        </w:drawing>
+      </w:r>
+      <w:r>
+        <w:t xml:space="preserve">Se crea la función </w:t>
+      </w:r>
+      <w:proofErr w:type="spellStart"/>
+      <w:r>
+        <w:rPr>
+          <w:rStyle w:val="CdigoCar"/>
+          <w:rFonts w:eastAsiaTheme="minorHAnsi"/>
+        </w:rPr>
+        <w:t>validarNombreApellido</w:t>
+      </w:r>
+      <w:proofErr w:type="spellEnd"/>
+      <w:r>
+        <w:t xml:space="preserve"> que recibe como parámetro el </w:t>
+      </w:r>
+      <w:proofErr w:type="spellStart"/>
+      <w:r>
+        <w:t>envento</w:t>
+      </w:r>
+      <w:proofErr w:type="spellEnd"/>
+      <w:r>
+        <w:t xml:space="preserve"> disparado.</w:t>
+      </w:r>
+    </w:p>
+    <w:p>
+      <w:pPr>
+        <w:shd w:val="clear" w:color="auto" w:fill="1F1F1F"/>
+        <w:spacing w:after="0" w:line="285" w:lineRule="atLeast"/>
+        <w:rPr>
+          <w:rFonts w:ascii="Consolas" w:eastAsia="Times New Roman" w:hAnsi="Consolas" w:cs="Times New Roman"/>
+          <w:color w:val="CCCCCC"/>
+          <w:kern w:val="0"/>
+          <w:sz w:val="18"/>
+          <w:szCs w:val="18"/>
+          <w:lang w:eastAsia="es-ES"/>
+          <w14:ligatures w14:val="none"/>
+        </w:rPr>
+      </w:pPr>
+      <w:proofErr w:type="spellStart"/>
+      <w:r>
+        <w:rPr>
+          <w:rFonts w:ascii="Consolas" w:eastAsia="Times New Roman" w:hAnsi="Consolas" w:cs="Times New Roman"/>
+          <w:color w:val="569CD6"/>
+          <w:kern w:val="0"/>
+          <w:sz w:val="18"/>
+          <w:szCs w:val="18"/>
+          <w:lang w:eastAsia="es-ES"/>
+          <w14:ligatures w14:val="none"/>
+        </w:rPr>
+        <w:t>const</w:t>
+      </w:r>
+      <w:proofErr w:type="spellEnd"/>
+      <w:r>
+        <w:rPr>
+          <w:rFonts w:ascii="Consolas" w:eastAsia="Times New Roman" w:hAnsi="Consolas" w:cs="Times New Roman"/>
+          <w:color w:val="CCCCCC"/>
+          <w:kern w:val="0"/>
+          <w:sz w:val="18"/>
+          <w:szCs w:val="18"/>
+          <w:lang w:eastAsia="es-ES"/>
+          <w14:ligatures w14:val="none"/>
+        </w:rPr>
+        <w:t xml:space="preserve"> </w:t>
+      </w:r>
+      <w:proofErr w:type="spellStart"/>
+      <w:r>
+        <w:rPr>
+          <w:rFonts w:ascii="Consolas" w:eastAsia="Times New Roman" w:hAnsi="Consolas" w:cs="Times New Roman"/>
+          <w:color w:val="DCDCAA"/>
+          <w:kern w:val="0"/>
+          <w:sz w:val="18"/>
+          <w:szCs w:val="18"/>
+          <w:lang w:eastAsia="es-ES"/>
+          <w14:ligatures w14:val="none"/>
+        </w:rPr>
+        <w:t>validarNombreApellido</w:t>
+      </w:r>
+      <w:proofErr w:type="spellEnd"/>
+      <w:r>
+        <w:rPr>
+          <w:rFonts w:ascii="Consolas" w:eastAsia="Times New Roman" w:hAnsi="Consolas" w:cs="Times New Roman"/>
+          <w:color w:val="CCCCCC"/>
+          <w:kern w:val="0"/>
+          <w:sz w:val="18"/>
+          <w:szCs w:val="18"/>
+          <w:lang w:eastAsia="es-ES"/>
+          <w14:ligatures w14:val="none"/>
+        </w:rPr>
+        <w:t xml:space="preserve"> </w:t>
+      </w:r>
+      <w:r>
+        <w:rPr>
+          <w:rFonts w:ascii="Consolas" w:eastAsia="Times New Roman" w:hAnsi="Consolas" w:cs="Times New Roman"/>
+          <w:color w:val="D4D4D4"/>
+          <w:kern w:val="0"/>
+          <w:sz w:val="18"/>
+          <w:szCs w:val="18"/>
+          <w:lang w:eastAsia="es-ES"/>
+          <w14:ligatures w14:val="none"/>
+        </w:rPr>
+        <w:t>=</w:t>
+      </w:r>
+      <w:r>
+        <w:rPr>
+          <w:rFonts w:ascii="Consolas" w:eastAsia="Times New Roman" w:hAnsi="Consolas" w:cs="Times New Roman"/>
+          <w:color w:val="CCCCCC"/>
+          <w:kern w:val="0"/>
+          <w:sz w:val="18"/>
+          <w:szCs w:val="18"/>
+          <w:lang w:eastAsia="es-ES"/>
+          <w14:ligatures w14:val="none"/>
+        </w:rPr>
+        <w:t xml:space="preserve"> (</w:t>
+      </w:r>
+      <w:r>
+        <w:rPr>
+          <w:rFonts w:ascii="Consolas" w:eastAsia="Times New Roman" w:hAnsi="Consolas" w:cs="Times New Roman"/>
+          <w:color w:val="9CDCFE"/>
+          <w:kern w:val="0"/>
+          <w:sz w:val="18"/>
+          <w:szCs w:val="18"/>
+          <w:lang w:eastAsia="es-ES"/>
+          <w14:ligatures w14:val="none"/>
+        </w:rPr>
+        <w:t>e</w:t>
+      </w:r>
+      <w:r>
+        <w:rPr>
+          <w:rFonts w:ascii="Consolas" w:eastAsia="Times New Roman" w:hAnsi="Consolas" w:cs="Times New Roman"/>
+          <w:color w:val="CCCCCC"/>
+          <w:kern w:val="0"/>
+          <w:sz w:val="18"/>
+          <w:szCs w:val="18"/>
+          <w:lang w:eastAsia="es-ES"/>
+          <w14:ligatures w14:val="none"/>
+        </w:rPr>
+        <w:t xml:space="preserve">) </w:t>
+      </w:r>
+      <w:r>
+        <w:rPr>
+          <w:rFonts w:ascii="Consolas" w:eastAsia="Times New Roman" w:hAnsi="Consolas" w:cs="Times New Roman"/>
+          <w:color w:val="569CD6"/>
+          <w:kern w:val="0"/>
+          <w:sz w:val="18"/>
+          <w:szCs w:val="18"/>
+          <w:lang w:eastAsia="es-ES"/>
+          <w14:ligatures w14:val="none"/>
+        </w:rPr>
+        <w:t>=&gt;</w:t>
+      </w:r>
+      <w:r>
+        <w:rPr>
+          <w:rFonts w:ascii="Consolas" w:eastAsia="Times New Roman" w:hAnsi="Consolas" w:cs="Times New Roman"/>
+          <w:color w:val="CCCCCC"/>
+          <w:kern w:val="0"/>
+          <w:sz w:val="18"/>
+          <w:szCs w:val="18"/>
+          <w:lang w:eastAsia="es-ES"/>
+          <w14:ligatures w14:val="none"/>
+        </w:rPr>
+        <w:t xml:space="preserve"> {</w:t>
+      </w:r>
+    </w:p>
+    <w:p>
+      <w:pPr>
+        <w:shd w:val="clear" w:color="auto" w:fill="1F1F1F"/>
+        <w:spacing w:after="0" w:line="285" w:lineRule="atLeast"/>
+        <w:rPr>
+          <w:rFonts w:ascii="Consolas" w:eastAsia="Times New Roman" w:hAnsi="Consolas" w:cs="Times New Roman"/>
+          <w:color w:val="CCCCCC"/>
+          <w:kern w:val="0"/>
+          <w:sz w:val="18"/>
+          <w:szCs w:val="18"/>
+          <w:lang w:eastAsia="es-ES"/>
+          <w14:ligatures w14:val="none"/>
+        </w:rPr>
+      </w:pPr>
+      <w:r>
+        <w:rPr>
+          <w:rFonts w:ascii="Consolas" w:eastAsia="Times New Roman" w:hAnsi="Consolas" w:cs="Times New Roman"/>
+          <w:color w:val="CCCCCC"/>
+          <w:kern w:val="0"/>
+          <w:sz w:val="18"/>
+          <w:szCs w:val="18"/>
+          <w:lang w:eastAsia="es-ES"/>
+          <w14:ligatures w14:val="none"/>
+        </w:rPr>
+        <w:tab/>
+        <w:t>. . .</w:t>
+      </w:r>
+    </w:p>
+    <w:p>
+      <w:pPr>
+        <w:shd w:val="clear" w:color="auto" w:fill="1F1F1F"/>
+        <w:spacing w:after="0" w:line="285" w:lineRule="atLeast"/>
+        <w:rPr>
+          <w:rFonts w:ascii="Consolas" w:eastAsia="Times New Roman" w:hAnsi="Consolas" w:cs="Times New Roman"/>
+          <w:color w:val="CCCCCC"/>
+          <w:kern w:val="0"/>
+          <w:sz w:val="18"/>
+          <w:szCs w:val="18"/>
+          <w:lang w:eastAsia="es-ES"/>
+          <w14:ligatures w14:val="none"/>
+        </w:rPr>
+      </w:pPr>
+      <w:r>
+        <w:rPr>
+          <w:rFonts w:ascii="Consolas" w:eastAsia="Times New Roman" w:hAnsi="Consolas" w:cs="Times New Roman"/>
+          <w:color w:val="CCCCCC"/>
+          <w:kern w:val="0"/>
+          <w:sz w:val="18"/>
+          <w:szCs w:val="18"/>
+          <w:lang w:eastAsia="es-ES"/>
+          <w14:ligatures w14:val="none"/>
+        </w:rPr>
+        <w:t>}</w:t>
+      </w:r>
+    </w:p>
     <w:p/>
     <w:p/>
+    <w:p>
+      <w:r>
+        <w:t xml:space="preserve">En esta clase se especifica el patrón que va a evaluar el texto </w:t>
+      </w:r>
+      <w:proofErr w:type="gramStart"/>
+      <w:r>
+        <w:t>de los input</w:t>
+      </w:r>
+      <w:proofErr w:type="gramEnd"/>
+      <w:r>
+        <w:t>.</w:t>
+      </w:r>
+      <w:r>
+        <w:br/>
+        <w:t>Son válidos nombres simples y nombres compuesto.</w:t>
+      </w:r>
+      <w:r>
+        <w:br/>
+        <w:t>Se permite un conjunto de preposición + artículo o artículo entre los dos nombres o apellidos.</w:t>
+      </w:r>
+    </w:p>
+    <w:p/>
+    <w:p/>
+    <w:p>
+      <w:r>
+        <w:t>Patrón completo</w:t>
+      </w:r>
+    </w:p>
+    <w:p>
+      <w:pPr>
+        <w:shd w:val="clear" w:color="auto" w:fill="1F1F1F"/>
+        <w:spacing w:after="0" w:line="285" w:lineRule="atLeast"/>
+        <w:rPr>
+          <w:rFonts w:ascii="Consolas" w:eastAsia="Times New Roman" w:hAnsi="Consolas" w:cs="Times New Roman"/>
+          <w:color w:val="CCCCCC"/>
+          <w:kern w:val="0"/>
+          <w:sz w:val="21"/>
+          <w:szCs w:val="21"/>
+          <w:lang w:eastAsia="es-ES"/>
+          <w14:ligatures w14:val="none"/>
+        </w:rPr>
+      </w:pPr>
+    </w:p>
+    <w:p>
+      <w:pPr>
+        <w:shd w:val="clear" w:color="auto" w:fill="1F1F1F"/>
+        <w:spacing w:after="0" w:line="285" w:lineRule="atLeast"/>
+        <w:rPr>
+          <w:rFonts w:ascii="Consolas" w:eastAsia="Times New Roman" w:hAnsi="Consolas" w:cs="Times New Roman"/>
+          <w:color w:val="CCCCCC"/>
+          <w:kern w:val="0"/>
+          <w:sz w:val="18"/>
+          <w:szCs w:val="18"/>
+          <w:lang w:eastAsia="es-ES"/>
+          <w14:ligatures w14:val="none"/>
+        </w:rPr>
+      </w:pPr>
+      <w:r>
+        <w:rPr>
+          <w:rFonts w:ascii="Consolas" w:eastAsia="Times New Roman" w:hAnsi="Consolas" w:cs="Times New Roman"/>
+          <w:color w:val="569CD6"/>
+          <w:kern w:val="0"/>
+          <w:sz w:val="18"/>
+          <w:szCs w:val="18"/>
+          <w:lang w:eastAsia="es-ES"/>
+          <w14:ligatures w14:val="none"/>
+        </w:rPr>
+        <w:t>let</w:t>
+      </w:r>
+      <w:r>
+        <w:rPr>
+          <w:rFonts w:ascii="Consolas" w:eastAsia="Times New Roman" w:hAnsi="Consolas" w:cs="Times New Roman"/>
+          <w:color w:val="CCCCCC"/>
+          <w:kern w:val="0"/>
+          <w:sz w:val="18"/>
+          <w:szCs w:val="18"/>
+          <w:lang w:eastAsia="es-ES"/>
+          <w14:ligatures w14:val="none"/>
+        </w:rPr>
+        <w:t xml:space="preserve"> </w:t>
+      </w:r>
+      <w:proofErr w:type="spellStart"/>
+      <w:r>
+        <w:rPr>
+          <w:rFonts w:ascii="Consolas" w:eastAsia="Times New Roman" w:hAnsi="Consolas" w:cs="Times New Roman"/>
+          <w:color w:val="9CDCFE"/>
+          <w:kern w:val="0"/>
+          <w:sz w:val="18"/>
+          <w:szCs w:val="18"/>
+          <w:lang w:eastAsia="es-ES"/>
+          <w14:ligatures w14:val="none"/>
+        </w:rPr>
+        <w:t>pattern</w:t>
+      </w:r>
+      <w:proofErr w:type="spellEnd"/>
+      <w:r>
+        <w:rPr>
+          <w:rFonts w:ascii="Consolas" w:eastAsia="Times New Roman" w:hAnsi="Consolas" w:cs="Times New Roman"/>
+          <w:color w:val="CCCCCC"/>
+          <w:kern w:val="0"/>
+          <w:sz w:val="18"/>
+          <w:szCs w:val="18"/>
+          <w:lang w:eastAsia="es-ES"/>
+          <w14:ligatures w14:val="none"/>
+        </w:rPr>
+        <w:t xml:space="preserve"> </w:t>
+      </w:r>
+      <w:r>
+        <w:rPr>
+          <w:rFonts w:ascii="Consolas" w:eastAsia="Times New Roman" w:hAnsi="Consolas" w:cs="Times New Roman"/>
+          <w:color w:val="D4D4D4"/>
+          <w:kern w:val="0"/>
+          <w:sz w:val="18"/>
+          <w:szCs w:val="18"/>
+          <w:lang w:eastAsia="es-ES"/>
+          <w14:ligatures w14:val="none"/>
+        </w:rPr>
+        <w:t>=</w:t>
+      </w:r>
+      <w:r>
+        <w:rPr>
+          <w:rFonts w:ascii="Consolas" w:eastAsia="Times New Roman" w:hAnsi="Consolas" w:cs="Times New Roman"/>
+          <w:color w:val="CCCCCC"/>
+          <w:kern w:val="0"/>
+          <w:sz w:val="18"/>
+          <w:szCs w:val="18"/>
+          <w:lang w:eastAsia="es-ES"/>
+          <w14:ligatures w14:val="none"/>
+        </w:rPr>
+        <w:t xml:space="preserve"> </w:t>
+      </w:r>
+      <w:r>
+        <w:rPr>
+          <w:rFonts w:ascii="Consolas" w:eastAsia="Times New Roman" w:hAnsi="Consolas" w:cs="Times New Roman"/>
+          <w:color w:val="D16969"/>
+          <w:kern w:val="0"/>
+          <w:sz w:val="18"/>
+          <w:szCs w:val="18"/>
+          <w:lang w:eastAsia="es-ES"/>
+          <w14:ligatures w14:val="none"/>
+        </w:rPr>
+        <w:t>/</w:t>
+      </w:r>
+      <w:r>
+        <w:rPr>
+          <w:rFonts w:ascii="Consolas" w:eastAsia="Times New Roman" w:hAnsi="Consolas" w:cs="Times New Roman"/>
+          <w:color w:val="DCDCAA"/>
+          <w:kern w:val="0"/>
+          <w:sz w:val="18"/>
+          <w:szCs w:val="18"/>
+          <w:lang w:eastAsia="es-ES"/>
+          <w14:ligatures w14:val="none"/>
+        </w:rPr>
+        <w:t>^</w:t>
+      </w:r>
+      <w:r>
+        <w:rPr>
+          <w:rFonts w:ascii="Consolas" w:eastAsia="Times New Roman" w:hAnsi="Consolas" w:cs="Times New Roman"/>
+          <w:color w:val="CE9178"/>
+          <w:kern w:val="0"/>
+          <w:sz w:val="18"/>
+          <w:szCs w:val="18"/>
+          <w:lang w:eastAsia="es-ES"/>
+          <w14:ligatures w14:val="none"/>
+        </w:rPr>
+        <w:t>([</w:t>
+      </w:r>
+      <w:r>
+        <w:rPr>
+          <w:rFonts w:ascii="Consolas" w:eastAsia="Times New Roman" w:hAnsi="Consolas" w:cs="Times New Roman"/>
+          <w:color w:val="D16969"/>
+          <w:kern w:val="0"/>
+          <w:sz w:val="18"/>
+          <w:szCs w:val="18"/>
+          <w:lang w:eastAsia="es-ES"/>
+          <w14:ligatures w14:val="none"/>
+        </w:rPr>
+        <w:t>a-</w:t>
+      </w:r>
+      <w:proofErr w:type="spellStart"/>
+      <w:r>
+        <w:rPr>
+          <w:rFonts w:ascii="Consolas" w:eastAsia="Times New Roman" w:hAnsi="Consolas" w:cs="Times New Roman"/>
+          <w:color w:val="D16969"/>
+          <w:kern w:val="0"/>
+          <w:sz w:val="18"/>
+          <w:szCs w:val="18"/>
+          <w:lang w:eastAsia="es-ES"/>
+          <w14:ligatures w14:val="none"/>
+        </w:rPr>
+        <w:t>záéíóú</w:t>
+      </w:r>
+      <w:proofErr w:type="spellEnd"/>
+      <w:r>
+        <w:rPr>
+          <w:rFonts w:ascii="Consolas" w:eastAsia="Times New Roman" w:hAnsi="Consolas" w:cs="Times New Roman"/>
+          <w:color w:val="CE9178"/>
+          <w:kern w:val="0"/>
+          <w:sz w:val="18"/>
+          <w:szCs w:val="18"/>
+          <w:lang w:eastAsia="es-ES"/>
+          <w14:ligatures w14:val="none"/>
+        </w:rPr>
+        <w:t>]</w:t>
+      </w:r>
+      <w:r>
+        <w:rPr>
+          <w:rFonts w:ascii="Consolas" w:eastAsia="Times New Roman" w:hAnsi="Consolas" w:cs="Times New Roman"/>
+          <w:color w:val="D7BA7D"/>
+          <w:kern w:val="0"/>
+          <w:sz w:val="18"/>
+          <w:szCs w:val="18"/>
+          <w:lang w:eastAsia="es-ES"/>
+          <w14:ligatures w14:val="none"/>
+        </w:rPr>
+        <w:t>{3,12}</w:t>
+      </w:r>
+      <w:r>
+        <w:rPr>
+          <w:rFonts w:ascii="Consolas" w:eastAsia="Times New Roman" w:hAnsi="Consolas" w:cs="Times New Roman"/>
+          <w:color w:val="CE9178"/>
+          <w:kern w:val="0"/>
+          <w:sz w:val="18"/>
+          <w:szCs w:val="18"/>
+          <w:lang w:eastAsia="es-ES"/>
+          <w14:ligatures w14:val="none"/>
+        </w:rPr>
+        <w:t>)</w:t>
+      </w:r>
+      <w:r>
+        <w:rPr>
+          <w:rFonts w:ascii="Consolas" w:eastAsia="Times New Roman" w:hAnsi="Consolas" w:cs="Times New Roman"/>
+          <w:color w:val="D7BA7D"/>
+          <w:kern w:val="0"/>
+          <w:sz w:val="18"/>
+          <w:szCs w:val="18"/>
+          <w:lang w:eastAsia="es-ES"/>
+          <w14:ligatures w14:val="none"/>
+        </w:rPr>
+        <w:t>{1}</w:t>
+      </w:r>
+      <w:r>
+        <w:rPr>
+          <w:rFonts w:ascii="Consolas" w:eastAsia="Times New Roman" w:hAnsi="Consolas" w:cs="Times New Roman"/>
+          <w:color w:val="CE9178"/>
+          <w:kern w:val="0"/>
+          <w:sz w:val="18"/>
+          <w:szCs w:val="18"/>
+          <w:lang w:eastAsia="es-ES"/>
+          <w14:ligatures w14:val="none"/>
+        </w:rPr>
+        <w:t>((</w:t>
+      </w:r>
+      <w:r>
+        <w:rPr>
+          <w:rFonts w:ascii="Consolas" w:eastAsia="Times New Roman" w:hAnsi="Consolas" w:cs="Times New Roman"/>
+          <w:color w:val="D16969"/>
+          <w:kern w:val="0"/>
+          <w:sz w:val="18"/>
+          <w:szCs w:val="18"/>
+          <w:lang w:eastAsia="es-ES"/>
+          <w14:ligatures w14:val="none"/>
+        </w:rPr>
+        <w:t xml:space="preserve"> </w:t>
+      </w:r>
+      <w:r>
+        <w:rPr>
+          <w:rFonts w:ascii="Consolas" w:eastAsia="Times New Roman" w:hAnsi="Consolas" w:cs="Times New Roman"/>
+          <w:color w:val="CE9178"/>
+          <w:kern w:val="0"/>
+          <w:sz w:val="18"/>
+          <w:szCs w:val="18"/>
+          <w:lang w:eastAsia="es-ES"/>
+          <w14:ligatures w14:val="none"/>
+        </w:rPr>
+        <w:t>(</w:t>
+      </w:r>
+      <w:proofErr w:type="spellStart"/>
+      <w:r>
+        <w:rPr>
+          <w:rFonts w:ascii="Consolas" w:eastAsia="Times New Roman" w:hAnsi="Consolas" w:cs="Times New Roman"/>
+          <w:color w:val="D16969"/>
+          <w:kern w:val="0"/>
+          <w:sz w:val="18"/>
+          <w:szCs w:val="18"/>
+          <w:lang w:eastAsia="es-ES"/>
+          <w14:ligatures w14:val="none"/>
+        </w:rPr>
+        <w:t>de</w:t>
+      </w:r>
+      <w:r>
+        <w:rPr>
+          <w:rFonts w:ascii="Consolas" w:eastAsia="Times New Roman" w:hAnsi="Consolas" w:cs="Times New Roman"/>
+          <w:color w:val="DCDCAA"/>
+          <w:kern w:val="0"/>
+          <w:sz w:val="18"/>
+          <w:szCs w:val="18"/>
+          <w:lang w:eastAsia="es-ES"/>
+          <w14:ligatures w14:val="none"/>
+        </w:rPr>
+        <w:t>|</w:t>
+      </w:r>
+      <w:r>
+        <w:rPr>
+          <w:rFonts w:ascii="Consolas" w:eastAsia="Times New Roman" w:hAnsi="Consolas" w:cs="Times New Roman"/>
+          <w:color w:val="D16969"/>
+          <w:kern w:val="0"/>
+          <w:sz w:val="18"/>
+          <w:szCs w:val="18"/>
+          <w:lang w:eastAsia="es-ES"/>
+          <w14:ligatures w14:val="none"/>
+        </w:rPr>
+        <w:t>la</w:t>
+      </w:r>
+      <w:r>
+        <w:rPr>
+          <w:rFonts w:ascii="Consolas" w:eastAsia="Times New Roman" w:hAnsi="Consolas" w:cs="Times New Roman"/>
+          <w:color w:val="DCDCAA"/>
+          <w:kern w:val="0"/>
+          <w:sz w:val="18"/>
+          <w:szCs w:val="18"/>
+          <w:lang w:eastAsia="es-ES"/>
+          <w14:ligatures w14:val="none"/>
+        </w:rPr>
+        <w:t>|</w:t>
+      </w:r>
+      <w:r>
+        <w:rPr>
+          <w:rFonts w:ascii="Consolas" w:eastAsia="Times New Roman" w:hAnsi="Consolas" w:cs="Times New Roman"/>
+          <w:color w:val="D16969"/>
+          <w:kern w:val="0"/>
+          <w:sz w:val="18"/>
+          <w:szCs w:val="18"/>
+          <w:lang w:eastAsia="es-ES"/>
+          <w14:ligatures w14:val="none"/>
+        </w:rPr>
+        <w:t>del</w:t>
+      </w:r>
+      <w:r>
+        <w:rPr>
+          <w:rFonts w:ascii="Consolas" w:eastAsia="Times New Roman" w:hAnsi="Consolas" w:cs="Times New Roman"/>
+          <w:color w:val="DCDCAA"/>
+          <w:kern w:val="0"/>
+          <w:sz w:val="18"/>
+          <w:szCs w:val="18"/>
+          <w:lang w:eastAsia="es-ES"/>
+          <w14:ligatures w14:val="none"/>
+        </w:rPr>
+        <w:t>|</w:t>
+      </w:r>
+      <w:r>
+        <w:rPr>
+          <w:rFonts w:ascii="Consolas" w:eastAsia="Times New Roman" w:hAnsi="Consolas" w:cs="Times New Roman"/>
+          <w:color w:val="D16969"/>
+          <w:kern w:val="0"/>
+          <w:sz w:val="18"/>
+          <w:szCs w:val="18"/>
+          <w:lang w:eastAsia="es-ES"/>
+          <w14:ligatures w14:val="none"/>
+        </w:rPr>
+        <w:t>de</w:t>
+      </w:r>
+      <w:proofErr w:type="spellEnd"/>
+      <w:r>
+        <w:rPr>
+          <w:rFonts w:ascii="Consolas" w:eastAsia="Times New Roman" w:hAnsi="Consolas" w:cs="Times New Roman"/>
+          <w:color w:val="D16969"/>
+          <w:kern w:val="0"/>
+          <w:sz w:val="18"/>
+          <w:szCs w:val="18"/>
+          <w:lang w:eastAsia="es-ES"/>
+          <w14:ligatures w14:val="none"/>
+        </w:rPr>
+        <w:t xml:space="preserve"> </w:t>
+      </w:r>
+      <w:proofErr w:type="spellStart"/>
+      <w:r>
+        <w:rPr>
+          <w:rFonts w:ascii="Consolas" w:eastAsia="Times New Roman" w:hAnsi="Consolas" w:cs="Times New Roman"/>
+          <w:color w:val="D16969"/>
+          <w:kern w:val="0"/>
+          <w:sz w:val="18"/>
+          <w:szCs w:val="18"/>
+          <w:lang w:eastAsia="es-ES"/>
+          <w14:ligatures w14:val="none"/>
+        </w:rPr>
+        <w:t>la</w:t>
+      </w:r>
+      <w:r>
+        <w:rPr>
+          <w:rFonts w:ascii="Consolas" w:eastAsia="Times New Roman" w:hAnsi="Consolas" w:cs="Times New Roman"/>
+          <w:color w:val="DCDCAA"/>
+          <w:kern w:val="0"/>
+          <w:sz w:val="18"/>
+          <w:szCs w:val="18"/>
+          <w:lang w:eastAsia="es-ES"/>
+          <w14:ligatures w14:val="none"/>
+        </w:rPr>
+        <w:t>|</w:t>
+      </w:r>
+      <w:r>
+        <w:rPr>
+          <w:rFonts w:ascii="Consolas" w:eastAsia="Times New Roman" w:hAnsi="Consolas" w:cs="Times New Roman"/>
+          <w:color w:val="D16969"/>
+          <w:kern w:val="0"/>
+          <w:sz w:val="18"/>
+          <w:szCs w:val="18"/>
+          <w:lang w:eastAsia="es-ES"/>
+          <w14:ligatures w14:val="none"/>
+        </w:rPr>
+        <w:t>de</w:t>
+      </w:r>
+      <w:proofErr w:type="spellEnd"/>
+      <w:r>
+        <w:rPr>
+          <w:rFonts w:ascii="Consolas" w:eastAsia="Times New Roman" w:hAnsi="Consolas" w:cs="Times New Roman"/>
+          <w:color w:val="D16969"/>
+          <w:kern w:val="0"/>
+          <w:sz w:val="18"/>
+          <w:szCs w:val="18"/>
+          <w:lang w:eastAsia="es-ES"/>
+          <w14:ligatures w14:val="none"/>
+        </w:rPr>
+        <w:t xml:space="preserve"> </w:t>
+      </w:r>
+      <w:proofErr w:type="spellStart"/>
+      <w:r>
+        <w:rPr>
+          <w:rFonts w:ascii="Consolas" w:eastAsia="Times New Roman" w:hAnsi="Consolas" w:cs="Times New Roman"/>
+          <w:color w:val="D16969"/>
+          <w:kern w:val="0"/>
+          <w:sz w:val="18"/>
+          <w:szCs w:val="18"/>
+          <w:lang w:eastAsia="es-ES"/>
+          <w14:ligatures w14:val="none"/>
+        </w:rPr>
+        <w:t>los</w:t>
+      </w:r>
+      <w:r>
+        <w:rPr>
+          <w:rFonts w:ascii="Consolas" w:eastAsia="Times New Roman" w:hAnsi="Consolas" w:cs="Times New Roman"/>
+          <w:color w:val="DCDCAA"/>
+          <w:kern w:val="0"/>
+          <w:sz w:val="18"/>
+          <w:szCs w:val="18"/>
+          <w:lang w:eastAsia="es-ES"/>
+          <w14:ligatures w14:val="none"/>
+        </w:rPr>
+        <w:t>|</w:t>
+      </w:r>
+      <w:r>
+        <w:rPr>
+          <w:rFonts w:ascii="Consolas" w:eastAsia="Times New Roman" w:hAnsi="Consolas" w:cs="Times New Roman"/>
+          <w:color w:val="D16969"/>
+          <w:kern w:val="0"/>
+          <w:sz w:val="18"/>
+          <w:szCs w:val="18"/>
+          <w:lang w:eastAsia="es-ES"/>
+          <w14:ligatures w14:val="none"/>
+        </w:rPr>
+        <w:t>y</w:t>
+      </w:r>
+      <w:proofErr w:type="spellEnd"/>
+      <w:r>
+        <w:rPr>
+          <w:rFonts w:ascii="Consolas" w:eastAsia="Times New Roman" w:hAnsi="Consolas" w:cs="Times New Roman"/>
+          <w:color w:val="CE9178"/>
+          <w:kern w:val="0"/>
+          <w:sz w:val="18"/>
+          <w:szCs w:val="18"/>
+          <w:lang w:eastAsia="es-ES"/>
+          <w14:ligatures w14:val="none"/>
+        </w:rPr>
+        <w:t>)</w:t>
+      </w:r>
+      <w:r>
+        <w:rPr>
+          <w:rFonts w:ascii="Consolas" w:eastAsia="Times New Roman" w:hAnsi="Consolas" w:cs="Times New Roman"/>
+          <w:color w:val="D7BA7D"/>
+          <w:kern w:val="0"/>
+          <w:sz w:val="18"/>
+          <w:szCs w:val="18"/>
+          <w:lang w:eastAsia="es-ES"/>
+          <w14:ligatures w14:val="none"/>
+        </w:rPr>
+        <w:t>{1}</w:t>
+      </w:r>
+      <w:r>
+        <w:rPr>
+          <w:rFonts w:ascii="Consolas" w:eastAsia="Times New Roman" w:hAnsi="Consolas" w:cs="Times New Roman"/>
+          <w:color w:val="CE9178"/>
+          <w:kern w:val="0"/>
+          <w:sz w:val="18"/>
+          <w:szCs w:val="18"/>
+          <w:lang w:eastAsia="es-ES"/>
+          <w14:ligatures w14:val="none"/>
+        </w:rPr>
+        <w:t>)</w:t>
+      </w:r>
+      <w:r>
+        <w:rPr>
+          <w:rFonts w:ascii="Consolas" w:eastAsia="Times New Roman" w:hAnsi="Consolas" w:cs="Times New Roman"/>
+          <w:color w:val="D7BA7D"/>
+          <w:kern w:val="0"/>
+          <w:sz w:val="18"/>
+          <w:szCs w:val="18"/>
+          <w:lang w:eastAsia="es-ES"/>
+          <w14:ligatures w14:val="none"/>
+        </w:rPr>
+        <w:t>{0,2}</w:t>
+      </w:r>
+      <w:r>
+        <w:rPr>
+          <w:rFonts w:ascii="Consolas" w:eastAsia="Times New Roman" w:hAnsi="Consolas" w:cs="Times New Roman"/>
+          <w:color w:val="D16969"/>
+          <w:kern w:val="0"/>
+          <w:sz w:val="18"/>
+          <w:szCs w:val="18"/>
+          <w:lang w:eastAsia="es-ES"/>
+          <w14:ligatures w14:val="none"/>
+        </w:rPr>
+        <w:t xml:space="preserve"> </w:t>
+      </w:r>
+      <w:r>
+        <w:rPr>
+          <w:rFonts w:ascii="Consolas" w:eastAsia="Times New Roman" w:hAnsi="Consolas" w:cs="Times New Roman"/>
+          <w:color w:val="CE9178"/>
+          <w:kern w:val="0"/>
+          <w:sz w:val="18"/>
+          <w:szCs w:val="18"/>
+          <w:lang w:eastAsia="es-ES"/>
+          <w14:ligatures w14:val="none"/>
+        </w:rPr>
+        <w:t>[</w:t>
+      </w:r>
+      <w:r>
+        <w:rPr>
+          <w:rFonts w:ascii="Consolas" w:eastAsia="Times New Roman" w:hAnsi="Consolas" w:cs="Times New Roman"/>
+          <w:color w:val="D16969"/>
+          <w:kern w:val="0"/>
+          <w:sz w:val="18"/>
+          <w:szCs w:val="18"/>
+          <w:lang w:eastAsia="es-ES"/>
+          <w14:ligatures w14:val="none"/>
+        </w:rPr>
+        <w:t>a-</w:t>
+      </w:r>
+      <w:proofErr w:type="spellStart"/>
+      <w:r>
+        <w:rPr>
+          <w:rFonts w:ascii="Consolas" w:eastAsia="Times New Roman" w:hAnsi="Consolas" w:cs="Times New Roman"/>
+          <w:color w:val="D16969"/>
+          <w:kern w:val="0"/>
+          <w:sz w:val="18"/>
+          <w:szCs w:val="18"/>
+          <w:lang w:eastAsia="es-ES"/>
+          <w14:ligatures w14:val="none"/>
+        </w:rPr>
+        <w:t>záéíóú</w:t>
+      </w:r>
+      <w:proofErr w:type="spellEnd"/>
+      <w:r>
+        <w:rPr>
+          <w:rFonts w:ascii="Consolas" w:eastAsia="Times New Roman" w:hAnsi="Consolas" w:cs="Times New Roman"/>
+          <w:color w:val="CE9178"/>
+          <w:kern w:val="0"/>
+          <w:sz w:val="18"/>
+          <w:szCs w:val="18"/>
+          <w:lang w:eastAsia="es-ES"/>
+          <w14:ligatures w14:val="none"/>
+        </w:rPr>
+        <w:t>]</w:t>
+      </w:r>
+      <w:r>
+        <w:rPr>
+          <w:rFonts w:ascii="Consolas" w:eastAsia="Times New Roman" w:hAnsi="Consolas" w:cs="Times New Roman"/>
+          <w:color w:val="D7BA7D"/>
+          <w:kern w:val="0"/>
+          <w:sz w:val="18"/>
+          <w:szCs w:val="18"/>
+          <w:lang w:eastAsia="es-ES"/>
+          <w14:ligatures w14:val="none"/>
+        </w:rPr>
+        <w:t>{1,12}</w:t>
+      </w:r>
+      <w:r>
+        <w:rPr>
+          <w:rFonts w:ascii="Consolas" w:eastAsia="Times New Roman" w:hAnsi="Consolas" w:cs="Times New Roman"/>
+          <w:color w:val="CE9178"/>
+          <w:kern w:val="0"/>
+          <w:sz w:val="18"/>
+          <w:szCs w:val="18"/>
+          <w:lang w:eastAsia="es-ES"/>
+          <w14:ligatures w14:val="none"/>
+        </w:rPr>
+        <w:t>)</w:t>
+      </w:r>
+      <w:r>
+        <w:rPr>
+          <w:rFonts w:ascii="Consolas" w:eastAsia="Times New Roman" w:hAnsi="Consolas" w:cs="Times New Roman"/>
+          <w:color w:val="D7BA7D"/>
+          <w:kern w:val="0"/>
+          <w:sz w:val="18"/>
+          <w:szCs w:val="18"/>
+          <w:lang w:eastAsia="es-ES"/>
+          <w14:ligatures w14:val="none"/>
+        </w:rPr>
+        <w:t>?</w:t>
+      </w:r>
+      <w:r>
+        <w:rPr>
+          <w:rFonts w:ascii="Consolas" w:eastAsia="Times New Roman" w:hAnsi="Consolas" w:cs="Times New Roman"/>
+          <w:color w:val="DCDCAA"/>
+          <w:kern w:val="0"/>
+          <w:sz w:val="18"/>
+          <w:szCs w:val="18"/>
+          <w:lang w:eastAsia="es-ES"/>
+          <w14:ligatures w14:val="none"/>
+        </w:rPr>
+        <w:t>$</w:t>
+      </w:r>
+      <w:r>
+        <w:rPr>
+          <w:rFonts w:ascii="Consolas" w:eastAsia="Times New Roman" w:hAnsi="Consolas" w:cs="Times New Roman"/>
+          <w:color w:val="D16969"/>
+          <w:kern w:val="0"/>
+          <w:sz w:val="18"/>
+          <w:szCs w:val="18"/>
+          <w:lang w:eastAsia="es-ES"/>
+          <w14:ligatures w14:val="none"/>
+        </w:rPr>
+        <w:t>/</w:t>
+      </w:r>
+      <w:proofErr w:type="spellStart"/>
+      <w:r>
+        <w:rPr>
+          <w:rFonts w:ascii="Consolas" w:eastAsia="Times New Roman" w:hAnsi="Consolas" w:cs="Times New Roman"/>
+          <w:color w:val="569CD6"/>
+          <w:kern w:val="0"/>
+          <w:sz w:val="18"/>
+          <w:szCs w:val="18"/>
+          <w:lang w:eastAsia="es-ES"/>
+          <w14:ligatures w14:val="none"/>
+        </w:rPr>
+        <w:t>gi</w:t>
+      </w:r>
+      <w:proofErr w:type="spellEnd"/>
+      <w:r>
+        <w:rPr>
+          <w:rFonts w:ascii="Consolas" w:eastAsia="Times New Roman" w:hAnsi="Consolas" w:cs="Times New Roman"/>
+          <w:color w:val="CCCCCC"/>
+          <w:kern w:val="0"/>
+          <w:sz w:val="18"/>
+          <w:szCs w:val="18"/>
+          <w:lang w:eastAsia="es-ES"/>
+          <w14:ligatures w14:val="none"/>
+        </w:rPr>
+        <w:t>;</w:t>
+      </w:r>
+    </w:p>
+    <w:p>
+      <w:pPr>
+        <w:shd w:val="clear" w:color="auto" w:fill="1F1F1F"/>
+        <w:spacing w:after="0" w:line="285" w:lineRule="atLeast"/>
+        <w:rPr>
+          <w:rFonts w:ascii="Consolas" w:eastAsia="Times New Roman" w:hAnsi="Consolas" w:cs="Times New Roman"/>
+          <w:color w:val="CCCCCC"/>
+          <w:kern w:val="0"/>
+          <w:sz w:val="21"/>
+          <w:szCs w:val="21"/>
+          <w:lang w:eastAsia="es-ES"/>
+          <w14:ligatures w14:val="none"/>
+        </w:rPr>
+      </w:pPr>
+    </w:p>
+    <w:p/>
+    <w:p/>
+    <w:p>
+      <w:pPr>
+        <w:rPr>
+          <w:b/>
+          <w:bCs/>
+        </w:rPr>
+      </w:pPr>
+      <w:r>
+        <w:rPr>
+          <w:b/>
+          <w:bCs/>
+        </w:rPr>
+        <w:lastRenderedPageBreak/>
+        <w:t xml:space="preserve">Primer grupo: </w:t>
+      </w:r>
+    </w:p>
+    <w:p>
+      <w:pPr>
+        <w:shd w:val="clear" w:color="auto" w:fill="1F1F1F"/>
+        <w:spacing w:after="0" w:line="285" w:lineRule="atLeast"/>
+        <w:rPr>
+          <w:rFonts w:ascii="Consolas" w:eastAsia="Times New Roman" w:hAnsi="Consolas" w:cs="Times New Roman"/>
+          <w:color w:val="CCCCCC"/>
+          <w:kern w:val="0"/>
+          <w:sz w:val="21"/>
+          <w:szCs w:val="21"/>
+          <w:lang w:eastAsia="es-ES"/>
+          <w14:ligatures w14:val="none"/>
+        </w:rPr>
+      </w:pPr>
+      <w:r>
+        <w:rPr>
+          <w:rFonts w:ascii="Consolas" w:eastAsia="Times New Roman" w:hAnsi="Consolas" w:cs="Times New Roman"/>
+          <w:color w:val="DCDCAA"/>
+          <w:kern w:val="0"/>
+          <w:sz w:val="21"/>
+          <w:szCs w:val="21"/>
+          <w:lang w:eastAsia="es-ES"/>
+          <w14:ligatures w14:val="none"/>
+        </w:rPr>
+        <w:t>^</w:t>
+      </w:r>
+      <w:r>
+        <w:rPr>
+          <w:rFonts w:ascii="Consolas" w:eastAsia="Times New Roman" w:hAnsi="Consolas" w:cs="Times New Roman"/>
+          <w:color w:val="CE9178"/>
+          <w:kern w:val="0"/>
+          <w:sz w:val="21"/>
+          <w:szCs w:val="21"/>
+          <w:lang w:eastAsia="es-ES"/>
+          <w14:ligatures w14:val="none"/>
+        </w:rPr>
+        <w:t>([</w:t>
+      </w:r>
+      <w:r>
+        <w:rPr>
+          <w:rFonts w:ascii="Consolas" w:eastAsia="Times New Roman" w:hAnsi="Consolas" w:cs="Times New Roman"/>
+          <w:color w:val="D16969"/>
+          <w:kern w:val="0"/>
+          <w:sz w:val="21"/>
+          <w:szCs w:val="21"/>
+          <w:lang w:eastAsia="es-ES"/>
+          <w14:ligatures w14:val="none"/>
+        </w:rPr>
+        <w:t>a-</w:t>
+      </w:r>
+      <w:proofErr w:type="spellStart"/>
+      <w:r>
+        <w:rPr>
+          <w:rFonts w:ascii="Consolas" w:eastAsia="Times New Roman" w:hAnsi="Consolas" w:cs="Times New Roman"/>
+          <w:color w:val="D16969"/>
+          <w:kern w:val="0"/>
+          <w:sz w:val="21"/>
+          <w:szCs w:val="21"/>
+          <w:lang w:eastAsia="es-ES"/>
+          <w14:ligatures w14:val="none"/>
+        </w:rPr>
+        <w:t>záéíóú</w:t>
+      </w:r>
+      <w:proofErr w:type="spellEnd"/>
+      <w:r>
+        <w:rPr>
+          <w:rFonts w:ascii="Consolas" w:eastAsia="Times New Roman" w:hAnsi="Consolas" w:cs="Times New Roman"/>
+          <w:color w:val="CE9178"/>
+          <w:kern w:val="0"/>
+          <w:sz w:val="21"/>
+          <w:szCs w:val="21"/>
+          <w:lang w:eastAsia="es-ES"/>
+          <w14:ligatures w14:val="none"/>
+        </w:rPr>
+        <w:t>]</w:t>
+      </w:r>
+      <w:r>
+        <w:rPr>
+          <w:rFonts w:ascii="Consolas" w:eastAsia="Times New Roman" w:hAnsi="Consolas" w:cs="Times New Roman"/>
+          <w:color w:val="D7BA7D"/>
+          <w:kern w:val="0"/>
+          <w:sz w:val="21"/>
+          <w:szCs w:val="21"/>
+          <w:lang w:eastAsia="es-ES"/>
+          <w14:ligatures w14:val="none"/>
+        </w:rPr>
+        <w:t>{3,12}</w:t>
+      </w:r>
+      <w:r>
+        <w:rPr>
+          <w:rFonts w:ascii="Consolas" w:eastAsia="Times New Roman" w:hAnsi="Consolas" w:cs="Times New Roman"/>
+          <w:color w:val="CE9178"/>
+          <w:kern w:val="0"/>
+          <w:sz w:val="21"/>
+          <w:szCs w:val="21"/>
+          <w:lang w:eastAsia="es-ES"/>
+          <w14:ligatures w14:val="none"/>
+        </w:rPr>
+        <w:t>)</w:t>
+      </w:r>
+      <w:r>
+        <w:rPr>
+          <w:rFonts w:ascii="Consolas" w:eastAsia="Times New Roman" w:hAnsi="Consolas" w:cs="Times New Roman"/>
+          <w:color w:val="D7BA7D"/>
+          <w:kern w:val="0"/>
+          <w:sz w:val="21"/>
+          <w:szCs w:val="21"/>
+          <w:lang w:eastAsia="es-ES"/>
+          <w14:ligatures w14:val="none"/>
+        </w:rPr>
+        <w:t>{1}</w:t>
+      </w:r>
+    </w:p>
+    <w:p/>
+    <w:p>
+      <w:r>
+        <w:t xml:space="preserve">Se inicia con la cadena, aceptando letras entre a y z, además de las vocales con tilde. </w:t>
+      </w:r>
+      <w:r>
+        <w:br/>
+        <w:t xml:space="preserve">El </w:t>
+      </w:r>
+      <w:proofErr w:type="spellStart"/>
+      <w:r>
+        <w:rPr>
+          <w:i/>
+          <w:iCs/>
+        </w:rPr>
+        <w:t>flag</w:t>
+      </w:r>
+      <w:proofErr w:type="spellEnd"/>
+      <w:r>
+        <w:rPr>
+          <w:i/>
+          <w:iCs/>
+        </w:rPr>
+        <w:t xml:space="preserve"> i</w:t>
+      </w:r>
+      <w:r>
+        <w:t xml:space="preserve"> permite que no se distingan mayúsculas de minúsculas.</w:t>
+      </w:r>
+    </w:p>
+    <w:p>
+      <w:r>
+        <w:t>Cada una de estas letras debe aparecer entre 3 y 12 veces.</w:t>
+      </w:r>
+      <w:r>
+        <w:br/>
+        <w:t>El conjunto de las letras debe aparecer una única vez.</w:t>
+      </w:r>
+    </w:p>
+    <w:p>
+      <w:pPr>
+        <w:rPr>
+          <w:b/>
+          <w:bCs/>
+        </w:rPr>
+      </w:pPr>
+      <w:r>
+        <w:rPr>
+          <w:b/>
+          <w:bCs/>
+        </w:rPr>
+        <w:t>Segundo grupo</w:t>
+      </w:r>
+      <w:r>
+        <w:rPr>
+          <w:b/>
+          <w:bCs/>
+        </w:rPr>
+        <w:t>:</w:t>
+      </w:r>
+    </w:p>
+    <w:p>
+      <w:pPr>
+        <w:shd w:val="clear" w:color="auto" w:fill="1F1F1F"/>
+        <w:spacing w:after="0" w:line="285" w:lineRule="atLeast"/>
+        <w:rPr>
+          <w:rFonts w:ascii="Consolas" w:eastAsia="Times New Roman" w:hAnsi="Consolas" w:cs="Times New Roman"/>
+          <w:color w:val="CCCCCC"/>
+          <w:kern w:val="0"/>
+          <w:sz w:val="21"/>
+          <w:szCs w:val="21"/>
+          <w:lang w:eastAsia="es-ES"/>
+          <w14:ligatures w14:val="none"/>
+        </w:rPr>
+      </w:pPr>
+      <w:r>
+        <w:rPr>
+          <w:rFonts w:ascii="Consolas" w:eastAsia="Times New Roman" w:hAnsi="Consolas" w:cs="Times New Roman"/>
+          <w:color w:val="CE9178"/>
+          <w:kern w:val="0"/>
+          <w:sz w:val="21"/>
+          <w:szCs w:val="21"/>
+          <w:lang w:eastAsia="es-ES"/>
+          <w14:ligatures w14:val="none"/>
+        </w:rPr>
+        <w:t>((</w:t>
+      </w:r>
+      <w:r>
+        <w:rPr>
+          <w:rFonts w:ascii="Consolas" w:eastAsia="Times New Roman" w:hAnsi="Consolas" w:cs="Times New Roman"/>
+          <w:color w:val="D16969"/>
+          <w:kern w:val="0"/>
+          <w:sz w:val="21"/>
+          <w:szCs w:val="21"/>
+          <w:lang w:eastAsia="es-ES"/>
+          <w14:ligatures w14:val="none"/>
+        </w:rPr>
+        <w:t xml:space="preserve"> </w:t>
+      </w:r>
+      <w:r>
+        <w:rPr>
+          <w:rFonts w:ascii="Consolas" w:eastAsia="Times New Roman" w:hAnsi="Consolas" w:cs="Times New Roman"/>
+          <w:color w:val="CE9178"/>
+          <w:kern w:val="0"/>
+          <w:sz w:val="21"/>
+          <w:szCs w:val="21"/>
+          <w:lang w:eastAsia="es-ES"/>
+          <w14:ligatures w14:val="none"/>
+        </w:rPr>
+        <w:t>(</w:t>
+      </w:r>
+      <w:proofErr w:type="spellStart"/>
+      <w:r>
+        <w:rPr>
+          <w:rFonts w:ascii="Consolas" w:eastAsia="Times New Roman" w:hAnsi="Consolas" w:cs="Times New Roman"/>
+          <w:color w:val="D16969"/>
+          <w:kern w:val="0"/>
+          <w:sz w:val="21"/>
+          <w:szCs w:val="21"/>
+          <w:lang w:eastAsia="es-ES"/>
+          <w14:ligatures w14:val="none"/>
+        </w:rPr>
+        <w:t>de</w:t>
+      </w:r>
+      <w:r>
+        <w:rPr>
+          <w:rFonts w:ascii="Consolas" w:eastAsia="Times New Roman" w:hAnsi="Consolas" w:cs="Times New Roman"/>
+          <w:color w:val="DCDCAA"/>
+          <w:kern w:val="0"/>
+          <w:sz w:val="21"/>
+          <w:szCs w:val="21"/>
+          <w:lang w:eastAsia="es-ES"/>
+          <w14:ligatures w14:val="none"/>
+        </w:rPr>
+        <w:t>|</w:t>
+      </w:r>
+      <w:r>
+        <w:rPr>
+          <w:rFonts w:ascii="Consolas" w:eastAsia="Times New Roman" w:hAnsi="Consolas" w:cs="Times New Roman"/>
+          <w:color w:val="D16969"/>
+          <w:kern w:val="0"/>
+          <w:sz w:val="21"/>
+          <w:szCs w:val="21"/>
+          <w:lang w:eastAsia="es-ES"/>
+          <w14:ligatures w14:val="none"/>
+        </w:rPr>
+        <w:t>la</w:t>
+      </w:r>
+      <w:r>
+        <w:rPr>
+          <w:rFonts w:ascii="Consolas" w:eastAsia="Times New Roman" w:hAnsi="Consolas" w:cs="Times New Roman"/>
+          <w:color w:val="DCDCAA"/>
+          <w:kern w:val="0"/>
+          <w:sz w:val="21"/>
+          <w:szCs w:val="21"/>
+          <w:lang w:eastAsia="es-ES"/>
+          <w14:ligatures w14:val="none"/>
+        </w:rPr>
+        <w:t>|</w:t>
+      </w:r>
+      <w:r>
+        <w:rPr>
+          <w:rFonts w:ascii="Consolas" w:eastAsia="Times New Roman" w:hAnsi="Consolas" w:cs="Times New Roman"/>
+          <w:color w:val="D16969"/>
+          <w:kern w:val="0"/>
+          <w:sz w:val="21"/>
+          <w:szCs w:val="21"/>
+          <w:lang w:eastAsia="es-ES"/>
+          <w14:ligatures w14:val="none"/>
+        </w:rPr>
+        <w:t>del</w:t>
+      </w:r>
+      <w:r>
+        <w:rPr>
+          <w:rFonts w:ascii="Consolas" w:eastAsia="Times New Roman" w:hAnsi="Consolas" w:cs="Times New Roman"/>
+          <w:color w:val="DCDCAA"/>
+          <w:kern w:val="0"/>
+          <w:sz w:val="21"/>
+          <w:szCs w:val="21"/>
+          <w:lang w:eastAsia="es-ES"/>
+          <w14:ligatures w14:val="none"/>
+        </w:rPr>
+        <w:t>|</w:t>
+      </w:r>
+      <w:r>
+        <w:rPr>
+          <w:rFonts w:ascii="Consolas" w:eastAsia="Times New Roman" w:hAnsi="Consolas" w:cs="Times New Roman"/>
+          <w:color w:val="D16969"/>
+          <w:kern w:val="0"/>
+          <w:sz w:val="21"/>
+          <w:szCs w:val="21"/>
+          <w:lang w:eastAsia="es-ES"/>
+          <w14:ligatures w14:val="none"/>
+        </w:rPr>
+        <w:t>de</w:t>
+      </w:r>
+      <w:proofErr w:type="spellEnd"/>
+      <w:r>
+        <w:rPr>
+          <w:rFonts w:ascii="Consolas" w:eastAsia="Times New Roman" w:hAnsi="Consolas" w:cs="Times New Roman"/>
+          <w:color w:val="D16969"/>
+          <w:kern w:val="0"/>
+          <w:sz w:val="21"/>
+          <w:szCs w:val="21"/>
+          <w:lang w:eastAsia="es-ES"/>
+          <w14:ligatures w14:val="none"/>
+        </w:rPr>
+        <w:t xml:space="preserve"> </w:t>
+      </w:r>
+      <w:proofErr w:type="spellStart"/>
+      <w:r>
+        <w:rPr>
+          <w:rFonts w:ascii="Consolas" w:eastAsia="Times New Roman" w:hAnsi="Consolas" w:cs="Times New Roman"/>
+          <w:color w:val="D16969"/>
+          <w:kern w:val="0"/>
+          <w:sz w:val="21"/>
+          <w:szCs w:val="21"/>
+          <w:lang w:eastAsia="es-ES"/>
+          <w14:ligatures w14:val="none"/>
+        </w:rPr>
+        <w:t>la</w:t>
+      </w:r>
+      <w:r>
+        <w:rPr>
+          <w:rFonts w:ascii="Consolas" w:eastAsia="Times New Roman" w:hAnsi="Consolas" w:cs="Times New Roman"/>
+          <w:color w:val="DCDCAA"/>
+          <w:kern w:val="0"/>
+          <w:sz w:val="21"/>
+          <w:szCs w:val="21"/>
+          <w:lang w:eastAsia="es-ES"/>
+          <w14:ligatures w14:val="none"/>
+        </w:rPr>
+        <w:t>|</w:t>
+      </w:r>
+      <w:r>
+        <w:rPr>
+          <w:rFonts w:ascii="Consolas" w:eastAsia="Times New Roman" w:hAnsi="Consolas" w:cs="Times New Roman"/>
+          <w:color w:val="D16969"/>
+          <w:kern w:val="0"/>
+          <w:sz w:val="21"/>
+          <w:szCs w:val="21"/>
+          <w:lang w:eastAsia="es-ES"/>
+          <w14:ligatures w14:val="none"/>
+        </w:rPr>
+        <w:t>de</w:t>
+      </w:r>
+      <w:proofErr w:type="spellEnd"/>
+      <w:r>
+        <w:rPr>
+          <w:rFonts w:ascii="Consolas" w:eastAsia="Times New Roman" w:hAnsi="Consolas" w:cs="Times New Roman"/>
+          <w:color w:val="D16969"/>
+          <w:kern w:val="0"/>
+          <w:sz w:val="21"/>
+          <w:szCs w:val="21"/>
+          <w:lang w:eastAsia="es-ES"/>
+          <w14:ligatures w14:val="none"/>
+        </w:rPr>
+        <w:t xml:space="preserve"> </w:t>
+      </w:r>
+      <w:proofErr w:type="spellStart"/>
+      <w:r>
+        <w:rPr>
+          <w:rFonts w:ascii="Consolas" w:eastAsia="Times New Roman" w:hAnsi="Consolas" w:cs="Times New Roman"/>
+          <w:color w:val="D16969"/>
+          <w:kern w:val="0"/>
+          <w:sz w:val="21"/>
+          <w:szCs w:val="21"/>
+          <w:lang w:eastAsia="es-ES"/>
+          <w14:ligatures w14:val="none"/>
+        </w:rPr>
+        <w:t>los</w:t>
+      </w:r>
+      <w:r>
+        <w:rPr>
+          <w:rFonts w:ascii="Consolas" w:eastAsia="Times New Roman" w:hAnsi="Consolas" w:cs="Times New Roman"/>
+          <w:color w:val="DCDCAA"/>
+          <w:kern w:val="0"/>
+          <w:sz w:val="21"/>
+          <w:szCs w:val="21"/>
+          <w:lang w:eastAsia="es-ES"/>
+          <w14:ligatures w14:val="none"/>
+        </w:rPr>
+        <w:t>|</w:t>
+      </w:r>
+      <w:r>
+        <w:rPr>
+          <w:rFonts w:ascii="Consolas" w:eastAsia="Times New Roman" w:hAnsi="Consolas" w:cs="Times New Roman"/>
+          <w:color w:val="D16969"/>
+          <w:kern w:val="0"/>
+          <w:sz w:val="21"/>
+          <w:szCs w:val="21"/>
+          <w:lang w:eastAsia="es-ES"/>
+          <w14:ligatures w14:val="none"/>
+        </w:rPr>
+        <w:t>y</w:t>
+      </w:r>
+      <w:proofErr w:type="spellEnd"/>
+      <w:r>
+        <w:rPr>
+          <w:rFonts w:ascii="Consolas" w:eastAsia="Times New Roman" w:hAnsi="Consolas" w:cs="Times New Roman"/>
+          <w:color w:val="CE9178"/>
+          <w:kern w:val="0"/>
+          <w:sz w:val="21"/>
+          <w:szCs w:val="21"/>
+          <w:lang w:eastAsia="es-ES"/>
+          <w14:ligatures w14:val="none"/>
+        </w:rPr>
+        <w:t>)</w:t>
+      </w:r>
+      <w:r>
+        <w:rPr>
+          <w:rFonts w:ascii="Consolas" w:eastAsia="Times New Roman" w:hAnsi="Consolas" w:cs="Times New Roman"/>
+          <w:color w:val="D7BA7D"/>
+          <w:kern w:val="0"/>
+          <w:sz w:val="21"/>
+          <w:szCs w:val="21"/>
+          <w:lang w:eastAsia="es-ES"/>
+          <w14:ligatures w14:val="none"/>
+        </w:rPr>
+        <w:t>{1}</w:t>
+      </w:r>
+      <w:r>
+        <w:rPr>
+          <w:rFonts w:ascii="Consolas" w:eastAsia="Times New Roman" w:hAnsi="Consolas" w:cs="Times New Roman"/>
+          <w:color w:val="CE9178"/>
+          <w:kern w:val="0"/>
+          <w:sz w:val="21"/>
+          <w:szCs w:val="21"/>
+          <w:lang w:eastAsia="es-ES"/>
+          <w14:ligatures w14:val="none"/>
+        </w:rPr>
+        <w:t>)</w:t>
+      </w:r>
+      <w:r>
+        <w:rPr>
+          <w:rFonts w:ascii="Consolas" w:eastAsia="Times New Roman" w:hAnsi="Consolas" w:cs="Times New Roman"/>
+          <w:color w:val="D7BA7D"/>
+          <w:kern w:val="0"/>
+          <w:sz w:val="21"/>
+          <w:szCs w:val="21"/>
+          <w:lang w:eastAsia="es-ES"/>
+          <w14:ligatures w14:val="none"/>
+        </w:rPr>
+        <w:t>{0,</w:t>
+      </w:r>
+      <w:r>
+        <w:rPr>
+          <w:rFonts w:ascii="Consolas" w:eastAsia="Times New Roman" w:hAnsi="Consolas" w:cs="Times New Roman"/>
+          <w:color w:val="D7BA7D"/>
+          <w:kern w:val="0"/>
+          <w:sz w:val="21"/>
+          <w:szCs w:val="21"/>
+          <w:lang w:eastAsia="es-ES"/>
+          <w14:ligatures w14:val="none"/>
+        </w:rPr>
+        <w:t>1</w:t>
+      </w:r>
+      <w:r>
+        <w:rPr>
+          <w:rFonts w:ascii="Consolas" w:eastAsia="Times New Roman" w:hAnsi="Consolas" w:cs="Times New Roman"/>
+          <w:color w:val="D7BA7D"/>
+          <w:kern w:val="0"/>
+          <w:sz w:val="21"/>
+          <w:szCs w:val="21"/>
+          <w:lang w:eastAsia="es-ES"/>
+          <w14:ligatures w14:val="none"/>
+        </w:rPr>
+        <w:t>}</w:t>
+      </w:r>
+      <w:r>
+        <w:rPr>
+          <w:rFonts w:ascii="Consolas" w:eastAsia="Times New Roman" w:hAnsi="Consolas" w:cs="Times New Roman"/>
+          <w:color w:val="D16969"/>
+          <w:kern w:val="0"/>
+          <w:sz w:val="21"/>
+          <w:szCs w:val="21"/>
+          <w:lang w:eastAsia="es-ES"/>
+          <w14:ligatures w14:val="none"/>
+        </w:rPr>
+        <w:t xml:space="preserve"> </w:t>
+      </w:r>
+      <w:r>
+        <w:rPr>
+          <w:rFonts w:ascii="Consolas" w:eastAsia="Times New Roman" w:hAnsi="Consolas" w:cs="Times New Roman"/>
+          <w:color w:val="CE9178"/>
+          <w:kern w:val="0"/>
+          <w:sz w:val="21"/>
+          <w:szCs w:val="21"/>
+          <w:lang w:eastAsia="es-ES"/>
+          <w14:ligatures w14:val="none"/>
+        </w:rPr>
+        <w:t>[</w:t>
+      </w:r>
+      <w:r>
+        <w:rPr>
+          <w:rFonts w:ascii="Consolas" w:eastAsia="Times New Roman" w:hAnsi="Consolas" w:cs="Times New Roman"/>
+          <w:color w:val="D16969"/>
+          <w:kern w:val="0"/>
+          <w:sz w:val="21"/>
+          <w:szCs w:val="21"/>
+          <w:lang w:eastAsia="es-ES"/>
+          <w14:ligatures w14:val="none"/>
+        </w:rPr>
+        <w:t>a-</w:t>
+      </w:r>
+      <w:proofErr w:type="spellStart"/>
+      <w:r>
+        <w:rPr>
+          <w:rFonts w:ascii="Consolas" w:eastAsia="Times New Roman" w:hAnsi="Consolas" w:cs="Times New Roman"/>
+          <w:color w:val="D16969"/>
+          <w:kern w:val="0"/>
+          <w:sz w:val="21"/>
+          <w:szCs w:val="21"/>
+          <w:lang w:eastAsia="es-ES"/>
+          <w14:ligatures w14:val="none"/>
+        </w:rPr>
+        <w:t>záéíóú</w:t>
+      </w:r>
+      <w:proofErr w:type="spellEnd"/>
+      <w:r>
+        <w:rPr>
+          <w:rFonts w:ascii="Consolas" w:eastAsia="Times New Roman" w:hAnsi="Consolas" w:cs="Times New Roman"/>
+          <w:color w:val="CE9178"/>
+          <w:kern w:val="0"/>
+          <w:sz w:val="21"/>
+          <w:szCs w:val="21"/>
+          <w:lang w:eastAsia="es-ES"/>
+          <w14:ligatures w14:val="none"/>
+        </w:rPr>
+        <w:t>]</w:t>
+      </w:r>
+      <w:r>
+        <w:rPr>
+          <w:rFonts w:ascii="Consolas" w:eastAsia="Times New Roman" w:hAnsi="Consolas" w:cs="Times New Roman"/>
+          <w:color w:val="D7BA7D"/>
+          <w:kern w:val="0"/>
+          <w:sz w:val="21"/>
+          <w:szCs w:val="21"/>
+          <w:lang w:eastAsia="es-ES"/>
+          <w14:ligatures w14:val="none"/>
+        </w:rPr>
+        <w:t>{1,12}</w:t>
+      </w:r>
+      <w:r>
+        <w:rPr>
+          <w:rFonts w:ascii="Consolas" w:eastAsia="Times New Roman" w:hAnsi="Consolas" w:cs="Times New Roman"/>
+          <w:color w:val="CE9178"/>
+          <w:kern w:val="0"/>
+          <w:sz w:val="21"/>
+          <w:szCs w:val="21"/>
+          <w:lang w:eastAsia="es-ES"/>
+          <w14:ligatures w14:val="none"/>
+        </w:rPr>
+        <w:t>)</w:t>
+      </w:r>
+      <w:r>
+        <w:rPr>
+          <w:rFonts w:ascii="Consolas" w:eastAsia="Times New Roman" w:hAnsi="Consolas" w:cs="Times New Roman"/>
+          <w:color w:val="D7BA7D"/>
+          <w:kern w:val="0"/>
+          <w:sz w:val="21"/>
+          <w:szCs w:val="21"/>
+          <w:lang w:eastAsia="es-ES"/>
+          <w14:ligatures w14:val="none"/>
+        </w:rPr>
+        <w:t>?</w:t>
+      </w:r>
+    </w:p>
+    <w:p/>
+    <w:p>
+      <w:r>
+        <w:t>El segundo grupo puede aparecer 0 o 1 vez (“?”).</w:t>
+      </w:r>
+      <w:r>
+        <w:br/>
+        <w:t>Está formado por un grupo de letras iguales al primer grupo, pero permite una única letra.</w:t>
+      </w:r>
+    </w:p>
+    <w:p>
+      <w:r>
+        <w:t>Opcionalmente, puede aparecer delante un conjunto de preposiciones o artículos para complementar el nombre.</w:t>
+      </w:r>
+    </w:p>
+    <w:p/>
+    <w:p>
+      <w:pPr>
+        <w:rPr>
+          <w:b/>
+          <w:bCs/>
+        </w:rPr>
+      </w:pPr>
+      <w:r>
+        <w:rPr>
+          <w:b/>
+          <w:bCs/>
+        </w:rPr>
+        <w:t>Final:</w:t>
+      </w:r>
+    </w:p>
+    <w:p>
+      <w:pPr>
+        <w:shd w:val="clear" w:color="auto" w:fill="1F1F1F"/>
+        <w:spacing w:after="0" w:line="285" w:lineRule="atLeast"/>
+        <w:rPr>
+          <w:rFonts w:ascii="Consolas" w:eastAsia="Times New Roman" w:hAnsi="Consolas" w:cs="Times New Roman"/>
+          <w:color w:val="CCCCCC"/>
+          <w:kern w:val="0"/>
+          <w:sz w:val="21"/>
+          <w:szCs w:val="21"/>
+          <w:lang w:eastAsia="es-ES"/>
+          <w14:ligatures w14:val="none"/>
+        </w:rPr>
+      </w:pPr>
+      <w:r>
+        <w:rPr>
+          <w:rFonts w:ascii="Consolas" w:eastAsia="Times New Roman" w:hAnsi="Consolas" w:cs="Times New Roman"/>
+          <w:color w:val="DCDCAA"/>
+          <w:kern w:val="0"/>
+          <w:sz w:val="21"/>
+          <w:szCs w:val="21"/>
+          <w:lang w:eastAsia="es-ES"/>
+          <w14:ligatures w14:val="none"/>
+        </w:rPr>
+        <w:t>$</w:t>
+      </w:r>
+    </w:p>
+    <w:p>
+      <w:r>
+        <w:rPr>
+          <w:b/>
+          <w:bCs/>
+        </w:rPr>
+        <w:br/>
+      </w:r>
+      <w:r>
+        <w:t>Después del segundo grupo no puede haber nada más.</w:t>
+      </w:r>
+    </w:p>
+    <w:p/>
+    <w:p>
+      <w:r>
+        <w:t>Antes de validar el texto, se limpian los espacios blancos que pueda haber delante y detrás:</w:t>
+      </w:r>
+    </w:p>
+    <w:p>
+      <w:pPr>
+        <w:shd w:val="clear" w:color="auto" w:fill="1F1F1F"/>
+        <w:spacing w:after="0" w:line="285" w:lineRule="atLeast"/>
+        <w:rPr>
+          <w:rFonts w:ascii="Consolas" w:eastAsia="Times New Roman" w:hAnsi="Consolas" w:cs="Times New Roman"/>
+          <w:color w:val="CCCCCC"/>
+          <w:kern w:val="0"/>
+          <w:sz w:val="18"/>
+          <w:szCs w:val="18"/>
+          <w:lang w:eastAsia="es-ES"/>
+          <w14:ligatures w14:val="none"/>
+        </w:rPr>
+      </w:pPr>
+      <w:r>
+        <w:rPr>
+          <w:rFonts w:ascii="Consolas" w:eastAsia="Times New Roman" w:hAnsi="Consolas" w:cs="Times New Roman"/>
+          <w:color w:val="CCCCCC"/>
+          <w:kern w:val="0"/>
+          <w:sz w:val="21"/>
+          <w:szCs w:val="21"/>
+          <w:lang w:eastAsia="es-ES"/>
+          <w14:ligatures w14:val="none"/>
+        </w:rPr>
+        <w:t xml:space="preserve">    </w:t>
+      </w:r>
+    </w:p>
+    <w:p>
+      <w:pPr>
+        <w:shd w:val="clear" w:color="auto" w:fill="1F1F1F"/>
+        <w:spacing w:after="0" w:line="285" w:lineRule="atLeast"/>
+        <w:rPr>
+          <w:rFonts w:ascii="Consolas" w:eastAsia="Times New Roman" w:hAnsi="Consolas" w:cs="Times New Roman"/>
+          <w:color w:val="CCCCCC"/>
+          <w:kern w:val="0"/>
+          <w:sz w:val="18"/>
+          <w:szCs w:val="18"/>
+          <w:lang w:eastAsia="es-ES"/>
+          <w14:ligatures w14:val="none"/>
+        </w:rPr>
+      </w:pPr>
+      <w:r>
+        <w:rPr>
+          <w:rFonts w:ascii="Consolas" w:eastAsia="Times New Roman" w:hAnsi="Consolas" w:cs="Times New Roman"/>
+          <w:color w:val="569CD6"/>
+          <w:kern w:val="0"/>
+          <w:sz w:val="18"/>
+          <w:szCs w:val="18"/>
+          <w:lang w:eastAsia="es-ES"/>
+          <w14:ligatures w14:val="none"/>
+        </w:rPr>
+        <w:t>let</w:t>
+      </w:r>
+      <w:r>
+        <w:rPr>
+          <w:rFonts w:ascii="Consolas" w:eastAsia="Times New Roman" w:hAnsi="Consolas" w:cs="Times New Roman"/>
+          <w:color w:val="CCCCCC"/>
+          <w:kern w:val="0"/>
+          <w:sz w:val="18"/>
+          <w:szCs w:val="18"/>
+          <w:lang w:eastAsia="es-ES"/>
+          <w14:ligatures w14:val="none"/>
+        </w:rPr>
+        <w:t xml:space="preserve"> </w:t>
+      </w:r>
+      <w:r>
+        <w:rPr>
+          <w:rFonts w:ascii="Consolas" w:eastAsia="Times New Roman" w:hAnsi="Consolas" w:cs="Times New Roman"/>
+          <w:color w:val="9CDCFE"/>
+          <w:kern w:val="0"/>
+          <w:sz w:val="18"/>
+          <w:szCs w:val="18"/>
+          <w:lang w:eastAsia="es-ES"/>
+          <w14:ligatures w14:val="none"/>
+        </w:rPr>
+        <w:t>texto</w:t>
+      </w:r>
+      <w:r>
+        <w:rPr>
+          <w:rFonts w:ascii="Consolas" w:eastAsia="Times New Roman" w:hAnsi="Consolas" w:cs="Times New Roman"/>
+          <w:color w:val="CCCCCC"/>
+          <w:kern w:val="0"/>
+          <w:sz w:val="18"/>
+          <w:szCs w:val="18"/>
+          <w:lang w:eastAsia="es-ES"/>
+          <w14:ligatures w14:val="none"/>
+        </w:rPr>
+        <w:t xml:space="preserve"> </w:t>
+      </w:r>
+      <w:r>
+        <w:rPr>
+          <w:rFonts w:ascii="Consolas" w:eastAsia="Times New Roman" w:hAnsi="Consolas" w:cs="Times New Roman"/>
+          <w:color w:val="D4D4D4"/>
+          <w:kern w:val="0"/>
+          <w:sz w:val="18"/>
+          <w:szCs w:val="18"/>
+          <w:lang w:eastAsia="es-ES"/>
+          <w14:ligatures w14:val="none"/>
+        </w:rPr>
+        <w:t>=</w:t>
+      </w:r>
+      <w:r>
+        <w:rPr>
+          <w:rFonts w:ascii="Consolas" w:eastAsia="Times New Roman" w:hAnsi="Consolas" w:cs="Times New Roman"/>
+          <w:color w:val="CCCCCC"/>
+          <w:kern w:val="0"/>
+          <w:sz w:val="18"/>
+          <w:szCs w:val="18"/>
+          <w:lang w:eastAsia="es-ES"/>
+          <w14:ligatures w14:val="none"/>
+        </w:rPr>
+        <w:t xml:space="preserve"> </w:t>
+      </w:r>
+      <w:proofErr w:type="spellStart"/>
+      <w:r>
+        <w:rPr>
+          <w:rFonts w:ascii="Consolas" w:eastAsia="Times New Roman" w:hAnsi="Consolas" w:cs="Times New Roman"/>
+          <w:color w:val="9CDCFE"/>
+          <w:kern w:val="0"/>
+          <w:sz w:val="18"/>
+          <w:szCs w:val="18"/>
+          <w:lang w:eastAsia="es-ES"/>
+          <w14:ligatures w14:val="none"/>
+        </w:rPr>
+        <w:t>e</w:t>
+      </w:r>
+      <w:r>
+        <w:rPr>
+          <w:rFonts w:ascii="Consolas" w:eastAsia="Times New Roman" w:hAnsi="Consolas" w:cs="Times New Roman"/>
+          <w:color w:val="CCCCCC"/>
+          <w:kern w:val="0"/>
+          <w:sz w:val="18"/>
+          <w:szCs w:val="18"/>
+          <w:lang w:eastAsia="es-ES"/>
+          <w14:ligatures w14:val="none"/>
+        </w:rPr>
+        <w:t>.</w:t>
+      </w:r>
+      <w:r>
+        <w:rPr>
+          <w:rFonts w:ascii="Consolas" w:eastAsia="Times New Roman" w:hAnsi="Consolas" w:cs="Times New Roman"/>
+          <w:color w:val="9CDCFE"/>
+          <w:kern w:val="0"/>
+          <w:sz w:val="18"/>
+          <w:szCs w:val="18"/>
+          <w:lang w:eastAsia="es-ES"/>
+          <w14:ligatures w14:val="none"/>
+        </w:rPr>
+        <w:t>target</w:t>
+      </w:r>
+      <w:r>
+        <w:rPr>
+          <w:rFonts w:ascii="Consolas" w:eastAsia="Times New Roman" w:hAnsi="Consolas" w:cs="Times New Roman"/>
+          <w:color w:val="CCCCCC"/>
+          <w:kern w:val="0"/>
+          <w:sz w:val="18"/>
+          <w:szCs w:val="18"/>
+          <w:lang w:eastAsia="es-ES"/>
+          <w14:ligatures w14:val="none"/>
+        </w:rPr>
+        <w:t>.</w:t>
+      </w:r>
+      <w:r>
+        <w:rPr>
+          <w:rFonts w:ascii="Consolas" w:eastAsia="Times New Roman" w:hAnsi="Consolas" w:cs="Times New Roman"/>
+          <w:color w:val="9CDCFE"/>
+          <w:kern w:val="0"/>
+          <w:sz w:val="18"/>
+          <w:szCs w:val="18"/>
+          <w:lang w:eastAsia="es-ES"/>
+          <w14:ligatures w14:val="none"/>
+        </w:rPr>
+        <w:t>value</w:t>
+      </w:r>
+      <w:r>
+        <w:rPr>
+          <w:rFonts w:ascii="Consolas" w:eastAsia="Times New Roman" w:hAnsi="Consolas" w:cs="Times New Roman"/>
+          <w:color w:val="CCCCCC"/>
+          <w:kern w:val="0"/>
+          <w:sz w:val="18"/>
+          <w:szCs w:val="18"/>
+          <w:lang w:eastAsia="es-ES"/>
+          <w14:ligatures w14:val="none"/>
+        </w:rPr>
+        <w:t>.</w:t>
+      </w:r>
+      <w:r>
+        <w:rPr>
+          <w:rFonts w:ascii="Consolas" w:eastAsia="Times New Roman" w:hAnsi="Consolas" w:cs="Times New Roman"/>
+          <w:color w:val="DCDCAA"/>
+          <w:kern w:val="0"/>
+          <w:sz w:val="18"/>
+          <w:szCs w:val="18"/>
+          <w:lang w:eastAsia="es-ES"/>
+          <w14:ligatures w14:val="none"/>
+        </w:rPr>
+        <w:t>trim</w:t>
+      </w:r>
+      <w:proofErr w:type="spellEnd"/>
+      <w:r>
+        <w:rPr>
+          <w:rFonts w:ascii="Consolas" w:eastAsia="Times New Roman" w:hAnsi="Consolas" w:cs="Times New Roman"/>
+          <w:color w:val="CCCCCC"/>
+          <w:kern w:val="0"/>
+          <w:sz w:val="18"/>
+          <w:szCs w:val="18"/>
+          <w:lang w:eastAsia="es-ES"/>
+          <w14:ligatures w14:val="none"/>
+        </w:rPr>
+        <w:t>();</w:t>
+      </w:r>
+    </w:p>
+    <w:p>
+      <w:pPr>
+        <w:shd w:val="clear" w:color="auto" w:fill="1F1F1F"/>
+        <w:spacing w:after="0" w:line="285" w:lineRule="atLeast"/>
+        <w:rPr>
+          <w:rFonts w:ascii="Consolas" w:eastAsia="Times New Roman" w:hAnsi="Consolas" w:cs="Times New Roman"/>
+          <w:color w:val="CCCCCC"/>
+          <w:kern w:val="0"/>
+          <w:sz w:val="21"/>
+          <w:szCs w:val="21"/>
+          <w:lang w:eastAsia="es-ES"/>
+          <w14:ligatures w14:val="none"/>
+        </w:rPr>
+      </w:pPr>
+    </w:p>
+    <w:p/>
+    <w:p>
+      <w:r>
+        <w:rPr>
+          <w:b/>
+          <w:bCs/>
+        </w:rPr>
+        <w:t>Captura de la coincidencia</w:t>
+      </w:r>
+    </w:p>
+    <w:p>
+      <w:r>
+        <w:t>Si la búsqueda del patrón en la cadena de texto tiene éxito, se realizan las operaciones pendientes:</w:t>
+      </w:r>
+    </w:p>
+    <w:p>
+      <w:pPr>
+        <w:shd w:val="clear" w:color="auto" w:fill="1F1F1F"/>
+        <w:spacing w:after="0" w:line="285" w:lineRule="atLeast"/>
+        <w:rPr>
+          <w:rFonts w:ascii="Consolas" w:eastAsia="Times New Roman" w:hAnsi="Consolas" w:cs="Times New Roman"/>
+          <w:color w:val="CCCCCC"/>
+          <w:kern w:val="0"/>
+          <w:sz w:val="18"/>
+          <w:szCs w:val="18"/>
+          <w:lang w:eastAsia="es-ES"/>
+          <w14:ligatures w14:val="none"/>
+        </w:rPr>
+      </w:pPr>
+    </w:p>
+    <w:p>
+      <w:pPr>
+        <w:shd w:val="clear" w:color="auto" w:fill="1F1F1F"/>
+        <w:spacing w:after="0" w:line="285" w:lineRule="atLeast"/>
+        <w:rPr>
+          <w:rFonts w:ascii="Consolas" w:eastAsia="Times New Roman" w:hAnsi="Consolas" w:cs="Times New Roman"/>
+          <w:color w:val="CCCCCC"/>
+          <w:kern w:val="0"/>
+          <w:sz w:val="18"/>
+          <w:szCs w:val="18"/>
+          <w:lang w:eastAsia="es-ES"/>
+          <w14:ligatures w14:val="none"/>
+        </w:rPr>
+      </w:pPr>
+      <w:r>
+        <w:rPr>
+          <w:rFonts w:ascii="Consolas" w:eastAsia="Times New Roman" w:hAnsi="Consolas" w:cs="Times New Roman"/>
+          <w:color w:val="CCCCCC"/>
+          <w:kern w:val="0"/>
+          <w:sz w:val="18"/>
+          <w:szCs w:val="18"/>
+          <w:lang w:eastAsia="es-ES"/>
+          <w14:ligatures w14:val="none"/>
+        </w:rPr>
+        <w:t xml:space="preserve">    </w:t>
+      </w:r>
+      <w:proofErr w:type="spellStart"/>
+      <w:r>
+        <w:rPr>
+          <w:rFonts w:ascii="Consolas" w:eastAsia="Times New Roman" w:hAnsi="Consolas" w:cs="Times New Roman"/>
+          <w:color w:val="C586C0"/>
+          <w:kern w:val="0"/>
+          <w:sz w:val="18"/>
+          <w:szCs w:val="18"/>
+          <w:lang w:eastAsia="es-ES"/>
+          <w14:ligatures w14:val="none"/>
+        </w:rPr>
+        <w:t>if</w:t>
+      </w:r>
+      <w:proofErr w:type="spellEnd"/>
+      <w:r>
+        <w:rPr>
+          <w:rFonts w:ascii="Consolas" w:eastAsia="Times New Roman" w:hAnsi="Consolas" w:cs="Times New Roman"/>
+          <w:color w:val="CCCCCC"/>
+          <w:kern w:val="0"/>
+          <w:sz w:val="18"/>
+          <w:szCs w:val="18"/>
+          <w:lang w:eastAsia="es-ES"/>
+          <w14:ligatures w14:val="none"/>
+        </w:rPr>
+        <w:t>(</w:t>
+      </w:r>
+      <w:r>
+        <w:rPr>
+          <w:rFonts w:ascii="Consolas" w:eastAsia="Times New Roman" w:hAnsi="Consolas" w:cs="Times New Roman"/>
+          <w:color w:val="D4D4D4"/>
+          <w:kern w:val="0"/>
+          <w:sz w:val="18"/>
+          <w:szCs w:val="18"/>
+          <w:lang w:eastAsia="es-ES"/>
+          <w14:ligatures w14:val="none"/>
+        </w:rPr>
+        <w:t>!</w:t>
+      </w:r>
+      <w:proofErr w:type="spellStart"/>
+      <w:r>
+        <w:rPr>
+          <w:rFonts w:ascii="Consolas" w:eastAsia="Times New Roman" w:hAnsi="Consolas" w:cs="Times New Roman"/>
+          <w:color w:val="9CDCFE"/>
+          <w:kern w:val="0"/>
+          <w:sz w:val="18"/>
+          <w:szCs w:val="18"/>
+          <w:lang w:eastAsia="es-ES"/>
+          <w14:ligatures w14:val="none"/>
+        </w:rPr>
+        <w:t>texto</w:t>
+      </w:r>
+      <w:r>
+        <w:rPr>
+          <w:rFonts w:ascii="Consolas" w:eastAsia="Times New Roman" w:hAnsi="Consolas" w:cs="Times New Roman"/>
+          <w:color w:val="CCCCCC"/>
+          <w:kern w:val="0"/>
+          <w:sz w:val="18"/>
+          <w:szCs w:val="18"/>
+          <w:lang w:eastAsia="es-ES"/>
+          <w14:ligatures w14:val="none"/>
+        </w:rPr>
+        <w:t>.</w:t>
+      </w:r>
+      <w:r>
+        <w:rPr>
+          <w:rFonts w:ascii="Consolas" w:eastAsia="Times New Roman" w:hAnsi="Consolas" w:cs="Times New Roman"/>
+          <w:color w:val="DCDCAA"/>
+          <w:kern w:val="0"/>
+          <w:sz w:val="18"/>
+          <w:szCs w:val="18"/>
+          <w:lang w:eastAsia="es-ES"/>
+          <w14:ligatures w14:val="none"/>
+        </w:rPr>
+        <w:t>match</w:t>
+      </w:r>
+      <w:proofErr w:type="spellEnd"/>
+      <w:r>
+        <w:rPr>
+          <w:rFonts w:ascii="Consolas" w:eastAsia="Times New Roman" w:hAnsi="Consolas" w:cs="Times New Roman"/>
+          <w:color w:val="CCCCCC"/>
+          <w:kern w:val="0"/>
+          <w:sz w:val="18"/>
+          <w:szCs w:val="18"/>
+          <w:lang w:eastAsia="es-ES"/>
+          <w14:ligatures w14:val="none"/>
+        </w:rPr>
+        <w:t>(</w:t>
+      </w:r>
+      <w:proofErr w:type="spellStart"/>
+      <w:r>
+        <w:rPr>
+          <w:rFonts w:ascii="Consolas" w:eastAsia="Times New Roman" w:hAnsi="Consolas" w:cs="Times New Roman"/>
+          <w:color w:val="9CDCFE"/>
+          <w:kern w:val="0"/>
+          <w:sz w:val="18"/>
+          <w:szCs w:val="18"/>
+          <w:lang w:eastAsia="es-ES"/>
+          <w14:ligatures w14:val="none"/>
+        </w:rPr>
+        <w:t>pattern</w:t>
+      </w:r>
+      <w:proofErr w:type="spellEnd"/>
+      <w:r>
+        <w:rPr>
+          <w:rFonts w:ascii="Consolas" w:eastAsia="Times New Roman" w:hAnsi="Consolas" w:cs="Times New Roman"/>
+          <w:color w:val="CCCCCC"/>
+          <w:kern w:val="0"/>
+          <w:sz w:val="18"/>
+          <w:szCs w:val="18"/>
+          <w:lang w:eastAsia="es-ES"/>
+          <w14:ligatures w14:val="none"/>
+        </w:rPr>
+        <w:t>)){</w:t>
+      </w:r>
+    </w:p>
+    <w:p>
+      <w:pPr>
+        <w:shd w:val="clear" w:color="auto" w:fill="1F1F1F"/>
+        <w:spacing w:after="0" w:line="285" w:lineRule="atLeast"/>
+        <w:rPr>
+          <w:rFonts w:ascii="Consolas" w:eastAsia="Times New Roman" w:hAnsi="Consolas" w:cs="Times New Roman"/>
+          <w:color w:val="CCCCCC"/>
+          <w:kern w:val="0"/>
+          <w:sz w:val="18"/>
+          <w:szCs w:val="18"/>
+          <w:lang w:eastAsia="es-ES"/>
+          <w14:ligatures w14:val="none"/>
+        </w:rPr>
+      </w:pPr>
+      <w:r>
+        <w:rPr>
+          <w:rFonts w:ascii="Consolas" w:eastAsia="Times New Roman" w:hAnsi="Consolas" w:cs="Times New Roman"/>
+          <w:color w:val="CCCCCC"/>
+          <w:kern w:val="0"/>
+          <w:sz w:val="18"/>
+          <w:szCs w:val="18"/>
+          <w:lang w:eastAsia="es-ES"/>
+          <w14:ligatures w14:val="none"/>
+        </w:rPr>
+        <w:t xml:space="preserve">        </w:t>
+      </w:r>
+      <w:proofErr w:type="spellStart"/>
+      <w:r>
+        <w:rPr>
+          <w:rFonts w:ascii="Consolas" w:eastAsia="Times New Roman" w:hAnsi="Consolas" w:cs="Times New Roman"/>
+          <w:color w:val="9CDCFE"/>
+          <w:kern w:val="0"/>
+          <w:sz w:val="18"/>
+          <w:szCs w:val="18"/>
+          <w:lang w:eastAsia="es-ES"/>
+          <w14:ligatures w14:val="none"/>
+        </w:rPr>
+        <w:t>e</w:t>
+      </w:r>
+      <w:r>
+        <w:rPr>
+          <w:rFonts w:ascii="Consolas" w:eastAsia="Times New Roman" w:hAnsi="Consolas" w:cs="Times New Roman"/>
+          <w:color w:val="CCCCCC"/>
+          <w:kern w:val="0"/>
+          <w:sz w:val="18"/>
+          <w:szCs w:val="18"/>
+          <w:lang w:eastAsia="es-ES"/>
+          <w14:ligatures w14:val="none"/>
+        </w:rPr>
+        <w:t>.</w:t>
+      </w:r>
+      <w:r>
+        <w:rPr>
+          <w:rFonts w:ascii="Consolas" w:eastAsia="Times New Roman" w:hAnsi="Consolas" w:cs="Times New Roman"/>
+          <w:color w:val="9CDCFE"/>
+          <w:kern w:val="0"/>
+          <w:sz w:val="18"/>
+          <w:szCs w:val="18"/>
+          <w:lang w:eastAsia="es-ES"/>
+          <w14:ligatures w14:val="none"/>
+        </w:rPr>
+        <w:t>target</w:t>
+      </w:r>
+      <w:r>
+        <w:rPr>
+          <w:rFonts w:ascii="Consolas" w:eastAsia="Times New Roman" w:hAnsi="Consolas" w:cs="Times New Roman"/>
+          <w:color w:val="CCCCCC"/>
+          <w:kern w:val="0"/>
+          <w:sz w:val="18"/>
+          <w:szCs w:val="18"/>
+          <w:lang w:eastAsia="es-ES"/>
+          <w14:ligatures w14:val="none"/>
+        </w:rPr>
+        <w:t>.</w:t>
+      </w:r>
+      <w:r>
+        <w:rPr>
+          <w:rFonts w:ascii="Consolas" w:eastAsia="Times New Roman" w:hAnsi="Consolas" w:cs="Times New Roman"/>
+          <w:color w:val="9CDCFE"/>
+          <w:kern w:val="0"/>
+          <w:sz w:val="18"/>
+          <w:szCs w:val="18"/>
+          <w:lang w:eastAsia="es-ES"/>
+          <w14:ligatures w14:val="none"/>
+        </w:rPr>
+        <w:t>style</w:t>
+      </w:r>
+      <w:r>
+        <w:rPr>
+          <w:rFonts w:ascii="Consolas" w:eastAsia="Times New Roman" w:hAnsi="Consolas" w:cs="Times New Roman"/>
+          <w:color w:val="CCCCCC"/>
+          <w:kern w:val="0"/>
+          <w:sz w:val="18"/>
+          <w:szCs w:val="18"/>
+          <w:lang w:eastAsia="es-ES"/>
+          <w14:ligatures w14:val="none"/>
+        </w:rPr>
+        <w:t>.</w:t>
+      </w:r>
+      <w:r>
+        <w:rPr>
+          <w:rFonts w:ascii="Consolas" w:eastAsia="Times New Roman" w:hAnsi="Consolas" w:cs="Times New Roman"/>
+          <w:color w:val="9CDCFE"/>
+          <w:kern w:val="0"/>
+          <w:sz w:val="18"/>
+          <w:szCs w:val="18"/>
+          <w:lang w:eastAsia="es-ES"/>
+          <w14:ligatures w14:val="none"/>
+        </w:rPr>
+        <w:t>color</w:t>
+      </w:r>
+      <w:proofErr w:type="spellEnd"/>
+      <w:r>
+        <w:rPr>
+          <w:rFonts w:ascii="Consolas" w:eastAsia="Times New Roman" w:hAnsi="Consolas" w:cs="Times New Roman"/>
+          <w:color w:val="CCCCCC"/>
+          <w:kern w:val="0"/>
+          <w:sz w:val="18"/>
+          <w:szCs w:val="18"/>
+          <w:lang w:eastAsia="es-ES"/>
+          <w14:ligatures w14:val="none"/>
+        </w:rPr>
+        <w:t xml:space="preserve"> </w:t>
+      </w:r>
+      <w:r>
+        <w:rPr>
+          <w:rFonts w:ascii="Consolas" w:eastAsia="Times New Roman" w:hAnsi="Consolas" w:cs="Times New Roman"/>
+          <w:color w:val="D4D4D4"/>
+          <w:kern w:val="0"/>
+          <w:sz w:val="18"/>
+          <w:szCs w:val="18"/>
+          <w:lang w:eastAsia="es-ES"/>
+          <w14:ligatures w14:val="none"/>
+        </w:rPr>
+        <w:t>=</w:t>
+      </w:r>
+      <w:r>
+        <w:rPr>
+          <w:rFonts w:ascii="Consolas" w:eastAsia="Times New Roman" w:hAnsi="Consolas" w:cs="Times New Roman"/>
+          <w:color w:val="CCCCCC"/>
+          <w:kern w:val="0"/>
+          <w:sz w:val="18"/>
+          <w:szCs w:val="18"/>
+          <w:lang w:eastAsia="es-ES"/>
+          <w14:ligatures w14:val="none"/>
+        </w:rPr>
+        <w:t xml:space="preserve"> </w:t>
+      </w:r>
+      <w:r>
+        <w:rPr>
+          <w:rFonts w:ascii="Consolas" w:eastAsia="Times New Roman" w:hAnsi="Consolas" w:cs="Times New Roman"/>
+          <w:color w:val="CE9178"/>
+          <w:kern w:val="0"/>
+          <w:sz w:val="18"/>
+          <w:szCs w:val="18"/>
+          <w:lang w:eastAsia="es-ES"/>
+          <w14:ligatures w14:val="none"/>
+        </w:rPr>
+        <w:t>'#f00'</w:t>
+      </w:r>
+      <w:r>
+        <w:rPr>
+          <w:rFonts w:ascii="Consolas" w:eastAsia="Times New Roman" w:hAnsi="Consolas" w:cs="Times New Roman"/>
+          <w:color w:val="CCCCCC"/>
+          <w:kern w:val="0"/>
+          <w:sz w:val="18"/>
+          <w:szCs w:val="18"/>
+          <w:lang w:eastAsia="es-ES"/>
+          <w14:ligatures w14:val="none"/>
+        </w:rPr>
+        <w:t>;</w:t>
+      </w:r>
+    </w:p>
+    <w:p>
+      <w:pPr>
+        <w:shd w:val="clear" w:color="auto" w:fill="1F1F1F"/>
+        <w:spacing w:after="0" w:line="285" w:lineRule="atLeast"/>
+        <w:rPr>
+          <w:rFonts w:ascii="Consolas" w:eastAsia="Times New Roman" w:hAnsi="Consolas" w:cs="Times New Roman"/>
+          <w:color w:val="CCCCCC"/>
+          <w:kern w:val="0"/>
+          <w:sz w:val="18"/>
+          <w:szCs w:val="18"/>
+          <w:lang w:eastAsia="es-ES"/>
+          <w14:ligatures w14:val="none"/>
+        </w:rPr>
+      </w:pPr>
+    </w:p>
+    <w:p>
+      <w:pPr>
+        <w:shd w:val="clear" w:color="auto" w:fill="1F1F1F"/>
+        <w:spacing w:after="0" w:line="285" w:lineRule="atLeast"/>
+        <w:rPr>
+          <w:rFonts w:ascii="Consolas" w:eastAsia="Times New Roman" w:hAnsi="Consolas" w:cs="Times New Roman"/>
+          <w:color w:val="CCCCCC"/>
+          <w:kern w:val="0"/>
+          <w:sz w:val="18"/>
+          <w:szCs w:val="18"/>
+          <w:lang w:eastAsia="es-ES"/>
+          <w14:ligatures w14:val="none"/>
+        </w:rPr>
+      </w:pPr>
+      <w:r>
+        <w:rPr>
+          <w:rFonts w:ascii="Consolas" w:eastAsia="Times New Roman" w:hAnsi="Consolas" w:cs="Times New Roman"/>
+          <w:color w:val="CCCCCC"/>
+          <w:kern w:val="0"/>
+          <w:sz w:val="18"/>
+          <w:szCs w:val="18"/>
+          <w:lang w:eastAsia="es-ES"/>
+          <w14:ligatures w14:val="none"/>
+        </w:rPr>
+        <w:t xml:space="preserve">        </w:t>
+      </w:r>
+      <w:r>
+        <w:rPr>
+          <w:rFonts w:ascii="Consolas" w:eastAsia="Times New Roman" w:hAnsi="Consolas" w:cs="Times New Roman"/>
+          <w:color w:val="569CD6"/>
+          <w:kern w:val="0"/>
+          <w:sz w:val="18"/>
+          <w:szCs w:val="18"/>
+          <w:lang w:eastAsia="es-ES"/>
+          <w14:ligatures w14:val="none"/>
+        </w:rPr>
+        <w:t>let</w:t>
+      </w:r>
+      <w:r>
+        <w:rPr>
+          <w:rFonts w:ascii="Consolas" w:eastAsia="Times New Roman" w:hAnsi="Consolas" w:cs="Times New Roman"/>
+          <w:color w:val="CCCCCC"/>
+          <w:kern w:val="0"/>
+          <w:sz w:val="18"/>
+          <w:szCs w:val="18"/>
+          <w:lang w:eastAsia="es-ES"/>
+          <w14:ligatures w14:val="none"/>
+        </w:rPr>
+        <w:t xml:space="preserve"> </w:t>
+      </w:r>
+      <w:proofErr w:type="spellStart"/>
+      <w:r>
+        <w:rPr>
+          <w:rFonts w:ascii="Consolas" w:eastAsia="Times New Roman" w:hAnsi="Consolas" w:cs="Times New Roman"/>
+          <w:color w:val="9CDCFE"/>
+          <w:kern w:val="0"/>
+          <w:sz w:val="18"/>
+          <w:szCs w:val="18"/>
+          <w:lang w:eastAsia="es-ES"/>
+          <w14:ligatures w14:val="none"/>
+        </w:rPr>
+        <w:t>message</w:t>
+      </w:r>
+      <w:proofErr w:type="spellEnd"/>
+      <w:r>
+        <w:rPr>
+          <w:rFonts w:ascii="Consolas" w:eastAsia="Times New Roman" w:hAnsi="Consolas" w:cs="Times New Roman"/>
+          <w:color w:val="CCCCCC"/>
+          <w:kern w:val="0"/>
+          <w:sz w:val="18"/>
+          <w:szCs w:val="18"/>
+          <w:lang w:eastAsia="es-ES"/>
+          <w14:ligatures w14:val="none"/>
+        </w:rPr>
+        <w:t xml:space="preserve"> </w:t>
+      </w:r>
+      <w:r>
+        <w:rPr>
+          <w:rFonts w:ascii="Consolas" w:eastAsia="Times New Roman" w:hAnsi="Consolas" w:cs="Times New Roman"/>
+          <w:color w:val="D4D4D4"/>
+          <w:kern w:val="0"/>
+          <w:sz w:val="18"/>
+          <w:szCs w:val="18"/>
+          <w:lang w:eastAsia="es-ES"/>
+          <w14:ligatures w14:val="none"/>
+        </w:rPr>
+        <w:t>=</w:t>
+      </w:r>
+      <w:r>
+        <w:rPr>
+          <w:rFonts w:ascii="Consolas" w:eastAsia="Times New Roman" w:hAnsi="Consolas" w:cs="Times New Roman"/>
+          <w:color w:val="CCCCCC"/>
+          <w:kern w:val="0"/>
+          <w:sz w:val="18"/>
+          <w:szCs w:val="18"/>
+          <w:lang w:eastAsia="es-ES"/>
+          <w14:ligatures w14:val="none"/>
+        </w:rPr>
+        <w:t xml:space="preserve"> </w:t>
+      </w:r>
+      <w:r>
+        <w:rPr>
+          <w:rFonts w:ascii="Consolas" w:eastAsia="Times New Roman" w:hAnsi="Consolas" w:cs="Times New Roman"/>
+          <w:color w:val="CE9178"/>
+          <w:kern w:val="0"/>
+          <w:sz w:val="18"/>
+          <w:szCs w:val="18"/>
+          <w:lang w:eastAsia="es-ES"/>
+          <w14:ligatures w14:val="none"/>
+        </w:rPr>
+        <w:t xml:space="preserve">`Se ha producido un error en el campo </w:t>
+      </w:r>
+      <w:r>
+        <w:rPr>
+          <w:rFonts w:ascii="Consolas" w:eastAsia="Times New Roman" w:hAnsi="Consolas" w:cs="Times New Roman"/>
+          <w:color w:val="569CD6"/>
+          <w:kern w:val="0"/>
+          <w:sz w:val="18"/>
+          <w:szCs w:val="18"/>
+          <w:lang w:eastAsia="es-ES"/>
+          <w14:ligatures w14:val="none"/>
+        </w:rPr>
+        <w:t>${</w:t>
+      </w:r>
+      <w:proofErr w:type="spellStart"/>
+      <w:r>
+        <w:rPr>
+          <w:rFonts w:ascii="Consolas" w:eastAsia="Times New Roman" w:hAnsi="Consolas" w:cs="Times New Roman"/>
+          <w:color w:val="9CDCFE"/>
+          <w:kern w:val="0"/>
+          <w:sz w:val="18"/>
+          <w:szCs w:val="18"/>
+          <w:lang w:eastAsia="es-ES"/>
+          <w14:ligatures w14:val="none"/>
+        </w:rPr>
+        <w:t>e</w:t>
+      </w:r>
+      <w:r>
+        <w:rPr>
+          <w:rFonts w:ascii="Consolas" w:eastAsia="Times New Roman" w:hAnsi="Consolas" w:cs="Times New Roman"/>
+          <w:color w:val="D4D4D4"/>
+          <w:kern w:val="0"/>
+          <w:sz w:val="18"/>
+          <w:szCs w:val="18"/>
+          <w:lang w:eastAsia="es-ES"/>
+          <w14:ligatures w14:val="none"/>
+        </w:rPr>
+        <w:t>.</w:t>
+      </w:r>
+      <w:r>
+        <w:rPr>
+          <w:rFonts w:ascii="Consolas" w:eastAsia="Times New Roman" w:hAnsi="Consolas" w:cs="Times New Roman"/>
+          <w:color w:val="9CDCFE"/>
+          <w:kern w:val="0"/>
+          <w:sz w:val="18"/>
+          <w:szCs w:val="18"/>
+          <w:lang w:eastAsia="es-ES"/>
+          <w14:ligatures w14:val="none"/>
+        </w:rPr>
+        <w:t>target</w:t>
+      </w:r>
+      <w:r>
+        <w:rPr>
+          <w:rFonts w:ascii="Consolas" w:eastAsia="Times New Roman" w:hAnsi="Consolas" w:cs="Times New Roman"/>
+          <w:color w:val="D4D4D4"/>
+          <w:kern w:val="0"/>
+          <w:sz w:val="18"/>
+          <w:szCs w:val="18"/>
+          <w:lang w:eastAsia="es-ES"/>
+          <w14:ligatures w14:val="none"/>
+        </w:rPr>
+        <w:t>.</w:t>
+      </w:r>
+      <w:r>
+        <w:rPr>
+          <w:rFonts w:ascii="Consolas" w:eastAsia="Times New Roman" w:hAnsi="Consolas" w:cs="Times New Roman"/>
+          <w:color w:val="9CDCFE"/>
+          <w:kern w:val="0"/>
+          <w:sz w:val="18"/>
+          <w:szCs w:val="18"/>
+          <w:lang w:eastAsia="es-ES"/>
+          <w14:ligatures w14:val="none"/>
+        </w:rPr>
+        <w:t>id</w:t>
+      </w:r>
+      <w:proofErr w:type="spellEnd"/>
+      <w:r>
+        <w:rPr>
+          <w:rFonts w:ascii="Consolas" w:eastAsia="Times New Roman" w:hAnsi="Consolas" w:cs="Times New Roman"/>
+          <w:color w:val="569CD6"/>
+          <w:kern w:val="0"/>
+          <w:sz w:val="18"/>
+          <w:szCs w:val="18"/>
+          <w:lang w:eastAsia="es-ES"/>
+          <w14:ligatures w14:val="none"/>
+        </w:rPr>
+        <w:t>}</w:t>
+      </w:r>
+      <w:r>
+        <w:rPr>
+          <w:rFonts w:ascii="Consolas" w:eastAsia="Times New Roman" w:hAnsi="Consolas" w:cs="Times New Roman"/>
+          <w:color w:val="CE9178"/>
+          <w:kern w:val="0"/>
+          <w:sz w:val="18"/>
+          <w:szCs w:val="18"/>
+          <w:lang w:eastAsia="es-ES"/>
+          <w14:ligatures w14:val="none"/>
+        </w:rPr>
+        <w:t>`</w:t>
+      </w:r>
+      <w:r>
+        <w:rPr>
+          <w:rFonts w:ascii="Consolas" w:eastAsia="Times New Roman" w:hAnsi="Consolas" w:cs="Times New Roman"/>
+          <w:color w:val="CCCCCC"/>
+          <w:kern w:val="0"/>
+          <w:sz w:val="18"/>
+          <w:szCs w:val="18"/>
+          <w:lang w:eastAsia="es-ES"/>
+          <w14:ligatures w14:val="none"/>
+        </w:rPr>
+        <w:t>;</w:t>
+      </w:r>
+    </w:p>
+    <w:p>
+      <w:pPr>
+        <w:shd w:val="clear" w:color="auto" w:fill="1F1F1F"/>
+        <w:spacing w:after="0" w:line="285" w:lineRule="atLeast"/>
+        <w:rPr>
+          <w:rFonts w:ascii="Consolas" w:eastAsia="Times New Roman" w:hAnsi="Consolas" w:cs="Times New Roman"/>
+          <w:color w:val="CCCCCC"/>
+          <w:kern w:val="0"/>
+          <w:sz w:val="18"/>
+          <w:szCs w:val="18"/>
+          <w:lang w:eastAsia="es-ES"/>
+          <w14:ligatures w14:val="none"/>
+        </w:rPr>
+      </w:pPr>
+      <w:r>
+        <w:rPr>
+          <w:rFonts w:ascii="Consolas" w:eastAsia="Times New Roman" w:hAnsi="Consolas" w:cs="Times New Roman"/>
+          <w:color w:val="CCCCCC"/>
+          <w:kern w:val="0"/>
+          <w:sz w:val="18"/>
+          <w:szCs w:val="18"/>
+          <w:lang w:eastAsia="es-ES"/>
+          <w14:ligatures w14:val="none"/>
+        </w:rPr>
+        <w:t xml:space="preserve">        </w:t>
+      </w:r>
+      <w:r>
+        <w:rPr>
+          <w:rFonts w:ascii="Consolas" w:eastAsia="Times New Roman" w:hAnsi="Consolas" w:cs="Times New Roman"/>
+          <w:color w:val="569CD6"/>
+          <w:kern w:val="0"/>
+          <w:sz w:val="18"/>
+          <w:szCs w:val="18"/>
+          <w:lang w:eastAsia="es-ES"/>
+          <w14:ligatures w14:val="none"/>
+        </w:rPr>
+        <w:t>let</w:t>
+      </w:r>
+      <w:r>
+        <w:rPr>
+          <w:rFonts w:ascii="Consolas" w:eastAsia="Times New Roman" w:hAnsi="Consolas" w:cs="Times New Roman"/>
+          <w:color w:val="CCCCCC"/>
+          <w:kern w:val="0"/>
+          <w:sz w:val="18"/>
+          <w:szCs w:val="18"/>
+          <w:lang w:eastAsia="es-ES"/>
+          <w14:ligatures w14:val="none"/>
+        </w:rPr>
+        <w:t xml:space="preserve"> </w:t>
+      </w:r>
+      <w:r>
+        <w:rPr>
+          <w:rFonts w:ascii="Consolas" w:eastAsia="Times New Roman" w:hAnsi="Consolas" w:cs="Times New Roman"/>
+          <w:color w:val="9CDCFE"/>
+          <w:kern w:val="0"/>
+          <w:sz w:val="18"/>
+          <w:szCs w:val="18"/>
+          <w:lang w:eastAsia="es-ES"/>
+          <w14:ligatures w14:val="none"/>
+        </w:rPr>
+        <w:t>container</w:t>
+      </w:r>
+      <w:r>
+        <w:rPr>
+          <w:rFonts w:ascii="Consolas" w:eastAsia="Times New Roman" w:hAnsi="Consolas" w:cs="Times New Roman"/>
+          <w:color w:val="CCCCCC"/>
+          <w:kern w:val="0"/>
+          <w:sz w:val="18"/>
+          <w:szCs w:val="18"/>
+          <w:lang w:eastAsia="es-ES"/>
+          <w14:ligatures w14:val="none"/>
+        </w:rPr>
+        <w:t xml:space="preserve"> </w:t>
+      </w:r>
+      <w:r>
+        <w:rPr>
+          <w:rFonts w:ascii="Consolas" w:eastAsia="Times New Roman" w:hAnsi="Consolas" w:cs="Times New Roman"/>
+          <w:color w:val="D4D4D4"/>
+          <w:kern w:val="0"/>
+          <w:sz w:val="18"/>
+          <w:szCs w:val="18"/>
+          <w:lang w:eastAsia="es-ES"/>
+          <w14:ligatures w14:val="none"/>
+        </w:rPr>
+        <w:t>=</w:t>
+      </w:r>
+      <w:r>
+        <w:rPr>
+          <w:rFonts w:ascii="Consolas" w:eastAsia="Times New Roman" w:hAnsi="Consolas" w:cs="Times New Roman"/>
+          <w:color w:val="CCCCCC"/>
+          <w:kern w:val="0"/>
+          <w:sz w:val="18"/>
+          <w:szCs w:val="18"/>
+          <w:lang w:eastAsia="es-ES"/>
+          <w14:ligatures w14:val="none"/>
+        </w:rPr>
+        <w:t xml:space="preserve"> </w:t>
+      </w:r>
+      <w:r>
+        <w:rPr>
+          <w:rFonts w:ascii="Consolas" w:eastAsia="Times New Roman" w:hAnsi="Consolas" w:cs="Times New Roman"/>
+          <w:color w:val="9CDCFE"/>
+          <w:kern w:val="0"/>
+          <w:sz w:val="18"/>
+          <w:szCs w:val="18"/>
+          <w:lang w:eastAsia="es-ES"/>
+          <w14:ligatures w14:val="none"/>
+        </w:rPr>
+        <w:t>document</w:t>
+      </w:r>
+      <w:r>
+        <w:rPr>
+          <w:rFonts w:ascii="Consolas" w:eastAsia="Times New Roman" w:hAnsi="Consolas" w:cs="Times New Roman"/>
+          <w:color w:val="CCCCCC"/>
+          <w:kern w:val="0"/>
+          <w:sz w:val="18"/>
+          <w:szCs w:val="18"/>
+          <w:lang w:eastAsia="es-ES"/>
+          <w14:ligatures w14:val="none"/>
+        </w:rPr>
+        <w:t>.</w:t>
+      </w:r>
+      <w:r>
+        <w:rPr>
+          <w:rFonts w:ascii="Consolas" w:eastAsia="Times New Roman" w:hAnsi="Consolas" w:cs="Times New Roman"/>
+          <w:color w:val="DCDCAA"/>
+          <w:kern w:val="0"/>
+          <w:sz w:val="18"/>
+          <w:szCs w:val="18"/>
+          <w:lang w:eastAsia="es-ES"/>
+          <w14:ligatures w14:val="none"/>
+        </w:rPr>
+        <w:t>getElementById</w:t>
+      </w:r>
+      <w:r>
+        <w:rPr>
+          <w:rFonts w:ascii="Consolas" w:eastAsia="Times New Roman" w:hAnsi="Consolas" w:cs="Times New Roman"/>
+          <w:color w:val="CCCCCC"/>
+          <w:kern w:val="0"/>
+          <w:sz w:val="18"/>
+          <w:szCs w:val="18"/>
+          <w:lang w:eastAsia="es-ES"/>
+          <w14:ligatures w14:val="none"/>
+        </w:rPr>
+        <w:t>(</w:t>
+      </w:r>
+      <w:r>
+        <w:rPr>
+          <w:rFonts w:ascii="Consolas" w:eastAsia="Times New Roman" w:hAnsi="Consolas" w:cs="Times New Roman"/>
+          <w:color w:val="CE9178"/>
+          <w:kern w:val="0"/>
+          <w:sz w:val="18"/>
+          <w:szCs w:val="18"/>
+          <w:lang w:eastAsia="es-ES"/>
+          <w14:ligatures w14:val="none"/>
+        </w:rPr>
+        <w:t>'errores'</w:t>
+      </w:r>
+      <w:r>
+        <w:rPr>
+          <w:rFonts w:ascii="Consolas" w:eastAsia="Times New Roman" w:hAnsi="Consolas" w:cs="Times New Roman"/>
+          <w:color w:val="CCCCCC"/>
+          <w:kern w:val="0"/>
+          <w:sz w:val="18"/>
+          <w:szCs w:val="18"/>
+          <w:lang w:eastAsia="es-ES"/>
+          <w14:ligatures w14:val="none"/>
+        </w:rPr>
+        <w:t>);</w:t>
+      </w:r>
+    </w:p>
+    <w:p>
+      <w:pPr>
+        <w:shd w:val="clear" w:color="auto" w:fill="1F1F1F"/>
+        <w:spacing w:after="0" w:line="285" w:lineRule="atLeast"/>
+        <w:rPr>
+          <w:rFonts w:ascii="Consolas" w:eastAsia="Times New Roman" w:hAnsi="Consolas" w:cs="Times New Roman"/>
+          <w:color w:val="CCCCCC"/>
+          <w:kern w:val="0"/>
+          <w:sz w:val="18"/>
+          <w:szCs w:val="18"/>
+          <w:lang w:eastAsia="es-ES"/>
+          <w14:ligatures w14:val="none"/>
+        </w:rPr>
+      </w:pPr>
+      <w:r>
+        <w:rPr>
+          <w:rFonts w:ascii="Consolas" w:eastAsia="Times New Roman" w:hAnsi="Consolas" w:cs="Times New Roman"/>
+          <w:color w:val="CCCCCC"/>
+          <w:kern w:val="0"/>
+          <w:sz w:val="18"/>
+          <w:szCs w:val="18"/>
+          <w:lang w:eastAsia="es-ES"/>
+          <w14:ligatures w14:val="none"/>
+        </w:rPr>
+        <w:t xml:space="preserve">        </w:t>
+      </w:r>
+      <w:r>
+        <w:rPr>
+          <w:rFonts w:ascii="Consolas" w:eastAsia="Times New Roman" w:hAnsi="Consolas" w:cs="Times New Roman"/>
+          <w:color w:val="569CD6"/>
+          <w:kern w:val="0"/>
+          <w:sz w:val="18"/>
+          <w:szCs w:val="18"/>
+          <w:lang w:eastAsia="es-ES"/>
+          <w14:ligatures w14:val="none"/>
+        </w:rPr>
+        <w:t>let</w:t>
+      </w:r>
+      <w:r>
+        <w:rPr>
+          <w:rFonts w:ascii="Consolas" w:eastAsia="Times New Roman" w:hAnsi="Consolas" w:cs="Times New Roman"/>
+          <w:color w:val="CCCCCC"/>
+          <w:kern w:val="0"/>
+          <w:sz w:val="18"/>
+          <w:szCs w:val="18"/>
+          <w:lang w:eastAsia="es-ES"/>
+          <w14:ligatures w14:val="none"/>
+        </w:rPr>
+        <w:t xml:space="preserve"> </w:t>
+      </w:r>
+      <w:r>
+        <w:rPr>
+          <w:rFonts w:ascii="Consolas" w:eastAsia="Times New Roman" w:hAnsi="Consolas" w:cs="Times New Roman"/>
+          <w:color w:val="9CDCFE"/>
+          <w:kern w:val="0"/>
+          <w:sz w:val="18"/>
+          <w:szCs w:val="18"/>
+          <w:lang w:eastAsia="es-ES"/>
+          <w14:ligatures w14:val="none"/>
+        </w:rPr>
+        <w:t>p</w:t>
+      </w:r>
+      <w:r>
+        <w:rPr>
+          <w:rFonts w:ascii="Consolas" w:eastAsia="Times New Roman" w:hAnsi="Consolas" w:cs="Times New Roman"/>
+          <w:color w:val="CCCCCC"/>
+          <w:kern w:val="0"/>
+          <w:sz w:val="18"/>
+          <w:szCs w:val="18"/>
+          <w:lang w:eastAsia="es-ES"/>
+          <w14:ligatures w14:val="none"/>
+        </w:rPr>
+        <w:t xml:space="preserve"> </w:t>
+      </w:r>
+      <w:r>
+        <w:rPr>
+          <w:rFonts w:ascii="Consolas" w:eastAsia="Times New Roman" w:hAnsi="Consolas" w:cs="Times New Roman"/>
+          <w:color w:val="D4D4D4"/>
+          <w:kern w:val="0"/>
+          <w:sz w:val="18"/>
+          <w:szCs w:val="18"/>
+          <w:lang w:eastAsia="es-ES"/>
+          <w14:ligatures w14:val="none"/>
+        </w:rPr>
+        <w:t>=</w:t>
+      </w:r>
+      <w:r>
+        <w:rPr>
+          <w:rFonts w:ascii="Consolas" w:eastAsia="Times New Roman" w:hAnsi="Consolas" w:cs="Times New Roman"/>
+          <w:color w:val="CCCCCC"/>
+          <w:kern w:val="0"/>
+          <w:sz w:val="18"/>
+          <w:szCs w:val="18"/>
+          <w:lang w:eastAsia="es-ES"/>
+          <w14:ligatures w14:val="none"/>
+        </w:rPr>
+        <w:t xml:space="preserve"> </w:t>
+      </w:r>
+      <w:proofErr w:type="spellStart"/>
+      <w:r>
+        <w:rPr>
+          <w:rFonts w:ascii="Consolas" w:eastAsia="Times New Roman" w:hAnsi="Consolas" w:cs="Times New Roman"/>
+          <w:color w:val="9CDCFE"/>
+          <w:kern w:val="0"/>
+          <w:sz w:val="18"/>
+          <w:szCs w:val="18"/>
+          <w:lang w:eastAsia="es-ES"/>
+          <w14:ligatures w14:val="none"/>
+        </w:rPr>
+        <w:t>document</w:t>
+      </w:r>
+      <w:r>
+        <w:rPr>
+          <w:rFonts w:ascii="Consolas" w:eastAsia="Times New Roman" w:hAnsi="Consolas" w:cs="Times New Roman"/>
+          <w:color w:val="CCCCCC"/>
+          <w:kern w:val="0"/>
+          <w:sz w:val="18"/>
+          <w:szCs w:val="18"/>
+          <w:lang w:eastAsia="es-ES"/>
+          <w14:ligatures w14:val="none"/>
+        </w:rPr>
+        <w:t>.</w:t>
+      </w:r>
+      <w:r>
+        <w:rPr>
+          <w:rFonts w:ascii="Consolas" w:eastAsia="Times New Roman" w:hAnsi="Consolas" w:cs="Times New Roman"/>
+          <w:color w:val="DCDCAA"/>
+          <w:kern w:val="0"/>
+          <w:sz w:val="18"/>
+          <w:szCs w:val="18"/>
+          <w:lang w:eastAsia="es-ES"/>
+          <w14:ligatures w14:val="none"/>
+        </w:rPr>
+        <w:t>createElement</w:t>
+      </w:r>
+      <w:proofErr w:type="spellEnd"/>
+      <w:r>
+        <w:rPr>
+          <w:rFonts w:ascii="Consolas" w:eastAsia="Times New Roman" w:hAnsi="Consolas" w:cs="Times New Roman"/>
+          <w:color w:val="CCCCCC"/>
+          <w:kern w:val="0"/>
+          <w:sz w:val="18"/>
+          <w:szCs w:val="18"/>
+          <w:lang w:eastAsia="es-ES"/>
+          <w14:ligatures w14:val="none"/>
+        </w:rPr>
+        <w:t>(</w:t>
+      </w:r>
+      <w:r>
+        <w:rPr>
+          <w:rFonts w:ascii="Consolas" w:eastAsia="Times New Roman" w:hAnsi="Consolas" w:cs="Times New Roman"/>
+          <w:color w:val="CE9178"/>
+          <w:kern w:val="0"/>
+          <w:sz w:val="18"/>
+          <w:szCs w:val="18"/>
+          <w:lang w:eastAsia="es-ES"/>
+          <w14:ligatures w14:val="none"/>
+        </w:rPr>
+        <w:t>'p'</w:t>
+      </w:r>
+      <w:r>
+        <w:rPr>
+          <w:rFonts w:ascii="Consolas" w:eastAsia="Times New Roman" w:hAnsi="Consolas" w:cs="Times New Roman"/>
+          <w:color w:val="CCCCCC"/>
+          <w:kern w:val="0"/>
+          <w:sz w:val="18"/>
+          <w:szCs w:val="18"/>
+          <w:lang w:eastAsia="es-ES"/>
+          <w14:ligatures w14:val="none"/>
+        </w:rPr>
+        <w:t>);</w:t>
+      </w:r>
+    </w:p>
+    <w:p>
+      <w:pPr>
+        <w:shd w:val="clear" w:color="auto" w:fill="1F1F1F"/>
+        <w:spacing w:after="0" w:line="285" w:lineRule="atLeast"/>
+        <w:rPr>
+          <w:rFonts w:ascii="Consolas" w:eastAsia="Times New Roman" w:hAnsi="Consolas" w:cs="Times New Roman"/>
+          <w:color w:val="CCCCCC"/>
+          <w:kern w:val="0"/>
+          <w:sz w:val="18"/>
+          <w:szCs w:val="18"/>
+          <w:lang w:eastAsia="es-ES"/>
+          <w14:ligatures w14:val="none"/>
+        </w:rPr>
+      </w:pPr>
+      <w:r>
+        <w:rPr>
+          <w:rFonts w:ascii="Consolas" w:eastAsia="Times New Roman" w:hAnsi="Consolas" w:cs="Times New Roman"/>
+          <w:color w:val="CCCCCC"/>
+          <w:kern w:val="0"/>
+          <w:sz w:val="18"/>
+          <w:szCs w:val="18"/>
+          <w:lang w:eastAsia="es-ES"/>
+          <w14:ligatures w14:val="none"/>
+        </w:rPr>
+        <w:t xml:space="preserve">        </w:t>
+      </w:r>
+      <w:r>
+        <w:rPr>
+          <w:rFonts w:ascii="Consolas" w:eastAsia="Times New Roman" w:hAnsi="Consolas" w:cs="Times New Roman"/>
+          <w:color w:val="569CD6"/>
+          <w:kern w:val="0"/>
+          <w:sz w:val="18"/>
+          <w:szCs w:val="18"/>
+          <w:lang w:eastAsia="es-ES"/>
+          <w14:ligatures w14:val="none"/>
+        </w:rPr>
+        <w:t>let</w:t>
+      </w:r>
+      <w:r>
+        <w:rPr>
+          <w:rFonts w:ascii="Consolas" w:eastAsia="Times New Roman" w:hAnsi="Consolas" w:cs="Times New Roman"/>
+          <w:color w:val="CCCCCC"/>
+          <w:kern w:val="0"/>
+          <w:sz w:val="18"/>
+          <w:szCs w:val="18"/>
+          <w:lang w:eastAsia="es-ES"/>
+          <w14:ligatures w14:val="none"/>
+        </w:rPr>
+        <w:t xml:space="preserve"> </w:t>
+      </w:r>
+      <w:proofErr w:type="spellStart"/>
+      <w:r>
+        <w:rPr>
+          <w:rFonts w:ascii="Consolas" w:eastAsia="Times New Roman" w:hAnsi="Consolas" w:cs="Times New Roman"/>
+          <w:color w:val="9CDCFE"/>
+          <w:kern w:val="0"/>
+          <w:sz w:val="18"/>
+          <w:szCs w:val="18"/>
+          <w:lang w:eastAsia="es-ES"/>
+          <w14:ligatures w14:val="none"/>
+        </w:rPr>
+        <w:t>text</w:t>
+      </w:r>
+      <w:proofErr w:type="spellEnd"/>
+      <w:r>
+        <w:rPr>
+          <w:rFonts w:ascii="Consolas" w:eastAsia="Times New Roman" w:hAnsi="Consolas" w:cs="Times New Roman"/>
+          <w:color w:val="CCCCCC"/>
+          <w:kern w:val="0"/>
+          <w:sz w:val="18"/>
+          <w:szCs w:val="18"/>
+          <w:lang w:eastAsia="es-ES"/>
+          <w14:ligatures w14:val="none"/>
+        </w:rPr>
+        <w:t xml:space="preserve"> </w:t>
+      </w:r>
+      <w:r>
+        <w:rPr>
+          <w:rFonts w:ascii="Consolas" w:eastAsia="Times New Roman" w:hAnsi="Consolas" w:cs="Times New Roman"/>
+          <w:color w:val="D4D4D4"/>
+          <w:kern w:val="0"/>
+          <w:sz w:val="18"/>
+          <w:szCs w:val="18"/>
+          <w:lang w:eastAsia="es-ES"/>
+          <w14:ligatures w14:val="none"/>
+        </w:rPr>
+        <w:t>=</w:t>
+      </w:r>
+      <w:r>
+        <w:rPr>
+          <w:rFonts w:ascii="Consolas" w:eastAsia="Times New Roman" w:hAnsi="Consolas" w:cs="Times New Roman"/>
+          <w:color w:val="CCCCCC"/>
+          <w:kern w:val="0"/>
+          <w:sz w:val="18"/>
+          <w:szCs w:val="18"/>
+          <w:lang w:eastAsia="es-ES"/>
+          <w14:ligatures w14:val="none"/>
+        </w:rPr>
+        <w:t xml:space="preserve"> </w:t>
+      </w:r>
+      <w:proofErr w:type="spellStart"/>
+      <w:r>
+        <w:rPr>
+          <w:rFonts w:ascii="Consolas" w:eastAsia="Times New Roman" w:hAnsi="Consolas" w:cs="Times New Roman"/>
+          <w:color w:val="9CDCFE"/>
+          <w:kern w:val="0"/>
+          <w:sz w:val="18"/>
+          <w:szCs w:val="18"/>
+          <w:lang w:eastAsia="es-ES"/>
+          <w14:ligatures w14:val="none"/>
+        </w:rPr>
+        <w:t>document</w:t>
+      </w:r>
+      <w:r>
+        <w:rPr>
+          <w:rFonts w:ascii="Consolas" w:eastAsia="Times New Roman" w:hAnsi="Consolas" w:cs="Times New Roman"/>
+          <w:color w:val="CCCCCC"/>
+          <w:kern w:val="0"/>
+          <w:sz w:val="18"/>
+          <w:szCs w:val="18"/>
+          <w:lang w:eastAsia="es-ES"/>
+          <w14:ligatures w14:val="none"/>
+        </w:rPr>
+        <w:t>.</w:t>
+      </w:r>
+      <w:r>
+        <w:rPr>
+          <w:rFonts w:ascii="Consolas" w:eastAsia="Times New Roman" w:hAnsi="Consolas" w:cs="Times New Roman"/>
+          <w:color w:val="DCDCAA"/>
+          <w:kern w:val="0"/>
+          <w:sz w:val="18"/>
+          <w:szCs w:val="18"/>
+          <w:lang w:eastAsia="es-ES"/>
+          <w14:ligatures w14:val="none"/>
+        </w:rPr>
+        <w:t>createTextNode</w:t>
+      </w:r>
+      <w:proofErr w:type="spellEnd"/>
+      <w:r>
+        <w:rPr>
+          <w:rFonts w:ascii="Consolas" w:eastAsia="Times New Roman" w:hAnsi="Consolas" w:cs="Times New Roman"/>
+          <w:color w:val="CCCCCC"/>
+          <w:kern w:val="0"/>
+          <w:sz w:val="18"/>
+          <w:szCs w:val="18"/>
+          <w:lang w:eastAsia="es-ES"/>
+          <w14:ligatures w14:val="none"/>
+        </w:rPr>
+        <w:t>(</w:t>
+      </w:r>
+      <w:proofErr w:type="spellStart"/>
+      <w:r>
+        <w:rPr>
+          <w:rFonts w:ascii="Consolas" w:eastAsia="Times New Roman" w:hAnsi="Consolas" w:cs="Times New Roman"/>
+          <w:color w:val="9CDCFE"/>
+          <w:kern w:val="0"/>
+          <w:sz w:val="18"/>
+          <w:szCs w:val="18"/>
+          <w:lang w:eastAsia="es-ES"/>
+          <w14:ligatures w14:val="none"/>
+        </w:rPr>
+        <w:t>message</w:t>
+      </w:r>
+      <w:proofErr w:type="spellEnd"/>
+      <w:r>
+        <w:rPr>
+          <w:rFonts w:ascii="Consolas" w:eastAsia="Times New Roman" w:hAnsi="Consolas" w:cs="Times New Roman"/>
+          <w:color w:val="CCCCCC"/>
+          <w:kern w:val="0"/>
+          <w:sz w:val="18"/>
+          <w:szCs w:val="18"/>
+          <w:lang w:eastAsia="es-ES"/>
+          <w14:ligatures w14:val="none"/>
+        </w:rPr>
+        <w:t>);</w:t>
+      </w:r>
+    </w:p>
+    <w:p>
+      <w:pPr>
+        <w:shd w:val="clear" w:color="auto" w:fill="1F1F1F"/>
+        <w:spacing w:after="0" w:line="285" w:lineRule="atLeast"/>
+        <w:rPr>
+          <w:rFonts w:ascii="Consolas" w:eastAsia="Times New Roman" w:hAnsi="Consolas" w:cs="Times New Roman"/>
+          <w:color w:val="CCCCCC"/>
+          <w:kern w:val="0"/>
+          <w:sz w:val="18"/>
+          <w:szCs w:val="18"/>
+          <w:lang w:eastAsia="es-ES"/>
+          <w14:ligatures w14:val="none"/>
+        </w:rPr>
+      </w:pPr>
+      <w:r>
+        <w:rPr>
+          <w:rFonts w:ascii="Consolas" w:eastAsia="Times New Roman" w:hAnsi="Consolas" w:cs="Times New Roman"/>
+          <w:color w:val="CCCCCC"/>
+          <w:kern w:val="0"/>
+          <w:sz w:val="18"/>
+          <w:szCs w:val="18"/>
+          <w:lang w:eastAsia="es-ES"/>
+          <w14:ligatures w14:val="none"/>
+        </w:rPr>
+        <w:t xml:space="preserve">        </w:t>
+      </w:r>
+      <w:proofErr w:type="spellStart"/>
+      <w:r>
+        <w:rPr>
+          <w:rFonts w:ascii="Consolas" w:eastAsia="Times New Roman" w:hAnsi="Consolas" w:cs="Times New Roman"/>
+          <w:color w:val="9CDCFE"/>
+          <w:kern w:val="0"/>
+          <w:sz w:val="18"/>
+          <w:szCs w:val="18"/>
+          <w:lang w:eastAsia="es-ES"/>
+          <w14:ligatures w14:val="none"/>
+        </w:rPr>
+        <w:t>p</w:t>
+      </w:r>
+      <w:r>
+        <w:rPr>
+          <w:rFonts w:ascii="Consolas" w:eastAsia="Times New Roman" w:hAnsi="Consolas" w:cs="Times New Roman"/>
+          <w:color w:val="CCCCCC"/>
+          <w:kern w:val="0"/>
+          <w:sz w:val="18"/>
+          <w:szCs w:val="18"/>
+          <w:lang w:eastAsia="es-ES"/>
+          <w14:ligatures w14:val="none"/>
+        </w:rPr>
+        <w:t>.</w:t>
+      </w:r>
+      <w:r>
+        <w:rPr>
+          <w:rFonts w:ascii="Consolas" w:eastAsia="Times New Roman" w:hAnsi="Consolas" w:cs="Times New Roman"/>
+          <w:color w:val="DCDCAA"/>
+          <w:kern w:val="0"/>
+          <w:sz w:val="18"/>
+          <w:szCs w:val="18"/>
+          <w:lang w:eastAsia="es-ES"/>
+          <w14:ligatures w14:val="none"/>
+        </w:rPr>
+        <w:t>appendChild</w:t>
+      </w:r>
+      <w:proofErr w:type="spellEnd"/>
+      <w:r>
+        <w:rPr>
+          <w:rFonts w:ascii="Consolas" w:eastAsia="Times New Roman" w:hAnsi="Consolas" w:cs="Times New Roman"/>
+          <w:color w:val="CCCCCC"/>
+          <w:kern w:val="0"/>
+          <w:sz w:val="18"/>
+          <w:szCs w:val="18"/>
+          <w:lang w:eastAsia="es-ES"/>
+          <w14:ligatures w14:val="none"/>
+        </w:rPr>
+        <w:t>(</w:t>
+      </w:r>
+      <w:proofErr w:type="spellStart"/>
+      <w:r>
+        <w:rPr>
+          <w:rFonts w:ascii="Consolas" w:eastAsia="Times New Roman" w:hAnsi="Consolas" w:cs="Times New Roman"/>
+          <w:color w:val="9CDCFE"/>
+          <w:kern w:val="0"/>
+          <w:sz w:val="18"/>
+          <w:szCs w:val="18"/>
+          <w:lang w:eastAsia="es-ES"/>
+          <w14:ligatures w14:val="none"/>
+        </w:rPr>
+        <w:t>text</w:t>
+      </w:r>
+      <w:proofErr w:type="spellEnd"/>
+      <w:r>
+        <w:rPr>
+          <w:rFonts w:ascii="Consolas" w:eastAsia="Times New Roman" w:hAnsi="Consolas" w:cs="Times New Roman"/>
+          <w:color w:val="CCCCCC"/>
+          <w:kern w:val="0"/>
+          <w:sz w:val="18"/>
+          <w:szCs w:val="18"/>
+          <w:lang w:eastAsia="es-ES"/>
+          <w14:ligatures w14:val="none"/>
+        </w:rPr>
+        <w:t>);</w:t>
+      </w:r>
+    </w:p>
+    <w:p>
+      <w:pPr>
+        <w:shd w:val="clear" w:color="auto" w:fill="1F1F1F"/>
+        <w:spacing w:after="0" w:line="285" w:lineRule="atLeast"/>
+        <w:rPr>
+          <w:rFonts w:ascii="Consolas" w:eastAsia="Times New Roman" w:hAnsi="Consolas" w:cs="Times New Roman"/>
+          <w:color w:val="CCCCCC"/>
+          <w:kern w:val="0"/>
+          <w:sz w:val="18"/>
+          <w:szCs w:val="18"/>
+          <w:lang w:eastAsia="es-ES"/>
+          <w14:ligatures w14:val="none"/>
+        </w:rPr>
+      </w:pPr>
+      <w:r>
+        <w:rPr>
+          <w:rFonts w:ascii="Consolas" w:eastAsia="Times New Roman" w:hAnsi="Consolas" w:cs="Times New Roman"/>
+          <w:color w:val="CCCCCC"/>
+          <w:kern w:val="0"/>
+          <w:sz w:val="18"/>
+          <w:szCs w:val="18"/>
+          <w:lang w:eastAsia="es-ES"/>
+          <w14:ligatures w14:val="none"/>
+        </w:rPr>
+        <w:t xml:space="preserve">        </w:t>
+      </w:r>
+      <w:proofErr w:type="spellStart"/>
+      <w:r>
+        <w:rPr>
+          <w:rFonts w:ascii="Consolas" w:eastAsia="Times New Roman" w:hAnsi="Consolas" w:cs="Times New Roman"/>
+          <w:color w:val="9CDCFE"/>
+          <w:kern w:val="0"/>
+          <w:sz w:val="18"/>
+          <w:szCs w:val="18"/>
+          <w:lang w:eastAsia="es-ES"/>
+          <w14:ligatures w14:val="none"/>
+        </w:rPr>
+        <w:t>container</w:t>
+      </w:r>
+      <w:r>
+        <w:rPr>
+          <w:rFonts w:ascii="Consolas" w:eastAsia="Times New Roman" w:hAnsi="Consolas" w:cs="Times New Roman"/>
+          <w:color w:val="CCCCCC"/>
+          <w:kern w:val="0"/>
+          <w:sz w:val="18"/>
+          <w:szCs w:val="18"/>
+          <w:lang w:eastAsia="es-ES"/>
+          <w14:ligatures w14:val="none"/>
+        </w:rPr>
+        <w:t>.</w:t>
+      </w:r>
+      <w:r>
+        <w:rPr>
+          <w:rFonts w:ascii="Consolas" w:eastAsia="Times New Roman" w:hAnsi="Consolas" w:cs="Times New Roman"/>
+          <w:color w:val="DCDCAA"/>
+          <w:kern w:val="0"/>
+          <w:sz w:val="18"/>
+          <w:szCs w:val="18"/>
+          <w:lang w:eastAsia="es-ES"/>
+          <w14:ligatures w14:val="none"/>
+        </w:rPr>
+        <w:t>appendChild</w:t>
+      </w:r>
+      <w:proofErr w:type="spellEnd"/>
+      <w:r>
+        <w:rPr>
+          <w:rFonts w:ascii="Consolas" w:eastAsia="Times New Roman" w:hAnsi="Consolas" w:cs="Times New Roman"/>
+          <w:color w:val="CCCCCC"/>
+          <w:kern w:val="0"/>
+          <w:sz w:val="18"/>
+          <w:szCs w:val="18"/>
+          <w:lang w:eastAsia="es-ES"/>
+          <w14:ligatures w14:val="none"/>
+        </w:rPr>
+        <w:t>(</w:t>
+      </w:r>
+      <w:r>
+        <w:rPr>
+          <w:rFonts w:ascii="Consolas" w:eastAsia="Times New Roman" w:hAnsi="Consolas" w:cs="Times New Roman"/>
+          <w:color w:val="9CDCFE"/>
+          <w:kern w:val="0"/>
+          <w:sz w:val="18"/>
+          <w:szCs w:val="18"/>
+          <w:lang w:eastAsia="es-ES"/>
+          <w14:ligatures w14:val="none"/>
+        </w:rPr>
+        <w:t>p</w:t>
+      </w:r>
+      <w:r>
+        <w:rPr>
+          <w:rFonts w:ascii="Consolas" w:eastAsia="Times New Roman" w:hAnsi="Consolas" w:cs="Times New Roman"/>
+          <w:color w:val="CCCCCC"/>
+          <w:kern w:val="0"/>
+          <w:sz w:val="18"/>
+          <w:szCs w:val="18"/>
+          <w:lang w:eastAsia="es-ES"/>
+          <w14:ligatures w14:val="none"/>
+        </w:rPr>
+        <w:t>);</w:t>
+      </w:r>
+    </w:p>
+    <w:p>
+      <w:pPr>
+        <w:shd w:val="clear" w:color="auto" w:fill="1F1F1F"/>
+        <w:spacing w:after="0" w:line="285" w:lineRule="atLeast"/>
+        <w:rPr>
+          <w:rFonts w:ascii="Consolas" w:eastAsia="Times New Roman" w:hAnsi="Consolas" w:cs="Times New Roman"/>
+          <w:color w:val="CCCCCC"/>
+          <w:kern w:val="0"/>
+          <w:sz w:val="18"/>
+          <w:szCs w:val="18"/>
+          <w:lang w:eastAsia="es-ES"/>
+          <w14:ligatures w14:val="none"/>
+        </w:rPr>
+      </w:pPr>
+      <w:r>
+        <w:rPr>
+          <w:rFonts w:ascii="Consolas" w:eastAsia="Times New Roman" w:hAnsi="Consolas" w:cs="Times New Roman"/>
+          <w:color w:val="CCCCCC"/>
+          <w:kern w:val="0"/>
+          <w:sz w:val="18"/>
+          <w:szCs w:val="18"/>
+          <w:lang w:eastAsia="es-ES"/>
+          <w14:ligatures w14:val="none"/>
+        </w:rPr>
+        <w:t xml:space="preserve">        </w:t>
+      </w:r>
+    </w:p>
+    <w:p>
+      <w:pPr>
+        <w:shd w:val="clear" w:color="auto" w:fill="1F1F1F"/>
+        <w:spacing w:after="0" w:line="285" w:lineRule="atLeast"/>
+        <w:rPr>
+          <w:rFonts w:ascii="Consolas" w:eastAsia="Times New Roman" w:hAnsi="Consolas" w:cs="Times New Roman"/>
+          <w:color w:val="CCCCCC"/>
+          <w:kern w:val="0"/>
+          <w:sz w:val="18"/>
+          <w:szCs w:val="18"/>
+          <w:lang w:eastAsia="es-ES"/>
+          <w14:ligatures w14:val="none"/>
+        </w:rPr>
+      </w:pPr>
+      <w:r>
+        <w:rPr>
+          <w:rFonts w:ascii="Consolas" w:eastAsia="Times New Roman" w:hAnsi="Consolas" w:cs="Times New Roman"/>
+          <w:color w:val="CCCCCC"/>
+          <w:kern w:val="0"/>
+          <w:sz w:val="18"/>
+          <w:szCs w:val="18"/>
+          <w:lang w:eastAsia="es-ES"/>
+          <w14:ligatures w14:val="none"/>
+        </w:rPr>
+        <w:t>    }</w:t>
+      </w:r>
+    </w:p>
+    <w:p>
+      <w:pPr>
+        <w:shd w:val="clear" w:color="auto" w:fill="1F1F1F"/>
+        <w:spacing w:after="0" w:line="285" w:lineRule="atLeast"/>
+        <w:rPr>
+          <w:rFonts w:ascii="Consolas" w:eastAsia="Times New Roman" w:hAnsi="Consolas" w:cs="Times New Roman"/>
+          <w:color w:val="CCCCCC"/>
+          <w:kern w:val="0"/>
+          <w:sz w:val="21"/>
+          <w:szCs w:val="21"/>
+          <w:lang w:eastAsia="es-ES"/>
+          <w14:ligatures w14:val="none"/>
+        </w:rPr>
+      </w:pPr>
+    </w:p>
+    <w:p/>
+    <w:p>
+      <w:pPr>
+        <w:rPr>
+          <w:u w:val="single"/>
+        </w:rPr>
+      </w:pPr>
+    </w:p>
     <w:p>
       <w:pPr>
         <w:pStyle w:val="Ttulo3"/>
@@ -24252,6 +28530,7 @@
       </w:pPr>
       <w:bookmarkStart w:id="25" w:name="_Toc158371122"/>
       <w:r>
+        <w:lastRenderedPageBreak/>
         <w:t>Validar la EDAD que contenga solamente valores numéricos y que esté en el rango de 0 a 105. Si se produce algún error mostrar el mensaje en el contenedor "errores" y poner el foco en el campo EDAD.</w:t>
       </w:r>
       <w:bookmarkEnd w:id="25"/>
@@ -24372,7 +28651,6 @@
       </w:pPr>
       <w:bookmarkStart w:id="30" w:name="_Toc158371127"/>
       <w:r>
-        <w:lastRenderedPageBreak/>
         <w:t>Validar el campo TELEFONO utilizando una expresión regular. Debe permitir 9 dígitos obligatorios. Si se produce algún error mostrar el mensaje en el contenedor "errores" y poner el foco en el campo TELEFONO. Explicar las partes de la expresión regular mediante comentarios.</w:t>
       </w:r>
       <w:bookmarkEnd w:id="30"/>
@@ -24494,7 +28772,7 @@
                             </pic:cNvPicPr>
                           </pic:nvPicPr>
                           <pic:blipFill>
-                            <a:blip r:embed="rId10">
+                            <a:blip r:embed="rId11">
                               <a:extLst>
                                 <a:ext uri="{28A0092B-C50C-407E-A947-70E740481C1C}">
                                   <a14:useLocalDpi xmlns:a14="http://schemas.microsoft.com/office/drawing/2010/main" val="0"/>
@@ -24530,7 +28808,7 @@
                             </pic:cNvPicPr>
                           </pic:nvPicPr>
                           <pic:blipFill>
-                            <a:blip r:embed="rId11">
+                            <a:blip r:embed="rId12">
                               <a:extLst>
                                 <a:ext uri="{28A0092B-C50C-407E-A947-70E740481C1C}">
                                   <a14:useLocalDpi xmlns:a14="http://schemas.microsoft.com/office/drawing/2010/main" val="0"/>
@@ -24632,11 +28910,11 @@
                     <o:lock v:ext="edit" aspectratio="t"/>
                   </v:shapetype>
                   <v:shape id="Imagen 1" o:spid="_x0000_s1061" type="#_x0000_t75" alt="Diagrama&#10;&#10;Descripción generada automáticamente" style="position:absolute;left:19907;width:45586;height:16383;visibility:visible;mso-wrap-style:square" o:gfxdata="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">
-                    <v:imagedata r:id="rId12" o:title="Diagrama&#10;&#10;Descripción generada automáticamente"/>
+                    <v:imagedata r:id="rId13" o:title="Diagrama&#10;&#10;Descripción generada automáticamente"/>
                     <v:shadow on="t" color="black" opacity="26214f" origin=".5,-.5" offset="-.74836mm,.74836mm"/>
                   </v:shape>
                   <v:shape id="Imagen 1" o:spid="_x0000_s1062" type="#_x0000_t75" alt="Diagrama&#10;&#10;Descripción generada automáticamente" style="position:absolute;top:285;width:16916;height:9621;visibility:visible;mso-wrap-style:square" o:gfxdata="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">
-                    <v:imagedata r:id="rId13" o:title="Diagrama&#10;&#10;Descripción generada automáticamente"/>
+                    <v:imagedata r:id="rId14" o:title="Diagrama&#10;&#10;Descripción generada automáticamente"/>
                     <v:shadow on="t" color="black" opacity="26214f" origin=".5,-.5" offset="-.74836mm,.74836mm"/>
                   </v:shape>
                 </v:group>
@@ -24832,7 +29110,6 @@
     <w:p/>
     <w:p>
       <w:r>
-        <w:lastRenderedPageBreak/>
         <w:t xml:space="preserve">El formulario tiene todos los campos de tipo texto, excepto </w:t>
       </w:r>
       <w:r>
@@ -24932,7 +29209,7 @@
         <w:pStyle w:val="Prrafodelista"/>
         <w:ind w:left="708"/>
       </w:pPr>
-      <w:hyperlink r:id="rId14" w:history="1">
+      <w:hyperlink r:id="rId15" w:history="1">
         <w:r>
           <w:rPr>
             <w:rStyle w:val="Hipervnculo"/>
@@ -24965,7 +29242,7 @@
       <w:r>
         <w:br/>
       </w:r>
-      <w:hyperlink r:id="rId15" w:history="1">
+      <w:hyperlink r:id="rId16" w:history="1">
         <w:r>
           <w:rPr>
             <w:rStyle w:val="Hipervnculo"/>
@@ -25007,7 +29284,7 @@
       <w:r>
         <w:br/>
       </w:r>
-      <w:hyperlink r:id="rId16" w:history="1">
+      <w:hyperlink r:id="rId17" w:history="1">
         <w:r>
           <w:rPr>
             <w:rStyle w:val="Hipervnculo"/>

</xml_diff>

<commit_message>
DWEC05 tarea punto 5 OK
</commit_message>
<xml_diff>
--- a/dwec/rodriguez_jimenez_roberto_DWEC05_Tarea/rodriguez_jimenez_roberto_DWEC05_Tarea.docx
+++ b/dwec/rodriguez_jimenez_roberto_DWEC05_Tarea/rodriguez_jimenez_roberto_DWEC05_Tarea.docx
@@ -25276,6 +25276,9 @@
     <w:p/>
     <w:p>
       <w:r>
+        <w:rPr>
+          <w:noProof/>
+        </w:rPr>
         <w:drawing>
           <wp:anchor distT="0" distB="0" distL="114300" distR="114300" simplePos="0" relativeHeight="251669504" behindDoc="1" locked="0" layoutInCell="1" allowOverlap="1" wp14:anchorId="3AD5808F" wp14:editId="4A4A3044">
             <wp:simplePos x="0" y="0"/>
@@ -28536,6 +28539,2892 @@
       <w:bookmarkEnd w:id="25"/>
     </w:p>
     <w:p/>
+    <w:p>
+      <w:r>
+        <w:t xml:space="preserve">La función </w:t>
+      </w:r>
+      <w:proofErr w:type="spellStart"/>
+      <w:r>
+        <w:rPr>
+          <w:rStyle w:val="CdigoCar"/>
+          <w:rFonts w:eastAsiaTheme="minorHAnsi"/>
+        </w:rPr>
+        <w:t>validarEdad</w:t>
+      </w:r>
+      <w:proofErr w:type="spellEnd"/>
+      <w:r>
+        <w:rPr>
+          <w:rStyle w:val="CdigoCar"/>
+          <w:rFonts w:eastAsiaTheme="minorHAnsi"/>
+        </w:rPr>
+        <w:t>(e)</w:t>
+      </w:r>
+      <w:r>
+        <w:t xml:space="preserve"> recibe como argumento el evento y de él obtiene los datos.</w:t>
+      </w:r>
+      <w:r>
+        <w:br/>
+        <w:t>La función se limita a comprobar la validez de número y que este se mantenga en un rango.</w:t>
+      </w:r>
+    </w:p>
+    <w:p>
+      <w:r>
+        <w:t xml:space="preserve">En lugar de usar la función </w:t>
+      </w:r>
+      <w:r>
+        <w:rPr>
+          <w:rStyle w:val="CdigoCar"/>
+          <w:rFonts w:eastAsiaTheme="minorHAnsi"/>
+        </w:rPr>
+        <w:t>parseInt()</w:t>
+      </w:r>
+      <w:r>
+        <w:t xml:space="preserve"> se usa </w:t>
+      </w:r>
+      <w:r>
+        <w:rPr>
+          <w:rStyle w:val="CdigoCar"/>
+          <w:rFonts w:eastAsiaTheme="minorHAnsi"/>
+        </w:rPr>
+        <w:t>isFinite()</w:t>
+      </w:r>
+      <w:r>
+        <w:t>.</w:t>
+      </w:r>
+      <w:r>
+        <w:br/>
+        <w:t xml:space="preserve">El motivo es que </w:t>
+      </w:r>
+      <w:r>
+        <w:rPr>
+          <w:rStyle w:val="CdigoCar"/>
+          <w:rFonts w:eastAsiaTheme="minorHAnsi"/>
+        </w:rPr>
+        <w:t>parseInt()</w:t>
+      </w:r>
+      <w:r>
+        <w:t xml:space="preserve"> devuelve el valor entero de la cadena pasada como argumento hasta que encuentra un carácter no válido.</w:t>
+      </w:r>
+    </w:p>
+    <w:p/>
+    <w:tbl>
+      <w:tblPr>
+        <w:tblStyle w:val="Tablaconcuadrcula"/>
+        <w:tblW w:w="0" w:type="auto"/>
+        <w:jc w:val="center"/>
+        <w:tblLook w:val="04A0" w:firstRow="1" w:lastRow="0" w:firstColumn="1" w:lastColumn="0" w:noHBand="0" w:noVBand="1"/>
+      </w:tblPr>
+      <w:tblGrid>
+        <w:gridCol w:w="988"/>
+        <w:gridCol w:w="2126"/>
+        <w:gridCol w:w="1984"/>
+      </w:tblGrid>
+      <w:tr>
+        <w:trPr>
+          <w:jc w:val="center"/>
+        </w:trPr>
+        <w:tc>
+          <w:tcPr>
+            <w:tcW w:w="988" w:type="dxa"/>
+          </w:tcPr>
+          <w:p>
+            <w:pPr>
+              <w:jc w:val="center"/>
+              <w:rPr>
+                <w:b/>
+                <w:bCs/>
+              </w:rPr>
+            </w:pPr>
+            <w:r>
+              <w:rPr>
+                <w:b/>
+                <w:bCs/>
+              </w:rPr>
+              <w:t>Valor</w:t>
+            </w:r>
+          </w:p>
+        </w:tc>
+        <w:tc>
+          <w:tcPr>
+            <w:tcW w:w="2126" w:type="dxa"/>
+          </w:tcPr>
+          <w:p>
+            <w:pPr>
+              <w:jc w:val="center"/>
+              <w:rPr>
+                <w:b/>
+                <w:bCs/>
+              </w:rPr>
+            </w:pPr>
+            <w:r>
+              <w:rPr>
+                <w:b/>
+                <w:bCs/>
+              </w:rPr>
+              <w:t>parseInt()</w:t>
+            </w:r>
+          </w:p>
+        </w:tc>
+        <w:tc>
+          <w:tcPr>
+            <w:tcW w:w="1984" w:type="dxa"/>
+          </w:tcPr>
+          <w:p>
+            <w:pPr>
+              <w:jc w:val="center"/>
+              <w:rPr>
+                <w:b/>
+                <w:bCs/>
+              </w:rPr>
+            </w:pPr>
+            <w:r>
+              <w:rPr>
+                <w:b/>
+                <w:bCs/>
+              </w:rPr>
+              <w:t>isFinite()</w:t>
+            </w:r>
+          </w:p>
+        </w:tc>
+      </w:tr>
+      <w:tr>
+        <w:trPr>
+          <w:jc w:val="center"/>
+        </w:trPr>
+        <w:tc>
+          <w:tcPr>
+            <w:tcW w:w="988" w:type="dxa"/>
+          </w:tcPr>
+          <w:p>
+            <w:pPr>
+              <w:jc w:val="center"/>
+            </w:pPr>
+            <w:r>
+              <w:t>“35”</w:t>
+            </w:r>
+          </w:p>
+        </w:tc>
+        <w:tc>
+          <w:tcPr>
+            <w:tcW w:w="2126" w:type="dxa"/>
+          </w:tcPr>
+          <w:p>
+            <w:pPr>
+              <w:jc w:val="center"/>
+            </w:pPr>
+            <w:r>
+              <w:t>35</w:t>
+            </w:r>
+          </w:p>
+        </w:tc>
+        <w:tc>
+          <w:tcPr>
+            <w:tcW w:w="1984" w:type="dxa"/>
+          </w:tcPr>
+          <w:p>
+            <w:pPr>
+              <w:jc w:val="center"/>
+            </w:pPr>
+            <w:r>
+              <w:t>True</w:t>
+            </w:r>
+          </w:p>
+        </w:tc>
+      </w:tr>
+      <w:tr>
+        <w:trPr>
+          <w:jc w:val="center"/>
+        </w:trPr>
+        <w:tc>
+          <w:tcPr>
+            <w:tcW w:w="988" w:type="dxa"/>
+          </w:tcPr>
+          <w:p>
+            <w:pPr>
+              <w:jc w:val="center"/>
+            </w:pPr>
+            <w:r>
+              <w:t>“35a”</w:t>
+            </w:r>
+          </w:p>
+        </w:tc>
+        <w:tc>
+          <w:tcPr>
+            <w:tcW w:w="2126" w:type="dxa"/>
+          </w:tcPr>
+          <w:p>
+            <w:pPr>
+              <w:jc w:val="center"/>
+            </w:pPr>
+            <w:r>
+              <w:rPr>
+                <w:color w:val="FF0000"/>
+              </w:rPr>
+              <w:t>35</w:t>
+            </w:r>
+          </w:p>
+        </w:tc>
+        <w:tc>
+          <w:tcPr>
+            <w:tcW w:w="1984" w:type="dxa"/>
+          </w:tcPr>
+          <w:p>
+            <w:pPr>
+              <w:jc w:val="center"/>
+            </w:pPr>
+            <w:r>
+              <w:t>False</w:t>
+            </w:r>
+          </w:p>
+        </w:tc>
+      </w:tr>
+      <w:tr>
+        <w:trPr>
+          <w:jc w:val="center"/>
+        </w:trPr>
+        <w:tc>
+          <w:tcPr>
+            <w:tcW w:w="988" w:type="dxa"/>
+          </w:tcPr>
+          <w:p>
+            <w:pPr>
+              <w:jc w:val="center"/>
+            </w:pPr>
+            <w:r>
+              <w:t>“a35”</w:t>
+            </w:r>
+          </w:p>
+        </w:tc>
+        <w:tc>
+          <w:tcPr>
+            <w:tcW w:w="2126" w:type="dxa"/>
+          </w:tcPr>
+          <w:p>
+            <w:pPr>
+              <w:jc w:val="center"/>
+            </w:pPr>
+            <w:r>
+              <w:t>NaN</w:t>
+            </w:r>
+          </w:p>
+        </w:tc>
+        <w:tc>
+          <w:tcPr>
+            <w:tcW w:w="1984" w:type="dxa"/>
+          </w:tcPr>
+          <w:p>
+            <w:pPr>
+              <w:jc w:val="center"/>
+            </w:pPr>
+            <w:r>
+              <w:t>False</w:t>
+            </w:r>
+          </w:p>
+        </w:tc>
+      </w:tr>
+    </w:tbl>
+    <w:p/>
+    <w:p/>
+    <w:p>
+      <w:r>
+        <w:t>El código es muy simple</w:t>
+      </w:r>
+    </w:p>
+    <w:p>
+      <w:pPr>
+        <w:shd w:val="clear" w:color="auto" w:fill="1F1F1F"/>
+        <w:spacing w:after="0" w:line="285" w:lineRule="atLeast"/>
+        <w:rPr>
+          <w:rFonts w:ascii="Consolas" w:eastAsia="Times New Roman" w:hAnsi="Consolas" w:cs="Times New Roman"/>
+          <w:color w:val="CCCCCC"/>
+          <w:kern w:val="0"/>
+          <w:sz w:val="18"/>
+          <w:szCs w:val="18"/>
+          <w:lang w:eastAsia="es-ES"/>
+          <w14:ligatures w14:val="none"/>
+        </w:rPr>
+      </w:pPr>
+      <w:proofErr w:type="spellStart"/>
+      <w:r>
+        <w:rPr>
+          <w:rFonts w:ascii="Consolas" w:eastAsia="Times New Roman" w:hAnsi="Consolas" w:cs="Times New Roman"/>
+          <w:color w:val="569CD6"/>
+          <w:kern w:val="0"/>
+          <w:sz w:val="18"/>
+          <w:szCs w:val="18"/>
+          <w:lang w:eastAsia="es-ES"/>
+          <w14:ligatures w14:val="none"/>
+        </w:rPr>
+        <w:t>const</w:t>
+      </w:r>
+      <w:proofErr w:type="spellEnd"/>
+      <w:r>
+        <w:rPr>
+          <w:rFonts w:ascii="Consolas" w:eastAsia="Times New Roman" w:hAnsi="Consolas" w:cs="Times New Roman"/>
+          <w:color w:val="CCCCCC"/>
+          <w:kern w:val="0"/>
+          <w:sz w:val="18"/>
+          <w:szCs w:val="18"/>
+          <w:lang w:eastAsia="es-ES"/>
+          <w14:ligatures w14:val="none"/>
+        </w:rPr>
+        <w:t xml:space="preserve"> </w:t>
+      </w:r>
+      <w:r>
+        <w:rPr>
+          <w:rFonts w:ascii="Consolas" w:eastAsia="Times New Roman" w:hAnsi="Consolas" w:cs="Times New Roman"/>
+          <w:color w:val="DCDCAA"/>
+          <w:kern w:val="0"/>
+          <w:sz w:val="18"/>
+          <w:szCs w:val="18"/>
+          <w:lang w:eastAsia="es-ES"/>
+          <w14:ligatures w14:val="none"/>
+        </w:rPr>
+        <w:t>validarEdad</w:t>
+      </w:r>
+      <w:r>
+        <w:rPr>
+          <w:rFonts w:ascii="Consolas" w:eastAsia="Times New Roman" w:hAnsi="Consolas" w:cs="Times New Roman"/>
+          <w:color w:val="CCCCCC"/>
+          <w:kern w:val="0"/>
+          <w:sz w:val="18"/>
+          <w:szCs w:val="18"/>
+          <w:lang w:eastAsia="es-ES"/>
+          <w14:ligatures w14:val="none"/>
+        </w:rPr>
+        <w:t xml:space="preserve"> </w:t>
+      </w:r>
+      <w:r>
+        <w:rPr>
+          <w:rFonts w:ascii="Consolas" w:eastAsia="Times New Roman" w:hAnsi="Consolas" w:cs="Times New Roman"/>
+          <w:color w:val="D4D4D4"/>
+          <w:kern w:val="0"/>
+          <w:sz w:val="18"/>
+          <w:szCs w:val="18"/>
+          <w:lang w:eastAsia="es-ES"/>
+          <w14:ligatures w14:val="none"/>
+        </w:rPr>
+        <w:t>=</w:t>
+      </w:r>
+      <w:r>
+        <w:rPr>
+          <w:rFonts w:ascii="Consolas" w:eastAsia="Times New Roman" w:hAnsi="Consolas" w:cs="Times New Roman"/>
+          <w:color w:val="CCCCCC"/>
+          <w:kern w:val="0"/>
+          <w:sz w:val="18"/>
+          <w:szCs w:val="18"/>
+          <w:lang w:eastAsia="es-ES"/>
+          <w14:ligatures w14:val="none"/>
+        </w:rPr>
+        <w:t xml:space="preserve"> (</w:t>
+      </w:r>
+      <w:r>
+        <w:rPr>
+          <w:rFonts w:ascii="Consolas" w:eastAsia="Times New Roman" w:hAnsi="Consolas" w:cs="Times New Roman"/>
+          <w:color w:val="9CDCFE"/>
+          <w:kern w:val="0"/>
+          <w:sz w:val="18"/>
+          <w:szCs w:val="18"/>
+          <w:lang w:eastAsia="es-ES"/>
+          <w14:ligatures w14:val="none"/>
+        </w:rPr>
+        <w:t>e</w:t>
+      </w:r>
+      <w:r>
+        <w:rPr>
+          <w:rFonts w:ascii="Consolas" w:eastAsia="Times New Roman" w:hAnsi="Consolas" w:cs="Times New Roman"/>
+          <w:color w:val="CCCCCC"/>
+          <w:kern w:val="0"/>
+          <w:sz w:val="18"/>
+          <w:szCs w:val="18"/>
+          <w:lang w:eastAsia="es-ES"/>
+          <w14:ligatures w14:val="none"/>
+        </w:rPr>
+        <w:t xml:space="preserve">) </w:t>
+      </w:r>
+      <w:r>
+        <w:rPr>
+          <w:rFonts w:ascii="Consolas" w:eastAsia="Times New Roman" w:hAnsi="Consolas" w:cs="Times New Roman"/>
+          <w:color w:val="569CD6"/>
+          <w:kern w:val="0"/>
+          <w:sz w:val="18"/>
+          <w:szCs w:val="18"/>
+          <w:lang w:eastAsia="es-ES"/>
+          <w14:ligatures w14:val="none"/>
+        </w:rPr>
+        <w:t>=&gt;</w:t>
+      </w:r>
+      <w:r>
+        <w:rPr>
+          <w:rFonts w:ascii="Consolas" w:eastAsia="Times New Roman" w:hAnsi="Consolas" w:cs="Times New Roman"/>
+          <w:color w:val="CCCCCC"/>
+          <w:kern w:val="0"/>
+          <w:sz w:val="18"/>
+          <w:szCs w:val="18"/>
+          <w:lang w:eastAsia="es-ES"/>
+          <w14:ligatures w14:val="none"/>
+        </w:rPr>
+        <w:t xml:space="preserve"> {</w:t>
+      </w:r>
+    </w:p>
+    <w:p>
+      <w:pPr>
+        <w:shd w:val="clear" w:color="auto" w:fill="1F1F1F"/>
+        <w:spacing w:after="0" w:line="285" w:lineRule="atLeast"/>
+        <w:rPr>
+          <w:rFonts w:ascii="Consolas" w:eastAsia="Times New Roman" w:hAnsi="Consolas" w:cs="Times New Roman"/>
+          <w:color w:val="CCCCCC"/>
+          <w:kern w:val="0"/>
+          <w:sz w:val="18"/>
+          <w:szCs w:val="18"/>
+          <w:lang w:eastAsia="es-ES"/>
+          <w14:ligatures w14:val="none"/>
+        </w:rPr>
+      </w:pPr>
+      <w:r>
+        <w:rPr>
+          <w:rFonts w:ascii="Consolas" w:eastAsia="Times New Roman" w:hAnsi="Consolas" w:cs="Times New Roman"/>
+          <w:color w:val="CCCCCC"/>
+          <w:kern w:val="0"/>
+          <w:sz w:val="18"/>
+          <w:szCs w:val="18"/>
+          <w:lang w:eastAsia="es-ES"/>
+          <w14:ligatures w14:val="none"/>
+        </w:rPr>
+        <w:t xml:space="preserve">    </w:t>
+      </w:r>
+      <w:r>
+        <w:rPr>
+          <w:rFonts w:ascii="Consolas" w:eastAsia="Times New Roman" w:hAnsi="Consolas" w:cs="Times New Roman"/>
+          <w:color w:val="569CD6"/>
+          <w:kern w:val="0"/>
+          <w:sz w:val="18"/>
+          <w:szCs w:val="18"/>
+          <w:lang w:eastAsia="es-ES"/>
+          <w14:ligatures w14:val="none"/>
+        </w:rPr>
+        <w:t>let</w:t>
+      </w:r>
+      <w:r>
+        <w:rPr>
+          <w:rFonts w:ascii="Consolas" w:eastAsia="Times New Roman" w:hAnsi="Consolas" w:cs="Times New Roman"/>
+          <w:color w:val="CCCCCC"/>
+          <w:kern w:val="0"/>
+          <w:sz w:val="18"/>
+          <w:szCs w:val="18"/>
+          <w:lang w:eastAsia="es-ES"/>
+          <w14:ligatures w14:val="none"/>
+        </w:rPr>
+        <w:t xml:space="preserve"> </w:t>
+      </w:r>
+      <w:r>
+        <w:rPr>
+          <w:rFonts w:ascii="Consolas" w:eastAsia="Times New Roman" w:hAnsi="Consolas" w:cs="Times New Roman"/>
+          <w:color w:val="9CDCFE"/>
+          <w:kern w:val="0"/>
+          <w:sz w:val="18"/>
+          <w:szCs w:val="18"/>
+          <w:lang w:eastAsia="es-ES"/>
+          <w14:ligatures w14:val="none"/>
+        </w:rPr>
+        <w:t>edad</w:t>
+      </w:r>
+      <w:r>
+        <w:rPr>
+          <w:rFonts w:ascii="Consolas" w:eastAsia="Times New Roman" w:hAnsi="Consolas" w:cs="Times New Roman"/>
+          <w:color w:val="CCCCCC"/>
+          <w:kern w:val="0"/>
+          <w:sz w:val="18"/>
+          <w:szCs w:val="18"/>
+          <w:lang w:eastAsia="es-ES"/>
+          <w14:ligatures w14:val="none"/>
+        </w:rPr>
+        <w:t xml:space="preserve"> </w:t>
+      </w:r>
+      <w:r>
+        <w:rPr>
+          <w:rFonts w:ascii="Consolas" w:eastAsia="Times New Roman" w:hAnsi="Consolas" w:cs="Times New Roman"/>
+          <w:color w:val="D4D4D4"/>
+          <w:kern w:val="0"/>
+          <w:sz w:val="18"/>
+          <w:szCs w:val="18"/>
+          <w:lang w:eastAsia="es-ES"/>
+          <w14:ligatures w14:val="none"/>
+        </w:rPr>
+        <w:t>=</w:t>
+      </w:r>
+      <w:r>
+        <w:rPr>
+          <w:rFonts w:ascii="Consolas" w:eastAsia="Times New Roman" w:hAnsi="Consolas" w:cs="Times New Roman"/>
+          <w:color w:val="CCCCCC"/>
+          <w:kern w:val="0"/>
+          <w:sz w:val="18"/>
+          <w:szCs w:val="18"/>
+          <w:lang w:eastAsia="es-ES"/>
+          <w14:ligatures w14:val="none"/>
+        </w:rPr>
+        <w:t xml:space="preserve"> </w:t>
+      </w:r>
+      <w:proofErr w:type="spellStart"/>
+      <w:r>
+        <w:rPr>
+          <w:rFonts w:ascii="Consolas" w:eastAsia="Times New Roman" w:hAnsi="Consolas" w:cs="Times New Roman"/>
+          <w:color w:val="9CDCFE"/>
+          <w:kern w:val="0"/>
+          <w:sz w:val="18"/>
+          <w:szCs w:val="18"/>
+          <w:lang w:eastAsia="es-ES"/>
+          <w14:ligatures w14:val="none"/>
+        </w:rPr>
+        <w:t>e</w:t>
+      </w:r>
+      <w:r>
+        <w:rPr>
+          <w:rFonts w:ascii="Consolas" w:eastAsia="Times New Roman" w:hAnsi="Consolas" w:cs="Times New Roman"/>
+          <w:color w:val="CCCCCC"/>
+          <w:kern w:val="0"/>
+          <w:sz w:val="18"/>
+          <w:szCs w:val="18"/>
+          <w:lang w:eastAsia="es-ES"/>
+          <w14:ligatures w14:val="none"/>
+        </w:rPr>
+        <w:t>.</w:t>
+      </w:r>
+      <w:r>
+        <w:rPr>
+          <w:rFonts w:ascii="Consolas" w:eastAsia="Times New Roman" w:hAnsi="Consolas" w:cs="Times New Roman"/>
+          <w:color w:val="9CDCFE"/>
+          <w:kern w:val="0"/>
+          <w:sz w:val="18"/>
+          <w:szCs w:val="18"/>
+          <w:lang w:eastAsia="es-ES"/>
+          <w14:ligatures w14:val="none"/>
+        </w:rPr>
+        <w:t>target</w:t>
+      </w:r>
+      <w:r>
+        <w:rPr>
+          <w:rFonts w:ascii="Consolas" w:eastAsia="Times New Roman" w:hAnsi="Consolas" w:cs="Times New Roman"/>
+          <w:color w:val="CCCCCC"/>
+          <w:kern w:val="0"/>
+          <w:sz w:val="18"/>
+          <w:szCs w:val="18"/>
+          <w:lang w:eastAsia="es-ES"/>
+          <w14:ligatures w14:val="none"/>
+        </w:rPr>
+        <w:t>.</w:t>
+      </w:r>
+      <w:r>
+        <w:rPr>
+          <w:rFonts w:ascii="Consolas" w:eastAsia="Times New Roman" w:hAnsi="Consolas" w:cs="Times New Roman"/>
+          <w:color w:val="9CDCFE"/>
+          <w:kern w:val="0"/>
+          <w:sz w:val="18"/>
+          <w:szCs w:val="18"/>
+          <w:lang w:eastAsia="es-ES"/>
+          <w14:ligatures w14:val="none"/>
+        </w:rPr>
+        <w:t>value</w:t>
+      </w:r>
+      <w:proofErr w:type="spellEnd"/>
+      <w:r>
+        <w:rPr>
+          <w:rFonts w:ascii="Consolas" w:eastAsia="Times New Roman" w:hAnsi="Consolas" w:cs="Times New Roman"/>
+          <w:color w:val="CCCCCC"/>
+          <w:kern w:val="0"/>
+          <w:sz w:val="18"/>
+          <w:szCs w:val="18"/>
+          <w:lang w:eastAsia="es-ES"/>
+          <w14:ligatures w14:val="none"/>
+        </w:rPr>
+        <w:t>;</w:t>
+      </w:r>
+    </w:p>
+    <w:p>
+      <w:pPr>
+        <w:shd w:val="clear" w:color="auto" w:fill="1F1F1F"/>
+        <w:spacing w:after="0" w:line="285" w:lineRule="atLeast"/>
+        <w:rPr>
+          <w:rFonts w:ascii="Consolas" w:eastAsia="Times New Roman" w:hAnsi="Consolas" w:cs="Times New Roman"/>
+          <w:color w:val="CCCCCC"/>
+          <w:kern w:val="0"/>
+          <w:sz w:val="18"/>
+          <w:szCs w:val="18"/>
+          <w:lang w:eastAsia="es-ES"/>
+          <w14:ligatures w14:val="none"/>
+        </w:rPr>
+      </w:pPr>
+      <w:r>
+        <w:rPr>
+          <w:rFonts w:ascii="Consolas" w:eastAsia="Times New Roman" w:hAnsi="Consolas" w:cs="Times New Roman"/>
+          <w:color w:val="CCCCCC"/>
+          <w:kern w:val="0"/>
+          <w:sz w:val="18"/>
+          <w:szCs w:val="18"/>
+          <w:lang w:eastAsia="es-ES"/>
+          <w14:ligatures w14:val="none"/>
+        </w:rPr>
+        <w:t xml:space="preserve">    </w:t>
+      </w:r>
+      <w:r>
+        <w:rPr>
+          <w:rFonts w:ascii="Consolas" w:eastAsia="Times New Roman" w:hAnsi="Consolas" w:cs="Times New Roman"/>
+          <w:color w:val="569CD6"/>
+          <w:kern w:val="0"/>
+          <w:sz w:val="18"/>
+          <w:szCs w:val="18"/>
+          <w:lang w:eastAsia="es-ES"/>
+          <w14:ligatures w14:val="none"/>
+        </w:rPr>
+        <w:t>let</w:t>
+      </w:r>
+      <w:r>
+        <w:rPr>
+          <w:rFonts w:ascii="Consolas" w:eastAsia="Times New Roman" w:hAnsi="Consolas" w:cs="Times New Roman"/>
+          <w:color w:val="CCCCCC"/>
+          <w:kern w:val="0"/>
+          <w:sz w:val="18"/>
+          <w:szCs w:val="18"/>
+          <w:lang w:eastAsia="es-ES"/>
+          <w14:ligatures w14:val="none"/>
+        </w:rPr>
+        <w:t xml:space="preserve"> </w:t>
+      </w:r>
+      <w:r>
+        <w:rPr>
+          <w:rFonts w:ascii="Consolas" w:eastAsia="Times New Roman" w:hAnsi="Consolas" w:cs="Times New Roman"/>
+          <w:color w:val="9CDCFE"/>
+          <w:kern w:val="0"/>
+          <w:sz w:val="18"/>
+          <w:szCs w:val="18"/>
+          <w:lang w:eastAsia="es-ES"/>
+          <w14:ligatures w14:val="none"/>
+        </w:rPr>
+        <w:t>error</w:t>
+      </w:r>
+      <w:r>
+        <w:rPr>
+          <w:rFonts w:ascii="Consolas" w:eastAsia="Times New Roman" w:hAnsi="Consolas" w:cs="Times New Roman"/>
+          <w:color w:val="CCCCCC"/>
+          <w:kern w:val="0"/>
+          <w:sz w:val="18"/>
+          <w:szCs w:val="18"/>
+          <w:lang w:eastAsia="es-ES"/>
+          <w14:ligatures w14:val="none"/>
+        </w:rPr>
+        <w:t xml:space="preserve"> </w:t>
+      </w:r>
+      <w:r>
+        <w:rPr>
+          <w:rFonts w:ascii="Consolas" w:eastAsia="Times New Roman" w:hAnsi="Consolas" w:cs="Times New Roman"/>
+          <w:color w:val="D4D4D4"/>
+          <w:kern w:val="0"/>
+          <w:sz w:val="18"/>
+          <w:szCs w:val="18"/>
+          <w:lang w:eastAsia="es-ES"/>
+          <w14:ligatures w14:val="none"/>
+        </w:rPr>
+        <w:t>=</w:t>
+      </w:r>
+      <w:r>
+        <w:rPr>
+          <w:rFonts w:ascii="Consolas" w:eastAsia="Times New Roman" w:hAnsi="Consolas" w:cs="Times New Roman"/>
+          <w:color w:val="CCCCCC"/>
+          <w:kern w:val="0"/>
+          <w:sz w:val="18"/>
+          <w:szCs w:val="18"/>
+          <w:lang w:eastAsia="es-ES"/>
+          <w14:ligatures w14:val="none"/>
+        </w:rPr>
+        <w:t xml:space="preserve"> </w:t>
+      </w:r>
+      <w:proofErr w:type="spellStart"/>
+      <w:r>
+        <w:rPr>
+          <w:rFonts w:ascii="Consolas" w:eastAsia="Times New Roman" w:hAnsi="Consolas" w:cs="Times New Roman"/>
+          <w:color w:val="569CD6"/>
+          <w:kern w:val="0"/>
+          <w:sz w:val="18"/>
+          <w:szCs w:val="18"/>
+          <w:lang w:eastAsia="es-ES"/>
+          <w14:ligatures w14:val="none"/>
+        </w:rPr>
+        <w:t>null</w:t>
+      </w:r>
+      <w:proofErr w:type="spellEnd"/>
+      <w:r>
+        <w:rPr>
+          <w:rFonts w:ascii="Consolas" w:eastAsia="Times New Roman" w:hAnsi="Consolas" w:cs="Times New Roman"/>
+          <w:color w:val="CCCCCC"/>
+          <w:kern w:val="0"/>
+          <w:sz w:val="18"/>
+          <w:szCs w:val="18"/>
+          <w:lang w:eastAsia="es-ES"/>
+          <w14:ligatures w14:val="none"/>
+        </w:rPr>
+        <w:t>;  </w:t>
+      </w:r>
+    </w:p>
+    <w:p>
+      <w:pPr>
+        <w:shd w:val="clear" w:color="auto" w:fill="1F1F1F"/>
+        <w:spacing w:after="0" w:line="285" w:lineRule="atLeast"/>
+        <w:rPr>
+          <w:rFonts w:ascii="Consolas" w:eastAsia="Times New Roman" w:hAnsi="Consolas" w:cs="Times New Roman"/>
+          <w:color w:val="CCCCCC"/>
+          <w:kern w:val="0"/>
+          <w:sz w:val="18"/>
+          <w:szCs w:val="18"/>
+          <w:lang w:eastAsia="es-ES"/>
+          <w14:ligatures w14:val="none"/>
+        </w:rPr>
+      </w:pPr>
+      <w:r>
+        <w:rPr>
+          <w:rFonts w:ascii="Consolas" w:eastAsia="Times New Roman" w:hAnsi="Consolas" w:cs="Times New Roman"/>
+          <w:color w:val="CCCCCC"/>
+          <w:kern w:val="0"/>
+          <w:sz w:val="18"/>
+          <w:szCs w:val="18"/>
+          <w:lang w:eastAsia="es-ES"/>
+          <w14:ligatures w14:val="none"/>
+        </w:rPr>
+        <w:t xml:space="preserve">    </w:t>
+      </w:r>
+    </w:p>
+    <w:p>
+      <w:pPr>
+        <w:shd w:val="clear" w:color="auto" w:fill="1F1F1F"/>
+        <w:spacing w:after="0" w:line="285" w:lineRule="atLeast"/>
+        <w:rPr>
+          <w:rFonts w:ascii="Consolas" w:eastAsia="Times New Roman" w:hAnsi="Consolas" w:cs="Times New Roman"/>
+          <w:color w:val="CCCCCC"/>
+          <w:kern w:val="0"/>
+          <w:sz w:val="18"/>
+          <w:szCs w:val="18"/>
+          <w:lang w:eastAsia="es-ES"/>
+          <w14:ligatures w14:val="none"/>
+        </w:rPr>
+      </w:pPr>
+      <w:r>
+        <w:rPr>
+          <w:rFonts w:ascii="Consolas" w:eastAsia="Times New Roman" w:hAnsi="Consolas" w:cs="Times New Roman"/>
+          <w:color w:val="CCCCCC"/>
+          <w:kern w:val="0"/>
+          <w:sz w:val="18"/>
+          <w:szCs w:val="18"/>
+          <w:lang w:eastAsia="es-ES"/>
+          <w14:ligatures w14:val="none"/>
+        </w:rPr>
+        <w:t xml:space="preserve">    </w:t>
+      </w:r>
+      <w:r>
+        <w:rPr>
+          <w:rFonts w:ascii="Consolas" w:eastAsia="Times New Roman" w:hAnsi="Consolas" w:cs="Times New Roman"/>
+          <w:color w:val="569CD6"/>
+          <w:kern w:val="0"/>
+          <w:sz w:val="18"/>
+          <w:szCs w:val="18"/>
+          <w:lang w:eastAsia="es-ES"/>
+          <w14:ligatures w14:val="none"/>
+        </w:rPr>
+        <w:t>let</w:t>
+      </w:r>
+      <w:r>
+        <w:rPr>
+          <w:rFonts w:ascii="Consolas" w:eastAsia="Times New Roman" w:hAnsi="Consolas" w:cs="Times New Roman"/>
+          <w:color w:val="CCCCCC"/>
+          <w:kern w:val="0"/>
+          <w:sz w:val="18"/>
+          <w:szCs w:val="18"/>
+          <w:lang w:eastAsia="es-ES"/>
+          <w14:ligatures w14:val="none"/>
+        </w:rPr>
+        <w:t xml:space="preserve"> </w:t>
+      </w:r>
+      <w:proofErr w:type="spellStart"/>
+      <w:r>
+        <w:rPr>
+          <w:rFonts w:ascii="Consolas" w:eastAsia="Times New Roman" w:hAnsi="Consolas" w:cs="Times New Roman"/>
+          <w:color w:val="9CDCFE"/>
+          <w:kern w:val="0"/>
+          <w:sz w:val="18"/>
+          <w:szCs w:val="18"/>
+          <w:lang w:eastAsia="es-ES"/>
+          <w14:ligatures w14:val="none"/>
+        </w:rPr>
+        <w:t>message</w:t>
+      </w:r>
+      <w:proofErr w:type="spellEnd"/>
+      <w:r>
+        <w:rPr>
+          <w:rFonts w:ascii="Consolas" w:eastAsia="Times New Roman" w:hAnsi="Consolas" w:cs="Times New Roman"/>
+          <w:color w:val="CCCCCC"/>
+          <w:kern w:val="0"/>
+          <w:sz w:val="18"/>
+          <w:szCs w:val="18"/>
+          <w:lang w:eastAsia="es-ES"/>
+          <w14:ligatures w14:val="none"/>
+        </w:rPr>
+        <w:t xml:space="preserve"> </w:t>
+      </w:r>
+      <w:r>
+        <w:rPr>
+          <w:rFonts w:ascii="Consolas" w:eastAsia="Times New Roman" w:hAnsi="Consolas" w:cs="Times New Roman"/>
+          <w:color w:val="D4D4D4"/>
+          <w:kern w:val="0"/>
+          <w:sz w:val="18"/>
+          <w:szCs w:val="18"/>
+          <w:lang w:eastAsia="es-ES"/>
+          <w14:ligatures w14:val="none"/>
+        </w:rPr>
+        <w:t>=</w:t>
+      </w:r>
+      <w:r>
+        <w:rPr>
+          <w:rFonts w:ascii="Consolas" w:eastAsia="Times New Roman" w:hAnsi="Consolas" w:cs="Times New Roman"/>
+          <w:color w:val="CCCCCC"/>
+          <w:kern w:val="0"/>
+          <w:sz w:val="18"/>
+          <w:szCs w:val="18"/>
+          <w:lang w:eastAsia="es-ES"/>
+          <w14:ligatures w14:val="none"/>
+        </w:rPr>
+        <w:t xml:space="preserve"> [</w:t>
+      </w:r>
+    </w:p>
+    <w:p>
+      <w:pPr>
+        <w:shd w:val="clear" w:color="auto" w:fill="1F1F1F"/>
+        <w:spacing w:after="0" w:line="285" w:lineRule="atLeast"/>
+        <w:rPr>
+          <w:rFonts w:ascii="Consolas" w:eastAsia="Times New Roman" w:hAnsi="Consolas" w:cs="Times New Roman"/>
+          <w:color w:val="CCCCCC"/>
+          <w:kern w:val="0"/>
+          <w:sz w:val="18"/>
+          <w:szCs w:val="18"/>
+          <w:lang w:eastAsia="es-ES"/>
+          <w14:ligatures w14:val="none"/>
+        </w:rPr>
+      </w:pPr>
+      <w:r>
+        <w:rPr>
+          <w:rFonts w:ascii="Consolas" w:eastAsia="Times New Roman" w:hAnsi="Consolas" w:cs="Times New Roman"/>
+          <w:color w:val="CCCCCC"/>
+          <w:kern w:val="0"/>
+          <w:sz w:val="18"/>
+          <w:szCs w:val="18"/>
+          <w:lang w:eastAsia="es-ES"/>
+          <w14:ligatures w14:val="none"/>
+        </w:rPr>
+        <w:t xml:space="preserve">        </w:t>
+      </w:r>
+      <w:r>
+        <w:rPr>
+          <w:rFonts w:ascii="Consolas" w:eastAsia="Times New Roman" w:hAnsi="Consolas" w:cs="Times New Roman"/>
+          <w:color w:val="CE9178"/>
+          <w:kern w:val="0"/>
+          <w:sz w:val="18"/>
+          <w:szCs w:val="18"/>
+          <w:lang w:eastAsia="es-ES"/>
+          <w14:ligatures w14:val="none"/>
+        </w:rPr>
+        <w:t>`</w:t>
+      </w:r>
+      <w:r>
+        <w:rPr>
+          <w:rFonts w:ascii="Consolas" w:eastAsia="Times New Roman" w:hAnsi="Consolas" w:cs="Times New Roman"/>
+          <w:color w:val="569CD6"/>
+          <w:kern w:val="0"/>
+          <w:sz w:val="18"/>
+          <w:szCs w:val="18"/>
+          <w:lang w:eastAsia="es-ES"/>
+          <w14:ligatures w14:val="none"/>
+        </w:rPr>
+        <w:t>${</w:t>
+      </w:r>
+      <w:r>
+        <w:rPr>
+          <w:rFonts w:ascii="Consolas" w:eastAsia="Times New Roman" w:hAnsi="Consolas" w:cs="Times New Roman"/>
+          <w:color w:val="9CDCFE"/>
+          <w:kern w:val="0"/>
+          <w:sz w:val="18"/>
+          <w:szCs w:val="18"/>
+          <w:lang w:eastAsia="es-ES"/>
+          <w14:ligatures w14:val="none"/>
+        </w:rPr>
+        <w:t>edad</w:t>
+      </w:r>
+      <w:r>
+        <w:rPr>
+          <w:rFonts w:ascii="Consolas" w:eastAsia="Times New Roman" w:hAnsi="Consolas" w:cs="Times New Roman"/>
+          <w:color w:val="569CD6"/>
+          <w:kern w:val="0"/>
+          <w:sz w:val="18"/>
+          <w:szCs w:val="18"/>
+          <w:lang w:eastAsia="es-ES"/>
+          <w14:ligatures w14:val="none"/>
+        </w:rPr>
+        <w:t>}</w:t>
+      </w:r>
+      <w:r>
+        <w:rPr>
+          <w:rFonts w:ascii="Consolas" w:eastAsia="Times New Roman" w:hAnsi="Consolas" w:cs="Times New Roman"/>
+          <w:color w:val="CE9178"/>
+          <w:kern w:val="0"/>
+          <w:sz w:val="18"/>
+          <w:szCs w:val="18"/>
+          <w:lang w:eastAsia="es-ES"/>
+          <w14:ligatures w14:val="none"/>
+        </w:rPr>
+        <w:t xml:space="preserve"> no es un valor numérico`</w:t>
+      </w:r>
+      <w:r>
+        <w:rPr>
+          <w:rFonts w:ascii="Consolas" w:eastAsia="Times New Roman" w:hAnsi="Consolas" w:cs="Times New Roman"/>
+          <w:color w:val="CCCCCC"/>
+          <w:kern w:val="0"/>
+          <w:sz w:val="18"/>
+          <w:szCs w:val="18"/>
+          <w:lang w:eastAsia="es-ES"/>
+          <w14:ligatures w14:val="none"/>
+        </w:rPr>
+        <w:t>,</w:t>
+      </w:r>
+    </w:p>
+    <w:p>
+      <w:pPr>
+        <w:shd w:val="clear" w:color="auto" w:fill="1F1F1F"/>
+        <w:spacing w:after="0" w:line="285" w:lineRule="atLeast"/>
+        <w:rPr>
+          <w:rFonts w:ascii="Consolas" w:eastAsia="Times New Roman" w:hAnsi="Consolas" w:cs="Times New Roman"/>
+          <w:color w:val="CCCCCC"/>
+          <w:kern w:val="0"/>
+          <w:sz w:val="18"/>
+          <w:szCs w:val="18"/>
+          <w:lang w:eastAsia="es-ES"/>
+          <w14:ligatures w14:val="none"/>
+        </w:rPr>
+      </w:pPr>
+      <w:r>
+        <w:rPr>
+          <w:rFonts w:ascii="Consolas" w:eastAsia="Times New Roman" w:hAnsi="Consolas" w:cs="Times New Roman"/>
+          <w:color w:val="CCCCCC"/>
+          <w:kern w:val="0"/>
+          <w:sz w:val="18"/>
+          <w:szCs w:val="18"/>
+          <w:lang w:eastAsia="es-ES"/>
+          <w14:ligatures w14:val="none"/>
+        </w:rPr>
+        <w:t xml:space="preserve">        </w:t>
+      </w:r>
+      <w:r>
+        <w:rPr>
+          <w:rFonts w:ascii="Consolas" w:eastAsia="Times New Roman" w:hAnsi="Consolas" w:cs="Times New Roman"/>
+          <w:color w:val="CE9178"/>
+          <w:kern w:val="0"/>
+          <w:sz w:val="18"/>
+          <w:szCs w:val="18"/>
+          <w:lang w:eastAsia="es-ES"/>
+          <w14:ligatures w14:val="none"/>
+        </w:rPr>
+        <w:t>`</w:t>
+      </w:r>
+      <w:r>
+        <w:rPr>
+          <w:rFonts w:ascii="Consolas" w:eastAsia="Times New Roman" w:hAnsi="Consolas" w:cs="Times New Roman"/>
+          <w:color w:val="569CD6"/>
+          <w:kern w:val="0"/>
+          <w:sz w:val="18"/>
+          <w:szCs w:val="18"/>
+          <w:lang w:eastAsia="es-ES"/>
+          <w14:ligatures w14:val="none"/>
+        </w:rPr>
+        <w:t>${</w:t>
+      </w:r>
+      <w:r>
+        <w:rPr>
+          <w:rFonts w:ascii="Consolas" w:eastAsia="Times New Roman" w:hAnsi="Consolas" w:cs="Times New Roman"/>
+          <w:color w:val="9CDCFE"/>
+          <w:kern w:val="0"/>
+          <w:sz w:val="18"/>
+          <w:szCs w:val="18"/>
+          <w:lang w:eastAsia="es-ES"/>
+          <w14:ligatures w14:val="none"/>
+        </w:rPr>
+        <w:t>edad</w:t>
+      </w:r>
+      <w:r>
+        <w:rPr>
+          <w:rFonts w:ascii="Consolas" w:eastAsia="Times New Roman" w:hAnsi="Consolas" w:cs="Times New Roman"/>
+          <w:color w:val="569CD6"/>
+          <w:kern w:val="0"/>
+          <w:sz w:val="18"/>
+          <w:szCs w:val="18"/>
+          <w:lang w:eastAsia="es-ES"/>
+          <w14:ligatures w14:val="none"/>
+        </w:rPr>
+        <w:t>}</w:t>
+      </w:r>
+      <w:r>
+        <w:rPr>
+          <w:rFonts w:ascii="Consolas" w:eastAsia="Times New Roman" w:hAnsi="Consolas" w:cs="Times New Roman"/>
+          <w:color w:val="CE9178"/>
+          <w:kern w:val="0"/>
+          <w:sz w:val="18"/>
+          <w:szCs w:val="18"/>
+          <w:lang w:eastAsia="es-ES"/>
+          <w14:ligatures w14:val="none"/>
+        </w:rPr>
+        <w:t xml:space="preserve"> está fuera del rango entre 0 y 105 años`</w:t>
+      </w:r>
+    </w:p>
+    <w:p>
+      <w:pPr>
+        <w:shd w:val="clear" w:color="auto" w:fill="1F1F1F"/>
+        <w:spacing w:after="0" w:line="285" w:lineRule="atLeast"/>
+        <w:rPr>
+          <w:rFonts w:ascii="Consolas" w:eastAsia="Times New Roman" w:hAnsi="Consolas" w:cs="Times New Roman"/>
+          <w:color w:val="CCCCCC"/>
+          <w:kern w:val="0"/>
+          <w:sz w:val="18"/>
+          <w:szCs w:val="18"/>
+          <w:lang w:eastAsia="es-ES"/>
+          <w14:ligatures w14:val="none"/>
+        </w:rPr>
+      </w:pPr>
+      <w:r>
+        <w:rPr>
+          <w:rFonts w:ascii="Consolas" w:eastAsia="Times New Roman" w:hAnsi="Consolas" w:cs="Times New Roman"/>
+          <w:color w:val="CCCCCC"/>
+          <w:kern w:val="0"/>
+          <w:sz w:val="18"/>
+          <w:szCs w:val="18"/>
+          <w:lang w:eastAsia="es-ES"/>
+          <w14:ligatures w14:val="none"/>
+        </w:rPr>
+        <w:t>    ];</w:t>
+      </w:r>
+    </w:p>
+    <w:p>
+      <w:pPr>
+        <w:shd w:val="clear" w:color="auto" w:fill="1F1F1F"/>
+        <w:spacing w:after="0" w:line="285" w:lineRule="atLeast"/>
+        <w:rPr>
+          <w:rFonts w:ascii="Consolas" w:eastAsia="Times New Roman" w:hAnsi="Consolas" w:cs="Times New Roman"/>
+          <w:color w:val="CCCCCC"/>
+          <w:kern w:val="0"/>
+          <w:sz w:val="18"/>
+          <w:szCs w:val="18"/>
+          <w:lang w:eastAsia="es-ES"/>
+          <w14:ligatures w14:val="none"/>
+        </w:rPr>
+      </w:pPr>
+    </w:p>
+    <w:p>
+      <w:pPr>
+        <w:shd w:val="clear" w:color="auto" w:fill="1F1F1F"/>
+        <w:spacing w:after="0" w:line="285" w:lineRule="atLeast"/>
+        <w:rPr>
+          <w:rFonts w:ascii="Consolas" w:eastAsia="Times New Roman" w:hAnsi="Consolas" w:cs="Times New Roman"/>
+          <w:color w:val="CCCCCC"/>
+          <w:kern w:val="0"/>
+          <w:sz w:val="18"/>
+          <w:szCs w:val="18"/>
+          <w:lang w:eastAsia="es-ES"/>
+          <w14:ligatures w14:val="none"/>
+        </w:rPr>
+      </w:pPr>
+      <w:r>
+        <w:rPr>
+          <w:rFonts w:ascii="Consolas" w:eastAsia="Times New Roman" w:hAnsi="Consolas" w:cs="Times New Roman"/>
+          <w:color w:val="CCCCCC"/>
+          <w:kern w:val="0"/>
+          <w:sz w:val="18"/>
+          <w:szCs w:val="18"/>
+          <w:lang w:eastAsia="es-ES"/>
+          <w14:ligatures w14:val="none"/>
+        </w:rPr>
+        <w:t xml:space="preserve">    </w:t>
+      </w:r>
+      <w:proofErr w:type="spellStart"/>
+      <w:r>
+        <w:rPr>
+          <w:rFonts w:ascii="Consolas" w:eastAsia="Times New Roman" w:hAnsi="Consolas" w:cs="Times New Roman"/>
+          <w:color w:val="C586C0"/>
+          <w:kern w:val="0"/>
+          <w:sz w:val="18"/>
+          <w:szCs w:val="18"/>
+          <w:lang w:eastAsia="es-ES"/>
+          <w14:ligatures w14:val="none"/>
+        </w:rPr>
+        <w:t>if</w:t>
+      </w:r>
+      <w:proofErr w:type="spellEnd"/>
+      <w:r>
+        <w:rPr>
+          <w:rFonts w:ascii="Consolas" w:eastAsia="Times New Roman" w:hAnsi="Consolas" w:cs="Times New Roman"/>
+          <w:color w:val="CCCCCC"/>
+          <w:kern w:val="0"/>
+          <w:sz w:val="18"/>
+          <w:szCs w:val="18"/>
+          <w:lang w:eastAsia="es-ES"/>
+          <w14:ligatures w14:val="none"/>
+        </w:rPr>
+        <w:t>(</w:t>
+      </w:r>
+      <w:r>
+        <w:rPr>
+          <w:rFonts w:ascii="Consolas" w:eastAsia="Times New Roman" w:hAnsi="Consolas" w:cs="Times New Roman"/>
+          <w:color w:val="DCDCAA"/>
+          <w:kern w:val="0"/>
+          <w:sz w:val="18"/>
+          <w:szCs w:val="18"/>
+          <w:lang w:eastAsia="es-ES"/>
+          <w14:ligatures w14:val="none"/>
+        </w:rPr>
+        <w:t>isFinite</w:t>
+      </w:r>
+      <w:r>
+        <w:rPr>
+          <w:rFonts w:ascii="Consolas" w:eastAsia="Times New Roman" w:hAnsi="Consolas" w:cs="Times New Roman"/>
+          <w:color w:val="CCCCCC"/>
+          <w:kern w:val="0"/>
+          <w:sz w:val="18"/>
+          <w:szCs w:val="18"/>
+          <w:lang w:eastAsia="es-ES"/>
+          <w14:ligatures w14:val="none"/>
+        </w:rPr>
+        <w:t>(</w:t>
+      </w:r>
+      <w:r>
+        <w:rPr>
+          <w:rFonts w:ascii="Consolas" w:eastAsia="Times New Roman" w:hAnsi="Consolas" w:cs="Times New Roman"/>
+          <w:color w:val="9CDCFE"/>
+          <w:kern w:val="0"/>
+          <w:sz w:val="18"/>
+          <w:szCs w:val="18"/>
+          <w:lang w:eastAsia="es-ES"/>
+          <w14:ligatures w14:val="none"/>
+        </w:rPr>
+        <w:t>edad</w:t>
+      </w:r>
+      <w:r>
+        <w:rPr>
+          <w:rFonts w:ascii="Consolas" w:eastAsia="Times New Roman" w:hAnsi="Consolas" w:cs="Times New Roman"/>
+          <w:color w:val="CCCCCC"/>
+          <w:kern w:val="0"/>
+          <w:sz w:val="18"/>
+          <w:szCs w:val="18"/>
+          <w:lang w:eastAsia="es-ES"/>
+          <w14:ligatures w14:val="none"/>
+        </w:rPr>
+        <w:t>)){</w:t>
+      </w:r>
+    </w:p>
+    <w:p>
+      <w:pPr>
+        <w:shd w:val="clear" w:color="auto" w:fill="1F1F1F"/>
+        <w:spacing w:after="0" w:line="285" w:lineRule="atLeast"/>
+        <w:rPr>
+          <w:rFonts w:ascii="Consolas" w:eastAsia="Times New Roman" w:hAnsi="Consolas" w:cs="Times New Roman"/>
+          <w:color w:val="CCCCCC"/>
+          <w:kern w:val="0"/>
+          <w:sz w:val="18"/>
+          <w:szCs w:val="18"/>
+          <w:lang w:eastAsia="es-ES"/>
+          <w14:ligatures w14:val="none"/>
+        </w:rPr>
+      </w:pPr>
+      <w:r>
+        <w:rPr>
+          <w:rFonts w:ascii="Consolas" w:eastAsia="Times New Roman" w:hAnsi="Consolas" w:cs="Times New Roman"/>
+          <w:color w:val="CCCCCC"/>
+          <w:kern w:val="0"/>
+          <w:sz w:val="18"/>
+          <w:szCs w:val="18"/>
+          <w:lang w:eastAsia="es-ES"/>
+          <w14:ligatures w14:val="none"/>
+        </w:rPr>
+        <w:t xml:space="preserve">        </w:t>
+      </w:r>
+      <w:proofErr w:type="spellStart"/>
+      <w:r>
+        <w:rPr>
+          <w:rFonts w:ascii="Consolas" w:eastAsia="Times New Roman" w:hAnsi="Consolas" w:cs="Times New Roman"/>
+          <w:color w:val="C586C0"/>
+          <w:kern w:val="0"/>
+          <w:sz w:val="18"/>
+          <w:szCs w:val="18"/>
+          <w:lang w:eastAsia="es-ES"/>
+          <w14:ligatures w14:val="none"/>
+        </w:rPr>
+        <w:t>if</w:t>
+      </w:r>
+      <w:proofErr w:type="spellEnd"/>
+      <w:r>
+        <w:rPr>
+          <w:rFonts w:ascii="Consolas" w:eastAsia="Times New Roman" w:hAnsi="Consolas" w:cs="Times New Roman"/>
+          <w:color w:val="CCCCCC"/>
+          <w:kern w:val="0"/>
+          <w:sz w:val="18"/>
+          <w:szCs w:val="18"/>
+          <w:lang w:eastAsia="es-ES"/>
+          <w14:ligatures w14:val="none"/>
+        </w:rPr>
+        <w:t>(</w:t>
+      </w:r>
+      <w:r>
+        <w:rPr>
+          <w:rFonts w:ascii="Consolas" w:eastAsia="Times New Roman" w:hAnsi="Consolas" w:cs="Times New Roman"/>
+          <w:color w:val="9CDCFE"/>
+          <w:kern w:val="0"/>
+          <w:sz w:val="18"/>
+          <w:szCs w:val="18"/>
+          <w:lang w:eastAsia="es-ES"/>
+          <w14:ligatures w14:val="none"/>
+        </w:rPr>
+        <w:t>edad</w:t>
+      </w:r>
+      <w:r>
+        <w:rPr>
+          <w:rFonts w:ascii="Consolas" w:eastAsia="Times New Roman" w:hAnsi="Consolas" w:cs="Times New Roman"/>
+          <w:color w:val="CCCCCC"/>
+          <w:kern w:val="0"/>
+          <w:sz w:val="18"/>
+          <w:szCs w:val="18"/>
+          <w:lang w:eastAsia="es-ES"/>
+          <w14:ligatures w14:val="none"/>
+        </w:rPr>
+        <w:t xml:space="preserve"> </w:t>
+      </w:r>
+      <w:r>
+        <w:rPr>
+          <w:rFonts w:ascii="Consolas" w:eastAsia="Times New Roman" w:hAnsi="Consolas" w:cs="Times New Roman"/>
+          <w:color w:val="D4D4D4"/>
+          <w:kern w:val="0"/>
+          <w:sz w:val="18"/>
+          <w:szCs w:val="18"/>
+          <w:lang w:eastAsia="es-ES"/>
+          <w14:ligatures w14:val="none"/>
+        </w:rPr>
+        <w:t>&lt;</w:t>
+      </w:r>
+      <w:r>
+        <w:rPr>
+          <w:rFonts w:ascii="Consolas" w:eastAsia="Times New Roman" w:hAnsi="Consolas" w:cs="Times New Roman"/>
+          <w:color w:val="CCCCCC"/>
+          <w:kern w:val="0"/>
+          <w:sz w:val="18"/>
+          <w:szCs w:val="18"/>
+          <w:lang w:eastAsia="es-ES"/>
+          <w14:ligatures w14:val="none"/>
+        </w:rPr>
+        <w:t xml:space="preserve"> </w:t>
+      </w:r>
+      <w:r>
+        <w:rPr>
+          <w:rFonts w:ascii="Consolas" w:eastAsia="Times New Roman" w:hAnsi="Consolas" w:cs="Times New Roman"/>
+          <w:color w:val="B5CEA8"/>
+          <w:kern w:val="0"/>
+          <w:sz w:val="18"/>
+          <w:szCs w:val="18"/>
+          <w:lang w:eastAsia="es-ES"/>
+          <w14:ligatures w14:val="none"/>
+        </w:rPr>
+        <w:t>0</w:t>
+      </w:r>
+      <w:r>
+        <w:rPr>
+          <w:rFonts w:ascii="Consolas" w:eastAsia="Times New Roman" w:hAnsi="Consolas" w:cs="Times New Roman"/>
+          <w:color w:val="CCCCCC"/>
+          <w:kern w:val="0"/>
+          <w:sz w:val="18"/>
+          <w:szCs w:val="18"/>
+          <w:lang w:eastAsia="es-ES"/>
+          <w14:ligatures w14:val="none"/>
+        </w:rPr>
+        <w:t xml:space="preserve"> </w:t>
+      </w:r>
+      <w:r>
+        <w:rPr>
+          <w:rFonts w:ascii="Consolas" w:eastAsia="Times New Roman" w:hAnsi="Consolas" w:cs="Times New Roman"/>
+          <w:color w:val="D4D4D4"/>
+          <w:kern w:val="0"/>
+          <w:sz w:val="18"/>
+          <w:szCs w:val="18"/>
+          <w:lang w:eastAsia="es-ES"/>
+          <w14:ligatures w14:val="none"/>
+        </w:rPr>
+        <w:t>||</w:t>
+      </w:r>
+      <w:r>
+        <w:rPr>
+          <w:rFonts w:ascii="Consolas" w:eastAsia="Times New Roman" w:hAnsi="Consolas" w:cs="Times New Roman"/>
+          <w:color w:val="CCCCCC"/>
+          <w:kern w:val="0"/>
+          <w:sz w:val="18"/>
+          <w:szCs w:val="18"/>
+          <w:lang w:eastAsia="es-ES"/>
+          <w14:ligatures w14:val="none"/>
+        </w:rPr>
+        <w:t xml:space="preserve"> </w:t>
+      </w:r>
+      <w:r>
+        <w:rPr>
+          <w:rFonts w:ascii="Consolas" w:eastAsia="Times New Roman" w:hAnsi="Consolas" w:cs="Times New Roman"/>
+          <w:color w:val="9CDCFE"/>
+          <w:kern w:val="0"/>
+          <w:sz w:val="18"/>
+          <w:szCs w:val="18"/>
+          <w:lang w:eastAsia="es-ES"/>
+          <w14:ligatures w14:val="none"/>
+        </w:rPr>
+        <w:t>edad</w:t>
+      </w:r>
+      <w:r>
+        <w:rPr>
+          <w:rFonts w:ascii="Consolas" w:eastAsia="Times New Roman" w:hAnsi="Consolas" w:cs="Times New Roman"/>
+          <w:color w:val="CCCCCC"/>
+          <w:kern w:val="0"/>
+          <w:sz w:val="18"/>
+          <w:szCs w:val="18"/>
+          <w:lang w:eastAsia="es-ES"/>
+          <w14:ligatures w14:val="none"/>
+        </w:rPr>
+        <w:t xml:space="preserve"> </w:t>
+      </w:r>
+      <w:r>
+        <w:rPr>
+          <w:rFonts w:ascii="Consolas" w:eastAsia="Times New Roman" w:hAnsi="Consolas" w:cs="Times New Roman"/>
+          <w:color w:val="D4D4D4"/>
+          <w:kern w:val="0"/>
+          <w:sz w:val="18"/>
+          <w:szCs w:val="18"/>
+          <w:lang w:eastAsia="es-ES"/>
+          <w14:ligatures w14:val="none"/>
+        </w:rPr>
+        <w:t>&gt;</w:t>
+      </w:r>
+      <w:r>
+        <w:rPr>
+          <w:rFonts w:ascii="Consolas" w:eastAsia="Times New Roman" w:hAnsi="Consolas" w:cs="Times New Roman"/>
+          <w:color w:val="CCCCCC"/>
+          <w:kern w:val="0"/>
+          <w:sz w:val="18"/>
+          <w:szCs w:val="18"/>
+          <w:lang w:eastAsia="es-ES"/>
+          <w14:ligatures w14:val="none"/>
+        </w:rPr>
+        <w:t xml:space="preserve"> </w:t>
+      </w:r>
+      <w:r>
+        <w:rPr>
+          <w:rFonts w:ascii="Consolas" w:eastAsia="Times New Roman" w:hAnsi="Consolas" w:cs="Times New Roman"/>
+          <w:color w:val="B5CEA8"/>
+          <w:kern w:val="0"/>
+          <w:sz w:val="18"/>
+          <w:szCs w:val="18"/>
+          <w:lang w:eastAsia="es-ES"/>
+          <w14:ligatures w14:val="none"/>
+        </w:rPr>
+        <w:t>105</w:t>
+      </w:r>
+      <w:r>
+        <w:rPr>
+          <w:rFonts w:ascii="Consolas" w:eastAsia="Times New Roman" w:hAnsi="Consolas" w:cs="Times New Roman"/>
+          <w:color w:val="CCCCCC"/>
+          <w:kern w:val="0"/>
+          <w:sz w:val="18"/>
+          <w:szCs w:val="18"/>
+          <w:lang w:eastAsia="es-ES"/>
+          <w14:ligatures w14:val="none"/>
+        </w:rPr>
+        <w:t>){</w:t>
+      </w:r>
+    </w:p>
+    <w:p>
+      <w:pPr>
+        <w:shd w:val="clear" w:color="auto" w:fill="1F1F1F"/>
+        <w:spacing w:after="0" w:line="285" w:lineRule="atLeast"/>
+        <w:rPr>
+          <w:rFonts w:ascii="Consolas" w:eastAsia="Times New Roman" w:hAnsi="Consolas" w:cs="Times New Roman"/>
+          <w:color w:val="CCCCCC"/>
+          <w:kern w:val="0"/>
+          <w:sz w:val="18"/>
+          <w:szCs w:val="18"/>
+          <w:lang w:eastAsia="es-ES"/>
+          <w14:ligatures w14:val="none"/>
+        </w:rPr>
+      </w:pPr>
+      <w:r>
+        <w:rPr>
+          <w:rFonts w:ascii="Consolas" w:eastAsia="Times New Roman" w:hAnsi="Consolas" w:cs="Times New Roman"/>
+          <w:color w:val="CCCCCC"/>
+          <w:kern w:val="0"/>
+          <w:sz w:val="18"/>
+          <w:szCs w:val="18"/>
+          <w:lang w:eastAsia="es-ES"/>
+          <w14:ligatures w14:val="none"/>
+        </w:rPr>
+        <w:t xml:space="preserve">            </w:t>
+      </w:r>
+      <w:r>
+        <w:rPr>
+          <w:rFonts w:ascii="Consolas" w:eastAsia="Times New Roman" w:hAnsi="Consolas" w:cs="Times New Roman"/>
+          <w:color w:val="9CDCFE"/>
+          <w:kern w:val="0"/>
+          <w:sz w:val="18"/>
+          <w:szCs w:val="18"/>
+          <w:lang w:eastAsia="es-ES"/>
+          <w14:ligatures w14:val="none"/>
+        </w:rPr>
+        <w:t>error</w:t>
+      </w:r>
+      <w:r>
+        <w:rPr>
+          <w:rFonts w:ascii="Consolas" w:eastAsia="Times New Roman" w:hAnsi="Consolas" w:cs="Times New Roman"/>
+          <w:color w:val="CCCCCC"/>
+          <w:kern w:val="0"/>
+          <w:sz w:val="18"/>
+          <w:szCs w:val="18"/>
+          <w:lang w:eastAsia="es-ES"/>
+          <w14:ligatures w14:val="none"/>
+        </w:rPr>
+        <w:t xml:space="preserve"> </w:t>
+      </w:r>
+      <w:r>
+        <w:rPr>
+          <w:rFonts w:ascii="Consolas" w:eastAsia="Times New Roman" w:hAnsi="Consolas" w:cs="Times New Roman"/>
+          <w:color w:val="D4D4D4"/>
+          <w:kern w:val="0"/>
+          <w:sz w:val="18"/>
+          <w:szCs w:val="18"/>
+          <w:lang w:eastAsia="es-ES"/>
+          <w14:ligatures w14:val="none"/>
+        </w:rPr>
+        <w:t>=</w:t>
+      </w:r>
+      <w:r>
+        <w:rPr>
+          <w:rFonts w:ascii="Consolas" w:eastAsia="Times New Roman" w:hAnsi="Consolas" w:cs="Times New Roman"/>
+          <w:color w:val="CCCCCC"/>
+          <w:kern w:val="0"/>
+          <w:sz w:val="18"/>
+          <w:szCs w:val="18"/>
+          <w:lang w:eastAsia="es-ES"/>
+          <w14:ligatures w14:val="none"/>
+        </w:rPr>
+        <w:t xml:space="preserve"> </w:t>
+      </w:r>
+      <w:r>
+        <w:rPr>
+          <w:rFonts w:ascii="Consolas" w:eastAsia="Times New Roman" w:hAnsi="Consolas" w:cs="Times New Roman"/>
+          <w:color w:val="B5CEA8"/>
+          <w:kern w:val="0"/>
+          <w:sz w:val="18"/>
+          <w:szCs w:val="18"/>
+          <w:lang w:eastAsia="es-ES"/>
+          <w14:ligatures w14:val="none"/>
+        </w:rPr>
+        <w:t>1</w:t>
+      </w:r>
+      <w:r>
+        <w:rPr>
+          <w:rFonts w:ascii="Consolas" w:eastAsia="Times New Roman" w:hAnsi="Consolas" w:cs="Times New Roman"/>
+          <w:color w:val="CCCCCC"/>
+          <w:kern w:val="0"/>
+          <w:sz w:val="18"/>
+          <w:szCs w:val="18"/>
+          <w:lang w:eastAsia="es-ES"/>
+          <w14:ligatures w14:val="none"/>
+        </w:rPr>
+        <w:t>;</w:t>
+      </w:r>
+    </w:p>
+    <w:p>
+      <w:pPr>
+        <w:shd w:val="clear" w:color="auto" w:fill="1F1F1F"/>
+        <w:spacing w:after="0" w:line="285" w:lineRule="atLeast"/>
+        <w:rPr>
+          <w:rFonts w:ascii="Consolas" w:eastAsia="Times New Roman" w:hAnsi="Consolas" w:cs="Times New Roman"/>
+          <w:color w:val="CCCCCC"/>
+          <w:kern w:val="0"/>
+          <w:sz w:val="18"/>
+          <w:szCs w:val="18"/>
+          <w:lang w:eastAsia="es-ES"/>
+          <w14:ligatures w14:val="none"/>
+        </w:rPr>
+      </w:pPr>
+      <w:r>
+        <w:rPr>
+          <w:rFonts w:ascii="Consolas" w:eastAsia="Times New Roman" w:hAnsi="Consolas" w:cs="Times New Roman"/>
+          <w:color w:val="CCCCCC"/>
+          <w:kern w:val="0"/>
+          <w:sz w:val="18"/>
+          <w:szCs w:val="18"/>
+          <w:lang w:eastAsia="es-ES"/>
+          <w14:ligatures w14:val="none"/>
+        </w:rPr>
+        <w:t>        }</w:t>
+      </w:r>
+    </w:p>
+    <w:p>
+      <w:pPr>
+        <w:shd w:val="clear" w:color="auto" w:fill="1F1F1F"/>
+        <w:spacing w:after="0" w:line="285" w:lineRule="atLeast"/>
+        <w:rPr>
+          <w:rFonts w:ascii="Consolas" w:eastAsia="Times New Roman" w:hAnsi="Consolas" w:cs="Times New Roman"/>
+          <w:color w:val="CCCCCC"/>
+          <w:kern w:val="0"/>
+          <w:sz w:val="18"/>
+          <w:szCs w:val="18"/>
+          <w:lang w:eastAsia="es-ES"/>
+          <w14:ligatures w14:val="none"/>
+        </w:rPr>
+      </w:pPr>
+      <w:r>
+        <w:rPr>
+          <w:rFonts w:ascii="Consolas" w:eastAsia="Times New Roman" w:hAnsi="Consolas" w:cs="Times New Roman"/>
+          <w:color w:val="CCCCCC"/>
+          <w:kern w:val="0"/>
+          <w:sz w:val="18"/>
+          <w:szCs w:val="18"/>
+          <w:lang w:eastAsia="es-ES"/>
+          <w14:ligatures w14:val="none"/>
+        </w:rPr>
+        <w:t>    }</w:t>
+      </w:r>
+      <w:proofErr w:type="spellStart"/>
+      <w:r>
+        <w:rPr>
+          <w:rFonts w:ascii="Consolas" w:eastAsia="Times New Roman" w:hAnsi="Consolas" w:cs="Times New Roman"/>
+          <w:color w:val="C586C0"/>
+          <w:kern w:val="0"/>
+          <w:sz w:val="18"/>
+          <w:szCs w:val="18"/>
+          <w:lang w:eastAsia="es-ES"/>
+          <w14:ligatures w14:val="none"/>
+        </w:rPr>
+        <w:t>else</w:t>
+      </w:r>
+      <w:proofErr w:type="spellEnd"/>
+      <w:r>
+        <w:rPr>
+          <w:rFonts w:ascii="Consolas" w:eastAsia="Times New Roman" w:hAnsi="Consolas" w:cs="Times New Roman"/>
+          <w:color w:val="CCCCCC"/>
+          <w:kern w:val="0"/>
+          <w:sz w:val="18"/>
+          <w:szCs w:val="18"/>
+          <w:lang w:eastAsia="es-ES"/>
+          <w14:ligatures w14:val="none"/>
+        </w:rPr>
+        <w:t>{</w:t>
+      </w:r>
+    </w:p>
+    <w:p>
+      <w:pPr>
+        <w:shd w:val="clear" w:color="auto" w:fill="1F1F1F"/>
+        <w:spacing w:after="0" w:line="285" w:lineRule="atLeast"/>
+        <w:rPr>
+          <w:rFonts w:ascii="Consolas" w:eastAsia="Times New Roman" w:hAnsi="Consolas" w:cs="Times New Roman"/>
+          <w:color w:val="CCCCCC"/>
+          <w:kern w:val="0"/>
+          <w:sz w:val="18"/>
+          <w:szCs w:val="18"/>
+          <w:lang w:eastAsia="es-ES"/>
+          <w14:ligatures w14:val="none"/>
+        </w:rPr>
+      </w:pPr>
+      <w:r>
+        <w:rPr>
+          <w:rFonts w:ascii="Consolas" w:eastAsia="Times New Roman" w:hAnsi="Consolas" w:cs="Times New Roman"/>
+          <w:color w:val="CCCCCC"/>
+          <w:kern w:val="0"/>
+          <w:sz w:val="18"/>
+          <w:szCs w:val="18"/>
+          <w:lang w:eastAsia="es-ES"/>
+          <w14:ligatures w14:val="none"/>
+        </w:rPr>
+        <w:t xml:space="preserve">        </w:t>
+      </w:r>
+      <w:r>
+        <w:rPr>
+          <w:rFonts w:ascii="Consolas" w:eastAsia="Times New Roman" w:hAnsi="Consolas" w:cs="Times New Roman"/>
+          <w:color w:val="9CDCFE"/>
+          <w:kern w:val="0"/>
+          <w:sz w:val="18"/>
+          <w:szCs w:val="18"/>
+          <w:lang w:eastAsia="es-ES"/>
+          <w14:ligatures w14:val="none"/>
+        </w:rPr>
+        <w:t>error</w:t>
+      </w:r>
+      <w:r>
+        <w:rPr>
+          <w:rFonts w:ascii="Consolas" w:eastAsia="Times New Roman" w:hAnsi="Consolas" w:cs="Times New Roman"/>
+          <w:color w:val="CCCCCC"/>
+          <w:kern w:val="0"/>
+          <w:sz w:val="18"/>
+          <w:szCs w:val="18"/>
+          <w:lang w:eastAsia="es-ES"/>
+          <w14:ligatures w14:val="none"/>
+        </w:rPr>
+        <w:t xml:space="preserve"> </w:t>
+      </w:r>
+      <w:r>
+        <w:rPr>
+          <w:rFonts w:ascii="Consolas" w:eastAsia="Times New Roman" w:hAnsi="Consolas" w:cs="Times New Roman"/>
+          <w:color w:val="D4D4D4"/>
+          <w:kern w:val="0"/>
+          <w:sz w:val="18"/>
+          <w:szCs w:val="18"/>
+          <w:lang w:eastAsia="es-ES"/>
+          <w14:ligatures w14:val="none"/>
+        </w:rPr>
+        <w:t>=</w:t>
+      </w:r>
+      <w:r>
+        <w:rPr>
+          <w:rFonts w:ascii="Consolas" w:eastAsia="Times New Roman" w:hAnsi="Consolas" w:cs="Times New Roman"/>
+          <w:color w:val="CCCCCC"/>
+          <w:kern w:val="0"/>
+          <w:sz w:val="18"/>
+          <w:szCs w:val="18"/>
+          <w:lang w:eastAsia="es-ES"/>
+          <w14:ligatures w14:val="none"/>
+        </w:rPr>
+        <w:t xml:space="preserve"> </w:t>
+      </w:r>
+      <w:r>
+        <w:rPr>
+          <w:rFonts w:ascii="Consolas" w:eastAsia="Times New Roman" w:hAnsi="Consolas" w:cs="Times New Roman"/>
+          <w:color w:val="B5CEA8"/>
+          <w:kern w:val="0"/>
+          <w:sz w:val="18"/>
+          <w:szCs w:val="18"/>
+          <w:lang w:eastAsia="es-ES"/>
+          <w14:ligatures w14:val="none"/>
+        </w:rPr>
+        <w:t>0</w:t>
+      </w:r>
+      <w:r>
+        <w:rPr>
+          <w:rFonts w:ascii="Consolas" w:eastAsia="Times New Roman" w:hAnsi="Consolas" w:cs="Times New Roman"/>
+          <w:color w:val="CCCCCC"/>
+          <w:kern w:val="0"/>
+          <w:sz w:val="18"/>
+          <w:szCs w:val="18"/>
+          <w:lang w:eastAsia="es-ES"/>
+          <w14:ligatures w14:val="none"/>
+        </w:rPr>
+        <w:t>;</w:t>
+      </w:r>
+    </w:p>
+    <w:p>
+      <w:pPr>
+        <w:shd w:val="clear" w:color="auto" w:fill="1F1F1F"/>
+        <w:spacing w:after="0" w:line="285" w:lineRule="atLeast"/>
+        <w:rPr>
+          <w:rFonts w:ascii="Consolas" w:eastAsia="Times New Roman" w:hAnsi="Consolas" w:cs="Times New Roman"/>
+          <w:color w:val="CCCCCC"/>
+          <w:kern w:val="0"/>
+          <w:sz w:val="18"/>
+          <w:szCs w:val="18"/>
+          <w:lang w:eastAsia="es-ES"/>
+          <w14:ligatures w14:val="none"/>
+        </w:rPr>
+      </w:pPr>
+      <w:r>
+        <w:rPr>
+          <w:rFonts w:ascii="Consolas" w:eastAsia="Times New Roman" w:hAnsi="Consolas" w:cs="Times New Roman"/>
+          <w:color w:val="CCCCCC"/>
+          <w:kern w:val="0"/>
+          <w:sz w:val="18"/>
+          <w:szCs w:val="18"/>
+          <w:lang w:eastAsia="es-ES"/>
+          <w14:ligatures w14:val="none"/>
+        </w:rPr>
+        <w:t>    }</w:t>
+      </w:r>
+    </w:p>
+    <w:p>
+      <w:pPr>
+        <w:shd w:val="clear" w:color="auto" w:fill="1F1F1F"/>
+        <w:spacing w:after="0" w:line="285" w:lineRule="atLeast"/>
+        <w:rPr>
+          <w:rFonts w:ascii="Consolas" w:eastAsia="Times New Roman" w:hAnsi="Consolas" w:cs="Times New Roman"/>
+          <w:color w:val="CCCCCC"/>
+          <w:kern w:val="0"/>
+          <w:sz w:val="18"/>
+          <w:szCs w:val="18"/>
+          <w:lang w:eastAsia="es-ES"/>
+          <w14:ligatures w14:val="none"/>
+        </w:rPr>
+      </w:pPr>
+    </w:p>
+    <w:p>
+      <w:pPr>
+        <w:shd w:val="clear" w:color="auto" w:fill="1F1F1F"/>
+        <w:spacing w:after="0" w:line="285" w:lineRule="atLeast"/>
+        <w:rPr>
+          <w:rFonts w:ascii="Consolas" w:eastAsia="Times New Roman" w:hAnsi="Consolas" w:cs="Times New Roman"/>
+          <w:color w:val="CCCCCC"/>
+          <w:kern w:val="0"/>
+          <w:sz w:val="18"/>
+          <w:szCs w:val="18"/>
+          <w:lang w:eastAsia="es-ES"/>
+          <w14:ligatures w14:val="none"/>
+        </w:rPr>
+      </w:pPr>
+      <w:r>
+        <w:rPr>
+          <w:rFonts w:ascii="Consolas" w:eastAsia="Times New Roman" w:hAnsi="Consolas" w:cs="Times New Roman"/>
+          <w:color w:val="CCCCCC"/>
+          <w:kern w:val="0"/>
+          <w:sz w:val="18"/>
+          <w:szCs w:val="18"/>
+          <w:lang w:eastAsia="es-ES"/>
+          <w14:ligatures w14:val="none"/>
+        </w:rPr>
+        <w:t xml:space="preserve">    </w:t>
+      </w:r>
+      <w:proofErr w:type="spellStart"/>
+      <w:r>
+        <w:rPr>
+          <w:rFonts w:ascii="Consolas" w:eastAsia="Times New Roman" w:hAnsi="Consolas" w:cs="Times New Roman"/>
+          <w:color w:val="C586C0"/>
+          <w:kern w:val="0"/>
+          <w:sz w:val="18"/>
+          <w:szCs w:val="18"/>
+          <w:lang w:eastAsia="es-ES"/>
+          <w14:ligatures w14:val="none"/>
+        </w:rPr>
+        <w:t>if</w:t>
+      </w:r>
+      <w:proofErr w:type="spellEnd"/>
+      <w:r>
+        <w:rPr>
+          <w:rFonts w:ascii="Consolas" w:eastAsia="Times New Roman" w:hAnsi="Consolas" w:cs="Times New Roman"/>
+          <w:color w:val="CCCCCC"/>
+          <w:kern w:val="0"/>
+          <w:sz w:val="18"/>
+          <w:szCs w:val="18"/>
+          <w:lang w:eastAsia="es-ES"/>
+          <w14:ligatures w14:val="none"/>
+        </w:rPr>
+        <w:t>(</w:t>
+      </w:r>
+      <w:proofErr w:type="gramStart"/>
+      <w:r>
+        <w:rPr>
+          <w:rFonts w:ascii="Consolas" w:eastAsia="Times New Roman" w:hAnsi="Consolas" w:cs="Times New Roman"/>
+          <w:color w:val="9CDCFE"/>
+          <w:kern w:val="0"/>
+          <w:sz w:val="18"/>
+          <w:szCs w:val="18"/>
+          <w:lang w:eastAsia="es-ES"/>
+          <w14:ligatures w14:val="none"/>
+        </w:rPr>
+        <w:t>error</w:t>
+      </w:r>
+      <w:r>
+        <w:rPr>
+          <w:rFonts w:ascii="Consolas" w:eastAsia="Times New Roman" w:hAnsi="Consolas" w:cs="Times New Roman"/>
+          <w:color w:val="CCCCCC"/>
+          <w:kern w:val="0"/>
+          <w:sz w:val="18"/>
+          <w:szCs w:val="18"/>
+          <w:lang w:eastAsia="es-ES"/>
+          <w14:ligatures w14:val="none"/>
+        </w:rPr>
+        <w:t xml:space="preserve"> </w:t>
+      </w:r>
+      <w:r>
+        <w:rPr>
+          <w:rFonts w:ascii="Consolas" w:eastAsia="Times New Roman" w:hAnsi="Consolas" w:cs="Times New Roman"/>
+          <w:color w:val="D4D4D4"/>
+          <w:kern w:val="0"/>
+          <w:sz w:val="18"/>
+          <w:szCs w:val="18"/>
+          <w:lang w:eastAsia="es-ES"/>
+          <w14:ligatures w14:val="none"/>
+        </w:rPr>
+        <w:t>!</w:t>
+      </w:r>
+      <w:proofErr w:type="gramEnd"/>
+      <w:r>
+        <w:rPr>
+          <w:rFonts w:ascii="Consolas" w:eastAsia="Times New Roman" w:hAnsi="Consolas" w:cs="Times New Roman"/>
+          <w:color w:val="D4D4D4"/>
+          <w:kern w:val="0"/>
+          <w:sz w:val="18"/>
+          <w:szCs w:val="18"/>
+          <w:lang w:eastAsia="es-ES"/>
+          <w14:ligatures w14:val="none"/>
+        </w:rPr>
+        <w:t>=</w:t>
+      </w:r>
+      <w:r>
+        <w:rPr>
+          <w:rFonts w:ascii="Consolas" w:eastAsia="Times New Roman" w:hAnsi="Consolas" w:cs="Times New Roman"/>
+          <w:color w:val="CCCCCC"/>
+          <w:kern w:val="0"/>
+          <w:sz w:val="18"/>
+          <w:szCs w:val="18"/>
+          <w:lang w:eastAsia="es-ES"/>
+          <w14:ligatures w14:val="none"/>
+        </w:rPr>
+        <w:t xml:space="preserve"> </w:t>
+      </w:r>
+      <w:proofErr w:type="spellStart"/>
+      <w:r>
+        <w:rPr>
+          <w:rFonts w:ascii="Consolas" w:eastAsia="Times New Roman" w:hAnsi="Consolas" w:cs="Times New Roman"/>
+          <w:color w:val="569CD6"/>
+          <w:kern w:val="0"/>
+          <w:sz w:val="18"/>
+          <w:szCs w:val="18"/>
+          <w:lang w:eastAsia="es-ES"/>
+          <w14:ligatures w14:val="none"/>
+        </w:rPr>
+        <w:t>null</w:t>
+      </w:r>
+      <w:proofErr w:type="spellEnd"/>
+      <w:r>
+        <w:rPr>
+          <w:rFonts w:ascii="Consolas" w:eastAsia="Times New Roman" w:hAnsi="Consolas" w:cs="Times New Roman"/>
+          <w:color w:val="CCCCCC"/>
+          <w:kern w:val="0"/>
+          <w:sz w:val="18"/>
+          <w:szCs w:val="18"/>
+          <w:lang w:eastAsia="es-ES"/>
+          <w14:ligatures w14:val="none"/>
+        </w:rPr>
+        <w:t>){</w:t>
+      </w:r>
+    </w:p>
+    <w:p>
+      <w:pPr>
+        <w:shd w:val="clear" w:color="auto" w:fill="1F1F1F"/>
+        <w:spacing w:after="0" w:line="285" w:lineRule="atLeast"/>
+        <w:rPr>
+          <w:rFonts w:ascii="Consolas" w:eastAsia="Times New Roman" w:hAnsi="Consolas" w:cs="Times New Roman"/>
+          <w:color w:val="CCCCCC"/>
+          <w:kern w:val="0"/>
+          <w:sz w:val="18"/>
+          <w:szCs w:val="18"/>
+          <w:lang w:eastAsia="es-ES"/>
+          <w14:ligatures w14:val="none"/>
+        </w:rPr>
+      </w:pPr>
+      <w:r>
+        <w:rPr>
+          <w:rFonts w:ascii="Consolas" w:eastAsia="Times New Roman" w:hAnsi="Consolas" w:cs="Times New Roman"/>
+          <w:color w:val="CCCCCC"/>
+          <w:kern w:val="0"/>
+          <w:sz w:val="18"/>
+          <w:szCs w:val="18"/>
+          <w:lang w:eastAsia="es-ES"/>
+          <w14:ligatures w14:val="none"/>
+        </w:rPr>
+        <w:t xml:space="preserve">        </w:t>
+      </w:r>
+      <w:proofErr w:type="spellStart"/>
+      <w:r>
+        <w:rPr>
+          <w:rFonts w:ascii="Consolas" w:eastAsia="Times New Roman" w:hAnsi="Consolas" w:cs="Times New Roman"/>
+          <w:color w:val="9CDCFE"/>
+          <w:kern w:val="0"/>
+          <w:sz w:val="18"/>
+          <w:szCs w:val="18"/>
+          <w:lang w:eastAsia="es-ES"/>
+          <w14:ligatures w14:val="none"/>
+        </w:rPr>
+        <w:t>e</w:t>
+      </w:r>
+      <w:r>
+        <w:rPr>
+          <w:rFonts w:ascii="Consolas" w:eastAsia="Times New Roman" w:hAnsi="Consolas" w:cs="Times New Roman"/>
+          <w:color w:val="CCCCCC"/>
+          <w:kern w:val="0"/>
+          <w:sz w:val="18"/>
+          <w:szCs w:val="18"/>
+          <w:lang w:eastAsia="es-ES"/>
+          <w14:ligatures w14:val="none"/>
+        </w:rPr>
+        <w:t>.</w:t>
+      </w:r>
+      <w:r>
+        <w:rPr>
+          <w:rFonts w:ascii="Consolas" w:eastAsia="Times New Roman" w:hAnsi="Consolas" w:cs="Times New Roman"/>
+          <w:color w:val="9CDCFE"/>
+          <w:kern w:val="0"/>
+          <w:sz w:val="18"/>
+          <w:szCs w:val="18"/>
+          <w:lang w:eastAsia="es-ES"/>
+          <w14:ligatures w14:val="none"/>
+        </w:rPr>
+        <w:t>target</w:t>
+      </w:r>
+      <w:r>
+        <w:rPr>
+          <w:rFonts w:ascii="Consolas" w:eastAsia="Times New Roman" w:hAnsi="Consolas" w:cs="Times New Roman"/>
+          <w:color w:val="CCCCCC"/>
+          <w:kern w:val="0"/>
+          <w:sz w:val="18"/>
+          <w:szCs w:val="18"/>
+          <w:lang w:eastAsia="es-ES"/>
+          <w14:ligatures w14:val="none"/>
+        </w:rPr>
+        <w:t>.</w:t>
+      </w:r>
+      <w:r>
+        <w:rPr>
+          <w:rFonts w:ascii="Consolas" w:eastAsia="Times New Roman" w:hAnsi="Consolas" w:cs="Times New Roman"/>
+          <w:color w:val="9CDCFE"/>
+          <w:kern w:val="0"/>
+          <w:sz w:val="18"/>
+          <w:szCs w:val="18"/>
+          <w:lang w:eastAsia="es-ES"/>
+          <w14:ligatures w14:val="none"/>
+        </w:rPr>
+        <w:t>style</w:t>
+      </w:r>
+      <w:r>
+        <w:rPr>
+          <w:rFonts w:ascii="Consolas" w:eastAsia="Times New Roman" w:hAnsi="Consolas" w:cs="Times New Roman"/>
+          <w:color w:val="CCCCCC"/>
+          <w:kern w:val="0"/>
+          <w:sz w:val="18"/>
+          <w:szCs w:val="18"/>
+          <w:lang w:eastAsia="es-ES"/>
+          <w14:ligatures w14:val="none"/>
+        </w:rPr>
+        <w:t>.</w:t>
+      </w:r>
+      <w:r>
+        <w:rPr>
+          <w:rFonts w:ascii="Consolas" w:eastAsia="Times New Roman" w:hAnsi="Consolas" w:cs="Times New Roman"/>
+          <w:color w:val="9CDCFE"/>
+          <w:kern w:val="0"/>
+          <w:sz w:val="18"/>
+          <w:szCs w:val="18"/>
+          <w:lang w:eastAsia="es-ES"/>
+          <w14:ligatures w14:val="none"/>
+        </w:rPr>
+        <w:t>color</w:t>
+      </w:r>
+      <w:proofErr w:type="spellEnd"/>
+      <w:r>
+        <w:rPr>
+          <w:rFonts w:ascii="Consolas" w:eastAsia="Times New Roman" w:hAnsi="Consolas" w:cs="Times New Roman"/>
+          <w:color w:val="CCCCCC"/>
+          <w:kern w:val="0"/>
+          <w:sz w:val="18"/>
+          <w:szCs w:val="18"/>
+          <w:lang w:eastAsia="es-ES"/>
+          <w14:ligatures w14:val="none"/>
+        </w:rPr>
+        <w:t xml:space="preserve"> </w:t>
+      </w:r>
+      <w:r>
+        <w:rPr>
+          <w:rFonts w:ascii="Consolas" w:eastAsia="Times New Roman" w:hAnsi="Consolas" w:cs="Times New Roman"/>
+          <w:color w:val="D4D4D4"/>
+          <w:kern w:val="0"/>
+          <w:sz w:val="18"/>
+          <w:szCs w:val="18"/>
+          <w:lang w:eastAsia="es-ES"/>
+          <w14:ligatures w14:val="none"/>
+        </w:rPr>
+        <w:t>=</w:t>
+      </w:r>
+      <w:r>
+        <w:rPr>
+          <w:rFonts w:ascii="Consolas" w:eastAsia="Times New Roman" w:hAnsi="Consolas" w:cs="Times New Roman"/>
+          <w:color w:val="CCCCCC"/>
+          <w:kern w:val="0"/>
+          <w:sz w:val="18"/>
+          <w:szCs w:val="18"/>
+          <w:lang w:eastAsia="es-ES"/>
+          <w14:ligatures w14:val="none"/>
+        </w:rPr>
+        <w:t xml:space="preserve"> </w:t>
+      </w:r>
+      <w:r>
+        <w:rPr>
+          <w:rFonts w:ascii="Consolas" w:eastAsia="Times New Roman" w:hAnsi="Consolas" w:cs="Times New Roman"/>
+          <w:color w:val="CE9178"/>
+          <w:kern w:val="0"/>
+          <w:sz w:val="18"/>
+          <w:szCs w:val="18"/>
+          <w:lang w:eastAsia="es-ES"/>
+          <w14:ligatures w14:val="none"/>
+        </w:rPr>
+        <w:t>'#f00'</w:t>
+      </w:r>
+      <w:r>
+        <w:rPr>
+          <w:rFonts w:ascii="Consolas" w:eastAsia="Times New Roman" w:hAnsi="Consolas" w:cs="Times New Roman"/>
+          <w:color w:val="CCCCCC"/>
+          <w:kern w:val="0"/>
+          <w:sz w:val="18"/>
+          <w:szCs w:val="18"/>
+          <w:lang w:eastAsia="es-ES"/>
+          <w14:ligatures w14:val="none"/>
+        </w:rPr>
+        <w:t>;</w:t>
+      </w:r>
+    </w:p>
+    <w:p>
+      <w:pPr>
+        <w:shd w:val="clear" w:color="auto" w:fill="1F1F1F"/>
+        <w:spacing w:after="0" w:line="285" w:lineRule="atLeast"/>
+        <w:rPr>
+          <w:rFonts w:ascii="Consolas" w:eastAsia="Times New Roman" w:hAnsi="Consolas" w:cs="Times New Roman"/>
+          <w:color w:val="CCCCCC"/>
+          <w:kern w:val="0"/>
+          <w:sz w:val="18"/>
+          <w:szCs w:val="18"/>
+          <w:lang w:eastAsia="es-ES"/>
+          <w14:ligatures w14:val="none"/>
+        </w:rPr>
+      </w:pPr>
+    </w:p>
+    <w:p>
+      <w:pPr>
+        <w:shd w:val="clear" w:color="auto" w:fill="1F1F1F"/>
+        <w:spacing w:after="0" w:line="285" w:lineRule="atLeast"/>
+        <w:rPr>
+          <w:rFonts w:ascii="Consolas" w:eastAsia="Times New Roman" w:hAnsi="Consolas" w:cs="Times New Roman"/>
+          <w:color w:val="CCCCCC"/>
+          <w:kern w:val="0"/>
+          <w:sz w:val="18"/>
+          <w:szCs w:val="18"/>
+          <w:lang w:eastAsia="es-ES"/>
+          <w14:ligatures w14:val="none"/>
+        </w:rPr>
+      </w:pPr>
+      <w:r>
+        <w:rPr>
+          <w:rFonts w:ascii="Consolas" w:eastAsia="Times New Roman" w:hAnsi="Consolas" w:cs="Times New Roman"/>
+          <w:color w:val="CCCCCC"/>
+          <w:kern w:val="0"/>
+          <w:sz w:val="18"/>
+          <w:szCs w:val="18"/>
+          <w:lang w:eastAsia="es-ES"/>
+          <w14:ligatures w14:val="none"/>
+        </w:rPr>
+        <w:t xml:space="preserve">        </w:t>
+      </w:r>
+      <w:r>
+        <w:rPr>
+          <w:rFonts w:ascii="Consolas" w:eastAsia="Times New Roman" w:hAnsi="Consolas" w:cs="Times New Roman"/>
+          <w:color w:val="569CD6"/>
+          <w:kern w:val="0"/>
+          <w:sz w:val="18"/>
+          <w:szCs w:val="18"/>
+          <w:lang w:eastAsia="es-ES"/>
+          <w14:ligatures w14:val="none"/>
+        </w:rPr>
+        <w:t>let</w:t>
+      </w:r>
+      <w:r>
+        <w:rPr>
+          <w:rFonts w:ascii="Consolas" w:eastAsia="Times New Roman" w:hAnsi="Consolas" w:cs="Times New Roman"/>
+          <w:color w:val="CCCCCC"/>
+          <w:kern w:val="0"/>
+          <w:sz w:val="18"/>
+          <w:szCs w:val="18"/>
+          <w:lang w:eastAsia="es-ES"/>
+          <w14:ligatures w14:val="none"/>
+        </w:rPr>
+        <w:t xml:space="preserve"> </w:t>
+      </w:r>
+      <w:r>
+        <w:rPr>
+          <w:rFonts w:ascii="Consolas" w:eastAsia="Times New Roman" w:hAnsi="Consolas" w:cs="Times New Roman"/>
+          <w:color w:val="9CDCFE"/>
+          <w:kern w:val="0"/>
+          <w:sz w:val="18"/>
+          <w:szCs w:val="18"/>
+          <w:lang w:eastAsia="es-ES"/>
+          <w14:ligatures w14:val="none"/>
+        </w:rPr>
+        <w:t>container</w:t>
+      </w:r>
+      <w:r>
+        <w:rPr>
+          <w:rFonts w:ascii="Consolas" w:eastAsia="Times New Roman" w:hAnsi="Consolas" w:cs="Times New Roman"/>
+          <w:color w:val="CCCCCC"/>
+          <w:kern w:val="0"/>
+          <w:sz w:val="18"/>
+          <w:szCs w:val="18"/>
+          <w:lang w:eastAsia="es-ES"/>
+          <w14:ligatures w14:val="none"/>
+        </w:rPr>
+        <w:t xml:space="preserve"> </w:t>
+      </w:r>
+      <w:r>
+        <w:rPr>
+          <w:rFonts w:ascii="Consolas" w:eastAsia="Times New Roman" w:hAnsi="Consolas" w:cs="Times New Roman"/>
+          <w:color w:val="D4D4D4"/>
+          <w:kern w:val="0"/>
+          <w:sz w:val="18"/>
+          <w:szCs w:val="18"/>
+          <w:lang w:eastAsia="es-ES"/>
+          <w14:ligatures w14:val="none"/>
+        </w:rPr>
+        <w:t>=</w:t>
+      </w:r>
+      <w:r>
+        <w:rPr>
+          <w:rFonts w:ascii="Consolas" w:eastAsia="Times New Roman" w:hAnsi="Consolas" w:cs="Times New Roman"/>
+          <w:color w:val="CCCCCC"/>
+          <w:kern w:val="0"/>
+          <w:sz w:val="18"/>
+          <w:szCs w:val="18"/>
+          <w:lang w:eastAsia="es-ES"/>
+          <w14:ligatures w14:val="none"/>
+        </w:rPr>
+        <w:t xml:space="preserve"> </w:t>
+      </w:r>
+      <w:r>
+        <w:rPr>
+          <w:rFonts w:ascii="Consolas" w:eastAsia="Times New Roman" w:hAnsi="Consolas" w:cs="Times New Roman"/>
+          <w:color w:val="9CDCFE"/>
+          <w:kern w:val="0"/>
+          <w:sz w:val="18"/>
+          <w:szCs w:val="18"/>
+          <w:lang w:eastAsia="es-ES"/>
+          <w14:ligatures w14:val="none"/>
+        </w:rPr>
+        <w:t>document</w:t>
+      </w:r>
+      <w:r>
+        <w:rPr>
+          <w:rFonts w:ascii="Consolas" w:eastAsia="Times New Roman" w:hAnsi="Consolas" w:cs="Times New Roman"/>
+          <w:color w:val="CCCCCC"/>
+          <w:kern w:val="0"/>
+          <w:sz w:val="18"/>
+          <w:szCs w:val="18"/>
+          <w:lang w:eastAsia="es-ES"/>
+          <w14:ligatures w14:val="none"/>
+        </w:rPr>
+        <w:t>.</w:t>
+      </w:r>
+      <w:r>
+        <w:rPr>
+          <w:rFonts w:ascii="Consolas" w:eastAsia="Times New Roman" w:hAnsi="Consolas" w:cs="Times New Roman"/>
+          <w:color w:val="DCDCAA"/>
+          <w:kern w:val="0"/>
+          <w:sz w:val="18"/>
+          <w:szCs w:val="18"/>
+          <w:lang w:eastAsia="es-ES"/>
+          <w14:ligatures w14:val="none"/>
+        </w:rPr>
+        <w:t>getElementById</w:t>
+      </w:r>
+      <w:r>
+        <w:rPr>
+          <w:rFonts w:ascii="Consolas" w:eastAsia="Times New Roman" w:hAnsi="Consolas" w:cs="Times New Roman"/>
+          <w:color w:val="CCCCCC"/>
+          <w:kern w:val="0"/>
+          <w:sz w:val="18"/>
+          <w:szCs w:val="18"/>
+          <w:lang w:eastAsia="es-ES"/>
+          <w14:ligatures w14:val="none"/>
+        </w:rPr>
+        <w:t>(</w:t>
+      </w:r>
+      <w:r>
+        <w:rPr>
+          <w:rFonts w:ascii="Consolas" w:eastAsia="Times New Roman" w:hAnsi="Consolas" w:cs="Times New Roman"/>
+          <w:color w:val="CE9178"/>
+          <w:kern w:val="0"/>
+          <w:sz w:val="18"/>
+          <w:szCs w:val="18"/>
+          <w:lang w:eastAsia="es-ES"/>
+          <w14:ligatures w14:val="none"/>
+        </w:rPr>
+        <w:t>'errores'</w:t>
+      </w:r>
+      <w:r>
+        <w:rPr>
+          <w:rFonts w:ascii="Consolas" w:eastAsia="Times New Roman" w:hAnsi="Consolas" w:cs="Times New Roman"/>
+          <w:color w:val="CCCCCC"/>
+          <w:kern w:val="0"/>
+          <w:sz w:val="18"/>
+          <w:szCs w:val="18"/>
+          <w:lang w:eastAsia="es-ES"/>
+          <w14:ligatures w14:val="none"/>
+        </w:rPr>
+        <w:t>);</w:t>
+      </w:r>
+    </w:p>
+    <w:p>
+      <w:pPr>
+        <w:shd w:val="clear" w:color="auto" w:fill="1F1F1F"/>
+        <w:spacing w:after="0" w:line="285" w:lineRule="atLeast"/>
+        <w:rPr>
+          <w:rFonts w:ascii="Consolas" w:eastAsia="Times New Roman" w:hAnsi="Consolas" w:cs="Times New Roman"/>
+          <w:color w:val="CCCCCC"/>
+          <w:kern w:val="0"/>
+          <w:sz w:val="18"/>
+          <w:szCs w:val="18"/>
+          <w:lang w:eastAsia="es-ES"/>
+          <w14:ligatures w14:val="none"/>
+        </w:rPr>
+      </w:pPr>
+      <w:r>
+        <w:rPr>
+          <w:rFonts w:ascii="Consolas" w:eastAsia="Times New Roman" w:hAnsi="Consolas" w:cs="Times New Roman"/>
+          <w:color w:val="CCCCCC"/>
+          <w:kern w:val="0"/>
+          <w:sz w:val="18"/>
+          <w:szCs w:val="18"/>
+          <w:lang w:eastAsia="es-ES"/>
+          <w14:ligatures w14:val="none"/>
+        </w:rPr>
+        <w:t xml:space="preserve">        </w:t>
+      </w:r>
+      <w:r>
+        <w:rPr>
+          <w:rFonts w:ascii="Consolas" w:eastAsia="Times New Roman" w:hAnsi="Consolas" w:cs="Times New Roman"/>
+          <w:color w:val="569CD6"/>
+          <w:kern w:val="0"/>
+          <w:sz w:val="18"/>
+          <w:szCs w:val="18"/>
+          <w:lang w:eastAsia="es-ES"/>
+          <w14:ligatures w14:val="none"/>
+        </w:rPr>
+        <w:t>let</w:t>
+      </w:r>
+      <w:r>
+        <w:rPr>
+          <w:rFonts w:ascii="Consolas" w:eastAsia="Times New Roman" w:hAnsi="Consolas" w:cs="Times New Roman"/>
+          <w:color w:val="CCCCCC"/>
+          <w:kern w:val="0"/>
+          <w:sz w:val="18"/>
+          <w:szCs w:val="18"/>
+          <w:lang w:eastAsia="es-ES"/>
+          <w14:ligatures w14:val="none"/>
+        </w:rPr>
+        <w:t xml:space="preserve"> </w:t>
+      </w:r>
+      <w:r>
+        <w:rPr>
+          <w:rFonts w:ascii="Consolas" w:eastAsia="Times New Roman" w:hAnsi="Consolas" w:cs="Times New Roman"/>
+          <w:color w:val="9CDCFE"/>
+          <w:kern w:val="0"/>
+          <w:sz w:val="18"/>
+          <w:szCs w:val="18"/>
+          <w:lang w:eastAsia="es-ES"/>
+          <w14:ligatures w14:val="none"/>
+        </w:rPr>
+        <w:t>p</w:t>
+      </w:r>
+      <w:r>
+        <w:rPr>
+          <w:rFonts w:ascii="Consolas" w:eastAsia="Times New Roman" w:hAnsi="Consolas" w:cs="Times New Roman"/>
+          <w:color w:val="CCCCCC"/>
+          <w:kern w:val="0"/>
+          <w:sz w:val="18"/>
+          <w:szCs w:val="18"/>
+          <w:lang w:eastAsia="es-ES"/>
+          <w14:ligatures w14:val="none"/>
+        </w:rPr>
+        <w:t xml:space="preserve"> </w:t>
+      </w:r>
+      <w:r>
+        <w:rPr>
+          <w:rFonts w:ascii="Consolas" w:eastAsia="Times New Roman" w:hAnsi="Consolas" w:cs="Times New Roman"/>
+          <w:color w:val="D4D4D4"/>
+          <w:kern w:val="0"/>
+          <w:sz w:val="18"/>
+          <w:szCs w:val="18"/>
+          <w:lang w:eastAsia="es-ES"/>
+          <w14:ligatures w14:val="none"/>
+        </w:rPr>
+        <w:t>=</w:t>
+      </w:r>
+      <w:r>
+        <w:rPr>
+          <w:rFonts w:ascii="Consolas" w:eastAsia="Times New Roman" w:hAnsi="Consolas" w:cs="Times New Roman"/>
+          <w:color w:val="CCCCCC"/>
+          <w:kern w:val="0"/>
+          <w:sz w:val="18"/>
+          <w:szCs w:val="18"/>
+          <w:lang w:eastAsia="es-ES"/>
+          <w14:ligatures w14:val="none"/>
+        </w:rPr>
+        <w:t xml:space="preserve"> </w:t>
+      </w:r>
+      <w:proofErr w:type="spellStart"/>
+      <w:r>
+        <w:rPr>
+          <w:rFonts w:ascii="Consolas" w:eastAsia="Times New Roman" w:hAnsi="Consolas" w:cs="Times New Roman"/>
+          <w:color w:val="9CDCFE"/>
+          <w:kern w:val="0"/>
+          <w:sz w:val="18"/>
+          <w:szCs w:val="18"/>
+          <w:lang w:eastAsia="es-ES"/>
+          <w14:ligatures w14:val="none"/>
+        </w:rPr>
+        <w:t>document</w:t>
+      </w:r>
+      <w:r>
+        <w:rPr>
+          <w:rFonts w:ascii="Consolas" w:eastAsia="Times New Roman" w:hAnsi="Consolas" w:cs="Times New Roman"/>
+          <w:color w:val="CCCCCC"/>
+          <w:kern w:val="0"/>
+          <w:sz w:val="18"/>
+          <w:szCs w:val="18"/>
+          <w:lang w:eastAsia="es-ES"/>
+          <w14:ligatures w14:val="none"/>
+        </w:rPr>
+        <w:t>.</w:t>
+      </w:r>
+      <w:r>
+        <w:rPr>
+          <w:rFonts w:ascii="Consolas" w:eastAsia="Times New Roman" w:hAnsi="Consolas" w:cs="Times New Roman"/>
+          <w:color w:val="DCDCAA"/>
+          <w:kern w:val="0"/>
+          <w:sz w:val="18"/>
+          <w:szCs w:val="18"/>
+          <w:lang w:eastAsia="es-ES"/>
+          <w14:ligatures w14:val="none"/>
+        </w:rPr>
+        <w:t>createElement</w:t>
+      </w:r>
+      <w:proofErr w:type="spellEnd"/>
+      <w:r>
+        <w:rPr>
+          <w:rFonts w:ascii="Consolas" w:eastAsia="Times New Roman" w:hAnsi="Consolas" w:cs="Times New Roman"/>
+          <w:color w:val="CCCCCC"/>
+          <w:kern w:val="0"/>
+          <w:sz w:val="18"/>
+          <w:szCs w:val="18"/>
+          <w:lang w:eastAsia="es-ES"/>
+          <w14:ligatures w14:val="none"/>
+        </w:rPr>
+        <w:t>(</w:t>
+      </w:r>
+      <w:r>
+        <w:rPr>
+          <w:rFonts w:ascii="Consolas" w:eastAsia="Times New Roman" w:hAnsi="Consolas" w:cs="Times New Roman"/>
+          <w:color w:val="CE9178"/>
+          <w:kern w:val="0"/>
+          <w:sz w:val="18"/>
+          <w:szCs w:val="18"/>
+          <w:lang w:eastAsia="es-ES"/>
+          <w14:ligatures w14:val="none"/>
+        </w:rPr>
+        <w:t>'p'</w:t>
+      </w:r>
+      <w:r>
+        <w:rPr>
+          <w:rFonts w:ascii="Consolas" w:eastAsia="Times New Roman" w:hAnsi="Consolas" w:cs="Times New Roman"/>
+          <w:color w:val="CCCCCC"/>
+          <w:kern w:val="0"/>
+          <w:sz w:val="18"/>
+          <w:szCs w:val="18"/>
+          <w:lang w:eastAsia="es-ES"/>
+          <w14:ligatures w14:val="none"/>
+        </w:rPr>
+        <w:t>);</w:t>
+      </w:r>
+    </w:p>
+    <w:p>
+      <w:pPr>
+        <w:shd w:val="clear" w:color="auto" w:fill="1F1F1F"/>
+        <w:spacing w:after="0" w:line="285" w:lineRule="atLeast"/>
+        <w:rPr>
+          <w:rFonts w:ascii="Consolas" w:eastAsia="Times New Roman" w:hAnsi="Consolas" w:cs="Times New Roman"/>
+          <w:color w:val="CCCCCC"/>
+          <w:kern w:val="0"/>
+          <w:sz w:val="18"/>
+          <w:szCs w:val="18"/>
+          <w:lang w:eastAsia="es-ES"/>
+          <w14:ligatures w14:val="none"/>
+        </w:rPr>
+      </w:pPr>
+      <w:r>
+        <w:rPr>
+          <w:rFonts w:ascii="Consolas" w:eastAsia="Times New Roman" w:hAnsi="Consolas" w:cs="Times New Roman"/>
+          <w:color w:val="CCCCCC"/>
+          <w:kern w:val="0"/>
+          <w:sz w:val="18"/>
+          <w:szCs w:val="18"/>
+          <w:lang w:eastAsia="es-ES"/>
+          <w14:ligatures w14:val="none"/>
+        </w:rPr>
+        <w:t xml:space="preserve">        </w:t>
+      </w:r>
+      <w:r>
+        <w:rPr>
+          <w:rFonts w:ascii="Consolas" w:eastAsia="Times New Roman" w:hAnsi="Consolas" w:cs="Times New Roman"/>
+          <w:color w:val="569CD6"/>
+          <w:kern w:val="0"/>
+          <w:sz w:val="18"/>
+          <w:szCs w:val="18"/>
+          <w:lang w:eastAsia="es-ES"/>
+          <w14:ligatures w14:val="none"/>
+        </w:rPr>
+        <w:t>let</w:t>
+      </w:r>
+      <w:r>
+        <w:rPr>
+          <w:rFonts w:ascii="Consolas" w:eastAsia="Times New Roman" w:hAnsi="Consolas" w:cs="Times New Roman"/>
+          <w:color w:val="CCCCCC"/>
+          <w:kern w:val="0"/>
+          <w:sz w:val="18"/>
+          <w:szCs w:val="18"/>
+          <w:lang w:eastAsia="es-ES"/>
+          <w14:ligatures w14:val="none"/>
+        </w:rPr>
+        <w:t xml:space="preserve"> </w:t>
+      </w:r>
+      <w:proofErr w:type="spellStart"/>
+      <w:r>
+        <w:rPr>
+          <w:rFonts w:ascii="Consolas" w:eastAsia="Times New Roman" w:hAnsi="Consolas" w:cs="Times New Roman"/>
+          <w:color w:val="9CDCFE"/>
+          <w:kern w:val="0"/>
+          <w:sz w:val="18"/>
+          <w:szCs w:val="18"/>
+          <w:lang w:eastAsia="es-ES"/>
+          <w14:ligatures w14:val="none"/>
+        </w:rPr>
+        <w:t>text</w:t>
+      </w:r>
+      <w:proofErr w:type="spellEnd"/>
+      <w:r>
+        <w:rPr>
+          <w:rFonts w:ascii="Consolas" w:eastAsia="Times New Roman" w:hAnsi="Consolas" w:cs="Times New Roman"/>
+          <w:color w:val="CCCCCC"/>
+          <w:kern w:val="0"/>
+          <w:sz w:val="18"/>
+          <w:szCs w:val="18"/>
+          <w:lang w:eastAsia="es-ES"/>
+          <w14:ligatures w14:val="none"/>
+        </w:rPr>
+        <w:t xml:space="preserve"> </w:t>
+      </w:r>
+      <w:r>
+        <w:rPr>
+          <w:rFonts w:ascii="Consolas" w:eastAsia="Times New Roman" w:hAnsi="Consolas" w:cs="Times New Roman"/>
+          <w:color w:val="D4D4D4"/>
+          <w:kern w:val="0"/>
+          <w:sz w:val="18"/>
+          <w:szCs w:val="18"/>
+          <w:lang w:eastAsia="es-ES"/>
+          <w14:ligatures w14:val="none"/>
+        </w:rPr>
+        <w:t>=</w:t>
+      </w:r>
+      <w:r>
+        <w:rPr>
+          <w:rFonts w:ascii="Consolas" w:eastAsia="Times New Roman" w:hAnsi="Consolas" w:cs="Times New Roman"/>
+          <w:color w:val="CCCCCC"/>
+          <w:kern w:val="0"/>
+          <w:sz w:val="18"/>
+          <w:szCs w:val="18"/>
+          <w:lang w:eastAsia="es-ES"/>
+          <w14:ligatures w14:val="none"/>
+        </w:rPr>
+        <w:t xml:space="preserve"> </w:t>
+      </w:r>
+      <w:proofErr w:type="spellStart"/>
+      <w:r>
+        <w:rPr>
+          <w:rFonts w:ascii="Consolas" w:eastAsia="Times New Roman" w:hAnsi="Consolas" w:cs="Times New Roman"/>
+          <w:color w:val="9CDCFE"/>
+          <w:kern w:val="0"/>
+          <w:sz w:val="18"/>
+          <w:szCs w:val="18"/>
+          <w:lang w:eastAsia="es-ES"/>
+          <w14:ligatures w14:val="none"/>
+        </w:rPr>
+        <w:t>document</w:t>
+      </w:r>
+      <w:r>
+        <w:rPr>
+          <w:rFonts w:ascii="Consolas" w:eastAsia="Times New Roman" w:hAnsi="Consolas" w:cs="Times New Roman"/>
+          <w:color w:val="CCCCCC"/>
+          <w:kern w:val="0"/>
+          <w:sz w:val="18"/>
+          <w:szCs w:val="18"/>
+          <w:lang w:eastAsia="es-ES"/>
+          <w14:ligatures w14:val="none"/>
+        </w:rPr>
+        <w:t>.</w:t>
+      </w:r>
+      <w:r>
+        <w:rPr>
+          <w:rFonts w:ascii="Consolas" w:eastAsia="Times New Roman" w:hAnsi="Consolas" w:cs="Times New Roman"/>
+          <w:color w:val="DCDCAA"/>
+          <w:kern w:val="0"/>
+          <w:sz w:val="18"/>
+          <w:szCs w:val="18"/>
+          <w:lang w:eastAsia="es-ES"/>
+          <w14:ligatures w14:val="none"/>
+        </w:rPr>
+        <w:t>createTextNode</w:t>
+      </w:r>
+      <w:proofErr w:type="spellEnd"/>
+      <w:r>
+        <w:rPr>
+          <w:rFonts w:ascii="Consolas" w:eastAsia="Times New Roman" w:hAnsi="Consolas" w:cs="Times New Roman"/>
+          <w:color w:val="CCCCCC"/>
+          <w:kern w:val="0"/>
+          <w:sz w:val="18"/>
+          <w:szCs w:val="18"/>
+          <w:lang w:eastAsia="es-ES"/>
+          <w14:ligatures w14:val="none"/>
+        </w:rPr>
+        <w:t>(</w:t>
+      </w:r>
+      <w:proofErr w:type="spellStart"/>
+      <w:r>
+        <w:rPr>
+          <w:rFonts w:ascii="Consolas" w:eastAsia="Times New Roman" w:hAnsi="Consolas" w:cs="Times New Roman"/>
+          <w:color w:val="9CDCFE"/>
+          <w:kern w:val="0"/>
+          <w:sz w:val="18"/>
+          <w:szCs w:val="18"/>
+          <w:lang w:eastAsia="es-ES"/>
+          <w14:ligatures w14:val="none"/>
+        </w:rPr>
+        <w:t>message</w:t>
+      </w:r>
+      <w:proofErr w:type="spellEnd"/>
+      <w:r>
+        <w:rPr>
+          <w:rFonts w:ascii="Consolas" w:eastAsia="Times New Roman" w:hAnsi="Consolas" w:cs="Times New Roman"/>
+          <w:color w:val="CCCCCC"/>
+          <w:kern w:val="0"/>
+          <w:sz w:val="18"/>
+          <w:szCs w:val="18"/>
+          <w:lang w:eastAsia="es-ES"/>
+          <w14:ligatures w14:val="none"/>
+        </w:rPr>
+        <w:t>[</w:t>
+      </w:r>
+      <w:r>
+        <w:rPr>
+          <w:rFonts w:ascii="Consolas" w:eastAsia="Times New Roman" w:hAnsi="Consolas" w:cs="Times New Roman"/>
+          <w:color w:val="9CDCFE"/>
+          <w:kern w:val="0"/>
+          <w:sz w:val="18"/>
+          <w:szCs w:val="18"/>
+          <w:lang w:eastAsia="es-ES"/>
+          <w14:ligatures w14:val="none"/>
+        </w:rPr>
+        <w:t>error</w:t>
+      </w:r>
+      <w:r>
+        <w:rPr>
+          <w:rFonts w:ascii="Consolas" w:eastAsia="Times New Roman" w:hAnsi="Consolas" w:cs="Times New Roman"/>
+          <w:color w:val="CCCCCC"/>
+          <w:kern w:val="0"/>
+          <w:sz w:val="18"/>
+          <w:szCs w:val="18"/>
+          <w:lang w:eastAsia="es-ES"/>
+          <w14:ligatures w14:val="none"/>
+        </w:rPr>
+        <w:t>]);</w:t>
+      </w:r>
+    </w:p>
+    <w:p>
+      <w:pPr>
+        <w:shd w:val="clear" w:color="auto" w:fill="1F1F1F"/>
+        <w:spacing w:after="0" w:line="285" w:lineRule="atLeast"/>
+        <w:rPr>
+          <w:rFonts w:ascii="Consolas" w:eastAsia="Times New Roman" w:hAnsi="Consolas" w:cs="Times New Roman"/>
+          <w:color w:val="CCCCCC"/>
+          <w:kern w:val="0"/>
+          <w:sz w:val="18"/>
+          <w:szCs w:val="18"/>
+          <w:lang w:eastAsia="es-ES"/>
+          <w14:ligatures w14:val="none"/>
+        </w:rPr>
+      </w:pPr>
+      <w:r>
+        <w:rPr>
+          <w:rFonts w:ascii="Consolas" w:eastAsia="Times New Roman" w:hAnsi="Consolas" w:cs="Times New Roman"/>
+          <w:color w:val="CCCCCC"/>
+          <w:kern w:val="0"/>
+          <w:sz w:val="18"/>
+          <w:szCs w:val="18"/>
+          <w:lang w:eastAsia="es-ES"/>
+          <w14:ligatures w14:val="none"/>
+        </w:rPr>
+        <w:t xml:space="preserve">        </w:t>
+      </w:r>
+      <w:proofErr w:type="spellStart"/>
+      <w:r>
+        <w:rPr>
+          <w:rFonts w:ascii="Consolas" w:eastAsia="Times New Roman" w:hAnsi="Consolas" w:cs="Times New Roman"/>
+          <w:color w:val="9CDCFE"/>
+          <w:kern w:val="0"/>
+          <w:sz w:val="18"/>
+          <w:szCs w:val="18"/>
+          <w:lang w:eastAsia="es-ES"/>
+          <w14:ligatures w14:val="none"/>
+        </w:rPr>
+        <w:t>p</w:t>
+      </w:r>
+      <w:r>
+        <w:rPr>
+          <w:rFonts w:ascii="Consolas" w:eastAsia="Times New Roman" w:hAnsi="Consolas" w:cs="Times New Roman"/>
+          <w:color w:val="CCCCCC"/>
+          <w:kern w:val="0"/>
+          <w:sz w:val="18"/>
+          <w:szCs w:val="18"/>
+          <w:lang w:eastAsia="es-ES"/>
+          <w14:ligatures w14:val="none"/>
+        </w:rPr>
+        <w:t>.</w:t>
+      </w:r>
+      <w:r>
+        <w:rPr>
+          <w:rFonts w:ascii="Consolas" w:eastAsia="Times New Roman" w:hAnsi="Consolas" w:cs="Times New Roman"/>
+          <w:color w:val="DCDCAA"/>
+          <w:kern w:val="0"/>
+          <w:sz w:val="18"/>
+          <w:szCs w:val="18"/>
+          <w:lang w:eastAsia="es-ES"/>
+          <w14:ligatures w14:val="none"/>
+        </w:rPr>
+        <w:t>appendChild</w:t>
+      </w:r>
+      <w:proofErr w:type="spellEnd"/>
+      <w:r>
+        <w:rPr>
+          <w:rFonts w:ascii="Consolas" w:eastAsia="Times New Roman" w:hAnsi="Consolas" w:cs="Times New Roman"/>
+          <w:color w:val="CCCCCC"/>
+          <w:kern w:val="0"/>
+          <w:sz w:val="18"/>
+          <w:szCs w:val="18"/>
+          <w:lang w:eastAsia="es-ES"/>
+          <w14:ligatures w14:val="none"/>
+        </w:rPr>
+        <w:t>(</w:t>
+      </w:r>
+      <w:proofErr w:type="spellStart"/>
+      <w:r>
+        <w:rPr>
+          <w:rFonts w:ascii="Consolas" w:eastAsia="Times New Roman" w:hAnsi="Consolas" w:cs="Times New Roman"/>
+          <w:color w:val="9CDCFE"/>
+          <w:kern w:val="0"/>
+          <w:sz w:val="18"/>
+          <w:szCs w:val="18"/>
+          <w:lang w:eastAsia="es-ES"/>
+          <w14:ligatures w14:val="none"/>
+        </w:rPr>
+        <w:t>text</w:t>
+      </w:r>
+      <w:proofErr w:type="spellEnd"/>
+      <w:r>
+        <w:rPr>
+          <w:rFonts w:ascii="Consolas" w:eastAsia="Times New Roman" w:hAnsi="Consolas" w:cs="Times New Roman"/>
+          <w:color w:val="CCCCCC"/>
+          <w:kern w:val="0"/>
+          <w:sz w:val="18"/>
+          <w:szCs w:val="18"/>
+          <w:lang w:eastAsia="es-ES"/>
+          <w14:ligatures w14:val="none"/>
+        </w:rPr>
+        <w:t>);</w:t>
+      </w:r>
+    </w:p>
+    <w:p>
+      <w:pPr>
+        <w:shd w:val="clear" w:color="auto" w:fill="1F1F1F"/>
+        <w:spacing w:after="0" w:line="285" w:lineRule="atLeast"/>
+        <w:rPr>
+          <w:rFonts w:ascii="Consolas" w:eastAsia="Times New Roman" w:hAnsi="Consolas" w:cs="Times New Roman"/>
+          <w:color w:val="CCCCCC"/>
+          <w:kern w:val="0"/>
+          <w:sz w:val="18"/>
+          <w:szCs w:val="18"/>
+          <w:lang w:eastAsia="es-ES"/>
+          <w14:ligatures w14:val="none"/>
+        </w:rPr>
+      </w:pPr>
+      <w:r>
+        <w:rPr>
+          <w:rFonts w:ascii="Consolas" w:eastAsia="Times New Roman" w:hAnsi="Consolas" w:cs="Times New Roman"/>
+          <w:color w:val="CCCCCC"/>
+          <w:kern w:val="0"/>
+          <w:sz w:val="18"/>
+          <w:szCs w:val="18"/>
+          <w:lang w:eastAsia="es-ES"/>
+          <w14:ligatures w14:val="none"/>
+        </w:rPr>
+        <w:t xml:space="preserve">        </w:t>
+      </w:r>
+      <w:proofErr w:type="spellStart"/>
+      <w:r>
+        <w:rPr>
+          <w:rFonts w:ascii="Consolas" w:eastAsia="Times New Roman" w:hAnsi="Consolas" w:cs="Times New Roman"/>
+          <w:color w:val="9CDCFE"/>
+          <w:kern w:val="0"/>
+          <w:sz w:val="18"/>
+          <w:szCs w:val="18"/>
+          <w:lang w:eastAsia="es-ES"/>
+          <w14:ligatures w14:val="none"/>
+        </w:rPr>
+        <w:t>container</w:t>
+      </w:r>
+      <w:r>
+        <w:rPr>
+          <w:rFonts w:ascii="Consolas" w:eastAsia="Times New Roman" w:hAnsi="Consolas" w:cs="Times New Roman"/>
+          <w:color w:val="CCCCCC"/>
+          <w:kern w:val="0"/>
+          <w:sz w:val="18"/>
+          <w:szCs w:val="18"/>
+          <w:lang w:eastAsia="es-ES"/>
+          <w14:ligatures w14:val="none"/>
+        </w:rPr>
+        <w:t>.</w:t>
+      </w:r>
+      <w:r>
+        <w:rPr>
+          <w:rFonts w:ascii="Consolas" w:eastAsia="Times New Roman" w:hAnsi="Consolas" w:cs="Times New Roman"/>
+          <w:color w:val="DCDCAA"/>
+          <w:kern w:val="0"/>
+          <w:sz w:val="18"/>
+          <w:szCs w:val="18"/>
+          <w:lang w:eastAsia="es-ES"/>
+          <w14:ligatures w14:val="none"/>
+        </w:rPr>
+        <w:t>appendChild</w:t>
+      </w:r>
+      <w:proofErr w:type="spellEnd"/>
+      <w:r>
+        <w:rPr>
+          <w:rFonts w:ascii="Consolas" w:eastAsia="Times New Roman" w:hAnsi="Consolas" w:cs="Times New Roman"/>
+          <w:color w:val="CCCCCC"/>
+          <w:kern w:val="0"/>
+          <w:sz w:val="18"/>
+          <w:szCs w:val="18"/>
+          <w:lang w:eastAsia="es-ES"/>
+          <w14:ligatures w14:val="none"/>
+        </w:rPr>
+        <w:t>(</w:t>
+      </w:r>
+      <w:r>
+        <w:rPr>
+          <w:rFonts w:ascii="Consolas" w:eastAsia="Times New Roman" w:hAnsi="Consolas" w:cs="Times New Roman"/>
+          <w:color w:val="9CDCFE"/>
+          <w:kern w:val="0"/>
+          <w:sz w:val="18"/>
+          <w:szCs w:val="18"/>
+          <w:lang w:eastAsia="es-ES"/>
+          <w14:ligatures w14:val="none"/>
+        </w:rPr>
+        <w:t>p</w:t>
+      </w:r>
+      <w:r>
+        <w:rPr>
+          <w:rFonts w:ascii="Consolas" w:eastAsia="Times New Roman" w:hAnsi="Consolas" w:cs="Times New Roman"/>
+          <w:color w:val="CCCCCC"/>
+          <w:kern w:val="0"/>
+          <w:sz w:val="18"/>
+          <w:szCs w:val="18"/>
+          <w:lang w:eastAsia="es-ES"/>
+          <w14:ligatures w14:val="none"/>
+        </w:rPr>
+        <w:t>);</w:t>
+      </w:r>
+    </w:p>
+    <w:p>
+      <w:pPr>
+        <w:shd w:val="clear" w:color="auto" w:fill="1F1F1F"/>
+        <w:spacing w:after="0" w:line="285" w:lineRule="atLeast"/>
+        <w:rPr>
+          <w:rFonts w:ascii="Consolas" w:eastAsia="Times New Roman" w:hAnsi="Consolas" w:cs="Times New Roman"/>
+          <w:color w:val="CCCCCC"/>
+          <w:kern w:val="0"/>
+          <w:sz w:val="18"/>
+          <w:szCs w:val="18"/>
+          <w:lang w:eastAsia="es-ES"/>
+          <w14:ligatures w14:val="none"/>
+        </w:rPr>
+      </w:pPr>
+      <w:r>
+        <w:rPr>
+          <w:rFonts w:ascii="Consolas" w:eastAsia="Times New Roman" w:hAnsi="Consolas" w:cs="Times New Roman"/>
+          <w:color w:val="CCCCCC"/>
+          <w:kern w:val="0"/>
+          <w:sz w:val="18"/>
+          <w:szCs w:val="18"/>
+          <w:lang w:eastAsia="es-ES"/>
+          <w14:ligatures w14:val="none"/>
+        </w:rPr>
+        <w:t xml:space="preserve">        </w:t>
+      </w:r>
+    </w:p>
+    <w:p>
+      <w:pPr>
+        <w:shd w:val="clear" w:color="auto" w:fill="1F1F1F"/>
+        <w:spacing w:after="0" w:line="285" w:lineRule="atLeast"/>
+        <w:rPr>
+          <w:rFonts w:ascii="Consolas" w:eastAsia="Times New Roman" w:hAnsi="Consolas" w:cs="Times New Roman"/>
+          <w:color w:val="CCCCCC"/>
+          <w:kern w:val="0"/>
+          <w:sz w:val="18"/>
+          <w:szCs w:val="18"/>
+          <w:lang w:eastAsia="es-ES"/>
+          <w14:ligatures w14:val="none"/>
+        </w:rPr>
+      </w:pPr>
+      <w:r>
+        <w:rPr>
+          <w:rFonts w:ascii="Consolas" w:eastAsia="Times New Roman" w:hAnsi="Consolas" w:cs="Times New Roman"/>
+          <w:color w:val="CCCCCC"/>
+          <w:kern w:val="0"/>
+          <w:sz w:val="18"/>
+          <w:szCs w:val="18"/>
+          <w:lang w:eastAsia="es-ES"/>
+          <w14:ligatures w14:val="none"/>
+        </w:rPr>
+        <w:t>    }</w:t>
+      </w:r>
+    </w:p>
+    <w:p>
+      <w:pPr>
+        <w:shd w:val="clear" w:color="auto" w:fill="1F1F1F"/>
+        <w:spacing w:after="0" w:line="285" w:lineRule="atLeast"/>
+        <w:rPr>
+          <w:rFonts w:ascii="Consolas" w:eastAsia="Times New Roman" w:hAnsi="Consolas" w:cs="Times New Roman"/>
+          <w:color w:val="CCCCCC"/>
+          <w:kern w:val="0"/>
+          <w:sz w:val="18"/>
+          <w:szCs w:val="18"/>
+          <w:lang w:eastAsia="es-ES"/>
+          <w14:ligatures w14:val="none"/>
+        </w:rPr>
+      </w:pPr>
+      <w:r>
+        <w:rPr>
+          <w:rFonts w:ascii="Consolas" w:eastAsia="Times New Roman" w:hAnsi="Consolas" w:cs="Times New Roman"/>
+          <w:color w:val="CCCCCC"/>
+          <w:kern w:val="0"/>
+          <w:sz w:val="18"/>
+          <w:szCs w:val="18"/>
+          <w:lang w:eastAsia="es-ES"/>
+          <w14:ligatures w14:val="none"/>
+        </w:rPr>
+        <w:t>}</w:t>
+      </w:r>
+    </w:p>
+    <w:p/>
+    <w:p/>
+    <w:p/>
     <w:p/>
     <w:p>
       <w:pPr>
@@ -28547,6 +31436,7 @@
       </w:pPr>
       <w:bookmarkStart w:id="26" w:name="_Toc158371123"/>
       <w:r>
+        <w:lastRenderedPageBreak/>
         <w:t xml:space="preserve">Validar el NIF. Utilizar una expresión regular que permita solamente 8 números un </w:t>
       </w:r>
       <w:proofErr w:type="spellStart"/>
@@ -28710,6 +31600,7 @@
         <w:rPr>
           <w:noProof/>
         </w:rPr>
+        <w:lastRenderedPageBreak/>
         <mc:AlternateContent>
           <mc:Choice Requires="wpg">
             <w:drawing>
@@ -29305,6 +32196,32 @@
           <w:ilvl w:val="0"/>
           <w:numId w:val="53"/>
         </w:numPr>
+      </w:pPr>
+      <w:r>
+        <w:t>isFinite()</w:t>
+      </w:r>
+    </w:p>
+    <w:p>
+      <w:pPr>
+        <w:pStyle w:val="Prrafodelista"/>
+      </w:pPr>
+      <w:hyperlink r:id="rId18" w:history="1">
+        <w:r>
+          <w:rPr>
+            <w:rStyle w:val="Hipervnculo"/>
+          </w:rPr>
+          <w:t>https://developer.mozilla.org/es/docs/Web/JavaScript/Reference/Global_Objects/isFinite</w:t>
+        </w:r>
+      </w:hyperlink>
+    </w:p>
+    <w:p>
+      <w:pPr>
+        <w:pStyle w:val="Prrafodelista"/>
+      </w:pPr>
+    </w:p>
+    <w:p>
+      <w:pPr>
+        <w:pStyle w:val="Prrafodelista"/>
       </w:pPr>
     </w:p>
     <w:p>
@@ -36576,6 +39493,25 @@
     <w:basedOn w:val="Fuentedeprrafopredeter"/>
     <w:rsid w:val="00BB7D6E"/>
   </w:style>
+  <w:style w:type="table" w:styleId="Tablaconcuadrcula">
+    <w:name w:val="Table Grid"/>
+    <w:basedOn w:val="Tablanormal"/>
+    <w:uiPriority w:val="39"/>
+    <w:rsid w:val="00AD0F5E"/>
+    <w:pPr>
+      <w:spacing w:after="0" w:line="240" w:lineRule="auto"/>
+    </w:pPr>
+    <w:tblPr>
+      <w:tblBorders>
+        <w:top w:val="single" w:sz="4" w:space="0" w:color="auto"/>
+        <w:left w:val="single" w:sz="4" w:space="0" w:color="auto"/>
+        <w:bottom w:val="single" w:sz="4" w:space="0" w:color="auto"/>
+        <w:right w:val="single" w:sz="4" w:space="0" w:color="auto"/>
+        <w:insideH w:val="single" w:sz="4" w:space="0" w:color="auto"/>
+        <w:insideV w:val="single" w:sz="4" w:space="0" w:color="auto"/>
+      </w:tblBorders>
+    </w:tblPr>
+  </w:style>
 </w:styles>
 </file>
 

</xml_diff>

<commit_message>
DEWC05 tarea punto 6 OK
</commit_message>
<xml_diff>
--- a/dwec/rodriguez_jimenez_roberto_DWEC05_Tarea/rodriguez_jimenez_roberto_DWEC05_Tarea.docx
+++ b/dwec/rodriguez_jimenez_roberto_DWEC05_Tarea/rodriguez_jimenez_roberto_DWEC05_Tarea.docx
@@ -28606,6 +28606,11 @@
         <w:t xml:space="preserve"> devuelve el valor entero de la cadena pasada como argumento hasta que encuentra un carácter no válido.</w:t>
       </w:r>
     </w:p>
+    <w:p>
+      <w:r>
+        <w:t>Number.isInteger() tampoco funciona porque el valor evaluado es de tipo texto, con lo que siempre dará error.</w:t>
+      </w:r>
+    </w:p>
     <w:p/>
     <w:tbl>
       <w:tblPr>
@@ -28617,6 +28622,7 @@
       <w:tblGrid>
         <w:gridCol w:w="988"/>
         <w:gridCol w:w="2126"/>
+        <w:gridCol w:w="1984"/>
         <w:gridCol w:w="1984"/>
       </w:tblGrid>
       <w:tr>
@@ -28686,6 +28692,27 @@
             </w:r>
           </w:p>
         </w:tc>
+        <w:tc>
+          <w:tcPr>
+            <w:tcW w:w="1984" w:type="dxa"/>
+          </w:tcPr>
+          <w:p>
+            <w:pPr>
+              <w:jc w:val="center"/>
+              <w:rPr>
+                <w:b/>
+                <w:bCs/>
+              </w:rPr>
+            </w:pPr>
+            <w:r>
+              <w:rPr>
+                <w:b/>
+                <w:bCs/>
+              </w:rPr>
+              <w:t>Number.isInteger()</w:t>
+            </w:r>
+          </w:p>
+        </w:tc>
       </w:tr>
       <w:tr>
         <w:trPr>
@@ -28713,6 +28740,9 @@
               <w:jc w:val="center"/>
             </w:pPr>
             <w:r>
+              <w:rPr>
+                <w:color w:val="00B050"/>
+              </w:rPr>
               <w:t>35</w:t>
             </w:r>
           </w:p>
@@ -28724,9 +28754,34 @@
           <w:p>
             <w:pPr>
               <w:jc w:val="center"/>
+              <w:rPr>
+                <w:color w:val="00B050"/>
+              </w:rPr>
             </w:pPr>
             <w:r>
+              <w:rPr>
+                <w:color w:val="00B050"/>
+              </w:rPr>
               <w:t>True</w:t>
+            </w:r>
+          </w:p>
+        </w:tc>
+        <w:tc>
+          <w:tcPr>
+            <w:tcW w:w="1984" w:type="dxa"/>
+          </w:tcPr>
+          <w:p>
+            <w:pPr>
+              <w:jc w:val="center"/>
+              <w:rPr>
+                <w:color w:val="FF0000"/>
+              </w:rPr>
+            </w:pPr>
+            <w:r>
+              <w:rPr>
+                <w:color w:val="FF0000"/>
+              </w:rPr>
+              <w:t>False</w:t>
             </w:r>
           </w:p>
         </w:tc>
@@ -28771,8 +28826,33 @@
           <w:p>
             <w:pPr>
               <w:jc w:val="center"/>
+              <w:rPr>
+                <w:color w:val="00B050"/>
+              </w:rPr>
             </w:pPr>
             <w:r>
+              <w:rPr>
+                <w:color w:val="00B050"/>
+              </w:rPr>
+              <w:t>False</w:t>
+            </w:r>
+          </w:p>
+        </w:tc>
+        <w:tc>
+          <w:tcPr>
+            <w:tcW w:w="1984" w:type="dxa"/>
+          </w:tcPr>
+          <w:p>
+            <w:pPr>
+              <w:jc w:val="center"/>
+              <w:rPr>
+                <w:color w:val="FF0000"/>
+              </w:rPr>
+            </w:pPr>
+            <w:r>
+              <w:rPr>
+                <w:color w:val="FF0000"/>
+              </w:rPr>
               <w:t>False</w:t>
             </w:r>
           </w:p>
@@ -28804,6 +28884,9 @@
               <w:jc w:val="center"/>
             </w:pPr>
             <w:r>
+              <w:rPr>
+                <w:color w:val="00B050"/>
+              </w:rPr>
               <w:t>NaN</w:t>
             </w:r>
           </w:p>
@@ -28815,9 +28898,34 @@
           <w:p>
             <w:pPr>
               <w:jc w:val="center"/>
+              <w:rPr>
+                <w:color w:val="00B050"/>
+              </w:rPr>
             </w:pPr>
             <w:r>
+              <w:rPr>
+                <w:color w:val="00B050"/>
+              </w:rPr>
               <w:t>False</w:t>
+            </w:r>
+          </w:p>
+        </w:tc>
+        <w:tc>
+          <w:tcPr>
+            <w:tcW w:w="1984" w:type="dxa"/>
+          </w:tcPr>
+          <w:p>
+            <w:pPr>
+              <w:jc w:val="center"/>
+              <w:rPr>
+                <w:color w:val="FF0000"/>
+              </w:rPr>
+            </w:pPr>
+            <w:r>
+              <w:rPr>
+                <w:color w:val="FF0000"/>
+              </w:rPr>
+              <w:t>false</w:t>
             </w:r>
           </w:p>
         </w:tc>
@@ -31436,7 +31544,6 @@
       </w:pPr>
       <w:bookmarkStart w:id="26" w:name="_Toc158371123"/>
       <w:r>
-        <w:lastRenderedPageBreak/>
         <w:t xml:space="preserve">Validar el NIF. Utilizar una expresión regular que permita solamente 8 números un </w:t>
       </w:r>
       <w:proofErr w:type="spellStart"/>
@@ -31448,6 +31555,2287 @@
         <w:t xml:space="preserve"> y una letra. Si se produce algún error mostrar el mensaje en el contenedor "errores" y poner el foco en el campo NIF. No es necesario validar que la letra sea correcta. Explicar las partes de la expresión regular mediante comentarios.</w:t>
       </w:r>
       <w:bookmarkEnd w:id="26"/>
+    </w:p>
+    <w:p/>
+    <w:p>
+      <w:r>
+        <w:t>Limpiamos el texto recibido del input y creamos un patrón para validar el NIF</w:t>
+      </w:r>
+    </w:p>
+    <w:p>
+      <w:pPr>
+        <w:shd w:val="clear" w:color="auto" w:fill="1F1F1F"/>
+        <w:spacing w:after="0" w:line="285" w:lineRule="atLeast"/>
+        <w:rPr>
+          <w:rFonts w:ascii="Consolas" w:eastAsia="Times New Roman" w:hAnsi="Consolas" w:cs="Times New Roman"/>
+          <w:color w:val="CCCCCC"/>
+          <w:kern w:val="0"/>
+          <w:sz w:val="18"/>
+          <w:szCs w:val="18"/>
+          <w:lang w:eastAsia="es-ES"/>
+          <w14:ligatures w14:val="none"/>
+        </w:rPr>
+      </w:pPr>
+      <w:r>
+        <w:rPr>
+          <w:rFonts w:ascii="Consolas" w:eastAsia="Times New Roman" w:hAnsi="Consolas" w:cs="Times New Roman"/>
+          <w:color w:val="CCCCCC"/>
+          <w:kern w:val="0"/>
+          <w:sz w:val="18"/>
+          <w:szCs w:val="18"/>
+          <w:lang w:eastAsia="es-ES"/>
+          <w14:ligatures w14:val="none"/>
+        </w:rPr>
+        <w:t>   </w:t>
+      </w:r>
+    </w:p>
+    <w:p>
+      <w:pPr>
+        <w:shd w:val="clear" w:color="auto" w:fill="1F1F1F"/>
+        <w:spacing w:line="285" w:lineRule="atLeast"/>
+        <w:rPr>
+          <w:rFonts w:ascii="Consolas" w:eastAsia="Times New Roman" w:hAnsi="Consolas" w:cs="Times New Roman"/>
+          <w:color w:val="CCCCCC"/>
+          <w:kern w:val="0"/>
+          <w:sz w:val="18"/>
+          <w:szCs w:val="18"/>
+          <w:lang w:eastAsia="es-ES"/>
+          <w14:ligatures w14:val="none"/>
+        </w:rPr>
+      </w:pPr>
+      <w:r>
+        <w:rPr>
+          <w:rFonts w:ascii="Consolas" w:eastAsia="Times New Roman" w:hAnsi="Consolas" w:cs="Times New Roman"/>
+          <w:color w:val="CCCCCC"/>
+          <w:kern w:val="0"/>
+          <w:sz w:val="14"/>
+          <w:szCs w:val="14"/>
+          <w:lang w:eastAsia="es-ES"/>
+          <w14:ligatures w14:val="none"/>
+        </w:rPr>
+        <w:t xml:space="preserve">   </w:t>
+      </w:r>
+      <w:r>
+        <w:rPr>
+          <w:rFonts w:ascii="Consolas" w:eastAsia="Times New Roman" w:hAnsi="Consolas" w:cs="Times New Roman"/>
+          <w:color w:val="CCCCCC"/>
+          <w:kern w:val="0"/>
+          <w:sz w:val="14"/>
+          <w:szCs w:val="14"/>
+          <w:lang w:eastAsia="es-ES"/>
+          <w14:ligatures w14:val="none"/>
+        </w:rPr>
+        <w:t xml:space="preserve"> </w:t>
+      </w:r>
+      <w:r>
+        <w:rPr>
+          <w:rFonts w:ascii="Consolas" w:eastAsia="Times New Roman" w:hAnsi="Consolas" w:cs="Times New Roman"/>
+          <w:color w:val="CCCCCC"/>
+          <w:kern w:val="0"/>
+          <w:sz w:val="14"/>
+          <w:szCs w:val="14"/>
+          <w:lang w:eastAsia="es-ES"/>
+          <w14:ligatures w14:val="none"/>
+        </w:rPr>
+        <w:t xml:space="preserve"> </w:t>
+      </w:r>
+      <w:r>
+        <w:rPr>
+          <w:rFonts w:ascii="Consolas" w:eastAsia="Times New Roman" w:hAnsi="Consolas" w:cs="Times New Roman"/>
+          <w:color w:val="6A9955"/>
+          <w:kern w:val="0"/>
+          <w:sz w:val="18"/>
+          <w:szCs w:val="18"/>
+          <w:lang w:eastAsia="es-ES"/>
+          <w14:ligatures w14:val="none"/>
+        </w:rPr>
+        <w:t xml:space="preserve">// Limpiamos los caracteres blancos que pudiera haber al </w:t>
+      </w:r>
+      <w:proofErr w:type="spellStart"/>
+      <w:r>
+        <w:rPr>
+          <w:rFonts w:ascii="Consolas" w:eastAsia="Times New Roman" w:hAnsi="Consolas" w:cs="Times New Roman"/>
+          <w:color w:val="6A9955"/>
+          <w:kern w:val="0"/>
+          <w:sz w:val="18"/>
+          <w:szCs w:val="18"/>
+          <w:lang w:eastAsia="es-ES"/>
+          <w14:ligatures w14:val="none"/>
+        </w:rPr>
+        <w:t>principo</w:t>
+      </w:r>
+      <w:proofErr w:type="spellEnd"/>
+      <w:r>
+        <w:rPr>
+          <w:rFonts w:ascii="Consolas" w:eastAsia="Times New Roman" w:hAnsi="Consolas" w:cs="Times New Roman"/>
+          <w:color w:val="6A9955"/>
+          <w:kern w:val="0"/>
+          <w:sz w:val="18"/>
+          <w:szCs w:val="18"/>
+          <w:lang w:eastAsia="es-ES"/>
+          <w14:ligatures w14:val="none"/>
+        </w:rPr>
+        <w:t xml:space="preserve"> y al final</w:t>
+      </w:r>
+    </w:p>
+    <w:p>
+      <w:pPr>
+        <w:shd w:val="clear" w:color="auto" w:fill="1F1F1F"/>
+        <w:spacing w:after="0" w:line="285" w:lineRule="atLeast"/>
+        <w:rPr>
+          <w:rFonts w:ascii="Consolas" w:eastAsia="Times New Roman" w:hAnsi="Consolas" w:cs="Times New Roman"/>
+          <w:color w:val="CCCCCC"/>
+          <w:kern w:val="0"/>
+          <w:sz w:val="18"/>
+          <w:szCs w:val="18"/>
+          <w:lang w:eastAsia="es-ES"/>
+          <w14:ligatures w14:val="none"/>
+        </w:rPr>
+      </w:pPr>
+      <w:r>
+        <w:rPr>
+          <w:rFonts w:ascii="Consolas" w:eastAsia="Times New Roman" w:hAnsi="Consolas" w:cs="Times New Roman"/>
+          <w:color w:val="CCCCCC"/>
+          <w:kern w:val="0"/>
+          <w:sz w:val="18"/>
+          <w:szCs w:val="18"/>
+          <w:lang w:eastAsia="es-ES"/>
+          <w14:ligatures w14:val="none"/>
+        </w:rPr>
+        <w:t xml:space="preserve">    </w:t>
+      </w:r>
+      <w:r>
+        <w:rPr>
+          <w:rFonts w:ascii="Consolas" w:eastAsia="Times New Roman" w:hAnsi="Consolas" w:cs="Times New Roman"/>
+          <w:color w:val="569CD6"/>
+          <w:kern w:val="0"/>
+          <w:sz w:val="18"/>
+          <w:szCs w:val="18"/>
+          <w:lang w:eastAsia="es-ES"/>
+          <w14:ligatures w14:val="none"/>
+        </w:rPr>
+        <w:t>let</w:t>
+      </w:r>
+      <w:r>
+        <w:rPr>
+          <w:rFonts w:ascii="Consolas" w:eastAsia="Times New Roman" w:hAnsi="Consolas" w:cs="Times New Roman"/>
+          <w:color w:val="CCCCCC"/>
+          <w:kern w:val="0"/>
+          <w:sz w:val="18"/>
+          <w:szCs w:val="18"/>
+          <w:lang w:eastAsia="es-ES"/>
+          <w14:ligatures w14:val="none"/>
+        </w:rPr>
+        <w:t xml:space="preserve"> </w:t>
+      </w:r>
+      <w:proofErr w:type="spellStart"/>
+      <w:r>
+        <w:rPr>
+          <w:rFonts w:ascii="Consolas" w:eastAsia="Times New Roman" w:hAnsi="Consolas" w:cs="Times New Roman"/>
+          <w:color w:val="9CDCFE"/>
+          <w:kern w:val="0"/>
+          <w:sz w:val="18"/>
+          <w:szCs w:val="18"/>
+          <w:lang w:eastAsia="es-ES"/>
+          <w14:ligatures w14:val="none"/>
+        </w:rPr>
+        <w:t>nif</w:t>
+      </w:r>
+      <w:proofErr w:type="spellEnd"/>
+      <w:r>
+        <w:rPr>
+          <w:rFonts w:ascii="Consolas" w:eastAsia="Times New Roman" w:hAnsi="Consolas" w:cs="Times New Roman"/>
+          <w:color w:val="CCCCCC"/>
+          <w:kern w:val="0"/>
+          <w:sz w:val="18"/>
+          <w:szCs w:val="18"/>
+          <w:lang w:eastAsia="es-ES"/>
+          <w14:ligatures w14:val="none"/>
+        </w:rPr>
+        <w:t xml:space="preserve"> </w:t>
+      </w:r>
+      <w:r>
+        <w:rPr>
+          <w:rFonts w:ascii="Consolas" w:eastAsia="Times New Roman" w:hAnsi="Consolas" w:cs="Times New Roman"/>
+          <w:color w:val="D4D4D4"/>
+          <w:kern w:val="0"/>
+          <w:sz w:val="18"/>
+          <w:szCs w:val="18"/>
+          <w:lang w:eastAsia="es-ES"/>
+          <w14:ligatures w14:val="none"/>
+        </w:rPr>
+        <w:t>=</w:t>
+      </w:r>
+      <w:r>
+        <w:rPr>
+          <w:rFonts w:ascii="Consolas" w:eastAsia="Times New Roman" w:hAnsi="Consolas" w:cs="Times New Roman"/>
+          <w:color w:val="CCCCCC"/>
+          <w:kern w:val="0"/>
+          <w:sz w:val="18"/>
+          <w:szCs w:val="18"/>
+          <w:lang w:eastAsia="es-ES"/>
+          <w14:ligatures w14:val="none"/>
+        </w:rPr>
+        <w:t xml:space="preserve"> </w:t>
+      </w:r>
+      <w:proofErr w:type="spellStart"/>
+      <w:r>
+        <w:rPr>
+          <w:rFonts w:ascii="Consolas" w:eastAsia="Times New Roman" w:hAnsi="Consolas" w:cs="Times New Roman"/>
+          <w:color w:val="9CDCFE"/>
+          <w:kern w:val="0"/>
+          <w:sz w:val="18"/>
+          <w:szCs w:val="18"/>
+          <w:lang w:eastAsia="es-ES"/>
+          <w14:ligatures w14:val="none"/>
+        </w:rPr>
+        <w:t>e</w:t>
+      </w:r>
+      <w:r>
+        <w:rPr>
+          <w:rFonts w:ascii="Consolas" w:eastAsia="Times New Roman" w:hAnsi="Consolas" w:cs="Times New Roman"/>
+          <w:color w:val="CCCCCC"/>
+          <w:kern w:val="0"/>
+          <w:sz w:val="18"/>
+          <w:szCs w:val="18"/>
+          <w:lang w:eastAsia="es-ES"/>
+          <w14:ligatures w14:val="none"/>
+        </w:rPr>
+        <w:t>.</w:t>
+      </w:r>
+      <w:r>
+        <w:rPr>
+          <w:rFonts w:ascii="Consolas" w:eastAsia="Times New Roman" w:hAnsi="Consolas" w:cs="Times New Roman"/>
+          <w:color w:val="4FC1FF"/>
+          <w:kern w:val="0"/>
+          <w:sz w:val="18"/>
+          <w:szCs w:val="18"/>
+          <w:lang w:eastAsia="es-ES"/>
+          <w14:ligatures w14:val="none"/>
+        </w:rPr>
+        <w:t>target</w:t>
+      </w:r>
+      <w:r>
+        <w:rPr>
+          <w:rFonts w:ascii="Consolas" w:eastAsia="Times New Roman" w:hAnsi="Consolas" w:cs="Times New Roman"/>
+          <w:color w:val="CCCCCC"/>
+          <w:kern w:val="0"/>
+          <w:sz w:val="18"/>
+          <w:szCs w:val="18"/>
+          <w:lang w:eastAsia="es-ES"/>
+          <w14:ligatures w14:val="none"/>
+        </w:rPr>
+        <w:t>.</w:t>
+      </w:r>
+      <w:r>
+        <w:rPr>
+          <w:rFonts w:ascii="Consolas" w:eastAsia="Times New Roman" w:hAnsi="Consolas" w:cs="Times New Roman"/>
+          <w:color w:val="9CDCFE"/>
+          <w:kern w:val="0"/>
+          <w:sz w:val="18"/>
+          <w:szCs w:val="18"/>
+          <w:lang w:eastAsia="es-ES"/>
+          <w14:ligatures w14:val="none"/>
+        </w:rPr>
+        <w:t>value</w:t>
+      </w:r>
+      <w:r>
+        <w:rPr>
+          <w:rFonts w:ascii="Consolas" w:eastAsia="Times New Roman" w:hAnsi="Consolas" w:cs="Times New Roman"/>
+          <w:color w:val="CCCCCC"/>
+          <w:kern w:val="0"/>
+          <w:sz w:val="18"/>
+          <w:szCs w:val="18"/>
+          <w:lang w:eastAsia="es-ES"/>
+          <w14:ligatures w14:val="none"/>
+        </w:rPr>
+        <w:t>.</w:t>
+      </w:r>
+      <w:r>
+        <w:rPr>
+          <w:rFonts w:ascii="Consolas" w:eastAsia="Times New Roman" w:hAnsi="Consolas" w:cs="Times New Roman"/>
+          <w:color w:val="DCDCAA"/>
+          <w:kern w:val="0"/>
+          <w:sz w:val="18"/>
+          <w:szCs w:val="18"/>
+          <w:lang w:eastAsia="es-ES"/>
+          <w14:ligatures w14:val="none"/>
+        </w:rPr>
+        <w:t>trim</w:t>
+      </w:r>
+      <w:proofErr w:type="spellEnd"/>
+      <w:r>
+        <w:rPr>
+          <w:rFonts w:ascii="Consolas" w:eastAsia="Times New Roman" w:hAnsi="Consolas" w:cs="Times New Roman"/>
+          <w:color w:val="CCCCCC"/>
+          <w:kern w:val="0"/>
+          <w:sz w:val="18"/>
+          <w:szCs w:val="18"/>
+          <w:lang w:eastAsia="es-ES"/>
+          <w14:ligatures w14:val="none"/>
+        </w:rPr>
+        <w:t>();</w:t>
+      </w:r>
+    </w:p>
+    <w:p>
+      <w:pPr>
+        <w:shd w:val="clear" w:color="auto" w:fill="1F1F1F"/>
+        <w:spacing w:after="0" w:line="285" w:lineRule="atLeast"/>
+        <w:rPr>
+          <w:rFonts w:ascii="Consolas" w:eastAsia="Times New Roman" w:hAnsi="Consolas" w:cs="Times New Roman"/>
+          <w:color w:val="CCCCCC"/>
+          <w:kern w:val="0"/>
+          <w:sz w:val="18"/>
+          <w:szCs w:val="18"/>
+          <w:lang w:eastAsia="es-ES"/>
+          <w14:ligatures w14:val="none"/>
+        </w:rPr>
+      </w:pPr>
+      <w:r>
+        <w:rPr>
+          <w:rFonts w:ascii="Consolas" w:eastAsia="Times New Roman" w:hAnsi="Consolas" w:cs="Times New Roman"/>
+          <w:color w:val="CCCCCC"/>
+          <w:kern w:val="0"/>
+          <w:sz w:val="18"/>
+          <w:szCs w:val="18"/>
+          <w:lang w:eastAsia="es-ES"/>
+          <w14:ligatures w14:val="none"/>
+        </w:rPr>
+        <w:t xml:space="preserve">    </w:t>
+      </w:r>
+    </w:p>
+    <w:p>
+      <w:pPr>
+        <w:shd w:val="clear" w:color="auto" w:fill="1F1F1F"/>
+        <w:spacing w:after="0" w:line="285" w:lineRule="atLeast"/>
+        <w:rPr>
+          <w:rFonts w:ascii="Consolas" w:eastAsia="Times New Roman" w:hAnsi="Consolas" w:cs="Times New Roman"/>
+          <w:color w:val="CCCCCC"/>
+          <w:kern w:val="0"/>
+          <w:sz w:val="18"/>
+          <w:szCs w:val="18"/>
+          <w:lang w:eastAsia="es-ES"/>
+          <w14:ligatures w14:val="none"/>
+        </w:rPr>
+      </w:pPr>
+      <w:r>
+        <w:rPr>
+          <w:rFonts w:ascii="Consolas" w:eastAsia="Times New Roman" w:hAnsi="Consolas" w:cs="Times New Roman"/>
+          <w:color w:val="CCCCCC"/>
+          <w:kern w:val="0"/>
+          <w:sz w:val="18"/>
+          <w:szCs w:val="18"/>
+          <w:lang w:eastAsia="es-ES"/>
+          <w14:ligatures w14:val="none"/>
+        </w:rPr>
+        <w:t xml:space="preserve">    </w:t>
+      </w:r>
+      <w:r>
+        <w:rPr>
+          <w:rFonts w:ascii="Consolas" w:eastAsia="Times New Roman" w:hAnsi="Consolas" w:cs="Times New Roman"/>
+          <w:color w:val="6A9955"/>
+          <w:kern w:val="0"/>
+          <w:sz w:val="18"/>
+          <w:szCs w:val="18"/>
+          <w:lang w:eastAsia="es-ES"/>
+          <w14:ligatures w14:val="none"/>
+        </w:rPr>
+        <w:t>// Patrón buscado</w:t>
+      </w:r>
+    </w:p>
+    <w:p>
+      <w:pPr>
+        <w:shd w:val="clear" w:color="auto" w:fill="1F1F1F"/>
+        <w:spacing w:after="0" w:line="285" w:lineRule="atLeast"/>
+        <w:rPr>
+          <w:rFonts w:ascii="Consolas" w:eastAsia="Times New Roman" w:hAnsi="Consolas" w:cs="Times New Roman"/>
+          <w:color w:val="CCCCCC"/>
+          <w:kern w:val="0"/>
+          <w:sz w:val="18"/>
+          <w:szCs w:val="18"/>
+          <w:lang w:eastAsia="es-ES"/>
+          <w14:ligatures w14:val="none"/>
+        </w:rPr>
+      </w:pPr>
+      <w:r>
+        <w:rPr>
+          <w:rFonts w:ascii="Consolas" w:eastAsia="Times New Roman" w:hAnsi="Consolas" w:cs="Times New Roman"/>
+          <w:color w:val="CCCCCC"/>
+          <w:kern w:val="0"/>
+          <w:sz w:val="18"/>
+          <w:szCs w:val="18"/>
+          <w:lang w:eastAsia="es-ES"/>
+          <w14:ligatures w14:val="none"/>
+        </w:rPr>
+        <w:t xml:space="preserve">    </w:t>
+      </w:r>
+      <w:r>
+        <w:rPr>
+          <w:rFonts w:ascii="Consolas" w:eastAsia="Times New Roman" w:hAnsi="Consolas" w:cs="Times New Roman"/>
+          <w:color w:val="6A9955"/>
+          <w:kern w:val="0"/>
+          <w:sz w:val="18"/>
+          <w:szCs w:val="18"/>
+          <w:lang w:eastAsia="es-ES"/>
+          <w14:ligatures w14:val="none"/>
+        </w:rPr>
+        <w:t>// Grupo de números: \d{8} indica que debe contener exactamente 8 dígitos</w:t>
+      </w:r>
+    </w:p>
+    <w:p>
+      <w:pPr>
+        <w:shd w:val="clear" w:color="auto" w:fill="1F1F1F"/>
+        <w:spacing w:after="0" w:line="285" w:lineRule="atLeast"/>
+        <w:rPr>
+          <w:rFonts w:ascii="Consolas" w:eastAsia="Times New Roman" w:hAnsi="Consolas" w:cs="Times New Roman"/>
+          <w:color w:val="CCCCCC"/>
+          <w:kern w:val="0"/>
+          <w:sz w:val="18"/>
+          <w:szCs w:val="18"/>
+          <w:lang w:eastAsia="es-ES"/>
+          <w14:ligatures w14:val="none"/>
+        </w:rPr>
+      </w:pPr>
+      <w:r>
+        <w:rPr>
+          <w:rFonts w:ascii="Consolas" w:eastAsia="Times New Roman" w:hAnsi="Consolas" w:cs="Times New Roman"/>
+          <w:color w:val="CCCCCC"/>
+          <w:kern w:val="0"/>
+          <w:sz w:val="18"/>
+          <w:szCs w:val="18"/>
+          <w:lang w:eastAsia="es-ES"/>
+          <w14:ligatures w14:val="none"/>
+        </w:rPr>
+        <w:t xml:space="preserve">    </w:t>
+      </w:r>
+      <w:r>
+        <w:rPr>
+          <w:rFonts w:ascii="Consolas" w:eastAsia="Times New Roman" w:hAnsi="Consolas" w:cs="Times New Roman"/>
+          <w:color w:val="6A9955"/>
+          <w:kern w:val="0"/>
+          <w:sz w:val="18"/>
+          <w:szCs w:val="18"/>
+          <w:lang w:eastAsia="es-ES"/>
+          <w14:ligatures w14:val="none"/>
+        </w:rPr>
+        <w:t>// Grupo de letras: [a-z]{1} debe haber exactamente una letra, entre a y z.</w:t>
+      </w:r>
+    </w:p>
+    <w:p>
+      <w:pPr>
+        <w:shd w:val="clear" w:color="auto" w:fill="1F1F1F"/>
+        <w:spacing w:after="0" w:line="285" w:lineRule="atLeast"/>
+        <w:rPr>
+          <w:rFonts w:ascii="Consolas" w:eastAsia="Times New Roman" w:hAnsi="Consolas" w:cs="Times New Roman"/>
+          <w:color w:val="CCCCCC"/>
+          <w:kern w:val="0"/>
+          <w:sz w:val="18"/>
+          <w:szCs w:val="18"/>
+          <w:lang w:eastAsia="es-ES"/>
+          <w14:ligatures w14:val="none"/>
+        </w:rPr>
+      </w:pPr>
+      <w:r>
+        <w:rPr>
+          <w:rFonts w:ascii="Consolas" w:eastAsia="Times New Roman" w:hAnsi="Consolas" w:cs="Times New Roman"/>
+          <w:color w:val="CCCCCC"/>
+          <w:kern w:val="0"/>
+          <w:sz w:val="18"/>
+          <w:szCs w:val="18"/>
+          <w:lang w:eastAsia="es-ES"/>
+          <w14:ligatures w14:val="none"/>
+        </w:rPr>
+        <w:t xml:space="preserve">    </w:t>
+      </w:r>
+      <w:r>
+        <w:rPr>
+          <w:rFonts w:ascii="Consolas" w:eastAsia="Times New Roman" w:hAnsi="Consolas" w:cs="Times New Roman"/>
+          <w:color w:val="6A9955"/>
+          <w:kern w:val="0"/>
+          <w:sz w:val="18"/>
+          <w:szCs w:val="18"/>
+          <w:lang w:eastAsia="es-ES"/>
+          <w14:ligatures w14:val="none"/>
+        </w:rPr>
+        <w:t>// Antes de los números no puede haber nada: ^</w:t>
+      </w:r>
+    </w:p>
+    <w:p>
+      <w:pPr>
+        <w:shd w:val="clear" w:color="auto" w:fill="1F1F1F"/>
+        <w:spacing w:after="0" w:line="285" w:lineRule="atLeast"/>
+        <w:rPr>
+          <w:rFonts w:ascii="Consolas" w:eastAsia="Times New Roman" w:hAnsi="Consolas" w:cs="Times New Roman"/>
+          <w:color w:val="CCCCCC"/>
+          <w:kern w:val="0"/>
+          <w:sz w:val="18"/>
+          <w:szCs w:val="18"/>
+          <w:lang w:eastAsia="es-ES"/>
+          <w14:ligatures w14:val="none"/>
+        </w:rPr>
+      </w:pPr>
+      <w:r>
+        <w:rPr>
+          <w:rFonts w:ascii="Consolas" w:eastAsia="Times New Roman" w:hAnsi="Consolas" w:cs="Times New Roman"/>
+          <w:color w:val="CCCCCC"/>
+          <w:kern w:val="0"/>
+          <w:sz w:val="18"/>
+          <w:szCs w:val="18"/>
+          <w:lang w:eastAsia="es-ES"/>
+          <w14:ligatures w14:val="none"/>
+        </w:rPr>
+        <w:t xml:space="preserve">    </w:t>
+      </w:r>
+      <w:r>
+        <w:rPr>
+          <w:rFonts w:ascii="Consolas" w:eastAsia="Times New Roman" w:hAnsi="Consolas" w:cs="Times New Roman"/>
+          <w:color w:val="6A9955"/>
+          <w:kern w:val="0"/>
+          <w:sz w:val="18"/>
+          <w:szCs w:val="18"/>
+          <w:lang w:eastAsia="es-ES"/>
+          <w14:ligatures w14:val="none"/>
+        </w:rPr>
+        <w:t>// Después de la letra no puede haber nada: $</w:t>
+      </w:r>
+    </w:p>
+    <w:p>
+      <w:pPr>
+        <w:shd w:val="clear" w:color="auto" w:fill="1F1F1F"/>
+        <w:spacing w:after="0" w:line="285" w:lineRule="atLeast"/>
+        <w:rPr>
+          <w:rFonts w:ascii="Consolas" w:eastAsia="Times New Roman" w:hAnsi="Consolas" w:cs="Times New Roman"/>
+          <w:color w:val="CCCCCC"/>
+          <w:kern w:val="0"/>
+          <w:sz w:val="18"/>
+          <w:szCs w:val="18"/>
+          <w:lang w:eastAsia="es-ES"/>
+          <w14:ligatures w14:val="none"/>
+        </w:rPr>
+      </w:pPr>
+      <w:r>
+        <w:rPr>
+          <w:rFonts w:ascii="Consolas" w:eastAsia="Times New Roman" w:hAnsi="Consolas" w:cs="Times New Roman"/>
+          <w:color w:val="CCCCCC"/>
+          <w:kern w:val="0"/>
+          <w:sz w:val="18"/>
+          <w:szCs w:val="18"/>
+          <w:lang w:eastAsia="es-ES"/>
+          <w14:ligatures w14:val="none"/>
+        </w:rPr>
+        <w:t xml:space="preserve">    </w:t>
+      </w:r>
+      <w:r>
+        <w:rPr>
+          <w:rFonts w:ascii="Consolas" w:eastAsia="Times New Roman" w:hAnsi="Consolas" w:cs="Times New Roman"/>
+          <w:color w:val="6A9955"/>
+          <w:kern w:val="0"/>
+          <w:sz w:val="18"/>
+          <w:szCs w:val="18"/>
+          <w:lang w:eastAsia="es-ES"/>
+          <w14:ligatures w14:val="none"/>
+        </w:rPr>
+        <w:t xml:space="preserve">// Entre los números y las letras debe haber un </w:t>
+      </w:r>
+      <w:proofErr w:type="spellStart"/>
+      <w:r>
+        <w:rPr>
+          <w:rFonts w:ascii="Consolas" w:eastAsia="Times New Roman" w:hAnsi="Consolas" w:cs="Times New Roman"/>
+          <w:color w:val="6A9955"/>
+          <w:kern w:val="0"/>
+          <w:sz w:val="18"/>
+          <w:szCs w:val="18"/>
+          <w:lang w:eastAsia="es-ES"/>
+          <w14:ligatures w14:val="none"/>
+        </w:rPr>
+        <w:t>guión</w:t>
+      </w:r>
+      <w:proofErr w:type="spellEnd"/>
+      <w:r>
+        <w:rPr>
+          <w:rFonts w:ascii="Consolas" w:eastAsia="Times New Roman" w:hAnsi="Consolas" w:cs="Times New Roman"/>
+          <w:color w:val="6A9955"/>
+          <w:kern w:val="0"/>
+          <w:sz w:val="18"/>
+          <w:szCs w:val="18"/>
+          <w:lang w:eastAsia="es-ES"/>
+          <w14:ligatures w14:val="none"/>
+        </w:rPr>
+        <w:t>, sin espacios: -</w:t>
+      </w:r>
+    </w:p>
+    <w:p>
+      <w:pPr>
+        <w:shd w:val="clear" w:color="auto" w:fill="1F1F1F"/>
+        <w:spacing w:after="0" w:line="285" w:lineRule="atLeast"/>
+        <w:rPr>
+          <w:rFonts w:ascii="Consolas" w:eastAsia="Times New Roman" w:hAnsi="Consolas" w:cs="Times New Roman"/>
+          <w:color w:val="CCCCCC"/>
+          <w:kern w:val="0"/>
+          <w:sz w:val="18"/>
+          <w:szCs w:val="18"/>
+          <w:lang w:eastAsia="es-ES"/>
+          <w14:ligatures w14:val="none"/>
+        </w:rPr>
+      </w:pPr>
+      <w:r>
+        <w:rPr>
+          <w:rFonts w:ascii="Consolas" w:eastAsia="Times New Roman" w:hAnsi="Consolas" w:cs="Times New Roman"/>
+          <w:color w:val="CCCCCC"/>
+          <w:kern w:val="0"/>
+          <w:sz w:val="18"/>
+          <w:szCs w:val="18"/>
+          <w:lang w:eastAsia="es-ES"/>
+          <w14:ligatures w14:val="none"/>
+        </w:rPr>
+        <w:t xml:space="preserve">    </w:t>
+      </w:r>
+      <w:r>
+        <w:rPr>
+          <w:rFonts w:ascii="Consolas" w:eastAsia="Times New Roman" w:hAnsi="Consolas" w:cs="Times New Roman"/>
+          <w:color w:val="6A9955"/>
+          <w:kern w:val="0"/>
+          <w:sz w:val="18"/>
+          <w:szCs w:val="18"/>
+          <w:lang w:eastAsia="es-ES"/>
+          <w14:ligatures w14:val="none"/>
+        </w:rPr>
+        <w:t xml:space="preserve">// El </w:t>
+      </w:r>
+      <w:proofErr w:type="spellStart"/>
+      <w:r>
+        <w:rPr>
+          <w:rFonts w:ascii="Consolas" w:eastAsia="Times New Roman" w:hAnsi="Consolas" w:cs="Times New Roman"/>
+          <w:color w:val="6A9955"/>
+          <w:kern w:val="0"/>
+          <w:sz w:val="18"/>
+          <w:szCs w:val="18"/>
+          <w:lang w:eastAsia="es-ES"/>
+          <w14:ligatures w14:val="none"/>
+        </w:rPr>
+        <w:t>flag</w:t>
+      </w:r>
+      <w:proofErr w:type="spellEnd"/>
+      <w:r>
+        <w:rPr>
+          <w:rFonts w:ascii="Consolas" w:eastAsia="Times New Roman" w:hAnsi="Consolas" w:cs="Times New Roman"/>
+          <w:color w:val="6A9955"/>
+          <w:kern w:val="0"/>
+          <w:sz w:val="18"/>
+          <w:szCs w:val="18"/>
+          <w:lang w:eastAsia="es-ES"/>
+          <w14:ligatures w14:val="none"/>
+        </w:rPr>
+        <w:t xml:space="preserve"> i indica que se no se distinguen mayúsculas y minúsculas.</w:t>
+      </w:r>
+    </w:p>
+    <w:p>
+      <w:pPr>
+        <w:shd w:val="clear" w:color="auto" w:fill="1F1F1F"/>
+        <w:spacing w:after="0" w:line="285" w:lineRule="atLeast"/>
+        <w:rPr>
+          <w:rFonts w:ascii="Consolas" w:eastAsia="Times New Roman" w:hAnsi="Consolas" w:cs="Times New Roman"/>
+          <w:color w:val="CCCCCC"/>
+          <w:kern w:val="0"/>
+          <w:sz w:val="18"/>
+          <w:szCs w:val="18"/>
+          <w:lang w:eastAsia="es-ES"/>
+          <w14:ligatures w14:val="none"/>
+        </w:rPr>
+      </w:pPr>
+      <w:r>
+        <w:rPr>
+          <w:rFonts w:ascii="Consolas" w:eastAsia="Times New Roman" w:hAnsi="Consolas" w:cs="Times New Roman"/>
+          <w:color w:val="CCCCCC"/>
+          <w:kern w:val="0"/>
+          <w:sz w:val="18"/>
+          <w:szCs w:val="18"/>
+          <w:lang w:eastAsia="es-ES"/>
+          <w14:ligatures w14:val="none"/>
+        </w:rPr>
+        <w:t xml:space="preserve">    </w:t>
+      </w:r>
+      <w:r>
+        <w:rPr>
+          <w:rFonts w:ascii="Consolas" w:eastAsia="Times New Roman" w:hAnsi="Consolas" w:cs="Times New Roman"/>
+          <w:color w:val="569CD6"/>
+          <w:kern w:val="0"/>
+          <w:sz w:val="18"/>
+          <w:szCs w:val="18"/>
+          <w:lang w:eastAsia="es-ES"/>
+          <w14:ligatures w14:val="none"/>
+        </w:rPr>
+        <w:t>let</w:t>
+      </w:r>
+      <w:r>
+        <w:rPr>
+          <w:rFonts w:ascii="Consolas" w:eastAsia="Times New Roman" w:hAnsi="Consolas" w:cs="Times New Roman"/>
+          <w:color w:val="CCCCCC"/>
+          <w:kern w:val="0"/>
+          <w:sz w:val="18"/>
+          <w:szCs w:val="18"/>
+          <w:lang w:eastAsia="es-ES"/>
+          <w14:ligatures w14:val="none"/>
+        </w:rPr>
+        <w:t xml:space="preserve"> </w:t>
+      </w:r>
+      <w:proofErr w:type="spellStart"/>
+      <w:r>
+        <w:rPr>
+          <w:rFonts w:ascii="Consolas" w:eastAsia="Times New Roman" w:hAnsi="Consolas" w:cs="Times New Roman"/>
+          <w:color w:val="9CDCFE"/>
+          <w:kern w:val="0"/>
+          <w:sz w:val="18"/>
+          <w:szCs w:val="18"/>
+          <w:lang w:eastAsia="es-ES"/>
+          <w14:ligatures w14:val="none"/>
+        </w:rPr>
+        <w:t>pattern</w:t>
+      </w:r>
+      <w:proofErr w:type="spellEnd"/>
+      <w:r>
+        <w:rPr>
+          <w:rFonts w:ascii="Consolas" w:eastAsia="Times New Roman" w:hAnsi="Consolas" w:cs="Times New Roman"/>
+          <w:color w:val="CCCCCC"/>
+          <w:kern w:val="0"/>
+          <w:sz w:val="18"/>
+          <w:szCs w:val="18"/>
+          <w:lang w:eastAsia="es-ES"/>
+          <w14:ligatures w14:val="none"/>
+        </w:rPr>
+        <w:t xml:space="preserve"> </w:t>
+      </w:r>
+      <w:r>
+        <w:rPr>
+          <w:rFonts w:ascii="Consolas" w:eastAsia="Times New Roman" w:hAnsi="Consolas" w:cs="Times New Roman"/>
+          <w:color w:val="D4D4D4"/>
+          <w:kern w:val="0"/>
+          <w:sz w:val="18"/>
+          <w:szCs w:val="18"/>
+          <w:lang w:eastAsia="es-ES"/>
+          <w14:ligatures w14:val="none"/>
+        </w:rPr>
+        <w:t>=</w:t>
+      </w:r>
+      <w:r>
+        <w:rPr>
+          <w:rFonts w:ascii="Consolas" w:eastAsia="Times New Roman" w:hAnsi="Consolas" w:cs="Times New Roman"/>
+          <w:color w:val="D16969"/>
+          <w:kern w:val="0"/>
+          <w:sz w:val="18"/>
+          <w:szCs w:val="18"/>
+          <w:lang w:eastAsia="es-ES"/>
+          <w14:ligatures w14:val="none"/>
+        </w:rPr>
+        <w:t xml:space="preserve"> /</w:t>
+      </w:r>
+      <w:r>
+        <w:rPr>
+          <w:rFonts w:ascii="Consolas" w:eastAsia="Times New Roman" w:hAnsi="Consolas" w:cs="Times New Roman"/>
+          <w:color w:val="DCDCAA"/>
+          <w:kern w:val="0"/>
+          <w:sz w:val="18"/>
+          <w:szCs w:val="18"/>
+          <w:lang w:eastAsia="es-ES"/>
+          <w14:ligatures w14:val="none"/>
+        </w:rPr>
+        <w:t>^</w:t>
+      </w:r>
+      <w:r>
+        <w:rPr>
+          <w:rFonts w:ascii="Consolas" w:eastAsia="Times New Roman" w:hAnsi="Consolas" w:cs="Times New Roman"/>
+          <w:color w:val="D16969"/>
+          <w:kern w:val="0"/>
+          <w:sz w:val="18"/>
+          <w:szCs w:val="18"/>
+          <w:lang w:eastAsia="es-ES"/>
+          <w14:ligatures w14:val="none"/>
+        </w:rPr>
+        <w:t>\d</w:t>
+      </w:r>
+      <w:r>
+        <w:rPr>
+          <w:rFonts w:ascii="Consolas" w:eastAsia="Times New Roman" w:hAnsi="Consolas" w:cs="Times New Roman"/>
+          <w:color w:val="D7BA7D"/>
+          <w:kern w:val="0"/>
+          <w:sz w:val="18"/>
+          <w:szCs w:val="18"/>
+          <w:lang w:eastAsia="es-ES"/>
+          <w14:ligatures w14:val="none"/>
+        </w:rPr>
+        <w:t>{8}</w:t>
+      </w:r>
+      <w:r>
+        <w:rPr>
+          <w:rFonts w:ascii="Consolas" w:eastAsia="Times New Roman" w:hAnsi="Consolas" w:cs="Times New Roman"/>
+          <w:color w:val="D16969"/>
+          <w:kern w:val="0"/>
+          <w:sz w:val="18"/>
+          <w:szCs w:val="18"/>
+          <w:lang w:eastAsia="es-ES"/>
+          <w14:ligatures w14:val="none"/>
+        </w:rPr>
+        <w:t>-</w:t>
+      </w:r>
+      <w:r>
+        <w:rPr>
+          <w:rFonts w:ascii="Consolas" w:eastAsia="Times New Roman" w:hAnsi="Consolas" w:cs="Times New Roman"/>
+          <w:color w:val="CE9178"/>
+          <w:kern w:val="0"/>
+          <w:sz w:val="18"/>
+          <w:szCs w:val="18"/>
+          <w:lang w:eastAsia="es-ES"/>
+          <w14:ligatures w14:val="none"/>
+        </w:rPr>
+        <w:t>[</w:t>
+      </w:r>
+      <w:r>
+        <w:rPr>
+          <w:rFonts w:ascii="Consolas" w:eastAsia="Times New Roman" w:hAnsi="Consolas" w:cs="Times New Roman"/>
+          <w:color w:val="D16969"/>
+          <w:kern w:val="0"/>
+          <w:sz w:val="18"/>
+          <w:szCs w:val="18"/>
+          <w:lang w:eastAsia="es-ES"/>
+          <w14:ligatures w14:val="none"/>
+        </w:rPr>
+        <w:t>a-z</w:t>
+      </w:r>
+      <w:r>
+        <w:rPr>
+          <w:rFonts w:ascii="Consolas" w:eastAsia="Times New Roman" w:hAnsi="Consolas" w:cs="Times New Roman"/>
+          <w:color w:val="CE9178"/>
+          <w:kern w:val="0"/>
+          <w:sz w:val="18"/>
+          <w:szCs w:val="18"/>
+          <w:lang w:eastAsia="es-ES"/>
+          <w14:ligatures w14:val="none"/>
+        </w:rPr>
+        <w:t>]</w:t>
+      </w:r>
+      <w:r>
+        <w:rPr>
+          <w:rFonts w:ascii="Consolas" w:eastAsia="Times New Roman" w:hAnsi="Consolas" w:cs="Times New Roman"/>
+          <w:color w:val="D7BA7D"/>
+          <w:kern w:val="0"/>
+          <w:sz w:val="18"/>
+          <w:szCs w:val="18"/>
+          <w:lang w:eastAsia="es-ES"/>
+          <w14:ligatures w14:val="none"/>
+        </w:rPr>
+        <w:t>{1}</w:t>
+      </w:r>
+      <w:r>
+        <w:rPr>
+          <w:rFonts w:ascii="Consolas" w:eastAsia="Times New Roman" w:hAnsi="Consolas" w:cs="Times New Roman"/>
+          <w:color w:val="DCDCAA"/>
+          <w:kern w:val="0"/>
+          <w:sz w:val="18"/>
+          <w:szCs w:val="18"/>
+          <w:lang w:eastAsia="es-ES"/>
+          <w14:ligatures w14:val="none"/>
+        </w:rPr>
+        <w:t>$</w:t>
+      </w:r>
+      <w:r>
+        <w:rPr>
+          <w:rFonts w:ascii="Consolas" w:eastAsia="Times New Roman" w:hAnsi="Consolas" w:cs="Times New Roman"/>
+          <w:color w:val="D16969"/>
+          <w:kern w:val="0"/>
+          <w:sz w:val="18"/>
+          <w:szCs w:val="18"/>
+          <w:lang w:eastAsia="es-ES"/>
+          <w14:ligatures w14:val="none"/>
+        </w:rPr>
+        <w:t>/</w:t>
+      </w:r>
+      <w:proofErr w:type="spellStart"/>
+      <w:r>
+        <w:rPr>
+          <w:rFonts w:ascii="Consolas" w:eastAsia="Times New Roman" w:hAnsi="Consolas" w:cs="Times New Roman"/>
+          <w:color w:val="569CD6"/>
+          <w:kern w:val="0"/>
+          <w:sz w:val="18"/>
+          <w:szCs w:val="18"/>
+          <w:lang w:eastAsia="es-ES"/>
+          <w14:ligatures w14:val="none"/>
+        </w:rPr>
+        <w:t>gi</w:t>
+      </w:r>
+      <w:proofErr w:type="spellEnd"/>
+      <w:r>
+        <w:rPr>
+          <w:rFonts w:ascii="Consolas" w:eastAsia="Times New Roman" w:hAnsi="Consolas" w:cs="Times New Roman"/>
+          <w:color w:val="CCCCCC"/>
+          <w:kern w:val="0"/>
+          <w:sz w:val="18"/>
+          <w:szCs w:val="18"/>
+          <w:lang w:eastAsia="es-ES"/>
+          <w14:ligatures w14:val="none"/>
+        </w:rPr>
+        <w:t>;</w:t>
+      </w:r>
+    </w:p>
+    <w:p>
+      <w:pPr>
+        <w:shd w:val="clear" w:color="auto" w:fill="1F1F1F"/>
+        <w:spacing w:after="0" w:line="285" w:lineRule="atLeast"/>
+        <w:rPr>
+          <w:rFonts w:ascii="Consolas" w:eastAsia="Times New Roman" w:hAnsi="Consolas" w:cs="Times New Roman"/>
+          <w:color w:val="CCCCCC"/>
+          <w:kern w:val="0"/>
+          <w:sz w:val="18"/>
+          <w:szCs w:val="18"/>
+          <w:lang w:eastAsia="es-ES"/>
+          <w14:ligatures w14:val="none"/>
+        </w:rPr>
+      </w:pPr>
+    </w:p>
+    <w:p>
+      <w:pPr>
+        <w:shd w:val="clear" w:color="auto" w:fill="1F1F1F"/>
+        <w:spacing w:after="0" w:line="285" w:lineRule="atLeast"/>
+        <w:rPr>
+          <w:rFonts w:ascii="Consolas" w:eastAsia="Times New Roman" w:hAnsi="Consolas" w:cs="Times New Roman"/>
+          <w:color w:val="CCCCCC"/>
+          <w:kern w:val="0"/>
+          <w:sz w:val="18"/>
+          <w:szCs w:val="18"/>
+          <w:lang w:eastAsia="es-ES"/>
+          <w14:ligatures w14:val="none"/>
+        </w:rPr>
+      </w:pPr>
+    </w:p>
+    <w:p/>
+    <w:p>
+      <w:r>
+        <w:t>Una vez evaluado, mostramos el error si lo hubiera.</w:t>
+      </w:r>
+    </w:p>
+    <w:p>
+      <w:pPr>
+        <w:shd w:val="clear" w:color="auto" w:fill="1F1F1F"/>
+        <w:spacing w:after="0" w:line="285" w:lineRule="atLeast"/>
+        <w:rPr>
+          <w:rFonts w:ascii="Consolas" w:eastAsia="Times New Roman" w:hAnsi="Consolas" w:cs="Times New Roman"/>
+          <w:color w:val="CCCCCC"/>
+          <w:kern w:val="0"/>
+          <w:sz w:val="18"/>
+          <w:szCs w:val="18"/>
+          <w:lang w:eastAsia="es-ES"/>
+          <w14:ligatures w14:val="none"/>
+        </w:rPr>
+      </w:pPr>
+      <w:r>
+        <w:rPr>
+          <w:rFonts w:ascii="Consolas" w:eastAsia="Times New Roman" w:hAnsi="Consolas" w:cs="Times New Roman"/>
+          <w:color w:val="CCCCCC"/>
+          <w:kern w:val="0"/>
+          <w:sz w:val="18"/>
+          <w:szCs w:val="18"/>
+          <w:lang w:eastAsia="es-ES"/>
+          <w14:ligatures w14:val="none"/>
+        </w:rPr>
+        <w:t xml:space="preserve">    </w:t>
+      </w:r>
+    </w:p>
+    <w:p>
+      <w:pPr>
+        <w:shd w:val="clear" w:color="auto" w:fill="1F1F1F"/>
+        <w:spacing w:after="0" w:line="285" w:lineRule="atLeast"/>
+        <w:rPr>
+          <w:rFonts w:ascii="Consolas" w:eastAsia="Times New Roman" w:hAnsi="Consolas" w:cs="Times New Roman"/>
+          <w:color w:val="CCCCCC"/>
+          <w:kern w:val="0"/>
+          <w:sz w:val="18"/>
+          <w:szCs w:val="18"/>
+          <w:lang w:eastAsia="es-ES"/>
+          <w14:ligatures w14:val="none"/>
+        </w:rPr>
+      </w:pPr>
+      <w:r>
+        <w:rPr>
+          <w:rFonts w:ascii="Consolas" w:eastAsia="Times New Roman" w:hAnsi="Consolas" w:cs="Times New Roman"/>
+          <w:color w:val="C586C0"/>
+          <w:kern w:val="0"/>
+          <w:sz w:val="18"/>
+          <w:szCs w:val="18"/>
+          <w:lang w:eastAsia="es-ES"/>
+          <w14:ligatures w14:val="none"/>
+        </w:rPr>
+        <w:t xml:space="preserve">   </w:t>
+      </w:r>
+      <w:proofErr w:type="spellStart"/>
+      <w:r>
+        <w:rPr>
+          <w:rFonts w:ascii="Consolas" w:eastAsia="Times New Roman" w:hAnsi="Consolas" w:cs="Times New Roman"/>
+          <w:color w:val="C586C0"/>
+          <w:kern w:val="0"/>
+          <w:sz w:val="18"/>
+          <w:szCs w:val="18"/>
+          <w:lang w:eastAsia="es-ES"/>
+          <w14:ligatures w14:val="none"/>
+        </w:rPr>
+        <w:t>if</w:t>
+      </w:r>
+      <w:proofErr w:type="spellEnd"/>
+      <w:r>
+        <w:rPr>
+          <w:rFonts w:ascii="Consolas" w:eastAsia="Times New Roman" w:hAnsi="Consolas" w:cs="Times New Roman"/>
+          <w:color w:val="CCCCCC"/>
+          <w:kern w:val="0"/>
+          <w:sz w:val="18"/>
+          <w:szCs w:val="18"/>
+          <w:lang w:eastAsia="es-ES"/>
+          <w14:ligatures w14:val="none"/>
+        </w:rPr>
+        <w:t>(</w:t>
+      </w:r>
+      <w:r>
+        <w:rPr>
+          <w:rFonts w:ascii="Consolas" w:eastAsia="Times New Roman" w:hAnsi="Consolas" w:cs="Times New Roman"/>
+          <w:color w:val="D4D4D4"/>
+          <w:kern w:val="0"/>
+          <w:sz w:val="18"/>
+          <w:szCs w:val="18"/>
+          <w:lang w:eastAsia="es-ES"/>
+          <w14:ligatures w14:val="none"/>
+        </w:rPr>
+        <w:t>!</w:t>
+      </w:r>
+      <w:proofErr w:type="spellStart"/>
+      <w:r>
+        <w:rPr>
+          <w:rFonts w:ascii="Consolas" w:eastAsia="Times New Roman" w:hAnsi="Consolas" w:cs="Times New Roman"/>
+          <w:color w:val="9CDCFE"/>
+          <w:kern w:val="0"/>
+          <w:sz w:val="18"/>
+          <w:szCs w:val="18"/>
+          <w:lang w:eastAsia="es-ES"/>
+          <w14:ligatures w14:val="none"/>
+        </w:rPr>
+        <w:t>nif</w:t>
+      </w:r>
+      <w:r>
+        <w:rPr>
+          <w:rFonts w:ascii="Consolas" w:eastAsia="Times New Roman" w:hAnsi="Consolas" w:cs="Times New Roman"/>
+          <w:color w:val="CCCCCC"/>
+          <w:kern w:val="0"/>
+          <w:sz w:val="18"/>
+          <w:szCs w:val="18"/>
+          <w:lang w:eastAsia="es-ES"/>
+          <w14:ligatures w14:val="none"/>
+        </w:rPr>
+        <w:t>.</w:t>
+      </w:r>
+      <w:r>
+        <w:rPr>
+          <w:rFonts w:ascii="Consolas" w:eastAsia="Times New Roman" w:hAnsi="Consolas" w:cs="Times New Roman"/>
+          <w:color w:val="DCDCAA"/>
+          <w:kern w:val="0"/>
+          <w:sz w:val="18"/>
+          <w:szCs w:val="18"/>
+          <w:lang w:eastAsia="es-ES"/>
+          <w14:ligatures w14:val="none"/>
+        </w:rPr>
+        <w:t>match</w:t>
+      </w:r>
+      <w:proofErr w:type="spellEnd"/>
+      <w:r>
+        <w:rPr>
+          <w:rFonts w:ascii="Consolas" w:eastAsia="Times New Roman" w:hAnsi="Consolas" w:cs="Times New Roman"/>
+          <w:color w:val="CCCCCC"/>
+          <w:kern w:val="0"/>
+          <w:sz w:val="18"/>
+          <w:szCs w:val="18"/>
+          <w:lang w:eastAsia="es-ES"/>
+          <w14:ligatures w14:val="none"/>
+        </w:rPr>
+        <w:t>(</w:t>
+      </w:r>
+      <w:proofErr w:type="spellStart"/>
+      <w:r>
+        <w:rPr>
+          <w:rFonts w:ascii="Consolas" w:eastAsia="Times New Roman" w:hAnsi="Consolas" w:cs="Times New Roman"/>
+          <w:color w:val="9CDCFE"/>
+          <w:kern w:val="0"/>
+          <w:sz w:val="18"/>
+          <w:szCs w:val="18"/>
+          <w:lang w:eastAsia="es-ES"/>
+          <w14:ligatures w14:val="none"/>
+        </w:rPr>
+        <w:t>pattern</w:t>
+      </w:r>
+      <w:proofErr w:type="spellEnd"/>
+      <w:r>
+        <w:rPr>
+          <w:rFonts w:ascii="Consolas" w:eastAsia="Times New Roman" w:hAnsi="Consolas" w:cs="Times New Roman"/>
+          <w:color w:val="CCCCCC"/>
+          <w:kern w:val="0"/>
+          <w:sz w:val="18"/>
+          <w:szCs w:val="18"/>
+          <w:lang w:eastAsia="es-ES"/>
+          <w14:ligatures w14:val="none"/>
+        </w:rPr>
+        <w:t>)){</w:t>
+      </w:r>
+    </w:p>
+    <w:p>
+      <w:pPr>
+        <w:shd w:val="clear" w:color="auto" w:fill="1F1F1F"/>
+        <w:spacing w:after="0" w:line="285" w:lineRule="atLeast"/>
+        <w:rPr>
+          <w:rFonts w:ascii="Consolas" w:eastAsia="Times New Roman" w:hAnsi="Consolas" w:cs="Times New Roman"/>
+          <w:color w:val="CCCCCC"/>
+          <w:kern w:val="0"/>
+          <w:sz w:val="18"/>
+          <w:szCs w:val="18"/>
+          <w:lang w:eastAsia="es-ES"/>
+          <w14:ligatures w14:val="none"/>
+        </w:rPr>
+      </w:pPr>
+      <w:r>
+        <w:rPr>
+          <w:rFonts w:ascii="Consolas" w:eastAsia="Times New Roman" w:hAnsi="Consolas" w:cs="Times New Roman"/>
+          <w:color w:val="CCCCCC"/>
+          <w:kern w:val="0"/>
+          <w:sz w:val="18"/>
+          <w:szCs w:val="18"/>
+          <w:lang w:eastAsia="es-ES"/>
+          <w14:ligatures w14:val="none"/>
+        </w:rPr>
+        <w:t xml:space="preserve">        </w:t>
+      </w:r>
+      <w:proofErr w:type="spellStart"/>
+      <w:r>
+        <w:rPr>
+          <w:rFonts w:ascii="Consolas" w:eastAsia="Times New Roman" w:hAnsi="Consolas" w:cs="Times New Roman"/>
+          <w:color w:val="9CDCFE"/>
+          <w:kern w:val="0"/>
+          <w:sz w:val="18"/>
+          <w:szCs w:val="18"/>
+          <w:lang w:eastAsia="es-ES"/>
+          <w14:ligatures w14:val="none"/>
+        </w:rPr>
+        <w:t>e</w:t>
+      </w:r>
+      <w:r>
+        <w:rPr>
+          <w:rFonts w:ascii="Consolas" w:eastAsia="Times New Roman" w:hAnsi="Consolas" w:cs="Times New Roman"/>
+          <w:color w:val="CCCCCC"/>
+          <w:kern w:val="0"/>
+          <w:sz w:val="18"/>
+          <w:szCs w:val="18"/>
+          <w:lang w:eastAsia="es-ES"/>
+          <w14:ligatures w14:val="none"/>
+        </w:rPr>
+        <w:t>.</w:t>
+      </w:r>
+      <w:r>
+        <w:rPr>
+          <w:rFonts w:ascii="Consolas" w:eastAsia="Times New Roman" w:hAnsi="Consolas" w:cs="Times New Roman"/>
+          <w:color w:val="4FC1FF"/>
+          <w:kern w:val="0"/>
+          <w:sz w:val="18"/>
+          <w:szCs w:val="18"/>
+          <w:lang w:eastAsia="es-ES"/>
+          <w14:ligatures w14:val="none"/>
+        </w:rPr>
+        <w:t>target</w:t>
+      </w:r>
+      <w:r>
+        <w:rPr>
+          <w:rFonts w:ascii="Consolas" w:eastAsia="Times New Roman" w:hAnsi="Consolas" w:cs="Times New Roman"/>
+          <w:color w:val="CCCCCC"/>
+          <w:kern w:val="0"/>
+          <w:sz w:val="18"/>
+          <w:szCs w:val="18"/>
+          <w:lang w:eastAsia="es-ES"/>
+          <w14:ligatures w14:val="none"/>
+        </w:rPr>
+        <w:t>.</w:t>
+      </w:r>
+      <w:r>
+        <w:rPr>
+          <w:rFonts w:ascii="Consolas" w:eastAsia="Times New Roman" w:hAnsi="Consolas" w:cs="Times New Roman"/>
+          <w:color w:val="9CDCFE"/>
+          <w:kern w:val="0"/>
+          <w:sz w:val="18"/>
+          <w:szCs w:val="18"/>
+          <w:lang w:eastAsia="es-ES"/>
+          <w14:ligatures w14:val="none"/>
+        </w:rPr>
+        <w:t>style</w:t>
+      </w:r>
+      <w:r>
+        <w:rPr>
+          <w:rFonts w:ascii="Consolas" w:eastAsia="Times New Roman" w:hAnsi="Consolas" w:cs="Times New Roman"/>
+          <w:color w:val="CCCCCC"/>
+          <w:kern w:val="0"/>
+          <w:sz w:val="18"/>
+          <w:szCs w:val="18"/>
+          <w:lang w:eastAsia="es-ES"/>
+          <w14:ligatures w14:val="none"/>
+        </w:rPr>
+        <w:t>.</w:t>
+      </w:r>
+      <w:r>
+        <w:rPr>
+          <w:rFonts w:ascii="Consolas" w:eastAsia="Times New Roman" w:hAnsi="Consolas" w:cs="Times New Roman"/>
+          <w:color w:val="9CDCFE"/>
+          <w:kern w:val="0"/>
+          <w:sz w:val="18"/>
+          <w:szCs w:val="18"/>
+          <w:lang w:eastAsia="es-ES"/>
+          <w14:ligatures w14:val="none"/>
+        </w:rPr>
+        <w:t>color</w:t>
+      </w:r>
+      <w:proofErr w:type="spellEnd"/>
+      <w:r>
+        <w:rPr>
+          <w:rFonts w:ascii="Consolas" w:eastAsia="Times New Roman" w:hAnsi="Consolas" w:cs="Times New Roman"/>
+          <w:color w:val="CCCCCC"/>
+          <w:kern w:val="0"/>
+          <w:sz w:val="18"/>
+          <w:szCs w:val="18"/>
+          <w:lang w:eastAsia="es-ES"/>
+          <w14:ligatures w14:val="none"/>
+        </w:rPr>
+        <w:t xml:space="preserve"> </w:t>
+      </w:r>
+      <w:r>
+        <w:rPr>
+          <w:rFonts w:ascii="Consolas" w:eastAsia="Times New Roman" w:hAnsi="Consolas" w:cs="Times New Roman"/>
+          <w:color w:val="D4D4D4"/>
+          <w:kern w:val="0"/>
+          <w:sz w:val="18"/>
+          <w:szCs w:val="18"/>
+          <w:lang w:eastAsia="es-ES"/>
+          <w14:ligatures w14:val="none"/>
+        </w:rPr>
+        <w:t>=</w:t>
+      </w:r>
+      <w:r>
+        <w:rPr>
+          <w:rFonts w:ascii="Consolas" w:eastAsia="Times New Roman" w:hAnsi="Consolas" w:cs="Times New Roman"/>
+          <w:color w:val="CCCCCC"/>
+          <w:kern w:val="0"/>
+          <w:sz w:val="18"/>
+          <w:szCs w:val="18"/>
+          <w:lang w:eastAsia="es-ES"/>
+          <w14:ligatures w14:val="none"/>
+        </w:rPr>
+        <w:t xml:space="preserve"> </w:t>
+      </w:r>
+      <w:r>
+        <w:rPr>
+          <w:rFonts w:ascii="Consolas" w:eastAsia="Times New Roman" w:hAnsi="Consolas" w:cs="Times New Roman"/>
+          <w:color w:val="CE9178"/>
+          <w:kern w:val="0"/>
+          <w:sz w:val="18"/>
+          <w:szCs w:val="18"/>
+          <w:lang w:eastAsia="es-ES"/>
+          <w14:ligatures w14:val="none"/>
+        </w:rPr>
+        <w:t>'#f00'</w:t>
+      </w:r>
+      <w:r>
+        <w:rPr>
+          <w:rFonts w:ascii="Consolas" w:eastAsia="Times New Roman" w:hAnsi="Consolas" w:cs="Times New Roman"/>
+          <w:color w:val="CCCCCC"/>
+          <w:kern w:val="0"/>
+          <w:sz w:val="18"/>
+          <w:szCs w:val="18"/>
+          <w:lang w:eastAsia="es-ES"/>
+          <w14:ligatures w14:val="none"/>
+        </w:rPr>
+        <w:t>;</w:t>
+      </w:r>
+    </w:p>
+    <w:p>
+      <w:pPr>
+        <w:shd w:val="clear" w:color="auto" w:fill="1F1F1F"/>
+        <w:spacing w:after="0" w:line="285" w:lineRule="atLeast"/>
+        <w:rPr>
+          <w:rFonts w:ascii="Consolas" w:eastAsia="Times New Roman" w:hAnsi="Consolas" w:cs="Times New Roman"/>
+          <w:color w:val="CCCCCC"/>
+          <w:kern w:val="0"/>
+          <w:sz w:val="18"/>
+          <w:szCs w:val="18"/>
+          <w:lang w:eastAsia="es-ES"/>
+          <w14:ligatures w14:val="none"/>
+        </w:rPr>
+      </w:pPr>
+    </w:p>
+    <w:p>
+      <w:pPr>
+        <w:shd w:val="clear" w:color="auto" w:fill="1F1F1F"/>
+        <w:spacing w:after="0" w:line="285" w:lineRule="atLeast"/>
+        <w:rPr>
+          <w:rFonts w:ascii="Consolas" w:eastAsia="Times New Roman" w:hAnsi="Consolas" w:cs="Times New Roman"/>
+          <w:color w:val="CCCCCC"/>
+          <w:kern w:val="0"/>
+          <w:sz w:val="18"/>
+          <w:szCs w:val="18"/>
+          <w:lang w:eastAsia="es-ES"/>
+          <w14:ligatures w14:val="none"/>
+        </w:rPr>
+      </w:pPr>
+      <w:r>
+        <w:rPr>
+          <w:rFonts w:ascii="Consolas" w:eastAsia="Times New Roman" w:hAnsi="Consolas" w:cs="Times New Roman"/>
+          <w:color w:val="CCCCCC"/>
+          <w:kern w:val="0"/>
+          <w:sz w:val="18"/>
+          <w:szCs w:val="18"/>
+          <w:lang w:eastAsia="es-ES"/>
+          <w14:ligatures w14:val="none"/>
+        </w:rPr>
+        <w:t xml:space="preserve">        </w:t>
+      </w:r>
+      <w:r>
+        <w:rPr>
+          <w:rFonts w:ascii="Consolas" w:eastAsia="Times New Roman" w:hAnsi="Consolas" w:cs="Times New Roman"/>
+          <w:color w:val="569CD6"/>
+          <w:kern w:val="0"/>
+          <w:sz w:val="18"/>
+          <w:szCs w:val="18"/>
+          <w:lang w:eastAsia="es-ES"/>
+          <w14:ligatures w14:val="none"/>
+        </w:rPr>
+        <w:t>let</w:t>
+      </w:r>
+      <w:r>
+        <w:rPr>
+          <w:rFonts w:ascii="Consolas" w:eastAsia="Times New Roman" w:hAnsi="Consolas" w:cs="Times New Roman"/>
+          <w:color w:val="CCCCCC"/>
+          <w:kern w:val="0"/>
+          <w:sz w:val="18"/>
+          <w:szCs w:val="18"/>
+          <w:lang w:eastAsia="es-ES"/>
+          <w14:ligatures w14:val="none"/>
+        </w:rPr>
+        <w:t xml:space="preserve"> </w:t>
+      </w:r>
+      <w:proofErr w:type="spellStart"/>
+      <w:r>
+        <w:rPr>
+          <w:rFonts w:ascii="Consolas" w:eastAsia="Times New Roman" w:hAnsi="Consolas" w:cs="Times New Roman"/>
+          <w:color w:val="9CDCFE"/>
+          <w:kern w:val="0"/>
+          <w:sz w:val="18"/>
+          <w:szCs w:val="18"/>
+          <w:lang w:eastAsia="es-ES"/>
+          <w14:ligatures w14:val="none"/>
+        </w:rPr>
+        <w:t>message</w:t>
+      </w:r>
+      <w:proofErr w:type="spellEnd"/>
+      <w:r>
+        <w:rPr>
+          <w:rFonts w:ascii="Consolas" w:eastAsia="Times New Roman" w:hAnsi="Consolas" w:cs="Times New Roman"/>
+          <w:color w:val="CCCCCC"/>
+          <w:kern w:val="0"/>
+          <w:sz w:val="18"/>
+          <w:szCs w:val="18"/>
+          <w:lang w:eastAsia="es-ES"/>
+          <w14:ligatures w14:val="none"/>
+        </w:rPr>
+        <w:t xml:space="preserve"> </w:t>
+      </w:r>
+      <w:r>
+        <w:rPr>
+          <w:rFonts w:ascii="Consolas" w:eastAsia="Times New Roman" w:hAnsi="Consolas" w:cs="Times New Roman"/>
+          <w:color w:val="D4D4D4"/>
+          <w:kern w:val="0"/>
+          <w:sz w:val="18"/>
+          <w:szCs w:val="18"/>
+          <w:lang w:eastAsia="es-ES"/>
+          <w14:ligatures w14:val="none"/>
+        </w:rPr>
+        <w:t>=</w:t>
+      </w:r>
+      <w:r>
+        <w:rPr>
+          <w:rFonts w:ascii="Consolas" w:eastAsia="Times New Roman" w:hAnsi="Consolas" w:cs="Times New Roman"/>
+          <w:color w:val="CCCCCC"/>
+          <w:kern w:val="0"/>
+          <w:sz w:val="18"/>
+          <w:szCs w:val="18"/>
+          <w:lang w:eastAsia="es-ES"/>
+          <w14:ligatures w14:val="none"/>
+        </w:rPr>
+        <w:t xml:space="preserve"> </w:t>
+      </w:r>
+      <w:r>
+        <w:rPr>
+          <w:rFonts w:ascii="Consolas" w:eastAsia="Times New Roman" w:hAnsi="Consolas" w:cs="Times New Roman"/>
+          <w:color w:val="CE9178"/>
+          <w:kern w:val="0"/>
+          <w:sz w:val="18"/>
+          <w:szCs w:val="18"/>
+          <w:lang w:eastAsia="es-ES"/>
+          <w14:ligatures w14:val="none"/>
+        </w:rPr>
+        <w:t xml:space="preserve">`El NIF </w:t>
+      </w:r>
+      <w:r>
+        <w:rPr>
+          <w:rFonts w:ascii="Consolas" w:eastAsia="Times New Roman" w:hAnsi="Consolas" w:cs="Times New Roman"/>
+          <w:color w:val="569CD6"/>
+          <w:kern w:val="0"/>
+          <w:sz w:val="18"/>
+          <w:szCs w:val="18"/>
+          <w:lang w:eastAsia="es-ES"/>
+          <w14:ligatures w14:val="none"/>
+        </w:rPr>
+        <w:t>${</w:t>
+      </w:r>
+      <w:proofErr w:type="spellStart"/>
+      <w:r>
+        <w:rPr>
+          <w:rFonts w:ascii="Consolas" w:eastAsia="Times New Roman" w:hAnsi="Consolas" w:cs="Times New Roman"/>
+          <w:color w:val="9CDCFE"/>
+          <w:kern w:val="0"/>
+          <w:sz w:val="18"/>
+          <w:szCs w:val="18"/>
+          <w:lang w:eastAsia="es-ES"/>
+          <w14:ligatures w14:val="none"/>
+        </w:rPr>
+        <w:t>nif</w:t>
+      </w:r>
+      <w:proofErr w:type="spellEnd"/>
+      <w:r>
+        <w:rPr>
+          <w:rFonts w:ascii="Consolas" w:eastAsia="Times New Roman" w:hAnsi="Consolas" w:cs="Times New Roman"/>
+          <w:color w:val="569CD6"/>
+          <w:kern w:val="0"/>
+          <w:sz w:val="18"/>
+          <w:szCs w:val="18"/>
+          <w:lang w:eastAsia="es-ES"/>
+          <w14:ligatures w14:val="none"/>
+        </w:rPr>
+        <w:t>}</w:t>
+      </w:r>
+      <w:r>
+        <w:rPr>
+          <w:rFonts w:ascii="Consolas" w:eastAsia="Times New Roman" w:hAnsi="Consolas" w:cs="Times New Roman"/>
+          <w:color w:val="CE9178"/>
+          <w:kern w:val="0"/>
+          <w:sz w:val="18"/>
+          <w:szCs w:val="18"/>
+          <w:lang w:eastAsia="es-ES"/>
+          <w14:ligatures w14:val="none"/>
+        </w:rPr>
+        <w:t xml:space="preserve"> tiene un formato incorrecto`</w:t>
+      </w:r>
+      <w:r>
+        <w:rPr>
+          <w:rFonts w:ascii="Consolas" w:eastAsia="Times New Roman" w:hAnsi="Consolas" w:cs="Times New Roman"/>
+          <w:color w:val="CCCCCC"/>
+          <w:kern w:val="0"/>
+          <w:sz w:val="18"/>
+          <w:szCs w:val="18"/>
+          <w:lang w:eastAsia="es-ES"/>
+          <w14:ligatures w14:val="none"/>
+        </w:rPr>
+        <w:t>;</w:t>
+      </w:r>
+    </w:p>
+    <w:p>
+      <w:pPr>
+        <w:shd w:val="clear" w:color="auto" w:fill="1F1F1F"/>
+        <w:spacing w:after="0" w:line="285" w:lineRule="atLeast"/>
+        <w:rPr>
+          <w:rFonts w:ascii="Consolas" w:eastAsia="Times New Roman" w:hAnsi="Consolas" w:cs="Times New Roman"/>
+          <w:color w:val="CCCCCC"/>
+          <w:kern w:val="0"/>
+          <w:sz w:val="18"/>
+          <w:szCs w:val="18"/>
+          <w:lang w:eastAsia="es-ES"/>
+          <w14:ligatures w14:val="none"/>
+        </w:rPr>
+      </w:pPr>
+      <w:r>
+        <w:rPr>
+          <w:rFonts w:ascii="Consolas" w:eastAsia="Times New Roman" w:hAnsi="Consolas" w:cs="Times New Roman"/>
+          <w:color w:val="CCCCCC"/>
+          <w:kern w:val="0"/>
+          <w:sz w:val="18"/>
+          <w:szCs w:val="18"/>
+          <w:lang w:eastAsia="es-ES"/>
+          <w14:ligatures w14:val="none"/>
+        </w:rPr>
+        <w:t xml:space="preserve">        </w:t>
+      </w:r>
+      <w:r>
+        <w:rPr>
+          <w:rFonts w:ascii="Consolas" w:eastAsia="Times New Roman" w:hAnsi="Consolas" w:cs="Times New Roman"/>
+          <w:color w:val="569CD6"/>
+          <w:kern w:val="0"/>
+          <w:sz w:val="18"/>
+          <w:szCs w:val="18"/>
+          <w:lang w:eastAsia="es-ES"/>
+          <w14:ligatures w14:val="none"/>
+        </w:rPr>
+        <w:t>let</w:t>
+      </w:r>
+      <w:r>
+        <w:rPr>
+          <w:rFonts w:ascii="Consolas" w:eastAsia="Times New Roman" w:hAnsi="Consolas" w:cs="Times New Roman"/>
+          <w:color w:val="CCCCCC"/>
+          <w:kern w:val="0"/>
+          <w:sz w:val="18"/>
+          <w:szCs w:val="18"/>
+          <w:lang w:eastAsia="es-ES"/>
+          <w14:ligatures w14:val="none"/>
+        </w:rPr>
+        <w:t xml:space="preserve"> </w:t>
+      </w:r>
+      <w:r>
+        <w:rPr>
+          <w:rFonts w:ascii="Consolas" w:eastAsia="Times New Roman" w:hAnsi="Consolas" w:cs="Times New Roman"/>
+          <w:color w:val="9CDCFE"/>
+          <w:kern w:val="0"/>
+          <w:sz w:val="18"/>
+          <w:szCs w:val="18"/>
+          <w:lang w:eastAsia="es-ES"/>
+          <w14:ligatures w14:val="none"/>
+        </w:rPr>
+        <w:t>container</w:t>
+      </w:r>
+      <w:r>
+        <w:rPr>
+          <w:rFonts w:ascii="Consolas" w:eastAsia="Times New Roman" w:hAnsi="Consolas" w:cs="Times New Roman"/>
+          <w:color w:val="CCCCCC"/>
+          <w:kern w:val="0"/>
+          <w:sz w:val="18"/>
+          <w:szCs w:val="18"/>
+          <w:lang w:eastAsia="es-ES"/>
+          <w14:ligatures w14:val="none"/>
+        </w:rPr>
+        <w:t xml:space="preserve"> </w:t>
+      </w:r>
+      <w:r>
+        <w:rPr>
+          <w:rFonts w:ascii="Consolas" w:eastAsia="Times New Roman" w:hAnsi="Consolas" w:cs="Times New Roman"/>
+          <w:color w:val="D4D4D4"/>
+          <w:kern w:val="0"/>
+          <w:sz w:val="18"/>
+          <w:szCs w:val="18"/>
+          <w:lang w:eastAsia="es-ES"/>
+          <w14:ligatures w14:val="none"/>
+        </w:rPr>
+        <w:t>=</w:t>
+      </w:r>
+      <w:r>
+        <w:rPr>
+          <w:rFonts w:ascii="Consolas" w:eastAsia="Times New Roman" w:hAnsi="Consolas" w:cs="Times New Roman"/>
+          <w:color w:val="CCCCCC"/>
+          <w:kern w:val="0"/>
+          <w:sz w:val="18"/>
+          <w:szCs w:val="18"/>
+          <w:lang w:eastAsia="es-ES"/>
+          <w14:ligatures w14:val="none"/>
+        </w:rPr>
+        <w:t xml:space="preserve"> </w:t>
+      </w:r>
+      <w:r>
+        <w:rPr>
+          <w:rFonts w:ascii="Consolas" w:eastAsia="Times New Roman" w:hAnsi="Consolas" w:cs="Times New Roman"/>
+          <w:color w:val="9CDCFE"/>
+          <w:kern w:val="0"/>
+          <w:sz w:val="18"/>
+          <w:szCs w:val="18"/>
+          <w:lang w:eastAsia="es-ES"/>
+          <w14:ligatures w14:val="none"/>
+        </w:rPr>
+        <w:t>document</w:t>
+      </w:r>
+      <w:r>
+        <w:rPr>
+          <w:rFonts w:ascii="Consolas" w:eastAsia="Times New Roman" w:hAnsi="Consolas" w:cs="Times New Roman"/>
+          <w:color w:val="CCCCCC"/>
+          <w:kern w:val="0"/>
+          <w:sz w:val="18"/>
+          <w:szCs w:val="18"/>
+          <w:lang w:eastAsia="es-ES"/>
+          <w14:ligatures w14:val="none"/>
+        </w:rPr>
+        <w:t>.</w:t>
+      </w:r>
+      <w:r>
+        <w:rPr>
+          <w:rFonts w:ascii="Consolas" w:eastAsia="Times New Roman" w:hAnsi="Consolas" w:cs="Times New Roman"/>
+          <w:color w:val="DCDCAA"/>
+          <w:kern w:val="0"/>
+          <w:sz w:val="18"/>
+          <w:szCs w:val="18"/>
+          <w:lang w:eastAsia="es-ES"/>
+          <w14:ligatures w14:val="none"/>
+        </w:rPr>
+        <w:t>getElementById</w:t>
+      </w:r>
+      <w:r>
+        <w:rPr>
+          <w:rFonts w:ascii="Consolas" w:eastAsia="Times New Roman" w:hAnsi="Consolas" w:cs="Times New Roman"/>
+          <w:color w:val="CCCCCC"/>
+          <w:kern w:val="0"/>
+          <w:sz w:val="18"/>
+          <w:szCs w:val="18"/>
+          <w:lang w:eastAsia="es-ES"/>
+          <w14:ligatures w14:val="none"/>
+        </w:rPr>
+        <w:t>(</w:t>
+      </w:r>
+      <w:r>
+        <w:rPr>
+          <w:rFonts w:ascii="Consolas" w:eastAsia="Times New Roman" w:hAnsi="Consolas" w:cs="Times New Roman"/>
+          <w:color w:val="CE9178"/>
+          <w:kern w:val="0"/>
+          <w:sz w:val="18"/>
+          <w:szCs w:val="18"/>
+          <w:lang w:eastAsia="es-ES"/>
+          <w14:ligatures w14:val="none"/>
+        </w:rPr>
+        <w:t>'errores'</w:t>
+      </w:r>
+      <w:r>
+        <w:rPr>
+          <w:rFonts w:ascii="Consolas" w:eastAsia="Times New Roman" w:hAnsi="Consolas" w:cs="Times New Roman"/>
+          <w:color w:val="CCCCCC"/>
+          <w:kern w:val="0"/>
+          <w:sz w:val="18"/>
+          <w:szCs w:val="18"/>
+          <w:lang w:eastAsia="es-ES"/>
+          <w14:ligatures w14:val="none"/>
+        </w:rPr>
+        <w:t>);</w:t>
+      </w:r>
+    </w:p>
+    <w:p>
+      <w:pPr>
+        <w:shd w:val="clear" w:color="auto" w:fill="1F1F1F"/>
+        <w:spacing w:after="0" w:line="285" w:lineRule="atLeast"/>
+        <w:rPr>
+          <w:rFonts w:ascii="Consolas" w:eastAsia="Times New Roman" w:hAnsi="Consolas" w:cs="Times New Roman"/>
+          <w:color w:val="CCCCCC"/>
+          <w:kern w:val="0"/>
+          <w:sz w:val="18"/>
+          <w:szCs w:val="18"/>
+          <w:lang w:eastAsia="es-ES"/>
+          <w14:ligatures w14:val="none"/>
+        </w:rPr>
+      </w:pPr>
+      <w:r>
+        <w:rPr>
+          <w:rFonts w:ascii="Consolas" w:eastAsia="Times New Roman" w:hAnsi="Consolas" w:cs="Times New Roman"/>
+          <w:color w:val="CCCCCC"/>
+          <w:kern w:val="0"/>
+          <w:sz w:val="18"/>
+          <w:szCs w:val="18"/>
+          <w:lang w:eastAsia="es-ES"/>
+          <w14:ligatures w14:val="none"/>
+        </w:rPr>
+        <w:t xml:space="preserve">        </w:t>
+      </w:r>
+      <w:r>
+        <w:rPr>
+          <w:rFonts w:ascii="Consolas" w:eastAsia="Times New Roman" w:hAnsi="Consolas" w:cs="Times New Roman"/>
+          <w:color w:val="569CD6"/>
+          <w:kern w:val="0"/>
+          <w:sz w:val="18"/>
+          <w:szCs w:val="18"/>
+          <w:lang w:eastAsia="es-ES"/>
+          <w14:ligatures w14:val="none"/>
+        </w:rPr>
+        <w:t>let</w:t>
+      </w:r>
+      <w:r>
+        <w:rPr>
+          <w:rFonts w:ascii="Consolas" w:eastAsia="Times New Roman" w:hAnsi="Consolas" w:cs="Times New Roman"/>
+          <w:color w:val="CCCCCC"/>
+          <w:kern w:val="0"/>
+          <w:sz w:val="18"/>
+          <w:szCs w:val="18"/>
+          <w:lang w:eastAsia="es-ES"/>
+          <w14:ligatures w14:val="none"/>
+        </w:rPr>
+        <w:t xml:space="preserve"> </w:t>
+      </w:r>
+      <w:r>
+        <w:rPr>
+          <w:rFonts w:ascii="Consolas" w:eastAsia="Times New Roman" w:hAnsi="Consolas" w:cs="Times New Roman"/>
+          <w:color w:val="9CDCFE"/>
+          <w:kern w:val="0"/>
+          <w:sz w:val="18"/>
+          <w:szCs w:val="18"/>
+          <w:lang w:eastAsia="es-ES"/>
+          <w14:ligatures w14:val="none"/>
+        </w:rPr>
+        <w:t>p</w:t>
+      </w:r>
+      <w:r>
+        <w:rPr>
+          <w:rFonts w:ascii="Consolas" w:eastAsia="Times New Roman" w:hAnsi="Consolas" w:cs="Times New Roman"/>
+          <w:color w:val="CCCCCC"/>
+          <w:kern w:val="0"/>
+          <w:sz w:val="18"/>
+          <w:szCs w:val="18"/>
+          <w:lang w:eastAsia="es-ES"/>
+          <w14:ligatures w14:val="none"/>
+        </w:rPr>
+        <w:t xml:space="preserve"> </w:t>
+      </w:r>
+      <w:r>
+        <w:rPr>
+          <w:rFonts w:ascii="Consolas" w:eastAsia="Times New Roman" w:hAnsi="Consolas" w:cs="Times New Roman"/>
+          <w:color w:val="D4D4D4"/>
+          <w:kern w:val="0"/>
+          <w:sz w:val="18"/>
+          <w:szCs w:val="18"/>
+          <w:lang w:eastAsia="es-ES"/>
+          <w14:ligatures w14:val="none"/>
+        </w:rPr>
+        <w:t>=</w:t>
+      </w:r>
+      <w:r>
+        <w:rPr>
+          <w:rFonts w:ascii="Consolas" w:eastAsia="Times New Roman" w:hAnsi="Consolas" w:cs="Times New Roman"/>
+          <w:color w:val="CCCCCC"/>
+          <w:kern w:val="0"/>
+          <w:sz w:val="18"/>
+          <w:szCs w:val="18"/>
+          <w:lang w:eastAsia="es-ES"/>
+          <w14:ligatures w14:val="none"/>
+        </w:rPr>
+        <w:t xml:space="preserve"> </w:t>
+      </w:r>
+      <w:proofErr w:type="spellStart"/>
+      <w:r>
+        <w:rPr>
+          <w:rFonts w:ascii="Consolas" w:eastAsia="Times New Roman" w:hAnsi="Consolas" w:cs="Times New Roman"/>
+          <w:color w:val="9CDCFE"/>
+          <w:kern w:val="0"/>
+          <w:sz w:val="18"/>
+          <w:szCs w:val="18"/>
+          <w:lang w:eastAsia="es-ES"/>
+          <w14:ligatures w14:val="none"/>
+        </w:rPr>
+        <w:t>document</w:t>
+      </w:r>
+      <w:r>
+        <w:rPr>
+          <w:rFonts w:ascii="Consolas" w:eastAsia="Times New Roman" w:hAnsi="Consolas" w:cs="Times New Roman"/>
+          <w:color w:val="CCCCCC"/>
+          <w:kern w:val="0"/>
+          <w:sz w:val="18"/>
+          <w:szCs w:val="18"/>
+          <w:lang w:eastAsia="es-ES"/>
+          <w14:ligatures w14:val="none"/>
+        </w:rPr>
+        <w:t>.</w:t>
+      </w:r>
+      <w:r>
+        <w:rPr>
+          <w:rFonts w:ascii="Consolas" w:eastAsia="Times New Roman" w:hAnsi="Consolas" w:cs="Times New Roman"/>
+          <w:color w:val="DCDCAA"/>
+          <w:kern w:val="0"/>
+          <w:sz w:val="18"/>
+          <w:szCs w:val="18"/>
+          <w:lang w:eastAsia="es-ES"/>
+          <w14:ligatures w14:val="none"/>
+        </w:rPr>
+        <w:t>createElement</w:t>
+      </w:r>
+      <w:proofErr w:type="spellEnd"/>
+      <w:r>
+        <w:rPr>
+          <w:rFonts w:ascii="Consolas" w:eastAsia="Times New Roman" w:hAnsi="Consolas" w:cs="Times New Roman"/>
+          <w:color w:val="CCCCCC"/>
+          <w:kern w:val="0"/>
+          <w:sz w:val="18"/>
+          <w:szCs w:val="18"/>
+          <w:lang w:eastAsia="es-ES"/>
+          <w14:ligatures w14:val="none"/>
+        </w:rPr>
+        <w:t>(</w:t>
+      </w:r>
+      <w:r>
+        <w:rPr>
+          <w:rFonts w:ascii="Consolas" w:eastAsia="Times New Roman" w:hAnsi="Consolas" w:cs="Times New Roman"/>
+          <w:color w:val="CE9178"/>
+          <w:kern w:val="0"/>
+          <w:sz w:val="18"/>
+          <w:szCs w:val="18"/>
+          <w:lang w:eastAsia="es-ES"/>
+          <w14:ligatures w14:val="none"/>
+        </w:rPr>
+        <w:t>'p'</w:t>
+      </w:r>
+      <w:r>
+        <w:rPr>
+          <w:rFonts w:ascii="Consolas" w:eastAsia="Times New Roman" w:hAnsi="Consolas" w:cs="Times New Roman"/>
+          <w:color w:val="CCCCCC"/>
+          <w:kern w:val="0"/>
+          <w:sz w:val="18"/>
+          <w:szCs w:val="18"/>
+          <w:lang w:eastAsia="es-ES"/>
+          <w14:ligatures w14:val="none"/>
+        </w:rPr>
+        <w:t>);</w:t>
+      </w:r>
+    </w:p>
+    <w:p>
+      <w:pPr>
+        <w:shd w:val="clear" w:color="auto" w:fill="1F1F1F"/>
+        <w:spacing w:after="0" w:line="285" w:lineRule="atLeast"/>
+        <w:rPr>
+          <w:rFonts w:ascii="Consolas" w:eastAsia="Times New Roman" w:hAnsi="Consolas" w:cs="Times New Roman"/>
+          <w:color w:val="CCCCCC"/>
+          <w:kern w:val="0"/>
+          <w:sz w:val="18"/>
+          <w:szCs w:val="18"/>
+          <w:lang w:eastAsia="es-ES"/>
+          <w14:ligatures w14:val="none"/>
+        </w:rPr>
+      </w:pPr>
+      <w:r>
+        <w:rPr>
+          <w:rFonts w:ascii="Consolas" w:eastAsia="Times New Roman" w:hAnsi="Consolas" w:cs="Times New Roman"/>
+          <w:color w:val="CCCCCC"/>
+          <w:kern w:val="0"/>
+          <w:sz w:val="18"/>
+          <w:szCs w:val="18"/>
+          <w:lang w:eastAsia="es-ES"/>
+          <w14:ligatures w14:val="none"/>
+        </w:rPr>
+        <w:t xml:space="preserve">        </w:t>
+      </w:r>
+      <w:r>
+        <w:rPr>
+          <w:rFonts w:ascii="Consolas" w:eastAsia="Times New Roman" w:hAnsi="Consolas" w:cs="Times New Roman"/>
+          <w:color w:val="569CD6"/>
+          <w:kern w:val="0"/>
+          <w:sz w:val="18"/>
+          <w:szCs w:val="18"/>
+          <w:lang w:eastAsia="es-ES"/>
+          <w14:ligatures w14:val="none"/>
+        </w:rPr>
+        <w:t>let</w:t>
+      </w:r>
+      <w:r>
+        <w:rPr>
+          <w:rFonts w:ascii="Consolas" w:eastAsia="Times New Roman" w:hAnsi="Consolas" w:cs="Times New Roman"/>
+          <w:color w:val="CCCCCC"/>
+          <w:kern w:val="0"/>
+          <w:sz w:val="18"/>
+          <w:szCs w:val="18"/>
+          <w:lang w:eastAsia="es-ES"/>
+          <w14:ligatures w14:val="none"/>
+        </w:rPr>
+        <w:t xml:space="preserve"> </w:t>
+      </w:r>
+      <w:proofErr w:type="spellStart"/>
+      <w:r>
+        <w:rPr>
+          <w:rFonts w:ascii="Consolas" w:eastAsia="Times New Roman" w:hAnsi="Consolas" w:cs="Times New Roman"/>
+          <w:color w:val="9CDCFE"/>
+          <w:kern w:val="0"/>
+          <w:sz w:val="18"/>
+          <w:szCs w:val="18"/>
+          <w:lang w:eastAsia="es-ES"/>
+          <w14:ligatures w14:val="none"/>
+        </w:rPr>
+        <w:t>text</w:t>
+      </w:r>
+      <w:proofErr w:type="spellEnd"/>
+      <w:r>
+        <w:rPr>
+          <w:rFonts w:ascii="Consolas" w:eastAsia="Times New Roman" w:hAnsi="Consolas" w:cs="Times New Roman"/>
+          <w:color w:val="CCCCCC"/>
+          <w:kern w:val="0"/>
+          <w:sz w:val="18"/>
+          <w:szCs w:val="18"/>
+          <w:lang w:eastAsia="es-ES"/>
+          <w14:ligatures w14:val="none"/>
+        </w:rPr>
+        <w:t xml:space="preserve"> </w:t>
+      </w:r>
+      <w:r>
+        <w:rPr>
+          <w:rFonts w:ascii="Consolas" w:eastAsia="Times New Roman" w:hAnsi="Consolas" w:cs="Times New Roman"/>
+          <w:color w:val="D4D4D4"/>
+          <w:kern w:val="0"/>
+          <w:sz w:val="18"/>
+          <w:szCs w:val="18"/>
+          <w:lang w:eastAsia="es-ES"/>
+          <w14:ligatures w14:val="none"/>
+        </w:rPr>
+        <w:t>=</w:t>
+      </w:r>
+      <w:r>
+        <w:rPr>
+          <w:rFonts w:ascii="Consolas" w:eastAsia="Times New Roman" w:hAnsi="Consolas" w:cs="Times New Roman"/>
+          <w:color w:val="CCCCCC"/>
+          <w:kern w:val="0"/>
+          <w:sz w:val="18"/>
+          <w:szCs w:val="18"/>
+          <w:lang w:eastAsia="es-ES"/>
+          <w14:ligatures w14:val="none"/>
+        </w:rPr>
+        <w:t xml:space="preserve"> </w:t>
+      </w:r>
+      <w:proofErr w:type="spellStart"/>
+      <w:r>
+        <w:rPr>
+          <w:rFonts w:ascii="Consolas" w:eastAsia="Times New Roman" w:hAnsi="Consolas" w:cs="Times New Roman"/>
+          <w:color w:val="9CDCFE"/>
+          <w:kern w:val="0"/>
+          <w:sz w:val="18"/>
+          <w:szCs w:val="18"/>
+          <w:lang w:eastAsia="es-ES"/>
+          <w14:ligatures w14:val="none"/>
+        </w:rPr>
+        <w:t>document</w:t>
+      </w:r>
+      <w:r>
+        <w:rPr>
+          <w:rFonts w:ascii="Consolas" w:eastAsia="Times New Roman" w:hAnsi="Consolas" w:cs="Times New Roman"/>
+          <w:color w:val="CCCCCC"/>
+          <w:kern w:val="0"/>
+          <w:sz w:val="18"/>
+          <w:szCs w:val="18"/>
+          <w:lang w:eastAsia="es-ES"/>
+          <w14:ligatures w14:val="none"/>
+        </w:rPr>
+        <w:t>.</w:t>
+      </w:r>
+      <w:r>
+        <w:rPr>
+          <w:rFonts w:ascii="Consolas" w:eastAsia="Times New Roman" w:hAnsi="Consolas" w:cs="Times New Roman"/>
+          <w:color w:val="DCDCAA"/>
+          <w:kern w:val="0"/>
+          <w:sz w:val="18"/>
+          <w:szCs w:val="18"/>
+          <w:lang w:eastAsia="es-ES"/>
+          <w14:ligatures w14:val="none"/>
+        </w:rPr>
+        <w:t>createTextNode</w:t>
+      </w:r>
+      <w:proofErr w:type="spellEnd"/>
+      <w:r>
+        <w:rPr>
+          <w:rFonts w:ascii="Consolas" w:eastAsia="Times New Roman" w:hAnsi="Consolas" w:cs="Times New Roman"/>
+          <w:color w:val="CCCCCC"/>
+          <w:kern w:val="0"/>
+          <w:sz w:val="18"/>
+          <w:szCs w:val="18"/>
+          <w:lang w:eastAsia="es-ES"/>
+          <w14:ligatures w14:val="none"/>
+        </w:rPr>
+        <w:t>(</w:t>
+      </w:r>
+      <w:proofErr w:type="spellStart"/>
+      <w:r>
+        <w:rPr>
+          <w:rFonts w:ascii="Consolas" w:eastAsia="Times New Roman" w:hAnsi="Consolas" w:cs="Times New Roman"/>
+          <w:color w:val="9CDCFE"/>
+          <w:kern w:val="0"/>
+          <w:sz w:val="18"/>
+          <w:szCs w:val="18"/>
+          <w:lang w:eastAsia="es-ES"/>
+          <w14:ligatures w14:val="none"/>
+        </w:rPr>
+        <w:t>message</w:t>
+      </w:r>
+      <w:proofErr w:type="spellEnd"/>
+      <w:r>
+        <w:rPr>
+          <w:rFonts w:ascii="Consolas" w:eastAsia="Times New Roman" w:hAnsi="Consolas" w:cs="Times New Roman"/>
+          <w:color w:val="CCCCCC"/>
+          <w:kern w:val="0"/>
+          <w:sz w:val="18"/>
+          <w:szCs w:val="18"/>
+          <w:lang w:eastAsia="es-ES"/>
+          <w14:ligatures w14:val="none"/>
+        </w:rPr>
+        <w:t>);</w:t>
+      </w:r>
+    </w:p>
+    <w:p>
+      <w:pPr>
+        <w:shd w:val="clear" w:color="auto" w:fill="1F1F1F"/>
+        <w:spacing w:after="0" w:line="285" w:lineRule="atLeast"/>
+        <w:rPr>
+          <w:rFonts w:ascii="Consolas" w:eastAsia="Times New Roman" w:hAnsi="Consolas" w:cs="Times New Roman"/>
+          <w:color w:val="CCCCCC"/>
+          <w:kern w:val="0"/>
+          <w:sz w:val="18"/>
+          <w:szCs w:val="18"/>
+          <w:lang w:eastAsia="es-ES"/>
+          <w14:ligatures w14:val="none"/>
+        </w:rPr>
+      </w:pPr>
+      <w:r>
+        <w:rPr>
+          <w:rFonts w:ascii="Consolas" w:eastAsia="Times New Roman" w:hAnsi="Consolas" w:cs="Times New Roman"/>
+          <w:color w:val="CCCCCC"/>
+          <w:kern w:val="0"/>
+          <w:sz w:val="18"/>
+          <w:szCs w:val="18"/>
+          <w:lang w:eastAsia="es-ES"/>
+          <w14:ligatures w14:val="none"/>
+        </w:rPr>
+        <w:t xml:space="preserve">        </w:t>
+      </w:r>
+      <w:proofErr w:type="spellStart"/>
+      <w:r>
+        <w:rPr>
+          <w:rFonts w:ascii="Consolas" w:eastAsia="Times New Roman" w:hAnsi="Consolas" w:cs="Times New Roman"/>
+          <w:color w:val="9CDCFE"/>
+          <w:kern w:val="0"/>
+          <w:sz w:val="18"/>
+          <w:szCs w:val="18"/>
+          <w:lang w:eastAsia="es-ES"/>
+          <w14:ligatures w14:val="none"/>
+        </w:rPr>
+        <w:t>p</w:t>
+      </w:r>
+      <w:r>
+        <w:rPr>
+          <w:rFonts w:ascii="Consolas" w:eastAsia="Times New Roman" w:hAnsi="Consolas" w:cs="Times New Roman"/>
+          <w:color w:val="CCCCCC"/>
+          <w:kern w:val="0"/>
+          <w:sz w:val="18"/>
+          <w:szCs w:val="18"/>
+          <w:lang w:eastAsia="es-ES"/>
+          <w14:ligatures w14:val="none"/>
+        </w:rPr>
+        <w:t>.</w:t>
+      </w:r>
+      <w:r>
+        <w:rPr>
+          <w:rFonts w:ascii="Consolas" w:eastAsia="Times New Roman" w:hAnsi="Consolas" w:cs="Times New Roman"/>
+          <w:color w:val="DCDCAA"/>
+          <w:kern w:val="0"/>
+          <w:sz w:val="18"/>
+          <w:szCs w:val="18"/>
+          <w:lang w:eastAsia="es-ES"/>
+          <w14:ligatures w14:val="none"/>
+        </w:rPr>
+        <w:t>appendChild</w:t>
+      </w:r>
+      <w:proofErr w:type="spellEnd"/>
+      <w:r>
+        <w:rPr>
+          <w:rFonts w:ascii="Consolas" w:eastAsia="Times New Roman" w:hAnsi="Consolas" w:cs="Times New Roman"/>
+          <w:color w:val="CCCCCC"/>
+          <w:kern w:val="0"/>
+          <w:sz w:val="18"/>
+          <w:szCs w:val="18"/>
+          <w:lang w:eastAsia="es-ES"/>
+          <w14:ligatures w14:val="none"/>
+        </w:rPr>
+        <w:t>(</w:t>
+      </w:r>
+      <w:proofErr w:type="spellStart"/>
+      <w:r>
+        <w:rPr>
+          <w:rFonts w:ascii="Consolas" w:eastAsia="Times New Roman" w:hAnsi="Consolas" w:cs="Times New Roman"/>
+          <w:color w:val="9CDCFE"/>
+          <w:kern w:val="0"/>
+          <w:sz w:val="18"/>
+          <w:szCs w:val="18"/>
+          <w:lang w:eastAsia="es-ES"/>
+          <w14:ligatures w14:val="none"/>
+        </w:rPr>
+        <w:t>text</w:t>
+      </w:r>
+      <w:proofErr w:type="spellEnd"/>
+      <w:r>
+        <w:rPr>
+          <w:rFonts w:ascii="Consolas" w:eastAsia="Times New Roman" w:hAnsi="Consolas" w:cs="Times New Roman"/>
+          <w:color w:val="CCCCCC"/>
+          <w:kern w:val="0"/>
+          <w:sz w:val="18"/>
+          <w:szCs w:val="18"/>
+          <w:lang w:eastAsia="es-ES"/>
+          <w14:ligatures w14:val="none"/>
+        </w:rPr>
+        <w:t>);</w:t>
+      </w:r>
+    </w:p>
+    <w:p>
+      <w:pPr>
+        <w:shd w:val="clear" w:color="auto" w:fill="1F1F1F"/>
+        <w:spacing w:after="0" w:line="285" w:lineRule="atLeast"/>
+        <w:rPr>
+          <w:rFonts w:ascii="Consolas" w:eastAsia="Times New Roman" w:hAnsi="Consolas" w:cs="Times New Roman"/>
+          <w:color w:val="CCCCCC"/>
+          <w:kern w:val="0"/>
+          <w:sz w:val="18"/>
+          <w:szCs w:val="18"/>
+          <w:lang w:eastAsia="es-ES"/>
+          <w14:ligatures w14:val="none"/>
+        </w:rPr>
+      </w:pPr>
+      <w:r>
+        <w:rPr>
+          <w:rFonts w:ascii="Consolas" w:eastAsia="Times New Roman" w:hAnsi="Consolas" w:cs="Times New Roman"/>
+          <w:color w:val="CCCCCC"/>
+          <w:kern w:val="0"/>
+          <w:sz w:val="18"/>
+          <w:szCs w:val="18"/>
+          <w:lang w:eastAsia="es-ES"/>
+          <w14:ligatures w14:val="none"/>
+        </w:rPr>
+        <w:t xml:space="preserve">        </w:t>
+      </w:r>
+      <w:proofErr w:type="spellStart"/>
+      <w:r>
+        <w:rPr>
+          <w:rFonts w:ascii="Consolas" w:eastAsia="Times New Roman" w:hAnsi="Consolas" w:cs="Times New Roman"/>
+          <w:color w:val="9CDCFE"/>
+          <w:kern w:val="0"/>
+          <w:sz w:val="18"/>
+          <w:szCs w:val="18"/>
+          <w:lang w:eastAsia="es-ES"/>
+          <w14:ligatures w14:val="none"/>
+        </w:rPr>
+        <w:t>container</w:t>
+      </w:r>
+      <w:r>
+        <w:rPr>
+          <w:rFonts w:ascii="Consolas" w:eastAsia="Times New Roman" w:hAnsi="Consolas" w:cs="Times New Roman"/>
+          <w:color w:val="CCCCCC"/>
+          <w:kern w:val="0"/>
+          <w:sz w:val="18"/>
+          <w:szCs w:val="18"/>
+          <w:lang w:eastAsia="es-ES"/>
+          <w14:ligatures w14:val="none"/>
+        </w:rPr>
+        <w:t>.</w:t>
+      </w:r>
+      <w:r>
+        <w:rPr>
+          <w:rFonts w:ascii="Consolas" w:eastAsia="Times New Roman" w:hAnsi="Consolas" w:cs="Times New Roman"/>
+          <w:color w:val="DCDCAA"/>
+          <w:kern w:val="0"/>
+          <w:sz w:val="18"/>
+          <w:szCs w:val="18"/>
+          <w:lang w:eastAsia="es-ES"/>
+          <w14:ligatures w14:val="none"/>
+        </w:rPr>
+        <w:t>appendChild</w:t>
+      </w:r>
+      <w:proofErr w:type="spellEnd"/>
+      <w:r>
+        <w:rPr>
+          <w:rFonts w:ascii="Consolas" w:eastAsia="Times New Roman" w:hAnsi="Consolas" w:cs="Times New Roman"/>
+          <w:color w:val="CCCCCC"/>
+          <w:kern w:val="0"/>
+          <w:sz w:val="18"/>
+          <w:szCs w:val="18"/>
+          <w:lang w:eastAsia="es-ES"/>
+          <w14:ligatures w14:val="none"/>
+        </w:rPr>
+        <w:t>(</w:t>
+      </w:r>
+      <w:r>
+        <w:rPr>
+          <w:rFonts w:ascii="Consolas" w:eastAsia="Times New Roman" w:hAnsi="Consolas" w:cs="Times New Roman"/>
+          <w:color w:val="9CDCFE"/>
+          <w:kern w:val="0"/>
+          <w:sz w:val="18"/>
+          <w:szCs w:val="18"/>
+          <w:lang w:eastAsia="es-ES"/>
+          <w14:ligatures w14:val="none"/>
+        </w:rPr>
+        <w:t>p</w:t>
+      </w:r>
+      <w:r>
+        <w:rPr>
+          <w:rFonts w:ascii="Consolas" w:eastAsia="Times New Roman" w:hAnsi="Consolas" w:cs="Times New Roman"/>
+          <w:color w:val="CCCCCC"/>
+          <w:kern w:val="0"/>
+          <w:sz w:val="18"/>
+          <w:szCs w:val="18"/>
+          <w:lang w:eastAsia="es-ES"/>
+          <w14:ligatures w14:val="none"/>
+        </w:rPr>
+        <w:t>);</w:t>
+      </w:r>
+    </w:p>
+    <w:p>
+      <w:pPr>
+        <w:shd w:val="clear" w:color="auto" w:fill="1F1F1F"/>
+        <w:spacing w:after="0" w:line="285" w:lineRule="atLeast"/>
+        <w:rPr>
+          <w:rFonts w:ascii="Consolas" w:eastAsia="Times New Roman" w:hAnsi="Consolas" w:cs="Times New Roman"/>
+          <w:color w:val="CCCCCC"/>
+          <w:kern w:val="0"/>
+          <w:sz w:val="18"/>
+          <w:szCs w:val="18"/>
+          <w:lang w:eastAsia="es-ES"/>
+          <w14:ligatures w14:val="none"/>
+        </w:rPr>
+      </w:pPr>
+      <w:r>
+        <w:rPr>
+          <w:rFonts w:ascii="Consolas" w:eastAsia="Times New Roman" w:hAnsi="Consolas" w:cs="Times New Roman"/>
+          <w:color w:val="CCCCCC"/>
+          <w:kern w:val="0"/>
+          <w:sz w:val="18"/>
+          <w:szCs w:val="18"/>
+          <w:lang w:eastAsia="es-ES"/>
+          <w14:ligatures w14:val="none"/>
+        </w:rPr>
+        <w:t xml:space="preserve">        </w:t>
+      </w:r>
+    </w:p>
+    <w:p>
+      <w:pPr>
+        <w:shd w:val="clear" w:color="auto" w:fill="1F1F1F"/>
+        <w:spacing w:after="0" w:line="285" w:lineRule="atLeast"/>
+        <w:rPr>
+          <w:rFonts w:ascii="Consolas" w:eastAsia="Times New Roman" w:hAnsi="Consolas" w:cs="Times New Roman"/>
+          <w:color w:val="CCCCCC"/>
+          <w:kern w:val="0"/>
+          <w:sz w:val="18"/>
+          <w:szCs w:val="18"/>
+          <w:lang w:eastAsia="es-ES"/>
+          <w14:ligatures w14:val="none"/>
+        </w:rPr>
+      </w:pPr>
+      <w:r>
+        <w:rPr>
+          <w:rFonts w:ascii="Consolas" w:eastAsia="Times New Roman" w:hAnsi="Consolas" w:cs="Times New Roman"/>
+          <w:color w:val="CCCCCC"/>
+          <w:kern w:val="0"/>
+          <w:sz w:val="18"/>
+          <w:szCs w:val="18"/>
+          <w:lang w:eastAsia="es-ES"/>
+          <w14:ligatures w14:val="none"/>
+        </w:rPr>
+        <w:t>    }</w:t>
+      </w:r>
+    </w:p>
+    <w:p>
+      <w:pPr>
+        <w:shd w:val="clear" w:color="auto" w:fill="1F1F1F"/>
+        <w:spacing w:after="0" w:line="285" w:lineRule="atLeast"/>
+        <w:rPr>
+          <w:rFonts w:ascii="Consolas" w:eastAsia="Times New Roman" w:hAnsi="Consolas" w:cs="Times New Roman"/>
+          <w:color w:val="CCCCCC"/>
+          <w:kern w:val="0"/>
+          <w:sz w:val="18"/>
+          <w:szCs w:val="18"/>
+          <w:lang w:eastAsia="es-ES"/>
+          <w14:ligatures w14:val="none"/>
+        </w:rPr>
+      </w:pPr>
     </w:p>
     <w:p/>
     <w:p/>
@@ -31600,7 +33988,6 @@
         <w:rPr>
           <w:noProof/>
         </w:rPr>
-        <w:lastRenderedPageBreak/>
         <mc:AlternateContent>
           <mc:Choice Requires="wpg">
             <w:drawing>
@@ -31904,6 +34291,7 @@
           <w:b/>
           <w:bCs/>
         </w:rPr>
+        <w:lastRenderedPageBreak/>
         <w:t>DOM nivel 2</w:t>
       </w:r>
       <w:r>

</xml_diff>

<commit_message>
DWEC05 tarea punto 9 OK
</commit_message>
<xml_diff>
--- a/dwec/rodriguez_jimenez_roberto_DWEC05_Tarea/rodriguez_jimenez_roberto_DWEC05_Tarea.docx
+++ b/dwec/rodriguez_jimenez_roberto_DWEC05_Tarea/rodriguez_jimenez_roberto_DWEC05_Tarea.docx
@@ -33845,6 +33845,9 @@
     <w:p/>
     <w:p/>
     <w:p/>
+    <w:p/>
+    <w:p/>
+    <w:p/>
     <w:p>
       <w:pPr>
         <w:pStyle w:val="Ttulo3"/>
@@ -33855,7 +33858,6 @@
       </w:pPr>
       <w:bookmarkStart w:id="27" w:name="_Toc158371124"/>
       <w:r>
-        <w:lastRenderedPageBreak/>
         <w:t>Validar el E-MAIL. Utilizar una expresión regular que nos permita comprobar que el e-mail sigue un formato correcto. Si se produce algún error mostrar el mensaje en el contenedor "errores" y poner el foco en el campo E-MAIL. Explicar las partes de la expresión regular mediante comentarios.</w:t>
       </w:r>
       <w:bookmarkEnd w:id="27"/>
@@ -35000,6 +35002,373 @@
       <w:bookmarkEnd w:id="28"/>
     </w:p>
     <w:p/>
+    <w:p>
+      <w:r>
+        <w:t>Solamente se comprueba que el valor recibido sea diferente de 0.</w:t>
+      </w:r>
+    </w:p>
+    <w:p>
+      <w:pPr>
+        <w:shd w:val="clear" w:color="auto" w:fill="1F1F1F"/>
+        <w:spacing w:after="0" w:line="285" w:lineRule="atLeast"/>
+        <w:rPr>
+          <w:rFonts w:ascii="Consolas" w:eastAsia="Times New Roman" w:hAnsi="Consolas" w:cs="Times New Roman"/>
+          <w:color w:val="CCCCCC"/>
+          <w:kern w:val="0"/>
+          <w:sz w:val="21"/>
+          <w:szCs w:val="21"/>
+          <w:lang w:eastAsia="es-ES"/>
+          <w14:ligatures w14:val="none"/>
+        </w:rPr>
+      </w:pPr>
+    </w:p>
+    <w:p>
+      <w:pPr>
+        <w:shd w:val="clear" w:color="auto" w:fill="1F1F1F"/>
+        <w:spacing w:after="0" w:line="285" w:lineRule="atLeast"/>
+        <w:rPr>
+          <w:rFonts w:ascii="Consolas" w:eastAsia="Times New Roman" w:hAnsi="Consolas" w:cs="Times New Roman"/>
+          <w:color w:val="CCCCCC"/>
+          <w:kern w:val="0"/>
+          <w:sz w:val="20"/>
+          <w:szCs w:val="20"/>
+          <w:lang w:eastAsia="es-ES"/>
+          <w14:ligatures w14:val="none"/>
+        </w:rPr>
+      </w:pPr>
+      <w:r>
+        <w:rPr>
+          <w:rFonts w:ascii="Consolas" w:eastAsia="Times New Roman" w:hAnsi="Consolas" w:cs="Times New Roman"/>
+          <w:color w:val="CCCCCC"/>
+          <w:kern w:val="0"/>
+          <w:sz w:val="20"/>
+          <w:szCs w:val="20"/>
+          <w:lang w:eastAsia="es-ES"/>
+          <w14:ligatures w14:val="none"/>
+        </w:rPr>
+        <w:t xml:space="preserve">    </w:t>
+      </w:r>
+      <w:proofErr w:type="spellStart"/>
+      <w:r>
+        <w:rPr>
+          <w:rFonts w:ascii="Consolas" w:eastAsia="Times New Roman" w:hAnsi="Consolas" w:cs="Times New Roman"/>
+          <w:color w:val="C586C0"/>
+          <w:kern w:val="0"/>
+          <w:sz w:val="20"/>
+          <w:szCs w:val="20"/>
+          <w:lang w:eastAsia="es-ES"/>
+          <w14:ligatures w14:val="none"/>
+        </w:rPr>
+        <w:t>if</w:t>
+      </w:r>
+      <w:proofErr w:type="spellEnd"/>
+      <w:r>
+        <w:rPr>
+          <w:rFonts w:ascii="Consolas" w:eastAsia="Times New Roman" w:hAnsi="Consolas" w:cs="Times New Roman"/>
+          <w:color w:val="CCCCCC"/>
+          <w:kern w:val="0"/>
+          <w:sz w:val="20"/>
+          <w:szCs w:val="20"/>
+          <w:lang w:eastAsia="es-ES"/>
+          <w14:ligatures w14:val="none"/>
+        </w:rPr>
+        <w:t>(</w:t>
+      </w:r>
+      <w:proofErr w:type="spellStart"/>
+      <w:r>
+        <w:rPr>
+          <w:rFonts w:ascii="Consolas" w:eastAsia="Times New Roman" w:hAnsi="Consolas" w:cs="Times New Roman"/>
+          <w:color w:val="9CDCFE"/>
+          <w:kern w:val="0"/>
+          <w:sz w:val="20"/>
+          <w:szCs w:val="20"/>
+          <w:lang w:eastAsia="es-ES"/>
+          <w14:ligatures w14:val="none"/>
+        </w:rPr>
+        <w:t>e</w:t>
+      </w:r>
+      <w:r>
+        <w:rPr>
+          <w:rFonts w:ascii="Consolas" w:eastAsia="Times New Roman" w:hAnsi="Consolas" w:cs="Times New Roman"/>
+          <w:color w:val="CCCCCC"/>
+          <w:kern w:val="0"/>
+          <w:sz w:val="20"/>
+          <w:szCs w:val="20"/>
+          <w:lang w:eastAsia="es-ES"/>
+          <w14:ligatures w14:val="none"/>
+        </w:rPr>
+        <w:t>.</w:t>
+      </w:r>
+      <w:r>
+        <w:rPr>
+          <w:rFonts w:ascii="Consolas" w:eastAsia="Times New Roman" w:hAnsi="Consolas" w:cs="Times New Roman"/>
+          <w:color w:val="4FC1FF"/>
+          <w:kern w:val="0"/>
+          <w:sz w:val="20"/>
+          <w:szCs w:val="20"/>
+          <w:lang w:eastAsia="es-ES"/>
+          <w14:ligatures w14:val="none"/>
+        </w:rPr>
+        <w:t>target</w:t>
+      </w:r>
+      <w:r>
+        <w:rPr>
+          <w:rFonts w:ascii="Consolas" w:eastAsia="Times New Roman" w:hAnsi="Consolas" w:cs="Times New Roman"/>
+          <w:color w:val="CCCCCC"/>
+          <w:kern w:val="0"/>
+          <w:sz w:val="20"/>
+          <w:szCs w:val="20"/>
+          <w:lang w:eastAsia="es-ES"/>
+          <w14:ligatures w14:val="none"/>
+        </w:rPr>
+        <w:t>.</w:t>
+      </w:r>
+      <w:r>
+        <w:rPr>
+          <w:rFonts w:ascii="Consolas" w:eastAsia="Times New Roman" w:hAnsi="Consolas" w:cs="Times New Roman"/>
+          <w:color w:val="9CDCFE"/>
+          <w:kern w:val="0"/>
+          <w:sz w:val="20"/>
+          <w:szCs w:val="20"/>
+          <w:lang w:eastAsia="es-ES"/>
+          <w14:ligatures w14:val="none"/>
+        </w:rPr>
+        <w:t>value</w:t>
+      </w:r>
+      <w:proofErr w:type="spellEnd"/>
+      <w:r>
+        <w:rPr>
+          <w:rFonts w:ascii="Consolas" w:eastAsia="Times New Roman" w:hAnsi="Consolas" w:cs="Times New Roman"/>
+          <w:color w:val="CCCCCC"/>
+          <w:kern w:val="0"/>
+          <w:sz w:val="20"/>
+          <w:szCs w:val="20"/>
+          <w:lang w:eastAsia="es-ES"/>
+          <w14:ligatures w14:val="none"/>
+        </w:rPr>
+        <w:t xml:space="preserve"> </w:t>
+      </w:r>
+      <w:r>
+        <w:rPr>
+          <w:rFonts w:ascii="Consolas" w:eastAsia="Times New Roman" w:hAnsi="Consolas" w:cs="Times New Roman"/>
+          <w:color w:val="D4D4D4"/>
+          <w:kern w:val="0"/>
+          <w:sz w:val="20"/>
+          <w:szCs w:val="20"/>
+          <w:lang w:eastAsia="es-ES"/>
+          <w14:ligatures w14:val="none"/>
+        </w:rPr>
+        <w:t>==</w:t>
+      </w:r>
+      <w:r>
+        <w:rPr>
+          <w:rFonts w:ascii="Consolas" w:eastAsia="Times New Roman" w:hAnsi="Consolas" w:cs="Times New Roman"/>
+          <w:color w:val="CCCCCC"/>
+          <w:kern w:val="0"/>
+          <w:sz w:val="20"/>
+          <w:szCs w:val="20"/>
+          <w:lang w:eastAsia="es-ES"/>
+          <w14:ligatures w14:val="none"/>
+        </w:rPr>
+        <w:t xml:space="preserve"> </w:t>
+      </w:r>
+      <w:r>
+        <w:rPr>
+          <w:rFonts w:ascii="Consolas" w:eastAsia="Times New Roman" w:hAnsi="Consolas" w:cs="Times New Roman"/>
+          <w:color w:val="CE9178"/>
+          <w:kern w:val="0"/>
+          <w:sz w:val="20"/>
+          <w:szCs w:val="20"/>
+          <w:lang w:eastAsia="es-ES"/>
+          <w14:ligatures w14:val="none"/>
+        </w:rPr>
+        <w:t>"0"</w:t>
+      </w:r>
+      <w:r>
+        <w:rPr>
+          <w:rFonts w:ascii="Consolas" w:eastAsia="Times New Roman" w:hAnsi="Consolas" w:cs="Times New Roman"/>
+          <w:color w:val="CCCCCC"/>
+          <w:kern w:val="0"/>
+          <w:sz w:val="20"/>
+          <w:szCs w:val="20"/>
+          <w:lang w:eastAsia="es-ES"/>
+          <w14:ligatures w14:val="none"/>
+        </w:rPr>
+        <w:t>){</w:t>
+      </w:r>
+    </w:p>
+    <w:p>
+      <w:pPr>
+        <w:shd w:val="clear" w:color="auto" w:fill="1F1F1F"/>
+        <w:spacing w:after="0" w:line="285" w:lineRule="atLeast"/>
+        <w:rPr>
+          <w:rFonts w:ascii="Consolas" w:eastAsia="Times New Roman" w:hAnsi="Consolas" w:cs="Times New Roman"/>
+          <w:color w:val="CCCCCC"/>
+          <w:kern w:val="0"/>
+          <w:sz w:val="20"/>
+          <w:szCs w:val="20"/>
+          <w:lang w:eastAsia="es-ES"/>
+          <w14:ligatures w14:val="none"/>
+        </w:rPr>
+      </w:pPr>
+      <w:r>
+        <w:rPr>
+          <w:rFonts w:ascii="Consolas" w:eastAsia="Times New Roman" w:hAnsi="Consolas" w:cs="Times New Roman"/>
+          <w:color w:val="CCCCCC"/>
+          <w:kern w:val="0"/>
+          <w:sz w:val="20"/>
+          <w:szCs w:val="20"/>
+          <w:lang w:eastAsia="es-ES"/>
+          <w14:ligatures w14:val="none"/>
+        </w:rPr>
+        <w:t xml:space="preserve">        </w:t>
+      </w:r>
+      <w:proofErr w:type="spellStart"/>
+      <w:r>
+        <w:rPr>
+          <w:rFonts w:ascii="Consolas" w:eastAsia="Times New Roman" w:hAnsi="Consolas" w:cs="Times New Roman"/>
+          <w:color w:val="DCDCAA"/>
+          <w:kern w:val="0"/>
+          <w:sz w:val="20"/>
+          <w:szCs w:val="20"/>
+          <w:lang w:eastAsia="es-ES"/>
+          <w14:ligatures w14:val="none"/>
+        </w:rPr>
+        <w:t>imprimirError</w:t>
+      </w:r>
+      <w:proofErr w:type="spellEnd"/>
+      <w:r>
+        <w:rPr>
+          <w:rFonts w:ascii="Consolas" w:eastAsia="Times New Roman" w:hAnsi="Consolas" w:cs="Times New Roman"/>
+          <w:color w:val="CCCCCC"/>
+          <w:kern w:val="0"/>
+          <w:sz w:val="20"/>
+          <w:szCs w:val="20"/>
+          <w:lang w:eastAsia="es-ES"/>
+          <w14:ligatures w14:val="none"/>
+        </w:rPr>
+        <w:t>(</w:t>
+      </w:r>
+      <w:r>
+        <w:rPr>
+          <w:rFonts w:ascii="Consolas" w:eastAsia="Times New Roman" w:hAnsi="Consolas" w:cs="Times New Roman"/>
+          <w:color w:val="CE9178"/>
+          <w:kern w:val="0"/>
+          <w:sz w:val="20"/>
+          <w:szCs w:val="20"/>
+          <w:lang w:eastAsia="es-ES"/>
+          <w14:ligatures w14:val="none"/>
+        </w:rPr>
+        <w:t>"Debes seleccionar una provincia"</w:t>
+      </w:r>
+      <w:r>
+        <w:rPr>
+          <w:rFonts w:ascii="Consolas" w:eastAsia="Times New Roman" w:hAnsi="Consolas" w:cs="Times New Roman"/>
+          <w:color w:val="CCCCCC"/>
+          <w:kern w:val="0"/>
+          <w:sz w:val="20"/>
+          <w:szCs w:val="20"/>
+          <w:lang w:eastAsia="es-ES"/>
+          <w14:ligatures w14:val="none"/>
+        </w:rPr>
+        <w:t xml:space="preserve">, </w:t>
+      </w:r>
+      <w:proofErr w:type="spellStart"/>
+      <w:r>
+        <w:rPr>
+          <w:rFonts w:ascii="Consolas" w:eastAsia="Times New Roman" w:hAnsi="Consolas" w:cs="Times New Roman"/>
+          <w:color w:val="9CDCFE"/>
+          <w:kern w:val="0"/>
+          <w:sz w:val="20"/>
+          <w:szCs w:val="20"/>
+          <w:lang w:eastAsia="es-ES"/>
+          <w14:ligatures w14:val="none"/>
+        </w:rPr>
+        <w:t>e</w:t>
+      </w:r>
+      <w:r>
+        <w:rPr>
+          <w:rFonts w:ascii="Consolas" w:eastAsia="Times New Roman" w:hAnsi="Consolas" w:cs="Times New Roman"/>
+          <w:color w:val="CCCCCC"/>
+          <w:kern w:val="0"/>
+          <w:sz w:val="20"/>
+          <w:szCs w:val="20"/>
+          <w:lang w:eastAsia="es-ES"/>
+          <w14:ligatures w14:val="none"/>
+        </w:rPr>
+        <w:t>.</w:t>
+      </w:r>
+      <w:r>
+        <w:rPr>
+          <w:rFonts w:ascii="Consolas" w:eastAsia="Times New Roman" w:hAnsi="Consolas" w:cs="Times New Roman"/>
+          <w:color w:val="4FC1FF"/>
+          <w:kern w:val="0"/>
+          <w:sz w:val="20"/>
+          <w:szCs w:val="20"/>
+          <w:lang w:eastAsia="es-ES"/>
+          <w14:ligatures w14:val="none"/>
+        </w:rPr>
+        <w:t>target</w:t>
+      </w:r>
+      <w:proofErr w:type="spellEnd"/>
+      <w:r>
+        <w:rPr>
+          <w:rFonts w:ascii="Consolas" w:eastAsia="Times New Roman" w:hAnsi="Consolas" w:cs="Times New Roman"/>
+          <w:color w:val="CCCCCC"/>
+          <w:kern w:val="0"/>
+          <w:sz w:val="20"/>
+          <w:szCs w:val="20"/>
+          <w:lang w:eastAsia="es-ES"/>
+          <w14:ligatures w14:val="none"/>
+        </w:rPr>
+        <w:t>);</w:t>
+      </w:r>
+    </w:p>
+    <w:p>
+      <w:pPr>
+        <w:shd w:val="clear" w:color="auto" w:fill="1F1F1F"/>
+        <w:spacing w:after="0" w:line="285" w:lineRule="atLeast"/>
+        <w:rPr>
+          <w:rFonts w:ascii="Consolas" w:eastAsia="Times New Roman" w:hAnsi="Consolas" w:cs="Times New Roman"/>
+          <w:color w:val="CCCCCC"/>
+          <w:kern w:val="0"/>
+          <w:sz w:val="20"/>
+          <w:szCs w:val="20"/>
+          <w:lang w:eastAsia="es-ES"/>
+          <w14:ligatures w14:val="none"/>
+        </w:rPr>
+      </w:pPr>
+      <w:r>
+        <w:rPr>
+          <w:rFonts w:ascii="Consolas" w:eastAsia="Times New Roman" w:hAnsi="Consolas" w:cs="Times New Roman"/>
+          <w:color w:val="CCCCCC"/>
+          <w:kern w:val="0"/>
+          <w:sz w:val="20"/>
+          <w:szCs w:val="20"/>
+          <w:lang w:eastAsia="es-ES"/>
+          <w14:ligatures w14:val="none"/>
+        </w:rPr>
+        <w:t>    }</w:t>
+      </w:r>
+    </w:p>
+    <w:p>
+      <w:pPr>
+        <w:shd w:val="clear" w:color="auto" w:fill="1F1F1F"/>
+        <w:spacing w:after="0" w:line="285" w:lineRule="atLeast"/>
+        <w:rPr>
+          <w:rFonts w:ascii="Consolas" w:eastAsia="Times New Roman" w:hAnsi="Consolas" w:cs="Times New Roman"/>
+          <w:color w:val="CCCCCC"/>
+          <w:kern w:val="0"/>
+          <w:sz w:val="20"/>
+          <w:szCs w:val="20"/>
+          <w:lang w:eastAsia="es-ES"/>
+          <w14:ligatures w14:val="none"/>
+        </w:rPr>
+      </w:pPr>
+    </w:p>
+    <w:p/>
+    <w:p/>
+    <w:p/>
     <w:p/>
     <w:p>
       <w:pPr>
@@ -35011,6 +35380,7 @@
       </w:pPr>
       <w:bookmarkStart w:id="29" w:name="_Toc158371126"/>
       <w:r>
+        <w:lastRenderedPageBreak/>
         <w:t xml:space="preserve">Validar el campo FECHA utilizando una expresión regular. Debe cumplir alguno de los siguientes formatos: </w:t>
       </w:r>
       <w:proofErr w:type="spellStart"/>
@@ -35046,6 +35416,1281 @@
         <w:t>. No se pide validar que sea una fecha de calendario correcta. Si se produce algún error mostrar el mensaje en el contenedor "errores" y poner el foco en el campo FECHA. Explicar las partes de la expresión regular mediante comentarios.</w:t>
       </w:r>
       <w:bookmarkEnd w:id="29"/>
+    </w:p>
+    <w:p/>
+    <w:p>
+      <w:pPr>
+        <w:shd w:val="clear" w:color="auto" w:fill="1F1F1F"/>
+        <w:spacing w:after="0" w:line="285" w:lineRule="atLeast"/>
+        <w:rPr>
+          <w:rFonts w:ascii="Consolas" w:eastAsia="Times New Roman" w:hAnsi="Consolas" w:cs="Times New Roman"/>
+          <w:color w:val="CCCCCC"/>
+          <w:kern w:val="0"/>
+          <w:sz w:val="18"/>
+          <w:szCs w:val="18"/>
+          <w:lang w:eastAsia="es-ES"/>
+          <w14:ligatures w14:val="none"/>
+        </w:rPr>
+      </w:pPr>
+    </w:p>
+    <w:p>
+      <w:pPr>
+        <w:shd w:val="clear" w:color="auto" w:fill="1F1F1F"/>
+        <w:spacing w:after="0" w:line="285" w:lineRule="atLeast"/>
+        <w:rPr>
+          <w:rFonts w:ascii="Consolas" w:eastAsia="Times New Roman" w:hAnsi="Consolas" w:cs="Times New Roman"/>
+          <w:color w:val="CCCCCC"/>
+          <w:kern w:val="0"/>
+          <w:sz w:val="18"/>
+          <w:szCs w:val="18"/>
+          <w:lang w:eastAsia="es-ES"/>
+          <w14:ligatures w14:val="none"/>
+        </w:rPr>
+      </w:pPr>
+      <w:r>
+        <w:rPr>
+          <w:rFonts w:ascii="Consolas" w:eastAsia="Times New Roman" w:hAnsi="Consolas" w:cs="Times New Roman"/>
+          <w:color w:val="6A9955"/>
+          <w:kern w:val="0"/>
+          <w:sz w:val="18"/>
+          <w:szCs w:val="18"/>
+          <w:lang w:eastAsia="es-ES"/>
+          <w14:ligatures w14:val="none"/>
+        </w:rPr>
+        <w:t xml:space="preserve"> </w:t>
+      </w:r>
+      <w:r>
+        <w:rPr>
+          <w:rFonts w:ascii="Consolas" w:eastAsia="Times New Roman" w:hAnsi="Consolas" w:cs="Times New Roman"/>
+          <w:color w:val="6A9955"/>
+          <w:kern w:val="0"/>
+          <w:sz w:val="18"/>
+          <w:szCs w:val="18"/>
+          <w:lang w:eastAsia="es-ES"/>
+          <w14:ligatures w14:val="none"/>
+        </w:rPr>
+        <w:t>// Hay que tener en cuenta que se exige un 0 a la izquierda para cumplir la especificación.</w:t>
+      </w:r>
+    </w:p>
+    <w:p>
+      <w:pPr>
+        <w:shd w:val="clear" w:color="auto" w:fill="1F1F1F"/>
+        <w:spacing w:after="0" w:line="285" w:lineRule="atLeast"/>
+        <w:rPr>
+          <w:rFonts w:ascii="Consolas" w:eastAsia="Times New Roman" w:hAnsi="Consolas" w:cs="Times New Roman"/>
+          <w:color w:val="CCCCCC"/>
+          <w:kern w:val="0"/>
+          <w:sz w:val="18"/>
+          <w:szCs w:val="18"/>
+          <w:lang w:eastAsia="es-ES"/>
+          <w14:ligatures w14:val="none"/>
+        </w:rPr>
+      </w:pPr>
+      <w:r>
+        <w:rPr>
+          <w:rFonts w:ascii="Consolas" w:eastAsia="Times New Roman" w:hAnsi="Consolas" w:cs="Times New Roman"/>
+          <w:color w:val="6A9955"/>
+          <w:kern w:val="0"/>
+          <w:sz w:val="18"/>
+          <w:szCs w:val="18"/>
+          <w:lang w:eastAsia="es-ES"/>
+          <w14:ligatures w14:val="none"/>
+        </w:rPr>
+        <w:t xml:space="preserve"> </w:t>
+      </w:r>
+      <w:r>
+        <w:rPr>
+          <w:rFonts w:ascii="Consolas" w:eastAsia="Times New Roman" w:hAnsi="Consolas" w:cs="Times New Roman"/>
+          <w:color w:val="6A9955"/>
+          <w:kern w:val="0"/>
+          <w:sz w:val="18"/>
+          <w:szCs w:val="18"/>
+          <w:lang w:eastAsia="es-ES"/>
+          <w14:ligatures w14:val="none"/>
+        </w:rPr>
+        <w:t>// Grupo día:  ( 0[1-9] | [1-2]\d | 3[0-1] )</w:t>
+      </w:r>
+    </w:p>
+    <w:p>
+      <w:pPr>
+        <w:shd w:val="clear" w:color="auto" w:fill="1F1F1F"/>
+        <w:spacing w:after="0" w:line="285" w:lineRule="atLeast"/>
+        <w:rPr>
+          <w:rFonts w:ascii="Consolas" w:eastAsia="Times New Roman" w:hAnsi="Consolas" w:cs="Times New Roman"/>
+          <w:color w:val="CCCCCC"/>
+          <w:kern w:val="0"/>
+          <w:sz w:val="18"/>
+          <w:szCs w:val="18"/>
+          <w:lang w:eastAsia="es-ES"/>
+          <w14:ligatures w14:val="none"/>
+        </w:rPr>
+      </w:pPr>
+      <w:r>
+        <w:rPr>
+          <w:rFonts w:ascii="Consolas" w:eastAsia="Times New Roman" w:hAnsi="Consolas" w:cs="Times New Roman"/>
+          <w:color w:val="6A9955"/>
+          <w:kern w:val="0"/>
+          <w:sz w:val="18"/>
+          <w:szCs w:val="18"/>
+          <w:lang w:eastAsia="es-ES"/>
+          <w14:ligatures w14:val="none"/>
+        </w:rPr>
+        <w:t xml:space="preserve"> </w:t>
+      </w:r>
+      <w:r>
+        <w:rPr>
+          <w:rFonts w:ascii="Consolas" w:eastAsia="Times New Roman" w:hAnsi="Consolas" w:cs="Times New Roman"/>
+          <w:color w:val="6A9955"/>
+          <w:kern w:val="0"/>
+          <w:sz w:val="18"/>
+          <w:szCs w:val="18"/>
+          <w:lang w:eastAsia="es-ES"/>
+          <w14:ligatures w14:val="none"/>
+        </w:rPr>
+        <w:t>//      Días del 1 al 9: debe comenzar con un 0.</w:t>
+      </w:r>
+    </w:p>
+    <w:p>
+      <w:pPr>
+        <w:shd w:val="clear" w:color="auto" w:fill="1F1F1F"/>
+        <w:spacing w:after="0" w:line="285" w:lineRule="atLeast"/>
+        <w:rPr>
+          <w:rFonts w:ascii="Consolas" w:eastAsia="Times New Roman" w:hAnsi="Consolas" w:cs="Times New Roman"/>
+          <w:color w:val="CCCCCC"/>
+          <w:kern w:val="0"/>
+          <w:sz w:val="18"/>
+          <w:szCs w:val="18"/>
+          <w:lang w:eastAsia="es-ES"/>
+          <w14:ligatures w14:val="none"/>
+        </w:rPr>
+      </w:pPr>
+      <w:r>
+        <w:rPr>
+          <w:rFonts w:ascii="Consolas" w:eastAsia="Times New Roman" w:hAnsi="Consolas" w:cs="Times New Roman"/>
+          <w:color w:val="6A9955"/>
+          <w:kern w:val="0"/>
+          <w:sz w:val="18"/>
+          <w:szCs w:val="18"/>
+          <w:lang w:eastAsia="es-ES"/>
+          <w14:ligatures w14:val="none"/>
+        </w:rPr>
+        <w:t xml:space="preserve"> </w:t>
+      </w:r>
+      <w:r>
+        <w:rPr>
+          <w:rFonts w:ascii="Consolas" w:eastAsia="Times New Roman" w:hAnsi="Consolas" w:cs="Times New Roman"/>
+          <w:color w:val="6A9955"/>
+          <w:kern w:val="0"/>
+          <w:sz w:val="18"/>
+          <w:szCs w:val="18"/>
+          <w:lang w:eastAsia="es-ES"/>
+          <w14:ligatures w14:val="none"/>
+        </w:rPr>
+        <w:t>//      Días del 10 al 29: comienzan con 1 o 2 y siguen con otro número.</w:t>
+      </w:r>
+    </w:p>
+    <w:p>
+      <w:pPr>
+        <w:shd w:val="clear" w:color="auto" w:fill="1F1F1F"/>
+        <w:spacing w:after="0" w:line="285" w:lineRule="atLeast"/>
+        <w:rPr>
+          <w:rFonts w:ascii="Consolas" w:eastAsia="Times New Roman" w:hAnsi="Consolas" w:cs="Times New Roman"/>
+          <w:color w:val="CCCCCC"/>
+          <w:kern w:val="0"/>
+          <w:sz w:val="18"/>
+          <w:szCs w:val="18"/>
+          <w:lang w:eastAsia="es-ES"/>
+          <w14:ligatures w14:val="none"/>
+        </w:rPr>
+      </w:pPr>
+      <w:r>
+        <w:rPr>
+          <w:rFonts w:ascii="Consolas" w:eastAsia="Times New Roman" w:hAnsi="Consolas" w:cs="Times New Roman"/>
+          <w:color w:val="6A9955"/>
+          <w:kern w:val="0"/>
+          <w:sz w:val="18"/>
+          <w:szCs w:val="18"/>
+          <w:lang w:eastAsia="es-ES"/>
+          <w14:ligatures w14:val="none"/>
+        </w:rPr>
+        <w:t xml:space="preserve"> </w:t>
+      </w:r>
+      <w:r>
+        <w:rPr>
+          <w:rFonts w:ascii="Consolas" w:eastAsia="Times New Roman" w:hAnsi="Consolas" w:cs="Times New Roman"/>
+          <w:color w:val="6A9955"/>
+          <w:kern w:val="0"/>
+          <w:sz w:val="18"/>
+          <w:szCs w:val="18"/>
+          <w:lang w:eastAsia="es-ES"/>
+          <w14:ligatures w14:val="none"/>
+        </w:rPr>
+        <w:t>//      Días 30 y 31: comienzan con 3 y uno entre 0 y 1.</w:t>
+      </w:r>
+    </w:p>
+    <w:p>
+      <w:pPr>
+        <w:shd w:val="clear" w:color="auto" w:fill="1F1F1F"/>
+        <w:spacing w:after="0" w:line="285" w:lineRule="atLeast"/>
+        <w:rPr>
+          <w:rFonts w:ascii="Consolas" w:eastAsia="Times New Roman" w:hAnsi="Consolas" w:cs="Times New Roman"/>
+          <w:color w:val="CCCCCC"/>
+          <w:kern w:val="0"/>
+          <w:sz w:val="18"/>
+          <w:szCs w:val="18"/>
+          <w:lang w:eastAsia="es-ES"/>
+          <w14:ligatures w14:val="none"/>
+        </w:rPr>
+      </w:pPr>
+      <w:r>
+        <w:rPr>
+          <w:rFonts w:ascii="Consolas" w:eastAsia="Times New Roman" w:hAnsi="Consolas" w:cs="Times New Roman"/>
+          <w:color w:val="6A9955"/>
+          <w:kern w:val="0"/>
+          <w:sz w:val="18"/>
+          <w:szCs w:val="18"/>
+          <w:lang w:eastAsia="es-ES"/>
+          <w14:ligatures w14:val="none"/>
+        </w:rPr>
+        <w:t xml:space="preserve"> </w:t>
+      </w:r>
+      <w:r>
+        <w:rPr>
+          <w:rFonts w:ascii="Consolas" w:eastAsia="Times New Roman" w:hAnsi="Consolas" w:cs="Times New Roman"/>
+          <w:color w:val="6A9955"/>
+          <w:kern w:val="0"/>
+          <w:sz w:val="18"/>
+          <w:szCs w:val="18"/>
+          <w:lang w:eastAsia="es-ES"/>
+          <w14:ligatures w14:val="none"/>
+        </w:rPr>
+        <w:t>// Grupo mes:  ( 0[0-9] | 1[0-2] )</w:t>
+      </w:r>
+    </w:p>
+    <w:p>
+      <w:pPr>
+        <w:shd w:val="clear" w:color="auto" w:fill="1F1F1F"/>
+        <w:spacing w:after="0" w:line="285" w:lineRule="atLeast"/>
+        <w:rPr>
+          <w:rFonts w:ascii="Consolas" w:eastAsia="Times New Roman" w:hAnsi="Consolas" w:cs="Times New Roman"/>
+          <w:color w:val="CCCCCC"/>
+          <w:kern w:val="0"/>
+          <w:sz w:val="18"/>
+          <w:szCs w:val="18"/>
+          <w:lang w:eastAsia="es-ES"/>
+          <w14:ligatures w14:val="none"/>
+        </w:rPr>
+      </w:pPr>
+      <w:r>
+        <w:rPr>
+          <w:rFonts w:ascii="Consolas" w:eastAsia="Times New Roman" w:hAnsi="Consolas" w:cs="Times New Roman"/>
+          <w:color w:val="6A9955"/>
+          <w:kern w:val="0"/>
+          <w:sz w:val="18"/>
+          <w:szCs w:val="18"/>
+          <w:lang w:eastAsia="es-ES"/>
+          <w14:ligatures w14:val="none"/>
+        </w:rPr>
+        <w:t xml:space="preserve"> </w:t>
+      </w:r>
+      <w:r>
+        <w:rPr>
+          <w:rFonts w:ascii="Consolas" w:eastAsia="Times New Roman" w:hAnsi="Consolas" w:cs="Times New Roman"/>
+          <w:color w:val="6A9955"/>
+          <w:kern w:val="0"/>
+          <w:sz w:val="18"/>
+          <w:szCs w:val="18"/>
+          <w:lang w:eastAsia="es-ES"/>
+          <w14:ligatures w14:val="none"/>
+        </w:rPr>
+        <w:t>//      Meses del 1 al 9: 0 seguido de un número del 1 al 9.</w:t>
+      </w:r>
+    </w:p>
+    <w:p>
+      <w:pPr>
+        <w:shd w:val="clear" w:color="auto" w:fill="1F1F1F"/>
+        <w:spacing w:after="0" w:line="285" w:lineRule="atLeast"/>
+        <w:rPr>
+          <w:rFonts w:ascii="Consolas" w:eastAsia="Times New Roman" w:hAnsi="Consolas" w:cs="Times New Roman"/>
+          <w:color w:val="CCCCCC"/>
+          <w:kern w:val="0"/>
+          <w:sz w:val="18"/>
+          <w:szCs w:val="18"/>
+          <w:lang w:eastAsia="es-ES"/>
+          <w14:ligatures w14:val="none"/>
+        </w:rPr>
+      </w:pPr>
+      <w:r>
+        <w:rPr>
+          <w:rFonts w:ascii="Consolas" w:eastAsia="Times New Roman" w:hAnsi="Consolas" w:cs="Times New Roman"/>
+          <w:color w:val="6A9955"/>
+          <w:kern w:val="0"/>
+          <w:sz w:val="18"/>
+          <w:szCs w:val="18"/>
+          <w:lang w:eastAsia="es-ES"/>
+          <w14:ligatures w14:val="none"/>
+        </w:rPr>
+        <w:t xml:space="preserve"> </w:t>
+      </w:r>
+      <w:r>
+        <w:rPr>
+          <w:rFonts w:ascii="Consolas" w:eastAsia="Times New Roman" w:hAnsi="Consolas" w:cs="Times New Roman"/>
+          <w:color w:val="6A9955"/>
+          <w:kern w:val="0"/>
+          <w:sz w:val="18"/>
+          <w:szCs w:val="18"/>
+          <w:lang w:eastAsia="es-ES"/>
+          <w14:ligatures w14:val="none"/>
+        </w:rPr>
+        <w:t>//      Opciones 2, 3 y 4: los meses 10, 11 y 12.</w:t>
+      </w:r>
+    </w:p>
+    <w:p>
+      <w:pPr>
+        <w:shd w:val="clear" w:color="auto" w:fill="1F1F1F"/>
+        <w:spacing w:after="0" w:line="285" w:lineRule="atLeast"/>
+        <w:rPr>
+          <w:rFonts w:ascii="Consolas" w:eastAsia="Times New Roman" w:hAnsi="Consolas" w:cs="Times New Roman"/>
+          <w:color w:val="CCCCCC"/>
+          <w:kern w:val="0"/>
+          <w:sz w:val="18"/>
+          <w:szCs w:val="18"/>
+          <w:lang w:eastAsia="es-ES"/>
+          <w14:ligatures w14:val="none"/>
+        </w:rPr>
+      </w:pPr>
+      <w:r>
+        <w:rPr>
+          <w:rFonts w:ascii="Consolas" w:eastAsia="Times New Roman" w:hAnsi="Consolas" w:cs="Times New Roman"/>
+          <w:color w:val="6A9955"/>
+          <w:kern w:val="0"/>
+          <w:sz w:val="18"/>
+          <w:szCs w:val="18"/>
+          <w:lang w:eastAsia="es-ES"/>
+          <w14:ligatures w14:val="none"/>
+        </w:rPr>
+        <w:t xml:space="preserve"> </w:t>
+      </w:r>
+      <w:r>
+        <w:rPr>
+          <w:rFonts w:ascii="Consolas" w:eastAsia="Times New Roman" w:hAnsi="Consolas" w:cs="Times New Roman"/>
+          <w:color w:val="6A9955"/>
+          <w:kern w:val="0"/>
+          <w:sz w:val="18"/>
+          <w:szCs w:val="18"/>
+          <w:lang w:eastAsia="es-ES"/>
+          <w14:ligatures w14:val="none"/>
+        </w:rPr>
+        <w:t>// Grupo año:  ( [0-1][0-9]{3} | 20[0-9][0-5] )</w:t>
+      </w:r>
+    </w:p>
+    <w:p>
+      <w:pPr>
+        <w:shd w:val="clear" w:color="auto" w:fill="1F1F1F"/>
+        <w:spacing w:after="0" w:line="285" w:lineRule="atLeast"/>
+        <w:rPr>
+          <w:rFonts w:ascii="Consolas" w:eastAsia="Times New Roman" w:hAnsi="Consolas" w:cs="Times New Roman"/>
+          <w:color w:val="CCCCCC"/>
+          <w:kern w:val="0"/>
+          <w:sz w:val="18"/>
+          <w:szCs w:val="18"/>
+          <w:lang w:eastAsia="es-ES"/>
+          <w14:ligatures w14:val="none"/>
+        </w:rPr>
+      </w:pPr>
+      <w:r>
+        <w:rPr>
+          <w:rFonts w:ascii="Consolas" w:eastAsia="Times New Roman" w:hAnsi="Consolas" w:cs="Times New Roman"/>
+          <w:color w:val="6A9955"/>
+          <w:kern w:val="0"/>
+          <w:sz w:val="18"/>
+          <w:szCs w:val="18"/>
+          <w:lang w:eastAsia="es-ES"/>
+          <w14:ligatures w14:val="none"/>
+        </w:rPr>
+        <w:t xml:space="preserve"> </w:t>
+      </w:r>
+      <w:r>
+        <w:rPr>
+          <w:rFonts w:ascii="Consolas" w:eastAsia="Times New Roman" w:hAnsi="Consolas" w:cs="Times New Roman"/>
+          <w:color w:val="6A9955"/>
+          <w:kern w:val="0"/>
+          <w:sz w:val="18"/>
+          <w:szCs w:val="18"/>
+          <w:lang w:eastAsia="es-ES"/>
+          <w14:ligatures w14:val="none"/>
+        </w:rPr>
+        <w:t>//      Opción 1: admite desde el año 0 hasta 1999</w:t>
+      </w:r>
+    </w:p>
+    <w:p>
+      <w:pPr>
+        <w:shd w:val="clear" w:color="auto" w:fill="1F1F1F"/>
+        <w:spacing w:after="0" w:line="285" w:lineRule="atLeast"/>
+        <w:rPr>
+          <w:rFonts w:ascii="Consolas" w:eastAsia="Times New Roman" w:hAnsi="Consolas" w:cs="Times New Roman"/>
+          <w:color w:val="CCCCCC"/>
+          <w:kern w:val="0"/>
+          <w:sz w:val="18"/>
+          <w:szCs w:val="18"/>
+          <w:lang w:eastAsia="es-ES"/>
+          <w14:ligatures w14:val="none"/>
+        </w:rPr>
+      </w:pPr>
+      <w:r>
+        <w:rPr>
+          <w:rFonts w:ascii="Consolas" w:eastAsia="Times New Roman" w:hAnsi="Consolas" w:cs="Times New Roman"/>
+          <w:color w:val="6A9955"/>
+          <w:kern w:val="0"/>
+          <w:sz w:val="18"/>
+          <w:szCs w:val="18"/>
+          <w:lang w:eastAsia="es-ES"/>
+          <w14:ligatures w14:val="none"/>
+        </w:rPr>
+        <w:t xml:space="preserve"> </w:t>
+      </w:r>
+      <w:r>
+        <w:rPr>
+          <w:rFonts w:ascii="Consolas" w:eastAsia="Times New Roman" w:hAnsi="Consolas" w:cs="Times New Roman"/>
+          <w:color w:val="6A9955"/>
+          <w:kern w:val="0"/>
+          <w:sz w:val="18"/>
+          <w:szCs w:val="18"/>
+          <w:lang w:eastAsia="es-ES"/>
+          <w14:ligatures w14:val="none"/>
+        </w:rPr>
+        <w:t>//      Opción 2: admite desde el año 2000 hasta 2025</w:t>
+      </w:r>
+    </w:p>
+    <w:p>
+      <w:pPr>
+        <w:shd w:val="clear" w:color="auto" w:fill="1F1F1F"/>
+        <w:spacing w:after="0" w:line="285" w:lineRule="atLeast"/>
+        <w:rPr>
+          <w:rFonts w:ascii="Consolas" w:eastAsia="Times New Roman" w:hAnsi="Consolas" w:cs="Times New Roman"/>
+          <w:color w:val="CCCCCC"/>
+          <w:kern w:val="0"/>
+          <w:sz w:val="18"/>
+          <w:szCs w:val="18"/>
+          <w:lang w:eastAsia="es-ES"/>
+          <w14:ligatures w14:val="none"/>
+        </w:rPr>
+      </w:pPr>
+      <w:r>
+        <w:rPr>
+          <w:rFonts w:ascii="Consolas" w:eastAsia="Times New Roman" w:hAnsi="Consolas" w:cs="Times New Roman"/>
+          <w:color w:val="6A9955"/>
+          <w:kern w:val="0"/>
+          <w:sz w:val="18"/>
+          <w:szCs w:val="18"/>
+          <w:lang w:eastAsia="es-ES"/>
+          <w14:ligatures w14:val="none"/>
+        </w:rPr>
+        <w:t xml:space="preserve"> </w:t>
+      </w:r>
+      <w:r>
+        <w:rPr>
+          <w:rFonts w:ascii="Consolas" w:eastAsia="Times New Roman" w:hAnsi="Consolas" w:cs="Times New Roman"/>
+          <w:color w:val="6A9955"/>
+          <w:kern w:val="0"/>
+          <w:sz w:val="18"/>
+          <w:szCs w:val="18"/>
+          <w:lang w:eastAsia="es-ES"/>
+          <w14:ligatures w14:val="none"/>
+        </w:rPr>
+        <w:t>// El separado admite "/" o "-" y para elegirlo se incluye el mes en la opción.</w:t>
+      </w:r>
+    </w:p>
+    <w:p>
+      <w:pPr>
+        <w:shd w:val="clear" w:color="auto" w:fill="1F1F1F"/>
+        <w:spacing w:after="0" w:line="285" w:lineRule="atLeast"/>
+        <w:rPr>
+          <w:rFonts w:ascii="Consolas" w:eastAsia="Times New Roman" w:hAnsi="Consolas" w:cs="Times New Roman"/>
+          <w:color w:val="CCCCCC"/>
+          <w:kern w:val="0"/>
+          <w:sz w:val="18"/>
+          <w:szCs w:val="18"/>
+          <w:lang w:eastAsia="es-ES"/>
+          <w14:ligatures w14:val="none"/>
+        </w:rPr>
+      </w:pPr>
+    </w:p>
+    <w:p>
+      <w:pPr>
+        <w:shd w:val="clear" w:color="auto" w:fill="1F1F1F"/>
+        <w:spacing w:after="0" w:line="285" w:lineRule="atLeast"/>
+        <w:rPr>
+          <w:rFonts w:ascii="Consolas" w:eastAsia="Times New Roman" w:hAnsi="Consolas" w:cs="Times New Roman"/>
+          <w:color w:val="CCCCCC"/>
+          <w:kern w:val="0"/>
+          <w:sz w:val="18"/>
+          <w:szCs w:val="18"/>
+          <w:lang w:eastAsia="es-ES"/>
+          <w14:ligatures w14:val="none"/>
+        </w:rPr>
+      </w:pPr>
+      <w:r>
+        <w:rPr>
+          <w:rFonts w:ascii="Consolas" w:eastAsia="Times New Roman" w:hAnsi="Consolas" w:cs="Times New Roman"/>
+          <w:color w:val="569CD6"/>
+          <w:kern w:val="0"/>
+          <w:sz w:val="18"/>
+          <w:szCs w:val="18"/>
+          <w:lang w:eastAsia="es-ES"/>
+          <w14:ligatures w14:val="none"/>
+        </w:rPr>
+        <w:t xml:space="preserve"> </w:t>
+      </w:r>
+      <w:r>
+        <w:rPr>
+          <w:rFonts w:ascii="Consolas" w:eastAsia="Times New Roman" w:hAnsi="Consolas" w:cs="Times New Roman"/>
+          <w:color w:val="569CD6"/>
+          <w:kern w:val="0"/>
+          <w:sz w:val="18"/>
+          <w:szCs w:val="18"/>
+          <w:lang w:eastAsia="es-ES"/>
+          <w14:ligatures w14:val="none"/>
+        </w:rPr>
+        <w:t>let</w:t>
+      </w:r>
+      <w:r>
+        <w:rPr>
+          <w:rFonts w:ascii="Consolas" w:eastAsia="Times New Roman" w:hAnsi="Consolas" w:cs="Times New Roman"/>
+          <w:color w:val="CCCCCC"/>
+          <w:kern w:val="0"/>
+          <w:sz w:val="18"/>
+          <w:szCs w:val="18"/>
+          <w:lang w:eastAsia="es-ES"/>
+          <w14:ligatures w14:val="none"/>
+        </w:rPr>
+        <w:t xml:space="preserve"> </w:t>
+      </w:r>
+      <w:proofErr w:type="spellStart"/>
+      <w:r>
+        <w:rPr>
+          <w:rFonts w:ascii="Consolas" w:eastAsia="Times New Roman" w:hAnsi="Consolas" w:cs="Times New Roman"/>
+          <w:color w:val="9CDCFE"/>
+          <w:kern w:val="0"/>
+          <w:sz w:val="18"/>
+          <w:szCs w:val="18"/>
+          <w:lang w:eastAsia="es-ES"/>
+          <w14:ligatures w14:val="none"/>
+        </w:rPr>
+        <w:t>pattern</w:t>
+      </w:r>
+      <w:proofErr w:type="spellEnd"/>
+      <w:r>
+        <w:rPr>
+          <w:rFonts w:ascii="Consolas" w:eastAsia="Times New Roman" w:hAnsi="Consolas" w:cs="Times New Roman"/>
+          <w:color w:val="CCCCCC"/>
+          <w:kern w:val="0"/>
+          <w:sz w:val="18"/>
+          <w:szCs w:val="18"/>
+          <w:lang w:eastAsia="es-ES"/>
+          <w14:ligatures w14:val="none"/>
+        </w:rPr>
+        <w:t xml:space="preserve"> </w:t>
+      </w:r>
+      <w:r>
+        <w:rPr>
+          <w:rFonts w:ascii="Consolas" w:eastAsia="Times New Roman" w:hAnsi="Consolas" w:cs="Times New Roman"/>
+          <w:color w:val="D4D4D4"/>
+          <w:kern w:val="0"/>
+          <w:sz w:val="18"/>
+          <w:szCs w:val="18"/>
+          <w:lang w:eastAsia="es-ES"/>
+          <w14:ligatures w14:val="none"/>
+        </w:rPr>
+        <w:t>=</w:t>
+      </w:r>
+      <w:r>
+        <w:rPr>
+          <w:rFonts w:ascii="Consolas" w:eastAsia="Times New Roman" w:hAnsi="Consolas" w:cs="Times New Roman"/>
+          <w:color w:val="CCCCCC"/>
+          <w:kern w:val="0"/>
+          <w:sz w:val="18"/>
+          <w:szCs w:val="18"/>
+          <w:lang w:eastAsia="es-ES"/>
+          <w14:ligatures w14:val="none"/>
+        </w:rPr>
+        <w:t xml:space="preserve"> </w:t>
+      </w:r>
+      <w:r>
+        <w:rPr>
+          <w:rFonts w:ascii="Consolas" w:eastAsia="Times New Roman" w:hAnsi="Consolas" w:cs="Times New Roman"/>
+          <w:color w:val="D16969"/>
+          <w:kern w:val="0"/>
+          <w:sz w:val="18"/>
+          <w:szCs w:val="18"/>
+          <w:lang w:eastAsia="es-ES"/>
+          <w14:ligatures w14:val="none"/>
+        </w:rPr>
+        <w:t>/</w:t>
+      </w:r>
+      <w:r>
+        <w:rPr>
+          <w:rFonts w:ascii="Consolas" w:eastAsia="Times New Roman" w:hAnsi="Consolas" w:cs="Times New Roman"/>
+          <w:color w:val="DCDCAA"/>
+          <w:kern w:val="0"/>
+          <w:sz w:val="18"/>
+          <w:szCs w:val="18"/>
+          <w:lang w:eastAsia="es-ES"/>
+          <w14:ligatures w14:val="none"/>
+        </w:rPr>
+        <w:t>^</w:t>
+      </w:r>
+      <w:r>
+        <w:rPr>
+          <w:rFonts w:ascii="Consolas" w:eastAsia="Times New Roman" w:hAnsi="Consolas" w:cs="Times New Roman"/>
+          <w:color w:val="CE9178"/>
+          <w:kern w:val="0"/>
+          <w:sz w:val="18"/>
+          <w:szCs w:val="18"/>
+          <w:lang w:eastAsia="es-ES"/>
+          <w14:ligatures w14:val="none"/>
+        </w:rPr>
+        <w:t>(</w:t>
+      </w:r>
+      <w:r>
+        <w:rPr>
+          <w:rFonts w:ascii="Consolas" w:eastAsia="Times New Roman" w:hAnsi="Consolas" w:cs="Times New Roman"/>
+          <w:color w:val="D16969"/>
+          <w:kern w:val="0"/>
+          <w:sz w:val="18"/>
+          <w:szCs w:val="18"/>
+          <w:lang w:eastAsia="es-ES"/>
+          <w14:ligatures w14:val="none"/>
+        </w:rPr>
+        <w:t>0</w:t>
+      </w:r>
+      <w:r>
+        <w:rPr>
+          <w:rFonts w:ascii="Consolas" w:eastAsia="Times New Roman" w:hAnsi="Consolas" w:cs="Times New Roman"/>
+          <w:color w:val="CE9178"/>
+          <w:kern w:val="0"/>
+          <w:sz w:val="18"/>
+          <w:szCs w:val="18"/>
+          <w:lang w:eastAsia="es-ES"/>
+          <w14:ligatures w14:val="none"/>
+        </w:rPr>
+        <w:t>[</w:t>
+      </w:r>
+      <w:r>
+        <w:rPr>
+          <w:rFonts w:ascii="Consolas" w:eastAsia="Times New Roman" w:hAnsi="Consolas" w:cs="Times New Roman"/>
+          <w:color w:val="D16969"/>
+          <w:kern w:val="0"/>
+          <w:sz w:val="18"/>
+          <w:szCs w:val="18"/>
+          <w:lang w:eastAsia="es-ES"/>
+          <w14:ligatures w14:val="none"/>
+        </w:rPr>
+        <w:t>1-9</w:t>
+      </w:r>
+      <w:r>
+        <w:rPr>
+          <w:rFonts w:ascii="Consolas" w:eastAsia="Times New Roman" w:hAnsi="Consolas" w:cs="Times New Roman"/>
+          <w:color w:val="CE9178"/>
+          <w:kern w:val="0"/>
+          <w:sz w:val="18"/>
+          <w:szCs w:val="18"/>
+          <w:lang w:eastAsia="es-ES"/>
+          <w14:ligatures w14:val="none"/>
+        </w:rPr>
+        <w:t>]</w:t>
+      </w:r>
+      <w:r>
+        <w:rPr>
+          <w:rFonts w:ascii="Consolas" w:eastAsia="Times New Roman" w:hAnsi="Consolas" w:cs="Times New Roman"/>
+          <w:color w:val="DCDCAA"/>
+          <w:kern w:val="0"/>
+          <w:sz w:val="18"/>
+          <w:szCs w:val="18"/>
+          <w:lang w:eastAsia="es-ES"/>
+          <w14:ligatures w14:val="none"/>
+        </w:rPr>
+        <w:t>|</w:t>
+      </w:r>
+      <w:r>
+        <w:rPr>
+          <w:rFonts w:ascii="Consolas" w:eastAsia="Times New Roman" w:hAnsi="Consolas" w:cs="Times New Roman"/>
+          <w:color w:val="CE9178"/>
+          <w:kern w:val="0"/>
+          <w:sz w:val="18"/>
+          <w:szCs w:val="18"/>
+          <w:lang w:eastAsia="es-ES"/>
+          <w14:ligatures w14:val="none"/>
+        </w:rPr>
+        <w:t>[</w:t>
+      </w:r>
+      <w:r>
+        <w:rPr>
+          <w:rFonts w:ascii="Consolas" w:eastAsia="Times New Roman" w:hAnsi="Consolas" w:cs="Times New Roman"/>
+          <w:color w:val="D16969"/>
+          <w:kern w:val="0"/>
+          <w:sz w:val="18"/>
+          <w:szCs w:val="18"/>
+          <w:lang w:eastAsia="es-ES"/>
+          <w14:ligatures w14:val="none"/>
+        </w:rPr>
+        <w:t>1-2</w:t>
+      </w:r>
+      <w:r>
+        <w:rPr>
+          <w:rFonts w:ascii="Consolas" w:eastAsia="Times New Roman" w:hAnsi="Consolas" w:cs="Times New Roman"/>
+          <w:color w:val="CE9178"/>
+          <w:kern w:val="0"/>
+          <w:sz w:val="18"/>
+          <w:szCs w:val="18"/>
+          <w:lang w:eastAsia="es-ES"/>
+          <w14:ligatures w14:val="none"/>
+        </w:rPr>
+        <w:t>]</w:t>
+      </w:r>
+      <w:r>
+        <w:rPr>
+          <w:rFonts w:ascii="Consolas" w:eastAsia="Times New Roman" w:hAnsi="Consolas" w:cs="Times New Roman"/>
+          <w:color w:val="D16969"/>
+          <w:kern w:val="0"/>
+          <w:sz w:val="18"/>
+          <w:szCs w:val="18"/>
+          <w:lang w:eastAsia="es-ES"/>
+          <w14:ligatures w14:val="none"/>
+        </w:rPr>
+        <w:t>\d</w:t>
+      </w:r>
+      <w:r>
+        <w:rPr>
+          <w:rFonts w:ascii="Consolas" w:eastAsia="Times New Roman" w:hAnsi="Consolas" w:cs="Times New Roman"/>
+          <w:color w:val="DCDCAA"/>
+          <w:kern w:val="0"/>
+          <w:sz w:val="18"/>
+          <w:szCs w:val="18"/>
+          <w:lang w:eastAsia="es-ES"/>
+          <w14:ligatures w14:val="none"/>
+        </w:rPr>
+        <w:t>|</w:t>
+      </w:r>
+      <w:r>
+        <w:rPr>
+          <w:rFonts w:ascii="Consolas" w:eastAsia="Times New Roman" w:hAnsi="Consolas" w:cs="Times New Roman"/>
+          <w:color w:val="D16969"/>
+          <w:kern w:val="0"/>
+          <w:sz w:val="18"/>
+          <w:szCs w:val="18"/>
+          <w:lang w:eastAsia="es-ES"/>
+          <w14:ligatures w14:val="none"/>
+        </w:rPr>
+        <w:t>3</w:t>
+      </w:r>
+      <w:r>
+        <w:rPr>
+          <w:rFonts w:ascii="Consolas" w:eastAsia="Times New Roman" w:hAnsi="Consolas" w:cs="Times New Roman"/>
+          <w:color w:val="CE9178"/>
+          <w:kern w:val="0"/>
+          <w:sz w:val="18"/>
+          <w:szCs w:val="18"/>
+          <w:lang w:eastAsia="es-ES"/>
+          <w14:ligatures w14:val="none"/>
+        </w:rPr>
+        <w:t>[</w:t>
+      </w:r>
+      <w:r>
+        <w:rPr>
+          <w:rFonts w:ascii="Consolas" w:eastAsia="Times New Roman" w:hAnsi="Consolas" w:cs="Times New Roman"/>
+          <w:color w:val="D16969"/>
+          <w:kern w:val="0"/>
+          <w:sz w:val="18"/>
+          <w:szCs w:val="18"/>
+          <w:lang w:eastAsia="es-ES"/>
+          <w14:ligatures w14:val="none"/>
+        </w:rPr>
+        <w:t>0-1</w:t>
+      </w:r>
+      <w:r>
+        <w:rPr>
+          <w:rFonts w:ascii="Consolas" w:eastAsia="Times New Roman" w:hAnsi="Consolas" w:cs="Times New Roman"/>
+          <w:color w:val="CE9178"/>
+          <w:kern w:val="0"/>
+          <w:sz w:val="18"/>
+          <w:szCs w:val="18"/>
+          <w:lang w:eastAsia="es-ES"/>
+          <w14:ligatures w14:val="none"/>
+        </w:rPr>
+        <w:t>])(</w:t>
+      </w:r>
+      <w:r>
+        <w:rPr>
+          <w:rFonts w:ascii="Consolas" w:eastAsia="Times New Roman" w:hAnsi="Consolas" w:cs="Times New Roman"/>
+          <w:color w:val="D7BA7D"/>
+          <w:kern w:val="0"/>
+          <w:sz w:val="18"/>
+          <w:szCs w:val="18"/>
+          <w:lang w:eastAsia="es-ES"/>
+          <w14:ligatures w14:val="none"/>
+        </w:rPr>
+        <w:t>\/</w:t>
+      </w:r>
+      <w:r>
+        <w:rPr>
+          <w:rFonts w:ascii="Consolas" w:eastAsia="Times New Roman" w:hAnsi="Consolas" w:cs="Times New Roman"/>
+          <w:color w:val="CE9178"/>
+          <w:kern w:val="0"/>
+          <w:sz w:val="18"/>
+          <w:szCs w:val="18"/>
+          <w:lang w:eastAsia="es-ES"/>
+          <w14:ligatures w14:val="none"/>
+        </w:rPr>
+        <w:t>(</w:t>
+      </w:r>
+      <w:r>
+        <w:rPr>
+          <w:rFonts w:ascii="Consolas" w:eastAsia="Times New Roman" w:hAnsi="Consolas" w:cs="Times New Roman"/>
+          <w:color w:val="D16969"/>
+          <w:kern w:val="0"/>
+          <w:sz w:val="18"/>
+          <w:szCs w:val="18"/>
+          <w:lang w:eastAsia="es-ES"/>
+          <w14:ligatures w14:val="none"/>
+        </w:rPr>
+        <w:t>0</w:t>
+      </w:r>
+      <w:r>
+        <w:rPr>
+          <w:rFonts w:ascii="Consolas" w:eastAsia="Times New Roman" w:hAnsi="Consolas" w:cs="Times New Roman"/>
+          <w:color w:val="CE9178"/>
+          <w:kern w:val="0"/>
+          <w:sz w:val="18"/>
+          <w:szCs w:val="18"/>
+          <w:lang w:eastAsia="es-ES"/>
+          <w14:ligatures w14:val="none"/>
+        </w:rPr>
+        <w:t>[</w:t>
+      </w:r>
+      <w:r>
+        <w:rPr>
+          <w:rFonts w:ascii="Consolas" w:eastAsia="Times New Roman" w:hAnsi="Consolas" w:cs="Times New Roman"/>
+          <w:color w:val="D16969"/>
+          <w:kern w:val="0"/>
+          <w:sz w:val="18"/>
+          <w:szCs w:val="18"/>
+          <w:lang w:eastAsia="es-ES"/>
+          <w14:ligatures w14:val="none"/>
+        </w:rPr>
+        <w:t>1-9</w:t>
+      </w:r>
+      <w:r>
+        <w:rPr>
+          <w:rFonts w:ascii="Consolas" w:eastAsia="Times New Roman" w:hAnsi="Consolas" w:cs="Times New Roman"/>
+          <w:color w:val="CE9178"/>
+          <w:kern w:val="0"/>
+          <w:sz w:val="18"/>
+          <w:szCs w:val="18"/>
+          <w:lang w:eastAsia="es-ES"/>
+          <w14:ligatures w14:val="none"/>
+        </w:rPr>
+        <w:t>]</w:t>
+      </w:r>
+      <w:r>
+        <w:rPr>
+          <w:rFonts w:ascii="Consolas" w:eastAsia="Times New Roman" w:hAnsi="Consolas" w:cs="Times New Roman"/>
+          <w:color w:val="DCDCAA"/>
+          <w:kern w:val="0"/>
+          <w:sz w:val="18"/>
+          <w:szCs w:val="18"/>
+          <w:lang w:eastAsia="es-ES"/>
+          <w14:ligatures w14:val="none"/>
+        </w:rPr>
+        <w:t>|</w:t>
+      </w:r>
+      <w:r>
+        <w:rPr>
+          <w:rFonts w:ascii="Consolas" w:eastAsia="Times New Roman" w:hAnsi="Consolas" w:cs="Times New Roman"/>
+          <w:color w:val="D16969"/>
+          <w:kern w:val="0"/>
+          <w:sz w:val="18"/>
+          <w:szCs w:val="18"/>
+          <w:lang w:eastAsia="es-ES"/>
+          <w14:ligatures w14:val="none"/>
+        </w:rPr>
+        <w:t>1</w:t>
+      </w:r>
+      <w:r>
+        <w:rPr>
+          <w:rFonts w:ascii="Consolas" w:eastAsia="Times New Roman" w:hAnsi="Consolas" w:cs="Times New Roman"/>
+          <w:color w:val="CE9178"/>
+          <w:kern w:val="0"/>
+          <w:sz w:val="18"/>
+          <w:szCs w:val="18"/>
+          <w:lang w:eastAsia="es-ES"/>
+          <w14:ligatures w14:val="none"/>
+        </w:rPr>
+        <w:t>[</w:t>
+      </w:r>
+      <w:r>
+        <w:rPr>
+          <w:rFonts w:ascii="Consolas" w:eastAsia="Times New Roman" w:hAnsi="Consolas" w:cs="Times New Roman"/>
+          <w:color w:val="D16969"/>
+          <w:kern w:val="0"/>
+          <w:sz w:val="18"/>
+          <w:szCs w:val="18"/>
+          <w:lang w:eastAsia="es-ES"/>
+          <w14:ligatures w14:val="none"/>
+        </w:rPr>
+        <w:t>0-2</w:t>
+      </w:r>
+      <w:r>
+        <w:rPr>
+          <w:rFonts w:ascii="Consolas" w:eastAsia="Times New Roman" w:hAnsi="Consolas" w:cs="Times New Roman"/>
+          <w:color w:val="CE9178"/>
+          <w:kern w:val="0"/>
+          <w:sz w:val="18"/>
+          <w:szCs w:val="18"/>
+          <w:lang w:eastAsia="es-ES"/>
+          <w14:ligatures w14:val="none"/>
+        </w:rPr>
+        <w:t>])</w:t>
+      </w:r>
+      <w:r>
+        <w:rPr>
+          <w:rFonts w:ascii="Consolas" w:eastAsia="Times New Roman" w:hAnsi="Consolas" w:cs="Times New Roman"/>
+          <w:color w:val="D7BA7D"/>
+          <w:kern w:val="0"/>
+          <w:sz w:val="18"/>
+          <w:szCs w:val="18"/>
+          <w:lang w:eastAsia="es-ES"/>
+          <w14:ligatures w14:val="none"/>
+        </w:rPr>
+        <w:t>\/</w:t>
+      </w:r>
+      <w:r>
+        <w:rPr>
+          <w:rFonts w:ascii="Consolas" w:eastAsia="Times New Roman" w:hAnsi="Consolas" w:cs="Times New Roman"/>
+          <w:color w:val="DCDCAA"/>
+          <w:kern w:val="0"/>
+          <w:sz w:val="18"/>
+          <w:szCs w:val="18"/>
+          <w:lang w:eastAsia="es-ES"/>
+          <w14:ligatures w14:val="none"/>
+        </w:rPr>
+        <w:t>|</w:t>
+      </w:r>
+      <w:r>
+        <w:rPr>
+          <w:rFonts w:ascii="Consolas" w:eastAsia="Times New Roman" w:hAnsi="Consolas" w:cs="Times New Roman"/>
+          <w:color w:val="D16969"/>
+          <w:kern w:val="0"/>
+          <w:sz w:val="18"/>
+          <w:szCs w:val="18"/>
+          <w:lang w:eastAsia="es-ES"/>
+          <w14:ligatures w14:val="none"/>
+        </w:rPr>
+        <w:t>-</w:t>
+      </w:r>
+      <w:r>
+        <w:rPr>
+          <w:rFonts w:ascii="Consolas" w:eastAsia="Times New Roman" w:hAnsi="Consolas" w:cs="Times New Roman"/>
+          <w:color w:val="CE9178"/>
+          <w:kern w:val="0"/>
+          <w:sz w:val="18"/>
+          <w:szCs w:val="18"/>
+          <w:lang w:eastAsia="es-ES"/>
+          <w14:ligatures w14:val="none"/>
+        </w:rPr>
+        <w:t>(</w:t>
+      </w:r>
+      <w:r>
+        <w:rPr>
+          <w:rFonts w:ascii="Consolas" w:eastAsia="Times New Roman" w:hAnsi="Consolas" w:cs="Times New Roman"/>
+          <w:color w:val="D16969"/>
+          <w:kern w:val="0"/>
+          <w:sz w:val="18"/>
+          <w:szCs w:val="18"/>
+          <w:lang w:eastAsia="es-ES"/>
+          <w14:ligatures w14:val="none"/>
+        </w:rPr>
+        <w:t>0</w:t>
+      </w:r>
+      <w:r>
+        <w:rPr>
+          <w:rFonts w:ascii="Consolas" w:eastAsia="Times New Roman" w:hAnsi="Consolas" w:cs="Times New Roman"/>
+          <w:color w:val="CE9178"/>
+          <w:kern w:val="0"/>
+          <w:sz w:val="18"/>
+          <w:szCs w:val="18"/>
+          <w:lang w:eastAsia="es-ES"/>
+          <w14:ligatures w14:val="none"/>
+        </w:rPr>
+        <w:t>[</w:t>
+      </w:r>
+      <w:r>
+        <w:rPr>
+          <w:rFonts w:ascii="Consolas" w:eastAsia="Times New Roman" w:hAnsi="Consolas" w:cs="Times New Roman"/>
+          <w:color w:val="D16969"/>
+          <w:kern w:val="0"/>
+          <w:sz w:val="18"/>
+          <w:szCs w:val="18"/>
+          <w:lang w:eastAsia="es-ES"/>
+          <w14:ligatures w14:val="none"/>
+        </w:rPr>
+        <w:t>1-9</w:t>
+      </w:r>
+      <w:r>
+        <w:rPr>
+          <w:rFonts w:ascii="Consolas" w:eastAsia="Times New Roman" w:hAnsi="Consolas" w:cs="Times New Roman"/>
+          <w:color w:val="CE9178"/>
+          <w:kern w:val="0"/>
+          <w:sz w:val="18"/>
+          <w:szCs w:val="18"/>
+          <w:lang w:eastAsia="es-ES"/>
+          <w14:ligatures w14:val="none"/>
+        </w:rPr>
+        <w:t>]</w:t>
+      </w:r>
+      <w:r>
+        <w:rPr>
+          <w:rFonts w:ascii="Consolas" w:eastAsia="Times New Roman" w:hAnsi="Consolas" w:cs="Times New Roman"/>
+          <w:color w:val="DCDCAA"/>
+          <w:kern w:val="0"/>
+          <w:sz w:val="18"/>
+          <w:szCs w:val="18"/>
+          <w:lang w:eastAsia="es-ES"/>
+          <w14:ligatures w14:val="none"/>
+        </w:rPr>
+        <w:t>|</w:t>
+      </w:r>
+      <w:r>
+        <w:rPr>
+          <w:rFonts w:ascii="Consolas" w:eastAsia="Times New Roman" w:hAnsi="Consolas" w:cs="Times New Roman"/>
+          <w:color w:val="D16969"/>
+          <w:kern w:val="0"/>
+          <w:sz w:val="18"/>
+          <w:szCs w:val="18"/>
+          <w:lang w:eastAsia="es-ES"/>
+          <w14:ligatures w14:val="none"/>
+        </w:rPr>
+        <w:t>1</w:t>
+      </w:r>
+      <w:r>
+        <w:rPr>
+          <w:rFonts w:ascii="Consolas" w:eastAsia="Times New Roman" w:hAnsi="Consolas" w:cs="Times New Roman"/>
+          <w:color w:val="CE9178"/>
+          <w:kern w:val="0"/>
+          <w:sz w:val="18"/>
+          <w:szCs w:val="18"/>
+          <w:lang w:eastAsia="es-ES"/>
+          <w14:ligatures w14:val="none"/>
+        </w:rPr>
+        <w:t>[</w:t>
+      </w:r>
+      <w:r>
+        <w:rPr>
+          <w:rFonts w:ascii="Consolas" w:eastAsia="Times New Roman" w:hAnsi="Consolas" w:cs="Times New Roman"/>
+          <w:color w:val="D16969"/>
+          <w:kern w:val="0"/>
+          <w:sz w:val="18"/>
+          <w:szCs w:val="18"/>
+          <w:lang w:eastAsia="es-ES"/>
+          <w14:ligatures w14:val="none"/>
+        </w:rPr>
+        <w:t>0-2</w:t>
+      </w:r>
+      <w:r>
+        <w:rPr>
+          <w:rFonts w:ascii="Consolas" w:eastAsia="Times New Roman" w:hAnsi="Consolas" w:cs="Times New Roman"/>
+          <w:color w:val="CE9178"/>
+          <w:kern w:val="0"/>
+          <w:sz w:val="18"/>
+          <w:szCs w:val="18"/>
+          <w:lang w:eastAsia="es-ES"/>
+          <w14:ligatures w14:val="none"/>
+        </w:rPr>
+        <w:t>])</w:t>
+      </w:r>
+      <w:r>
+        <w:rPr>
+          <w:rFonts w:ascii="Consolas" w:eastAsia="Times New Roman" w:hAnsi="Consolas" w:cs="Times New Roman"/>
+          <w:color w:val="D16969"/>
+          <w:kern w:val="0"/>
+          <w:sz w:val="18"/>
+          <w:szCs w:val="18"/>
+          <w:lang w:eastAsia="es-ES"/>
+          <w14:ligatures w14:val="none"/>
+        </w:rPr>
+        <w:t>-</w:t>
+      </w:r>
+      <w:r>
+        <w:rPr>
+          <w:rFonts w:ascii="Consolas" w:eastAsia="Times New Roman" w:hAnsi="Consolas" w:cs="Times New Roman"/>
+          <w:color w:val="CE9178"/>
+          <w:kern w:val="0"/>
+          <w:sz w:val="18"/>
+          <w:szCs w:val="18"/>
+          <w:lang w:eastAsia="es-ES"/>
+          <w14:ligatures w14:val="none"/>
+        </w:rPr>
+        <w:t>)([</w:t>
+      </w:r>
+      <w:r>
+        <w:rPr>
+          <w:rFonts w:ascii="Consolas" w:eastAsia="Times New Roman" w:hAnsi="Consolas" w:cs="Times New Roman"/>
+          <w:color w:val="D16969"/>
+          <w:kern w:val="0"/>
+          <w:sz w:val="18"/>
+          <w:szCs w:val="18"/>
+          <w:lang w:eastAsia="es-ES"/>
+          <w14:ligatures w14:val="none"/>
+        </w:rPr>
+        <w:t>0-1</w:t>
+      </w:r>
+      <w:r>
+        <w:rPr>
+          <w:rFonts w:ascii="Consolas" w:eastAsia="Times New Roman" w:hAnsi="Consolas" w:cs="Times New Roman"/>
+          <w:color w:val="CE9178"/>
+          <w:kern w:val="0"/>
+          <w:sz w:val="18"/>
+          <w:szCs w:val="18"/>
+          <w:lang w:eastAsia="es-ES"/>
+          <w14:ligatures w14:val="none"/>
+        </w:rPr>
+        <w:t>]</w:t>
+      </w:r>
+      <w:r>
+        <w:rPr>
+          <w:rFonts w:ascii="Consolas" w:eastAsia="Times New Roman" w:hAnsi="Consolas" w:cs="Times New Roman"/>
+          <w:color w:val="D16969"/>
+          <w:kern w:val="0"/>
+          <w:sz w:val="18"/>
+          <w:szCs w:val="18"/>
+          <w:lang w:eastAsia="es-ES"/>
+          <w14:ligatures w14:val="none"/>
+        </w:rPr>
+        <w:t>\d</w:t>
+      </w:r>
+      <w:r>
+        <w:rPr>
+          <w:rFonts w:ascii="Consolas" w:eastAsia="Times New Roman" w:hAnsi="Consolas" w:cs="Times New Roman"/>
+          <w:color w:val="D7BA7D"/>
+          <w:kern w:val="0"/>
+          <w:sz w:val="18"/>
+          <w:szCs w:val="18"/>
+          <w:lang w:eastAsia="es-ES"/>
+          <w14:ligatures w14:val="none"/>
+        </w:rPr>
+        <w:t>{3}</w:t>
+      </w:r>
+      <w:r>
+        <w:rPr>
+          <w:rFonts w:ascii="Consolas" w:eastAsia="Times New Roman" w:hAnsi="Consolas" w:cs="Times New Roman"/>
+          <w:color w:val="DCDCAA"/>
+          <w:kern w:val="0"/>
+          <w:sz w:val="18"/>
+          <w:szCs w:val="18"/>
+          <w:lang w:eastAsia="es-ES"/>
+          <w14:ligatures w14:val="none"/>
+        </w:rPr>
+        <w:t>|</w:t>
+      </w:r>
+      <w:r>
+        <w:rPr>
+          <w:rFonts w:ascii="Consolas" w:eastAsia="Times New Roman" w:hAnsi="Consolas" w:cs="Times New Roman"/>
+          <w:color w:val="D16969"/>
+          <w:kern w:val="0"/>
+          <w:sz w:val="18"/>
+          <w:szCs w:val="18"/>
+          <w:lang w:eastAsia="es-ES"/>
+          <w14:ligatures w14:val="none"/>
+        </w:rPr>
+        <w:t>20\d</w:t>
+      </w:r>
+      <w:r>
+        <w:rPr>
+          <w:rFonts w:ascii="Consolas" w:eastAsia="Times New Roman" w:hAnsi="Consolas" w:cs="Times New Roman"/>
+          <w:color w:val="CE9178"/>
+          <w:kern w:val="0"/>
+          <w:sz w:val="18"/>
+          <w:szCs w:val="18"/>
+          <w:lang w:eastAsia="es-ES"/>
+          <w14:ligatures w14:val="none"/>
+        </w:rPr>
+        <w:t>[</w:t>
+      </w:r>
+      <w:r>
+        <w:rPr>
+          <w:rFonts w:ascii="Consolas" w:eastAsia="Times New Roman" w:hAnsi="Consolas" w:cs="Times New Roman"/>
+          <w:color w:val="D16969"/>
+          <w:kern w:val="0"/>
+          <w:sz w:val="18"/>
+          <w:szCs w:val="18"/>
+          <w:lang w:eastAsia="es-ES"/>
+          <w14:ligatures w14:val="none"/>
+        </w:rPr>
+        <w:t>0-5</w:t>
+      </w:r>
+      <w:r>
+        <w:rPr>
+          <w:rFonts w:ascii="Consolas" w:eastAsia="Times New Roman" w:hAnsi="Consolas" w:cs="Times New Roman"/>
+          <w:color w:val="CE9178"/>
+          <w:kern w:val="0"/>
+          <w:sz w:val="18"/>
+          <w:szCs w:val="18"/>
+          <w:lang w:eastAsia="es-ES"/>
+          <w14:ligatures w14:val="none"/>
+        </w:rPr>
+        <w:t>])</w:t>
+      </w:r>
+      <w:r>
+        <w:rPr>
+          <w:rFonts w:ascii="Consolas" w:eastAsia="Times New Roman" w:hAnsi="Consolas" w:cs="Times New Roman"/>
+          <w:color w:val="DCDCAA"/>
+          <w:kern w:val="0"/>
+          <w:sz w:val="18"/>
+          <w:szCs w:val="18"/>
+          <w:lang w:eastAsia="es-ES"/>
+          <w14:ligatures w14:val="none"/>
+        </w:rPr>
+        <w:t>$</w:t>
+      </w:r>
+      <w:r>
+        <w:rPr>
+          <w:rFonts w:ascii="Consolas" w:eastAsia="Times New Roman" w:hAnsi="Consolas" w:cs="Times New Roman"/>
+          <w:color w:val="D16969"/>
+          <w:kern w:val="0"/>
+          <w:sz w:val="18"/>
+          <w:szCs w:val="18"/>
+          <w:lang w:eastAsia="es-ES"/>
+          <w14:ligatures w14:val="none"/>
+        </w:rPr>
+        <w:t>/</w:t>
+      </w:r>
+      <w:r>
+        <w:rPr>
+          <w:rFonts w:ascii="Consolas" w:eastAsia="Times New Roman" w:hAnsi="Consolas" w:cs="Times New Roman"/>
+          <w:color w:val="CCCCCC"/>
+          <w:kern w:val="0"/>
+          <w:sz w:val="18"/>
+          <w:szCs w:val="18"/>
+          <w:lang w:eastAsia="es-ES"/>
+          <w14:ligatures w14:val="none"/>
+        </w:rPr>
+        <w:t>;</w:t>
+      </w:r>
+    </w:p>
+    <w:p>
+      <w:pPr>
+        <w:shd w:val="clear" w:color="auto" w:fill="1F1F1F"/>
+        <w:spacing w:after="0" w:line="285" w:lineRule="atLeast"/>
+        <w:rPr>
+          <w:rFonts w:ascii="Consolas" w:eastAsia="Times New Roman" w:hAnsi="Consolas" w:cs="Times New Roman"/>
+          <w:color w:val="CCCCCC"/>
+          <w:kern w:val="0"/>
+          <w:sz w:val="21"/>
+          <w:szCs w:val="21"/>
+          <w:lang w:eastAsia="es-ES"/>
+          <w14:ligatures w14:val="none"/>
+        </w:rPr>
+      </w:pPr>
     </w:p>
     <w:p/>
     <w:p/>
@@ -35075,7 +36720,6 @@
       </w:pPr>
       <w:bookmarkStart w:id="31" w:name="_Toc158371128"/>
       <w:r>
-        <w:lastRenderedPageBreak/>
         <w:t xml:space="preserve">Validar el campo HORA utilizando una expresión regular. Debe seguir el patrón de </w:t>
       </w:r>
       <w:proofErr w:type="spellStart"/>
@@ -35119,6 +36763,7 @@
         <w:rPr>
           <w:noProof/>
         </w:rPr>
+        <w:lastRenderedPageBreak/>
         <mc:AlternateContent>
           <mc:Choice Requires="wpg">
             <w:drawing>

</xml_diff>